<commit_message>
Finished report through DatabaseStorage constructors
</commit_message>
<xml_diff>
--- a/Report_FinalProject_CSC142.docx
+++ b/Report_FinalProject_CSC142.docx
@@ -1059,6 +1059,95 @@
     <w:p>
       <w:pPr>
         <w:rPr>
+          <w:b/>
+        </w:rPr>
+      </w:pPr>
+      <w:r>
+        <w:rPr>
+          <w:b/>
+        </w:rPr>
+        <w:t>File Path:</w:t>
+      </w:r>
+    </w:p>
+    <w:p>
+      <w:pPr>
+        <w:ind w:left="720"/>
+        <w:rPr>
+          <w:i/>
+        </w:rPr>
+      </w:pPr>
+      <w:r>
+        <w:rPr>
+          <w:i/>
+        </w:rPr>
+        <w:t>The location and name of a file or folder, for example:</w:t>
+      </w:r>
+    </w:p>
+    <w:p>
+      <w:pPr>
+        <w:ind w:left="720"/>
+        <w:rPr>
+          <w:i/>
+        </w:rPr>
+      </w:pPr>
+      <w:r>
+        <w:rPr>
+          <w:i/>
+        </w:rPr>
+        <w:t>“</w:t>
+      </w:r>
+      <w:r>
+        <w:rPr>
+          <w:i/>
+        </w:rPr>
+        <w:t>C:\Users\E\Documents\School\Fall 2018\CSC_142\F18</w:t>
+      </w:r>
+      <w:r>
+        <w:rPr>
+          <w:i/>
+        </w:rPr>
+        <w:t>\CollegePersons.txt</w:t>
+      </w:r>
+      <w:r>
+        <w:rPr>
+          <w:i/>
+        </w:rPr>
+        <w:t>”</w:t>
+      </w:r>
+    </w:p>
+    <w:p>
+      <w:pPr>
+        <w:ind w:left="720"/>
+        <w:rPr>
+          <w:i/>
+        </w:rPr>
+      </w:pPr>
+      <w:r>
+        <w:rPr>
+          <w:i/>
+        </w:rPr>
+        <w:t>Is a valid file path on my computer (not on all computers</w:t>
+      </w:r>
+      <w:proofErr w:type="gramStart"/>
+      <w:r>
+        <w:rPr>
+          <w:i/>
+        </w:rPr>
+        <w:t>).</w:t>
+      </w:r>
+      <w:proofErr w:type="gramEnd"/>
+    </w:p>
+    <w:p>
+      <w:pPr>
+        <w:ind w:left="720"/>
+        <w:rPr>
+          <w:i/>
+        </w:rPr>
+      </w:pPr>
+    </w:p>
+    <w:p>
+      <w:pPr>
+        <w:rPr>
           <w:rFonts w:asciiTheme="majorHAnsi" w:eastAsiaTheme="majorEastAsia" w:hAnsiTheme="majorHAnsi" w:cstheme="majorBidi"/>
           <w:sz w:val="32"/>
           <w:szCs w:val="32"/>
@@ -1084,6 +1173,50 @@
       </w:r>
     </w:p>
     <w:p>
+      <w:r>
+        <w:t>This project contains two packages:</w:t>
+      </w:r>
+    </w:p>
+    <w:p>
+      <w:pPr>
+        <w:pStyle w:val="ListParagraph"/>
+        <w:numPr>
+          <w:ilvl w:val="0"/>
+          <w:numId w:val="17"/>
+        </w:numPr>
+      </w:pPr>
+      <w:r>
+        <w:t>a</w:t>
+      </w:r>
+      <w:r>
+        <w:t xml:space="preserve"> p</w:t>
+      </w:r>
+      <w:r>
+        <w:t xml:space="preserve">eople </w:t>
+      </w:r>
+      <w:r>
+        <w:t>p</w:t>
+      </w:r>
+      <w:r>
+        <w:t>ackage</w:t>
+      </w:r>
+      <w:r>
+        <w:t>, and a</w:t>
+      </w:r>
+    </w:p>
+    <w:p>
+      <w:pPr>
+        <w:pStyle w:val="ListParagraph"/>
+        <w:numPr>
+          <w:ilvl w:val="0"/>
+          <w:numId w:val="17"/>
+        </w:numPr>
+      </w:pPr>
+      <w:r>
+        <w:t>database package.</w:t>
+      </w:r>
+    </w:p>
+    <w:p>
       <w:pPr>
         <w:pStyle w:val="Heading2"/>
       </w:pPr>
@@ -1096,7 +1229,7 @@
     </w:p>
     <w:p>
       <w:r>
-        <w:t xml:space="preserve">The people package contains three different classes: </w:t>
+        <w:t xml:space="preserve">The people package contains three classes: </w:t>
       </w:r>
     </w:p>
     <w:p>
@@ -1711,6 +1844,7 @@
         <w:ind w:left="1440"/>
       </w:pPr>
       <w:r>
+        <w:lastRenderedPageBreak/>
         <w:t>Next, the number is divided by 100 (ex. 4335/100 = 43.35).</w:t>
       </w:r>
     </w:p>
@@ -1809,7 +1943,6 @@
           <w:b/>
           <w:sz w:val="18"/>
         </w:rPr>
-        <w:lastRenderedPageBreak/>
         <w:t>setAge</w:t>
       </w:r>
       <w:proofErr w:type="spellEnd"/>
@@ -2711,6 +2844,7 @@
         <w:ind w:left="1440"/>
       </w:pPr>
       <w:r>
+        <w:lastRenderedPageBreak/>
         <w:t>If a</w:t>
       </w:r>
       <w:r>
@@ -2772,7 +2906,6 @@
         </w:rPr>
       </w:pPr>
       <w:r>
-        <w:lastRenderedPageBreak/>
         <w:t xml:space="preserve">Using </w:t>
       </w:r>
       <w:r>
@@ -3561,15 +3694,7 @@
         <w:ind w:left="1440"/>
       </w:pPr>
       <w:r>
-        <w:t xml:space="preserve">Sends </w:t>
-      </w:r>
-      <w:proofErr w:type="spellStart"/>
-      <w:r>
-        <w:t>the</w:t>
-      </w:r>
-      <w:proofErr w:type="spellEnd"/>
-      <w:r>
-        <w:t xml:space="preserve"> salary stored in the Employee object</w:t>
+        <w:t>Sends the salary stored in the Employee object</w:t>
       </w:r>
       <w:r>
         <w:t xml:space="preserve"> to the </w:t>
@@ -3715,10 +3840,7 @@
         <w:ind w:left="1440"/>
       </w:pPr>
       <w:r>
-        <w:t xml:space="preserve">Requires you to send it a number representing a salary. </w:t>
-      </w:r>
-      <w:r>
-        <w:t>This method does not require access to information stored in a</w:t>
+        <w:t>Requires you to send it a number representing a salary. This method does not require access to information stored in a</w:t>
       </w:r>
       <w:r>
         <w:t xml:space="preserve">n Employee </w:t>
@@ -4031,6 +4153,7 @@
           <w:b/>
           <w:sz w:val="18"/>
         </w:rPr>
+        <w:lastRenderedPageBreak/>
         <w:t>setSalary</w:t>
       </w:r>
       <w:proofErr w:type="spellEnd"/>
@@ -4187,7 +4310,6 @@
         <w:ind w:left="1440"/>
       </w:pPr>
       <w:r>
-        <w:lastRenderedPageBreak/>
         <w:t xml:space="preserve">Returns to the user information stored in the </w:t>
       </w:r>
       <w:r>
@@ -4430,16 +4552,7 @@
           <w:sz w:val="18"/>
           <w:szCs w:val="20"/>
         </w:rPr>
-        <w:t xml:space="preserve">    Name: </w:t>
-      </w:r>
-      <w:r>
-        <w:rPr>
-          <w:rFonts w:ascii="Consolas" w:hAnsi="Consolas" w:cs="Consolas"/>
-          <w:color w:val="7F7F7F" w:themeColor="text1" w:themeTint="80"/>
-          <w:sz w:val="18"/>
-          <w:szCs w:val="20"/>
-        </w:rPr>
-        <w:t>John Smith</w:t>
+        <w:t xml:space="preserve">    Name: John Smith</w:t>
       </w:r>
     </w:p>
     <w:p>
@@ -4463,16 +4576,7 @@
           <w:sz w:val="18"/>
           <w:szCs w:val="20"/>
         </w:rPr>
-        <w:t xml:space="preserve">     Age: </w:t>
-      </w:r>
-      <w:r>
-        <w:rPr>
-          <w:rFonts w:ascii="Consolas" w:hAnsi="Consolas" w:cs="Consolas"/>
-          <w:color w:val="7F7F7F" w:themeColor="text1" w:themeTint="80"/>
-          <w:sz w:val="18"/>
-          <w:szCs w:val="20"/>
-        </w:rPr>
-        <w:t>32</w:t>
+        <w:t xml:space="preserve">     Age: 32</w:t>
       </w:r>
     </w:p>
     <w:p>
@@ -4764,7 +4868,7 @@
         <w:pStyle w:val="ListParagraph"/>
         <w:numPr>
           <w:ilvl w:val="0"/>
-          <w:numId w:val="11"/>
+          <w:numId w:val="20"/>
         </w:numPr>
       </w:pPr>
       <w:r>
@@ -4779,7 +4883,7 @@
         <w:pStyle w:val="ListParagraph"/>
         <w:numPr>
           <w:ilvl w:val="0"/>
-          <w:numId w:val="11"/>
+          <w:numId w:val="20"/>
         </w:numPr>
       </w:pPr>
       <w:r>
@@ -4814,7 +4918,7 @@
         <w:pStyle w:val="ListParagraph"/>
         <w:numPr>
           <w:ilvl w:val="0"/>
-          <w:numId w:val="12"/>
+          <w:numId w:val="21"/>
         </w:numPr>
       </w:pPr>
       <w:r>
@@ -4896,7 +5000,7 @@
         <w:pStyle w:val="ListParagraph"/>
         <w:numPr>
           <w:ilvl w:val="0"/>
-          <w:numId w:val="12"/>
+          <w:numId w:val="21"/>
         </w:numPr>
       </w:pPr>
       <w:r>
@@ -5000,6 +5104,7 @@
         <w:t xml:space="preserve">, it creates a copy of the given Person’s information as described in the “Person Object” section. The </w:t>
       </w:r>
       <w:r>
+        <w:lastRenderedPageBreak/>
         <w:t>Student object’s college status</w:t>
       </w:r>
       <w:r>
@@ -5035,7 +5140,7 @@
         <w:pStyle w:val="ListParagraph"/>
         <w:numPr>
           <w:ilvl w:val="0"/>
-          <w:numId w:val="12"/>
+          <w:numId w:val="21"/>
         </w:numPr>
         <w:rPr>
           <w:rFonts w:ascii="Consolas" w:hAnsi="Consolas"/>
@@ -5114,7 +5219,6 @@
         <w:ind w:left="1440"/>
       </w:pPr>
       <w:r>
-        <w:lastRenderedPageBreak/>
         <w:t>If a</w:t>
       </w:r>
       <w:r>
@@ -5174,7 +5278,7 @@
         <w:pStyle w:val="ListParagraph"/>
         <w:numPr>
           <w:ilvl w:val="0"/>
-          <w:numId w:val="12"/>
+          <w:numId w:val="21"/>
         </w:numPr>
         <w:rPr>
           <w:rFonts w:ascii="Consolas" w:hAnsi="Consolas"/>
@@ -5275,7 +5379,7 @@
         <w:pStyle w:val="ListParagraph"/>
         <w:numPr>
           <w:ilvl w:val="0"/>
-          <w:numId w:val="12"/>
+          <w:numId w:val="21"/>
         </w:numPr>
         <w:rPr>
           <w:rFonts w:ascii="Consolas" w:hAnsi="Consolas"/>
@@ -6360,6 +6464,7 @@
         <w:ind w:left="1440"/>
       </w:pPr>
       <w:r>
+        <w:lastRenderedPageBreak/>
         <w:t xml:space="preserve">Returns to the user information stored in the </w:t>
       </w:r>
       <w:r>
@@ -6491,7 +6596,6 @@
           <w:b/>
           <w:sz w:val="18"/>
         </w:rPr>
-        <w:lastRenderedPageBreak/>
         <w:t>toString</w:t>
       </w:r>
       <w:proofErr w:type="spellEnd"/>
@@ -6555,8 +6659,6 @@
       <w:r>
         <w:t xml:space="preserve"> and</w:t>
       </w:r>
-      <w:bookmarkStart w:id="0" w:name="_GoBack"/>
-      <w:bookmarkEnd w:id="0"/>
       <w:r>
         <w:t xml:space="preserve"> </w:t>
       </w:r>
@@ -6766,27 +6868,1418 @@
       <w:pPr>
         <w:ind w:left="1440"/>
         <w:rPr>
+          <w:rFonts w:ascii="Consolas" w:hAnsi="Consolas" w:cs="Consolas"/>
+          <w:sz w:val="18"/>
+          <w:szCs w:val="20"/>
+        </w:rPr>
+      </w:pPr>
+      <w:r>
+        <w:rPr>
+          <w:rFonts w:ascii="Consolas" w:hAnsi="Consolas" w:cs="Consolas"/>
+          <w:color w:val="7F7F7F" w:themeColor="text1" w:themeTint="80"/>
+          <w:sz w:val="18"/>
+          <w:szCs w:val="20"/>
+        </w:rPr>
+        <w:t>--------------------------------------------------</w:t>
+      </w:r>
+      <w:r>
+        <w:rPr>
+          <w:rFonts w:ascii="Consolas" w:hAnsi="Consolas" w:cs="Consolas"/>
+          <w:sz w:val="18"/>
+          <w:szCs w:val="20"/>
+        </w:rPr>
+        <w:t>).</w:t>
+      </w:r>
+    </w:p>
+    <w:p>
+      <w:pPr>
+        <w:pStyle w:val="Heading2"/>
+      </w:pPr>
+    </w:p>
+    <w:p>
+      <w:pPr>
+        <w:pStyle w:val="Heading2"/>
+      </w:pPr>
+      <w:r>
+        <w:t>Database</w:t>
+      </w:r>
+      <w:r>
+        <w:t xml:space="preserve"> Package:</w:t>
+      </w:r>
+    </w:p>
+    <w:p>
+      <w:r>
+        <w:t xml:space="preserve">The </w:t>
+      </w:r>
+      <w:r>
+        <w:t>database</w:t>
+      </w:r>
+      <w:r>
+        <w:t xml:space="preserve"> package contains </w:t>
+      </w:r>
+      <w:r>
+        <w:t>two</w:t>
+      </w:r>
+      <w:r>
+        <w:t xml:space="preserve"> classes: </w:t>
+      </w:r>
+    </w:p>
+    <w:p>
+      <w:pPr>
+        <w:pStyle w:val="ListParagraph"/>
+        <w:numPr>
+          <w:ilvl w:val="0"/>
+          <w:numId w:val="16"/>
+        </w:numPr>
+      </w:pPr>
+      <w:r>
+        <w:t xml:space="preserve">a </w:t>
+      </w:r>
+      <w:proofErr w:type="spellStart"/>
+      <w:r>
+        <w:t>DatabaseStorage</w:t>
+      </w:r>
+      <w:proofErr w:type="spellEnd"/>
+      <w:r>
+        <w:t xml:space="preserve"> Object class, and</w:t>
+      </w:r>
+    </w:p>
+    <w:p>
+      <w:pPr>
+        <w:pStyle w:val="ListParagraph"/>
+        <w:numPr>
+          <w:ilvl w:val="0"/>
+          <w:numId w:val="16"/>
+        </w:numPr>
+      </w:pPr>
+      <w:r>
+        <w:t xml:space="preserve">a </w:t>
+      </w:r>
+      <w:proofErr w:type="spellStart"/>
+      <w:r>
+        <w:t>CollegeDatabase</w:t>
+      </w:r>
+      <w:proofErr w:type="spellEnd"/>
+      <w:r>
+        <w:t xml:space="preserve"> Object class.</w:t>
+      </w:r>
+    </w:p>
+    <w:p>
+      <w:pPr>
+        <w:pStyle w:val="ListParagraph"/>
+        <w:ind w:left="1440"/>
+      </w:pPr>
+      <w:r>
+        <w:t>Note</w:t>
+      </w:r>
+      <w:r>
+        <w:rPr>
+          <w:b/>
+        </w:rPr>
+        <w:t xml:space="preserve">: </w:t>
+      </w:r>
+      <w:proofErr w:type="spellStart"/>
+      <w:r>
+        <w:t>CollegeDatabase</w:t>
+      </w:r>
+      <w:proofErr w:type="spellEnd"/>
+      <w:r>
+        <w:t xml:space="preserve"> is a type of Database, which means it is required to contain </w:t>
+      </w:r>
+      <w:r>
+        <w:t>all</w:t>
+      </w:r>
+      <w:r>
+        <w:t xml:space="preserve"> Database methods</w:t>
+      </w:r>
+      <w:r>
+        <w:t xml:space="preserve"> as listed below</w:t>
+      </w:r>
+      <w:r>
+        <w:t>:</w:t>
+      </w:r>
+    </w:p>
+    <w:p>
+      <w:pPr>
+        <w:pStyle w:val="ListParagraph"/>
+        <w:numPr>
+          <w:ilvl w:val="2"/>
+          <w:numId w:val="19"/>
+        </w:numPr>
+        <w:rPr>
+          <w:rFonts w:ascii="Consolas" w:hAnsi="Consolas"/>
+          <w:b/>
+          <w:sz w:val="18"/>
+        </w:rPr>
+      </w:pPr>
+      <w:proofErr w:type="gramStart"/>
+      <w:r>
+        <w:rPr>
+          <w:rFonts w:ascii="Consolas" w:hAnsi="Consolas"/>
+          <w:b/>
+          <w:sz w:val="18"/>
+        </w:rPr>
+        <w:t>add</w:t>
+      </w:r>
+      <w:r>
+        <w:rPr>
+          <w:rFonts w:ascii="Consolas" w:hAnsi="Consolas"/>
+          <w:b/>
+          <w:sz w:val="18"/>
+        </w:rPr>
+        <w:t>(</w:t>
+      </w:r>
+      <w:proofErr w:type="gramEnd"/>
+      <w:r>
+        <w:rPr>
+          <w:rFonts w:ascii="Consolas" w:hAnsi="Consolas"/>
+          <w:b/>
+          <w:color w:val="7F7F7F" w:themeColor="text1" w:themeTint="80"/>
+          <w:sz w:val="18"/>
+        </w:rPr>
+        <w:t>Person</w:t>
+      </w:r>
+      <w:r>
+        <w:rPr>
+          <w:rFonts w:ascii="Consolas" w:hAnsi="Consolas"/>
+          <w:b/>
+          <w:sz w:val="18"/>
+        </w:rPr>
+        <w:t>)</w:t>
+      </w:r>
+    </w:p>
+    <w:p>
+      <w:pPr>
+        <w:pStyle w:val="ListParagraph"/>
+        <w:numPr>
+          <w:ilvl w:val="2"/>
+          <w:numId w:val="19"/>
+        </w:numPr>
+        <w:rPr>
+          <w:rFonts w:ascii="Consolas" w:hAnsi="Consolas"/>
+          <w:b/>
+          <w:sz w:val="18"/>
+        </w:rPr>
+      </w:pPr>
+      <w:proofErr w:type="gramStart"/>
+      <w:r>
+        <w:rPr>
+          <w:rFonts w:ascii="Consolas" w:hAnsi="Consolas"/>
+          <w:b/>
+          <w:sz w:val="18"/>
+        </w:rPr>
+        <w:t>delete</w:t>
+      </w:r>
+      <w:r>
+        <w:rPr>
+          <w:rFonts w:ascii="Consolas" w:hAnsi="Consolas"/>
+          <w:b/>
+          <w:sz w:val="18"/>
+        </w:rPr>
+        <w:t>(</w:t>
+      </w:r>
+      <w:proofErr w:type="gramEnd"/>
+      <w:r>
+        <w:rPr>
+          <w:rFonts w:ascii="Consolas" w:hAnsi="Consolas"/>
+          <w:b/>
+          <w:color w:val="7F7F7F" w:themeColor="text1" w:themeTint="80"/>
+          <w:sz w:val="18"/>
+        </w:rPr>
+        <w:t>String</w:t>
+      </w:r>
+      <w:r>
+        <w:rPr>
+          <w:rFonts w:ascii="Consolas" w:hAnsi="Consolas"/>
+          <w:b/>
+          <w:sz w:val="18"/>
+        </w:rPr>
+        <w:t>)</w:t>
+      </w:r>
+    </w:p>
+    <w:p>
+      <w:pPr>
+        <w:pStyle w:val="ListParagraph"/>
+        <w:numPr>
+          <w:ilvl w:val="2"/>
+          <w:numId w:val="19"/>
+        </w:numPr>
+        <w:rPr>
+          <w:rFonts w:ascii="Consolas" w:hAnsi="Consolas"/>
+          <w:b/>
+          <w:sz w:val="18"/>
+        </w:rPr>
+      </w:pPr>
+      <w:proofErr w:type="gramStart"/>
+      <w:r>
+        <w:rPr>
+          <w:rFonts w:ascii="Consolas" w:hAnsi="Consolas"/>
+          <w:b/>
+          <w:sz w:val="18"/>
+        </w:rPr>
+        <w:t>search</w:t>
+      </w:r>
+      <w:r>
+        <w:rPr>
+          <w:rFonts w:ascii="Consolas" w:hAnsi="Consolas"/>
+          <w:b/>
+          <w:sz w:val="18"/>
+        </w:rPr>
+        <w:t>(</w:t>
+      </w:r>
+      <w:proofErr w:type="gramEnd"/>
+      <w:r>
+        <w:rPr>
+          <w:rFonts w:ascii="Consolas" w:hAnsi="Consolas"/>
+          <w:b/>
+          <w:color w:val="7F7F7F" w:themeColor="text1" w:themeTint="80"/>
+          <w:sz w:val="18"/>
+        </w:rPr>
+        <w:t>String</w:t>
+      </w:r>
+      <w:r>
+        <w:rPr>
+          <w:rFonts w:ascii="Consolas" w:hAnsi="Consolas"/>
+          <w:b/>
+          <w:sz w:val="18"/>
+        </w:rPr>
+        <w:t>)</w:t>
+      </w:r>
+    </w:p>
+    <w:p>
+      <w:pPr>
+        <w:pStyle w:val="Heading3"/>
+      </w:pPr>
+      <w:proofErr w:type="spellStart"/>
+      <w:r>
+        <w:t>DatabaseStorage</w:t>
+      </w:r>
+      <w:proofErr w:type="spellEnd"/>
+      <w:r>
+        <w:t xml:space="preserve"> Objects:</w:t>
+      </w:r>
+    </w:p>
+    <w:p>
+      <w:r>
+        <w:t xml:space="preserve">A </w:t>
+      </w:r>
+      <w:r>
+        <w:t>Database Storage</w:t>
+      </w:r>
+      <w:r>
+        <w:t xml:space="preserve"> Object holds </w:t>
+      </w:r>
+      <w:r>
+        <w:t>one</w:t>
+      </w:r>
+      <w:r>
+        <w:t xml:space="preserve"> piece of information:</w:t>
+      </w:r>
+    </w:p>
+    <w:p>
+      <w:pPr>
+        <w:pStyle w:val="ListParagraph"/>
+        <w:numPr>
+          <w:ilvl w:val="0"/>
+          <w:numId w:val="22"/>
+        </w:numPr>
+      </w:pPr>
+      <w:r>
+        <w:t>a file.</w:t>
+      </w:r>
+    </w:p>
+    <w:p>
+      <w:r>
+        <w:t xml:space="preserve">A </w:t>
+      </w:r>
+      <w:r>
+        <w:t>Database Storage</w:t>
+      </w:r>
+      <w:r>
+        <w:t xml:space="preserve"> Object can be created one of </w:t>
+      </w:r>
+      <w:r>
+        <w:t>two</w:t>
+      </w:r>
+      <w:r>
+        <w:t xml:space="preserve"> ways:</w:t>
+      </w:r>
+    </w:p>
+    <w:p>
+      <w:pPr>
+        <w:pStyle w:val="ListParagraph"/>
+        <w:numPr>
+          <w:ilvl w:val="0"/>
+          <w:numId w:val="23"/>
+        </w:numPr>
+      </w:pPr>
+      <w:r>
+        <w:t xml:space="preserve">With no information: </w:t>
+      </w:r>
+      <w:r>
+        <w:rPr>
+          <w:rFonts w:ascii="Consolas" w:hAnsi="Consolas"/>
+          <w:b/>
+          <w:sz w:val="18"/>
+        </w:rPr>
+        <w:t>new</w:t>
+      </w:r>
+      <w:r>
+        <w:rPr>
+          <w:rFonts w:ascii="Consolas" w:hAnsi="Consolas"/>
+          <w:b/>
+          <w:i/>
+          <w:sz w:val="18"/>
+        </w:rPr>
+        <w:t xml:space="preserve"> </w:t>
+      </w:r>
+      <w:proofErr w:type="spellStart"/>
+      <w:proofErr w:type="gramStart"/>
+      <w:r>
+        <w:rPr>
+          <w:rFonts w:ascii="Consolas" w:hAnsi="Consolas"/>
+          <w:b/>
+          <w:sz w:val="18"/>
+        </w:rPr>
+        <w:t>DatabaseStorage</w:t>
+      </w:r>
+      <w:proofErr w:type="spellEnd"/>
+      <w:r>
+        <w:rPr>
+          <w:rFonts w:ascii="Consolas" w:hAnsi="Consolas"/>
+          <w:b/>
+          <w:sz w:val="18"/>
+        </w:rPr>
+        <w:t>(</w:t>
+      </w:r>
+      <w:proofErr w:type="gramEnd"/>
+      <w:r>
+        <w:rPr>
+          <w:rFonts w:ascii="Consolas" w:hAnsi="Consolas"/>
+          <w:b/>
+          <w:sz w:val="18"/>
+        </w:rPr>
+        <w:t>)</w:t>
+      </w:r>
+    </w:p>
+    <w:p>
+      <w:pPr>
+        <w:pStyle w:val="ListParagraph"/>
+        <w:ind w:left="1440"/>
+      </w:pPr>
+      <w:r>
+        <w:t xml:space="preserve">If a </w:t>
+      </w:r>
+      <w:proofErr w:type="spellStart"/>
+      <w:r>
+        <w:t>DatabaseStorage</w:t>
+      </w:r>
+      <w:proofErr w:type="spellEnd"/>
+      <w:r>
+        <w:t xml:space="preserve"> object is created with no information, it’s file is blank (null).</w:t>
+      </w:r>
+    </w:p>
+    <w:p>
+      <w:pPr>
+        <w:pStyle w:val="ListParagraph"/>
+        <w:numPr>
+          <w:ilvl w:val="0"/>
+          <w:numId w:val="23"/>
+        </w:numPr>
+      </w:pPr>
+      <w:r>
+        <w:t xml:space="preserve">Using </w:t>
+      </w:r>
+      <w:r>
+        <w:t>a file path</w:t>
+      </w:r>
+      <w:r>
+        <w:t xml:space="preserve">: </w:t>
+      </w:r>
+      <w:r>
+        <w:rPr>
+          <w:rFonts w:ascii="Consolas" w:hAnsi="Consolas"/>
+          <w:b/>
+          <w:sz w:val="18"/>
+        </w:rPr>
+        <w:t xml:space="preserve">new </w:t>
+      </w:r>
+      <w:proofErr w:type="spellStart"/>
+      <w:r>
+        <w:rPr>
+          <w:rFonts w:ascii="Consolas" w:hAnsi="Consolas"/>
+          <w:b/>
+          <w:sz w:val="18"/>
+        </w:rPr>
+        <w:t>DatabaseStorage</w:t>
+      </w:r>
+      <w:proofErr w:type="spellEnd"/>
+      <w:r>
+        <w:rPr>
+          <w:rFonts w:ascii="Consolas" w:hAnsi="Consolas"/>
+          <w:b/>
+          <w:sz w:val="18"/>
+        </w:rPr>
+        <w:t>(</w:t>
+      </w:r>
+      <w:proofErr w:type="spellStart"/>
+      <w:r>
+        <w:rPr>
+          <w:rFonts w:ascii="Consolas" w:hAnsi="Consolas"/>
+          <w:color w:val="7F7F7F" w:themeColor="text1" w:themeTint="80"/>
+          <w:sz w:val="18"/>
+        </w:rPr>
+        <w:t>filePath</w:t>
+      </w:r>
+      <w:proofErr w:type="spellEnd"/>
+      <w:r>
+        <w:rPr>
+          <w:rFonts w:ascii="Consolas" w:hAnsi="Consolas"/>
+          <w:b/>
+          <w:sz w:val="18"/>
+        </w:rPr>
+        <w:t>)</w:t>
+      </w:r>
+    </w:p>
+    <w:p>
+      <w:pPr>
+        <w:pStyle w:val="ListParagraph"/>
+        <w:ind w:left="1440"/>
+      </w:pPr>
+      <w:r>
+        <w:t xml:space="preserve">If a </w:t>
+      </w:r>
+      <w:proofErr w:type="spellStart"/>
+      <w:r>
+        <w:t>DatabaseStorage</w:t>
+      </w:r>
+      <w:proofErr w:type="spellEnd"/>
+      <w:r>
+        <w:t xml:space="preserve"> object is created using a file path</w:t>
+      </w:r>
+      <w:r>
+        <w:t xml:space="preserve"> (file location</w:t>
+      </w:r>
+      <w:r>
+        <w:t xml:space="preserve"> and name</w:t>
+      </w:r>
+      <w:r>
+        <w:t>)</w:t>
+      </w:r>
+      <w:r>
+        <w:t xml:space="preserve">, it accesses the </w:t>
+      </w:r>
+      <w:proofErr w:type="spellStart"/>
+      <w:proofErr w:type="gramStart"/>
+      <w:r>
+        <w:rPr>
+          <w:rFonts w:ascii="Consolas" w:hAnsi="Consolas"/>
+          <w:b/>
+          <w:sz w:val="18"/>
+        </w:rPr>
+        <w:t>setFile</w:t>
+      </w:r>
+      <w:proofErr w:type="spellEnd"/>
+      <w:r>
+        <w:rPr>
+          <w:rFonts w:ascii="Consolas" w:hAnsi="Consolas"/>
+          <w:b/>
+          <w:sz w:val="18"/>
+        </w:rPr>
+        <w:t>(</w:t>
+      </w:r>
+      <w:proofErr w:type="gramEnd"/>
+      <w:r>
+        <w:rPr>
+          <w:rFonts w:ascii="Consolas" w:hAnsi="Consolas"/>
+          <w:b/>
+          <w:color w:val="7F7F7F" w:themeColor="text1" w:themeTint="80"/>
+          <w:sz w:val="18"/>
+        </w:rPr>
+        <w:t>String</w:t>
+      </w:r>
+      <w:r>
+        <w:rPr>
+          <w:rFonts w:ascii="Consolas" w:hAnsi="Consolas"/>
+          <w:b/>
+          <w:sz w:val="18"/>
+        </w:rPr>
+        <w:t>)</w:t>
+      </w:r>
+      <w:r>
+        <w:t xml:space="preserve"> </w:t>
+      </w:r>
+      <w:proofErr w:type="spellStart"/>
+      <w:r>
+        <w:t>DatabaseStorage</w:t>
+      </w:r>
+      <w:proofErr w:type="spellEnd"/>
+      <w:r>
+        <w:t xml:space="preserve"> method described below to set the </w:t>
+      </w:r>
+      <w:proofErr w:type="spellStart"/>
+      <w:r>
+        <w:t>DatabaseStorage</w:t>
+      </w:r>
+      <w:proofErr w:type="spellEnd"/>
+      <w:r>
+        <w:t xml:space="preserve"> object’s file to be the file at the specified location</w:t>
+      </w:r>
+      <w:r>
+        <w:t xml:space="preserve"> with the specified name</w:t>
+      </w:r>
+      <w:r>
+        <w:t>.</w:t>
+      </w:r>
+      <w:r>
+        <w:t>****************</w:t>
+      </w:r>
+      <w:bookmarkStart w:id="0" w:name="_GoBack"/>
+      <w:bookmarkEnd w:id="0"/>
+    </w:p>
+    <w:p>
+      <w:r>
+        <w:t>A Person Object’s stored information can be manipulated using methods:</w:t>
+      </w:r>
+    </w:p>
+    <w:p>
+      <w:r>
+        <w:tab/>
+        <w:t xml:space="preserve">Note: to apply a method to a Person object: </w:t>
+      </w:r>
+      <w:proofErr w:type="spellStart"/>
+      <w:r>
+        <w:rPr>
+          <w:rFonts w:ascii="Consolas" w:hAnsi="Consolas"/>
+          <w:sz w:val="18"/>
+          <w:u w:val="single"/>
+        </w:rPr>
+        <w:t>PersonObject</w:t>
+      </w:r>
+      <w:r>
+        <w:rPr>
+          <w:rFonts w:ascii="Consolas" w:hAnsi="Consolas"/>
+          <w:b/>
+          <w:sz w:val="18"/>
+        </w:rPr>
+        <w:t>.MethodName</w:t>
+      </w:r>
+      <w:proofErr w:type="spellEnd"/>
+      <w:r>
+        <w:rPr>
+          <w:rFonts w:ascii="Consolas" w:hAnsi="Consolas"/>
+          <w:b/>
+          <w:sz w:val="18"/>
+        </w:rPr>
+        <w:t>(</w:t>
+      </w:r>
+      <w:proofErr w:type="spellStart"/>
+      <w:r>
+        <w:rPr>
+          <w:rFonts w:ascii="Consolas" w:hAnsi="Consolas"/>
+          <w:color w:val="7F7F7F" w:themeColor="text1" w:themeTint="80"/>
+          <w:sz w:val="18"/>
+        </w:rPr>
+        <w:t>RequiredInformation</w:t>
+      </w:r>
+      <w:proofErr w:type="spellEnd"/>
+      <w:r>
+        <w:rPr>
+          <w:rFonts w:ascii="Consolas" w:hAnsi="Consolas"/>
+          <w:b/>
+          <w:sz w:val="18"/>
+        </w:rPr>
+        <w:t>)</w:t>
+      </w:r>
+    </w:p>
+    <w:p>
+      <w:pPr>
+        <w:pStyle w:val="ListParagraph"/>
+        <w:numPr>
+          <w:ilvl w:val="0"/>
+          <w:numId w:val="10"/>
+        </w:numPr>
+        <w:rPr>
+          <w:b/>
+        </w:rPr>
+      </w:pPr>
+      <w:proofErr w:type="spellStart"/>
+      <w:proofErr w:type="gramStart"/>
+      <w:r>
+        <w:rPr>
+          <w:rFonts w:ascii="Consolas" w:hAnsi="Consolas"/>
+          <w:b/>
+          <w:sz w:val="18"/>
+        </w:rPr>
+        <w:t>getAge</w:t>
+      </w:r>
+      <w:proofErr w:type="spellEnd"/>
+      <w:r>
+        <w:rPr>
+          <w:rFonts w:ascii="Consolas" w:hAnsi="Consolas"/>
+          <w:b/>
+          <w:sz w:val="18"/>
+        </w:rPr>
+        <w:t>(</w:t>
+      </w:r>
+      <w:proofErr w:type="gramEnd"/>
+      <w:r>
+        <w:rPr>
+          <w:rFonts w:ascii="Consolas" w:hAnsi="Consolas"/>
+          <w:b/>
+          <w:sz w:val="18"/>
+        </w:rPr>
+        <w:t>)</w:t>
+      </w:r>
+      <w:r>
+        <w:rPr>
+          <w:sz w:val="18"/>
+        </w:rPr>
+        <w:t xml:space="preserve"> </w:t>
+      </w:r>
+      <w:r>
+        <w:rPr>
+          <w:i/>
+        </w:rPr>
+        <w:t>Objective: access Person’s age.</w:t>
+      </w:r>
+    </w:p>
+    <w:p>
+      <w:pPr>
+        <w:pStyle w:val="ListParagraph"/>
+        <w:ind w:left="1440"/>
+      </w:pPr>
+      <w:r>
+        <w:lastRenderedPageBreak/>
+        <w:t>Returns to the user the age stored in the Person object.</w:t>
+      </w:r>
+    </w:p>
+    <w:p>
+      <w:pPr>
+        <w:pStyle w:val="ListParagraph"/>
+        <w:numPr>
+          <w:ilvl w:val="0"/>
+          <w:numId w:val="10"/>
+        </w:numPr>
+        <w:rPr>
+          <w:b/>
+          <w:i/>
+        </w:rPr>
+      </w:pPr>
+      <w:proofErr w:type="spellStart"/>
+      <w:proofErr w:type="gramStart"/>
+      <w:r>
+        <w:rPr>
+          <w:rFonts w:ascii="Consolas" w:hAnsi="Consolas"/>
+          <w:b/>
+          <w:sz w:val="18"/>
+        </w:rPr>
+        <w:t>getName</w:t>
+      </w:r>
+      <w:proofErr w:type="spellEnd"/>
+      <w:r>
+        <w:rPr>
+          <w:rFonts w:ascii="Consolas" w:hAnsi="Consolas"/>
+          <w:b/>
+          <w:sz w:val="18"/>
+        </w:rPr>
+        <w:t>(</w:t>
+      </w:r>
+      <w:proofErr w:type="gramEnd"/>
+      <w:r>
+        <w:rPr>
+          <w:rFonts w:ascii="Consolas" w:hAnsi="Consolas"/>
+          <w:b/>
+          <w:sz w:val="18"/>
+        </w:rPr>
+        <w:t>)</w:t>
+      </w:r>
+      <w:r>
+        <w:rPr>
+          <w:b/>
+          <w:sz w:val="18"/>
+        </w:rPr>
+        <w:t xml:space="preserve"> </w:t>
+      </w:r>
+      <w:r>
+        <w:rPr>
+          <w:i/>
+        </w:rPr>
+        <w:t>Objective: access Person’s name.</w:t>
+      </w:r>
+    </w:p>
+    <w:p>
+      <w:pPr>
+        <w:pStyle w:val="ListParagraph"/>
+        <w:ind w:left="1440"/>
+      </w:pPr>
+      <w:r>
+        <w:t>Returns to the user the name stored in the Person object.</w:t>
+      </w:r>
+    </w:p>
+    <w:p>
+      <w:pPr>
+        <w:pStyle w:val="ListParagraph"/>
+        <w:numPr>
+          <w:ilvl w:val="0"/>
+          <w:numId w:val="10"/>
+        </w:numPr>
+        <w:rPr>
+          <w:b/>
+          <w:i/>
+        </w:rPr>
+      </w:pPr>
+      <w:r>
+        <w:rPr>
+          <w:rFonts w:ascii="Consolas" w:hAnsi="Consolas"/>
+          <w:b/>
+          <w:sz w:val="18"/>
+        </w:rPr>
+        <w:t>hundredth(</w:t>
+      </w:r>
+      <w:r>
+        <w:rPr>
+          <w:rFonts w:ascii="Consolas" w:hAnsi="Consolas"/>
+          <w:b/>
+          <w:color w:val="7F7F7F" w:themeColor="text1" w:themeTint="80"/>
+          <w:sz w:val="18"/>
+        </w:rPr>
+        <w:t>double</w:t>
+      </w:r>
+      <w:r>
+        <w:rPr>
+          <w:rFonts w:ascii="Consolas" w:hAnsi="Consolas"/>
+          <w:b/>
+          <w:sz w:val="18"/>
+        </w:rPr>
+        <w:t>)</w:t>
+      </w:r>
+      <w:r>
+        <w:rPr>
+          <w:b/>
+          <w:sz w:val="18"/>
+        </w:rPr>
+        <w:t xml:space="preserve"> </w:t>
+      </w:r>
+      <w:r>
+        <w:rPr>
+          <w:i/>
+        </w:rPr>
+        <w:t xml:space="preserve">Objective: round </w:t>
+      </w:r>
+      <w:r>
+        <w:rPr>
+          <w:i/>
+        </w:rPr>
+        <w:t xml:space="preserve">a </w:t>
+      </w:r>
+      <w:r>
+        <w:rPr>
+          <w:i/>
+        </w:rPr>
+        <w:t xml:space="preserve">decimal to the second place (ex. </w:t>
+      </w:r>
+      <w:r>
+        <w:rPr>
+          <w:i/>
+        </w:rPr>
+        <w:t>43.3456</w:t>
+      </w:r>
+      <w:r>
+        <w:rPr>
+          <w:i/>
+        </w:rPr>
+        <w:t xml:space="preserve"> becomes 4</w:t>
+      </w:r>
+      <w:r>
+        <w:rPr>
+          <w:i/>
+        </w:rPr>
+        <w:t>3.35</w:t>
+      </w:r>
+      <w:r>
+        <w:rPr>
+          <w:i/>
+        </w:rPr>
+        <w:t>).</w:t>
+      </w:r>
+    </w:p>
+    <w:p>
+      <w:pPr>
+        <w:pStyle w:val="ListParagraph"/>
+        <w:ind w:left="1440"/>
+      </w:pPr>
+      <w:r>
+        <w:t>Requires you to send it a number (not a whole number, it should have a decimal attached. Ex. 43.3456). This method does not require access to information stored in a Person object to run successfully.</w:t>
+      </w:r>
+    </w:p>
+    <w:p>
+      <w:pPr>
+        <w:pStyle w:val="ListParagraph"/>
+        <w:ind w:left="1440"/>
+      </w:pPr>
+      <w:r>
+        <w:t>The given number is multiplied by one-hundred (ex. 43.3456 x 100 = 4334.56).</w:t>
+      </w:r>
+    </w:p>
+    <w:p>
+      <w:pPr>
+        <w:pStyle w:val="ListParagraph"/>
+        <w:ind w:left="1440"/>
+      </w:pPr>
+      <w:r>
+        <w:t>Then, the number is rounded to the nearest integer (ex. 4334.56 becomes 4335).</w:t>
+      </w:r>
+    </w:p>
+    <w:p>
+      <w:pPr>
+        <w:pStyle w:val="ListParagraph"/>
+        <w:ind w:left="1440"/>
+      </w:pPr>
+      <w:r>
+        <w:t>Next, the number is divided by 100 (ex. 4335/100 = 43.35).</w:t>
+      </w:r>
+    </w:p>
+    <w:p>
+      <w:pPr>
+        <w:pStyle w:val="ListParagraph"/>
+        <w:ind w:left="1440"/>
+      </w:pPr>
+      <w:r>
+        <w:t>This number is returned to the user (ex. 43.35).</w:t>
+      </w:r>
+    </w:p>
+    <w:p>
+      <w:pPr>
+        <w:pStyle w:val="ListParagraph"/>
+        <w:numPr>
+          <w:ilvl w:val="0"/>
+          <w:numId w:val="10"/>
+        </w:numPr>
+        <w:rPr>
+          <w:b/>
+        </w:rPr>
+      </w:pPr>
+      <w:proofErr w:type="spellStart"/>
+      <w:proofErr w:type="gramStart"/>
+      <w:r>
+        <w:rPr>
+          <w:rFonts w:ascii="Consolas" w:hAnsi="Consolas"/>
+          <w:b/>
+          <w:sz w:val="18"/>
+        </w:rPr>
+        <w:t>printStatus</w:t>
+      </w:r>
+      <w:proofErr w:type="spellEnd"/>
+      <w:r>
+        <w:rPr>
+          <w:rFonts w:ascii="Consolas" w:hAnsi="Consolas"/>
+          <w:b/>
+          <w:sz w:val="18"/>
+        </w:rPr>
+        <w:t>(</w:t>
+      </w:r>
+      <w:proofErr w:type="gramEnd"/>
+      <w:r>
+        <w:rPr>
+          <w:rFonts w:ascii="Consolas" w:hAnsi="Consolas"/>
+          <w:b/>
+          <w:sz w:val="18"/>
+        </w:rPr>
+        <w:t>)</w:t>
+      </w:r>
+      <w:r>
+        <w:rPr>
+          <w:b/>
+          <w:sz w:val="18"/>
+        </w:rPr>
+        <w:t xml:space="preserve"> </w:t>
+      </w:r>
+      <w:r>
+        <w:rPr>
+          <w:i/>
+        </w:rPr>
+        <w:t>Objective:</w:t>
+      </w:r>
+      <w:r>
+        <w:rPr>
+          <w:i/>
+        </w:rPr>
+        <w:t xml:space="preserve"> identify a Person’s relationship to a college.</w:t>
+      </w:r>
+    </w:p>
+    <w:p>
+      <w:pPr>
+        <w:pStyle w:val="ListParagraph"/>
+        <w:ind w:left="1440"/>
+      </w:pPr>
+      <w:r>
+        <w:t>Returns the title “College Person” to the user.</w:t>
+      </w:r>
+    </w:p>
+    <w:p>
+      <w:pPr>
+        <w:pStyle w:val="ListParagraph"/>
+        <w:numPr>
+          <w:ilvl w:val="0"/>
+          <w:numId w:val="10"/>
+        </w:numPr>
+        <w:rPr>
+          <w:b/>
+        </w:rPr>
+      </w:pPr>
+      <w:proofErr w:type="spellStart"/>
+      <w:r>
+        <w:rPr>
+          <w:rFonts w:ascii="Consolas" w:hAnsi="Consolas"/>
+          <w:b/>
+          <w:sz w:val="18"/>
+        </w:rPr>
+        <w:t>setAge</w:t>
+      </w:r>
+      <w:proofErr w:type="spellEnd"/>
+      <w:r>
+        <w:rPr>
+          <w:rFonts w:ascii="Consolas" w:hAnsi="Consolas"/>
+          <w:b/>
+          <w:sz w:val="18"/>
+        </w:rPr>
+        <w:t>(</w:t>
+      </w:r>
+      <w:r>
+        <w:rPr>
+          <w:rFonts w:ascii="Consolas" w:hAnsi="Consolas"/>
+          <w:b/>
+          <w:color w:val="7F7F7F" w:themeColor="text1" w:themeTint="80"/>
+          <w:sz w:val="18"/>
+        </w:rPr>
+        <w:t>int</w:t>
+      </w:r>
+      <w:r>
+        <w:rPr>
+          <w:rFonts w:ascii="Consolas" w:hAnsi="Consolas"/>
+          <w:b/>
+          <w:sz w:val="18"/>
+        </w:rPr>
+        <w:t>)</w:t>
+      </w:r>
+      <w:r>
+        <w:rPr>
+          <w:b/>
+          <w:sz w:val="18"/>
+        </w:rPr>
+        <w:t xml:space="preserve"> </w:t>
+      </w:r>
+      <w:r>
+        <w:rPr>
+          <w:i/>
+        </w:rPr>
+        <w:t>Objective:</w:t>
+      </w:r>
+      <w:r>
+        <w:rPr>
+          <w:i/>
+        </w:rPr>
+        <w:t xml:space="preserve"> change the age stored in the Person object.</w:t>
+      </w:r>
+    </w:p>
+    <w:p>
+      <w:pPr>
+        <w:pStyle w:val="ListParagraph"/>
+        <w:ind w:left="1440"/>
+      </w:pPr>
+      <w:r>
+        <w:t>Requires you to send it an integer.</w:t>
+      </w:r>
+    </w:p>
+    <w:p>
+      <w:pPr>
+        <w:pStyle w:val="ListParagraph"/>
+        <w:ind w:left="1440"/>
+      </w:pPr>
+      <w:r>
+        <w:t>Sets the Person object’s age to the value of the given integer.</w:t>
+      </w:r>
+    </w:p>
+    <w:p>
+      <w:pPr>
+        <w:pStyle w:val="ListParagraph"/>
+        <w:numPr>
+          <w:ilvl w:val="0"/>
+          <w:numId w:val="10"/>
+        </w:numPr>
+        <w:rPr>
+          <w:b/>
+        </w:rPr>
+      </w:pPr>
+      <w:proofErr w:type="spellStart"/>
+      <w:proofErr w:type="gramStart"/>
+      <w:r>
+        <w:rPr>
+          <w:rFonts w:ascii="Consolas" w:hAnsi="Consolas"/>
+          <w:b/>
+          <w:sz w:val="18"/>
+        </w:rPr>
+        <w:t>setName</w:t>
+      </w:r>
+      <w:proofErr w:type="spellEnd"/>
+      <w:r>
+        <w:rPr>
+          <w:rFonts w:ascii="Consolas" w:hAnsi="Consolas"/>
+          <w:b/>
+          <w:sz w:val="18"/>
+        </w:rPr>
+        <w:t>(</w:t>
+      </w:r>
+      <w:proofErr w:type="gramEnd"/>
+      <w:r>
+        <w:rPr>
+          <w:rFonts w:ascii="Consolas" w:hAnsi="Consolas"/>
+          <w:b/>
+          <w:color w:val="7F7F7F" w:themeColor="text1" w:themeTint="80"/>
+          <w:sz w:val="18"/>
+        </w:rPr>
+        <w:t>String</w:t>
+      </w:r>
+      <w:r>
+        <w:rPr>
+          <w:rFonts w:ascii="Consolas" w:hAnsi="Consolas"/>
+          <w:b/>
+          <w:sz w:val="18"/>
+        </w:rPr>
+        <w:t>)</w:t>
+      </w:r>
+      <w:r>
+        <w:rPr>
+          <w:b/>
+          <w:sz w:val="18"/>
+        </w:rPr>
+        <w:t xml:space="preserve"> </w:t>
+      </w:r>
+      <w:r>
+        <w:rPr>
+          <w:i/>
+        </w:rPr>
+        <w:t>Objective:</w:t>
+      </w:r>
+      <w:r>
+        <w:rPr>
+          <w:i/>
+        </w:rPr>
+        <w:t xml:space="preserve"> change the name stored in the Person object.</w:t>
+      </w:r>
+    </w:p>
+    <w:p>
+      <w:pPr>
+        <w:pStyle w:val="ListParagraph"/>
+        <w:ind w:left="1440"/>
+      </w:pPr>
+      <w:r>
+        <w:t>Requires you to send it a word or String of words (ex. “John” or “John Smith”).</w:t>
+      </w:r>
+    </w:p>
+    <w:p>
+      <w:pPr>
+        <w:pStyle w:val="ListParagraph"/>
+        <w:ind w:left="1440"/>
+      </w:pPr>
+      <w:r>
+        <w:t>Sets the Person object’s name to the word(s) given.</w:t>
+      </w:r>
+    </w:p>
+    <w:p>
+      <w:pPr>
+        <w:pStyle w:val="ListParagraph"/>
+        <w:numPr>
+          <w:ilvl w:val="0"/>
+          <w:numId w:val="10"/>
+        </w:numPr>
+        <w:rPr>
+          <w:b/>
+        </w:rPr>
+      </w:pPr>
+      <w:proofErr w:type="spellStart"/>
+      <w:proofErr w:type="gramStart"/>
+      <w:r>
+        <w:rPr>
+          <w:rFonts w:ascii="Consolas" w:hAnsi="Consolas"/>
+          <w:b/>
+          <w:sz w:val="18"/>
+        </w:rPr>
+        <w:t>toFile</w:t>
+      </w:r>
+      <w:proofErr w:type="spellEnd"/>
+      <w:r>
+        <w:rPr>
+          <w:rFonts w:ascii="Consolas" w:hAnsi="Consolas"/>
+          <w:b/>
+          <w:sz w:val="18"/>
+        </w:rPr>
+        <w:t>(</w:t>
+      </w:r>
+      <w:proofErr w:type="gramEnd"/>
+      <w:r>
+        <w:rPr>
+          <w:rFonts w:ascii="Consolas" w:hAnsi="Consolas"/>
+          <w:b/>
+          <w:sz w:val="18"/>
+        </w:rPr>
+        <w:t>)</w:t>
+      </w:r>
+      <w:r>
+        <w:rPr>
+          <w:b/>
+          <w:sz w:val="18"/>
+        </w:rPr>
+        <w:t xml:space="preserve"> </w:t>
+      </w:r>
+      <w:r>
+        <w:rPr>
+          <w:i/>
+        </w:rPr>
+        <w:t>Objective:</w:t>
+      </w:r>
+      <w:r>
+        <w:rPr>
+          <w:i/>
+        </w:rPr>
+        <w:t xml:space="preserve"> To access all stored information about a Person, separated by comma’s.</w:t>
+      </w:r>
+    </w:p>
+    <w:p>
+      <w:pPr>
+        <w:pStyle w:val="ListParagraph"/>
+        <w:ind w:left="1440"/>
+      </w:pPr>
+      <w:r>
+        <w:t>Returns to the user information stored in the Person object (name and age) preceded by the Person’s relationship to a college, and separated by commas (ex. “</w:t>
+      </w:r>
+      <w:r>
+        <w:rPr>
+          <w:rFonts w:ascii="Consolas" w:hAnsi="Consolas"/>
           <w:color w:val="7F7F7F" w:themeColor="text1" w:themeTint="80"/>
           <w:sz w:val="20"/>
         </w:rPr>
-      </w:pPr>
-      <w:r>
+        <w:t xml:space="preserve">College </w:t>
+      </w:r>
+      <w:proofErr w:type="spellStart"/>
+      <w:proofErr w:type="gramStart"/>
+      <w:r>
+        <w:rPr>
+          <w:rFonts w:ascii="Consolas" w:hAnsi="Consolas"/>
+          <w:color w:val="7F7F7F" w:themeColor="text1" w:themeTint="80"/>
+          <w:sz w:val="20"/>
+        </w:rPr>
+        <w:t>Person,John</w:t>
+      </w:r>
+      <w:proofErr w:type="spellEnd"/>
+      <w:proofErr w:type="gramEnd"/>
+      <w:r>
+        <w:rPr>
+          <w:rFonts w:ascii="Consolas" w:hAnsi="Consolas"/>
+          <w:color w:val="7F7F7F" w:themeColor="text1" w:themeTint="80"/>
+          <w:sz w:val="20"/>
+        </w:rPr>
+        <w:t xml:space="preserve"> Smith,32</w:t>
+      </w:r>
+      <w:r>
+        <w:rPr>
+          <w:rFonts w:cstheme="minorHAnsi"/>
+          <w:sz w:val="20"/>
+        </w:rPr>
+        <w:t>”).</w:t>
+      </w:r>
+    </w:p>
+    <w:p>
+      <w:pPr>
+        <w:pStyle w:val="ListParagraph"/>
+        <w:numPr>
+          <w:ilvl w:val="0"/>
+          <w:numId w:val="10"/>
+        </w:numPr>
+        <w:rPr>
+          <w:b/>
+        </w:rPr>
+      </w:pPr>
+      <w:proofErr w:type="spellStart"/>
+      <w:proofErr w:type="gramStart"/>
+      <w:r>
+        <w:rPr>
+          <w:rFonts w:ascii="Consolas" w:hAnsi="Consolas"/>
+          <w:b/>
+          <w:sz w:val="18"/>
+        </w:rPr>
+        <w:t>toString</w:t>
+      </w:r>
+      <w:proofErr w:type="spellEnd"/>
+      <w:r>
+        <w:rPr>
+          <w:rFonts w:ascii="Consolas" w:hAnsi="Consolas"/>
+          <w:b/>
+          <w:sz w:val="18"/>
+        </w:rPr>
+        <w:t>(</w:t>
+      </w:r>
+      <w:proofErr w:type="gramEnd"/>
+      <w:r>
+        <w:rPr>
+          <w:rFonts w:ascii="Consolas" w:hAnsi="Consolas"/>
+          <w:b/>
+          <w:sz w:val="18"/>
+        </w:rPr>
+        <w:t>)</w:t>
+      </w:r>
+      <w:r>
+        <w:rPr>
+          <w:b/>
+          <w:sz w:val="18"/>
+        </w:rPr>
+        <w:t xml:space="preserve"> </w:t>
+      </w:r>
+      <w:r>
+        <w:rPr>
+          <w:i/>
+        </w:rPr>
+        <w:t>Objective:</w:t>
+      </w:r>
+      <w:r>
+        <w:rPr>
+          <w:i/>
+        </w:rPr>
+        <w:t xml:space="preserve"> To access stored information about a Person with labels and formatting.</w:t>
+      </w:r>
+    </w:p>
+    <w:p>
+      <w:pPr>
+        <w:pStyle w:val="ListParagraph"/>
+        <w:ind w:left="1440"/>
+      </w:pPr>
+      <w:r>
+        <w:t xml:space="preserve">Returns to the user information stored in the Person object (name and age) preceded by the Person’s relationship to a college, and formatted each on their own line (ex. </w:t>
+      </w:r>
+    </w:p>
+    <w:p>
+      <w:pPr>
+        <w:autoSpaceDE w:val="0"/>
+        <w:autoSpaceDN w:val="0"/>
+        <w:adjustRightInd w:val="0"/>
+        <w:spacing w:after="0" w:line="240" w:lineRule="auto"/>
+        <w:ind w:left="1440"/>
         <w:rPr>
           <w:rFonts w:ascii="Consolas" w:hAnsi="Consolas" w:cs="Consolas"/>
           <w:color w:val="7F7F7F" w:themeColor="text1" w:themeTint="80"/>
           <w:sz w:val="18"/>
           <w:szCs w:val="20"/>
         </w:rPr>
+      </w:pPr>
+      <w:r>
+        <w:rPr>
+          <w:rFonts w:ascii="Consolas" w:hAnsi="Consolas" w:cs="Consolas"/>
+          <w:color w:val="7F7F7F" w:themeColor="text1" w:themeTint="80"/>
+          <w:sz w:val="18"/>
+          <w:szCs w:val="20"/>
+        </w:rPr>
         <w:t>--------------------------------------------------</w:t>
       </w:r>
-      <w:r>
+    </w:p>
+    <w:p>
+      <w:pPr>
+        <w:autoSpaceDE w:val="0"/>
+        <w:autoSpaceDN w:val="0"/>
+        <w:adjustRightInd w:val="0"/>
+        <w:spacing w:after="0" w:line="240" w:lineRule="auto"/>
+        <w:ind w:left="1440"/>
         <w:rPr>
           <w:rFonts w:ascii="Consolas" w:hAnsi="Consolas" w:cs="Consolas"/>
+          <w:color w:val="7F7F7F" w:themeColor="text1" w:themeTint="80"/>
           <w:sz w:val="18"/>
           <w:szCs w:val="20"/>
         </w:rPr>
-        <w:t>).</w:t>
-      </w:r>
+      </w:pPr>
+      <w:r>
+        <w:rPr>
+          <w:rFonts w:ascii="Consolas" w:hAnsi="Consolas" w:cs="Consolas"/>
+          <w:color w:val="7F7F7F" w:themeColor="text1" w:themeTint="80"/>
+          <w:sz w:val="18"/>
+          <w:szCs w:val="20"/>
+        </w:rPr>
+        <w:t xml:space="preserve"> COLLEGE PERSON</w:t>
+      </w:r>
+    </w:p>
+    <w:p>
+      <w:pPr>
+        <w:autoSpaceDE w:val="0"/>
+        <w:autoSpaceDN w:val="0"/>
+        <w:adjustRightInd w:val="0"/>
+        <w:spacing w:after="0" w:line="240" w:lineRule="auto"/>
+        <w:ind w:left="1440"/>
+        <w:rPr>
+          <w:rFonts w:ascii="Consolas" w:hAnsi="Consolas" w:cs="Consolas"/>
+          <w:color w:val="7F7F7F" w:themeColor="text1" w:themeTint="80"/>
+          <w:sz w:val="18"/>
+          <w:szCs w:val="20"/>
+        </w:rPr>
+      </w:pPr>
+    </w:p>
+    <w:p>
+      <w:pPr>
+        <w:autoSpaceDE w:val="0"/>
+        <w:autoSpaceDN w:val="0"/>
+        <w:adjustRightInd w:val="0"/>
+        <w:spacing w:after="0" w:line="240" w:lineRule="auto"/>
+        <w:ind w:left="1440"/>
+        <w:rPr>
+          <w:rFonts w:ascii="Consolas" w:hAnsi="Consolas" w:cs="Consolas"/>
+          <w:color w:val="7F7F7F" w:themeColor="text1" w:themeTint="80"/>
+          <w:sz w:val="18"/>
+          <w:szCs w:val="20"/>
+        </w:rPr>
+      </w:pPr>
+      <w:r>
+        <w:rPr>
+          <w:rFonts w:ascii="Consolas" w:hAnsi="Consolas" w:cs="Consolas"/>
+          <w:color w:val="7F7F7F" w:themeColor="text1" w:themeTint="80"/>
+          <w:sz w:val="18"/>
+          <w:szCs w:val="20"/>
+        </w:rPr>
+        <w:t xml:space="preserve">    Name: John Smith</w:t>
+      </w:r>
+    </w:p>
+    <w:p>
+      <w:pPr>
+        <w:rPr>
+          <w:rFonts w:ascii="Consolas" w:hAnsi="Consolas"/>
+          <w:b/>
+          <w:sz w:val="18"/>
+        </w:rPr>
+      </w:pPr>
+      <w:r>
+        <w:rPr>
+          <w:rFonts w:ascii="Consolas" w:hAnsi="Consolas" w:cs="Consolas"/>
+          <w:color w:val="7F7F7F" w:themeColor="text1" w:themeTint="80"/>
+          <w:sz w:val="18"/>
+          <w:szCs w:val="20"/>
+        </w:rPr>
+        <w:t xml:space="preserve">     Age: 32</w:t>
+      </w:r>
+      <w:r>
+        <w:rPr>
+          <w:rFonts w:ascii="Consolas" w:hAnsi="Consolas" w:cs="Consolas"/>
+          <w:color w:val="7F7F7F" w:themeColor="text1" w:themeTint="80"/>
+          <w:sz w:val="18"/>
+          <w:szCs w:val="20"/>
+        </w:rPr>
+        <w:tab/>
+      </w:r>
+    </w:p>
+    <w:p>
+      <w:pPr>
+        <w:ind w:left="1440"/>
+        <w:rPr>
+          <w:color w:val="7F7F7F" w:themeColor="text1" w:themeTint="80"/>
+          <w:sz w:val="20"/>
+        </w:rPr>
+      </w:pPr>
     </w:p>
     <w:sectPr>
       <w:headerReference w:type="default" r:id="rId14"/>
@@ -7233,6 +8726,92 @@
     </w:lvl>
   </w:abstractNum>
   <w:abstractNum w:abstractNumId="3" w15:restartNumberingAfterBreak="0">
+    <w:nsid w:val="14757291"/>
+    <w:multiLevelType w:val="hybridMultilevel"/>
+    <w:tmpl w:val="0E0EA468"/>
+    <w:lvl w:ilvl="0" w:tplc="0409000F">
+      <w:start w:val="1"/>
+      <w:numFmt w:val="decimal"/>
+      <w:lvlText w:val="%1."/>
+      <w:lvlJc w:val="left"/>
+      <w:pPr>
+        <w:ind w:left="720" w:hanging="360"/>
+      </w:pPr>
+    </w:lvl>
+    <w:lvl w:ilvl="1" w:tplc="04090019" w:tentative="1">
+      <w:start w:val="1"/>
+      <w:numFmt w:val="lowerLetter"/>
+      <w:lvlText w:val="%2."/>
+      <w:lvlJc w:val="left"/>
+      <w:pPr>
+        <w:ind w:left="1440" w:hanging="360"/>
+      </w:pPr>
+    </w:lvl>
+    <w:lvl w:ilvl="2" w:tplc="0409001B" w:tentative="1">
+      <w:start w:val="1"/>
+      <w:numFmt w:val="lowerRoman"/>
+      <w:lvlText w:val="%3."/>
+      <w:lvlJc w:val="right"/>
+      <w:pPr>
+        <w:ind w:left="2160" w:hanging="180"/>
+      </w:pPr>
+    </w:lvl>
+    <w:lvl w:ilvl="3" w:tplc="0409000F" w:tentative="1">
+      <w:start w:val="1"/>
+      <w:numFmt w:val="decimal"/>
+      <w:lvlText w:val="%4."/>
+      <w:lvlJc w:val="left"/>
+      <w:pPr>
+        <w:ind w:left="2880" w:hanging="360"/>
+      </w:pPr>
+    </w:lvl>
+    <w:lvl w:ilvl="4" w:tplc="04090019" w:tentative="1">
+      <w:start w:val="1"/>
+      <w:numFmt w:val="lowerLetter"/>
+      <w:lvlText w:val="%5."/>
+      <w:lvlJc w:val="left"/>
+      <w:pPr>
+        <w:ind w:left="3600" w:hanging="360"/>
+      </w:pPr>
+    </w:lvl>
+    <w:lvl w:ilvl="5" w:tplc="0409001B" w:tentative="1">
+      <w:start w:val="1"/>
+      <w:numFmt w:val="lowerRoman"/>
+      <w:lvlText w:val="%6."/>
+      <w:lvlJc w:val="right"/>
+      <w:pPr>
+        <w:ind w:left="4320" w:hanging="180"/>
+      </w:pPr>
+    </w:lvl>
+    <w:lvl w:ilvl="6" w:tplc="0409000F" w:tentative="1">
+      <w:start w:val="1"/>
+      <w:numFmt w:val="decimal"/>
+      <w:lvlText w:val="%7."/>
+      <w:lvlJc w:val="left"/>
+      <w:pPr>
+        <w:ind w:left="5040" w:hanging="360"/>
+      </w:pPr>
+    </w:lvl>
+    <w:lvl w:ilvl="7" w:tplc="04090019" w:tentative="1">
+      <w:start w:val="1"/>
+      <w:numFmt w:val="lowerLetter"/>
+      <w:lvlText w:val="%8."/>
+      <w:lvlJc w:val="left"/>
+      <w:pPr>
+        <w:ind w:left="5760" w:hanging="360"/>
+      </w:pPr>
+    </w:lvl>
+    <w:lvl w:ilvl="8" w:tplc="0409001B" w:tentative="1">
+      <w:start w:val="1"/>
+      <w:numFmt w:val="lowerRoman"/>
+      <w:lvlText w:val="%9."/>
+      <w:lvlJc w:val="right"/>
+      <w:pPr>
+        <w:ind w:left="6480" w:hanging="180"/>
+      </w:pPr>
+    </w:lvl>
+  </w:abstractNum>
+  <w:abstractNum w:abstractNumId="4" w15:restartNumberingAfterBreak="0">
     <w:nsid w:val="16D35D1F"/>
     <w:multiLevelType w:val="hybridMultilevel"/>
     <w:tmpl w:val="81D2EF4A"/>
@@ -7345,7 +8924,7 @@
       </w:rPr>
     </w:lvl>
   </w:abstractNum>
-  <w:abstractNum w:abstractNumId="4" w15:restartNumberingAfterBreak="0">
+  <w:abstractNum w:abstractNumId="5" w15:restartNumberingAfterBreak="0">
     <w:nsid w:val="1739118E"/>
     <w:multiLevelType w:val="hybridMultilevel"/>
     <w:tmpl w:val="755E060E"/>
@@ -7431,7 +9010,93 @@
       </w:pPr>
     </w:lvl>
   </w:abstractNum>
-  <w:abstractNum w:abstractNumId="5" w15:restartNumberingAfterBreak="0">
+  <w:abstractNum w:abstractNumId="6" w15:restartNumberingAfterBreak="0">
+    <w:nsid w:val="1A4E596D"/>
+    <w:multiLevelType w:val="hybridMultilevel"/>
+    <w:tmpl w:val="4C607518"/>
+    <w:lvl w:ilvl="0" w:tplc="0409000F">
+      <w:start w:val="1"/>
+      <w:numFmt w:val="decimal"/>
+      <w:lvlText w:val="%1."/>
+      <w:lvlJc w:val="left"/>
+      <w:pPr>
+        <w:ind w:left="720" w:hanging="360"/>
+      </w:pPr>
+    </w:lvl>
+    <w:lvl w:ilvl="1" w:tplc="04090019">
+      <w:start w:val="1"/>
+      <w:numFmt w:val="lowerLetter"/>
+      <w:lvlText w:val="%2."/>
+      <w:lvlJc w:val="left"/>
+      <w:pPr>
+        <w:ind w:left="1440" w:hanging="360"/>
+      </w:pPr>
+    </w:lvl>
+    <w:lvl w:ilvl="2" w:tplc="0409001B" w:tentative="1">
+      <w:start w:val="1"/>
+      <w:numFmt w:val="lowerRoman"/>
+      <w:lvlText w:val="%3."/>
+      <w:lvlJc w:val="right"/>
+      <w:pPr>
+        <w:ind w:left="2160" w:hanging="180"/>
+      </w:pPr>
+    </w:lvl>
+    <w:lvl w:ilvl="3" w:tplc="0409000F" w:tentative="1">
+      <w:start w:val="1"/>
+      <w:numFmt w:val="decimal"/>
+      <w:lvlText w:val="%4."/>
+      <w:lvlJc w:val="left"/>
+      <w:pPr>
+        <w:ind w:left="2880" w:hanging="360"/>
+      </w:pPr>
+    </w:lvl>
+    <w:lvl w:ilvl="4" w:tplc="04090019" w:tentative="1">
+      <w:start w:val="1"/>
+      <w:numFmt w:val="lowerLetter"/>
+      <w:lvlText w:val="%5."/>
+      <w:lvlJc w:val="left"/>
+      <w:pPr>
+        <w:ind w:left="3600" w:hanging="360"/>
+      </w:pPr>
+    </w:lvl>
+    <w:lvl w:ilvl="5" w:tplc="0409001B" w:tentative="1">
+      <w:start w:val="1"/>
+      <w:numFmt w:val="lowerRoman"/>
+      <w:lvlText w:val="%6."/>
+      <w:lvlJc w:val="right"/>
+      <w:pPr>
+        <w:ind w:left="4320" w:hanging="180"/>
+      </w:pPr>
+    </w:lvl>
+    <w:lvl w:ilvl="6" w:tplc="0409000F" w:tentative="1">
+      <w:start w:val="1"/>
+      <w:numFmt w:val="decimal"/>
+      <w:lvlText w:val="%7."/>
+      <w:lvlJc w:val="left"/>
+      <w:pPr>
+        <w:ind w:left="5040" w:hanging="360"/>
+      </w:pPr>
+    </w:lvl>
+    <w:lvl w:ilvl="7" w:tplc="04090019" w:tentative="1">
+      <w:start w:val="1"/>
+      <w:numFmt w:val="lowerLetter"/>
+      <w:lvlText w:val="%8."/>
+      <w:lvlJc w:val="left"/>
+      <w:pPr>
+        <w:ind w:left="5760" w:hanging="360"/>
+      </w:pPr>
+    </w:lvl>
+    <w:lvl w:ilvl="8" w:tplc="0409001B" w:tentative="1">
+      <w:start w:val="1"/>
+      <w:numFmt w:val="lowerRoman"/>
+      <w:lvlText w:val="%9."/>
+      <w:lvlJc w:val="right"/>
+      <w:pPr>
+        <w:ind w:left="6480" w:hanging="180"/>
+      </w:pPr>
+    </w:lvl>
+  </w:abstractNum>
+  <w:abstractNum w:abstractNumId="7" w15:restartNumberingAfterBreak="0">
     <w:nsid w:val="41F05775"/>
     <w:multiLevelType w:val="hybridMultilevel"/>
     <w:tmpl w:val="F61066C8"/>
@@ -7544,7 +9209,7 @@
       </w:rPr>
     </w:lvl>
   </w:abstractNum>
-  <w:abstractNum w:abstractNumId="6" w15:restartNumberingAfterBreak="0">
+  <w:abstractNum w:abstractNumId="8" w15:restartNumberingAfterBreak="0">
     <w:nsid w:val="453D7BCF"/>
     <w:multiLevelType w:val="hybridMultilevel"/>
     <w:tmpl w:val="F61066C8"/>
@@ -7657,7 +9322,93 @@
       </w:rPr>
     </w:lvl>
   </w:abstractNum>
-  <w:abstractNum w:abstractNumId="7" w15:restartNumberingAfterBreak="0">
+  <w:abstractNum w:abstractNumId="9" w15:restartNumberingAfterBreak="0">
+    <w:nsid w:val="48E65371"/>
+    <w:multiLevelType w:val="hybridMultilevel"/>
+    <w:tmpl w:val="93549E10"/>
+    <w:lvl w:ilvl="0" w:tplc="0409000F">
+      <w:start w:val="1"/>
+      <w:numFmt w:val="decimal"/>
+      <w:lvlText w:val="%1."/>
+      <w:lvlJc w:val="left"/>
+      <w:pPr>
+        <w:ind w:left="720" w:hanging="360"/>
+      </w:pPr>
+    </w:lvl>
+    <w:lvl w:ilvl="1" w:tplc="04090019">
+      <w:start w:val="1"/>
+      <w:numFmt w:val="lowerLetter"/>
+      <w:lvlText w:val="%2."/>
+      <w:lvlJc w:val="left"/>
+      <w:pPr>
+        <w:ind w:left="1440" w:hanging="360"/>
+      </w:pPr>
+    </w:lvl>
+    <w:lvl w:ilvl="2" w:tplc="0409001B" w:tentative="1">
+      <w:start w:val="1"/>
+      <w:numFmt w:val="lowerRoman"/>
+      <w:lvlText w:val="%3."/>
+      <w:lvlJc w:val="right"/>
+      <w:pPr>
+        <w:ind w:left="2160" w:hanging="180"/>
+      </w:pPr>
+    </w:lvl>
+    <w:lvl w:ilvl="3" w:tplc="0409000F" w:tentative="1">
+      <w:start w:val="1"/>
+      <w:numFmt w:val="decimal"/>
+      <w:lvlText w:val="%4."/>
+      <w:lvlJc w:val="left"/>
+      <w:pPr>
+        <w:ind w:left="2880" w:hanging="360"/>
+      </w:pPr>
+    </w:lvl>
+    <w:lvl w:ilvl="4" w:tplc="04090019" w:tentative="1">
+      <w:start w:val="1"/>
+      <w:numFmt w:val="lowerLetter"/>
+      <w:lvlText w:val="%5."/>
+      <w:lvlJc w:val="left"/>
+      <w:pPr>
+        <w:ind w:left="3600" w:hanging="360"/>
+      </w:pPr>
+    </w:lvl>
+    <w:lvl w:ilvl="5" w:tplc="0409001B" w:tentative="1">
+      <w:start w:val="1"/>
+      <w:numFmt w:val="lowerRoman"/>
+      <w:lvlText w:val="%6."/>
+      <w:lvlJc w:val="right"/>
+      <w:pPr>
+        <w:ind w:left="4320" w:hanging="180"/>
+      </w:pPr>
+    </w:lvl>
+    <w:lvl w:ilvl="6" w:tplc="0409000F" w:tentative="1">
+      <w:start w:val="1"/>
+      <w:numFmt w:val="decimal"/>
+      <w:lvlText w:val="%7."/>
+      <w:lvlJc w:val="left"/>
+      <w:pPr>
+        <w:ind w:left="5040" w:hanging="360"/>
+      </w:pPr>
+    </w:lvl>
+    <w:lvl w:ilvl="7" w:tplc="04090019" w:tentative="1">
+      <w:start w:val="1"/>
+      <w:numFmt w:val="lowerLetter"/>
+      <w:lvlText w:val="%8."/>
+      <w:lvlJc w:val="left"/>
+      <w:pPr>
+        <w:ind w:left="5760" w:hanging="360"/>
+      </w:pPr>
+    </w:lvl>
+    <w:lvl w:ilvl="8" w:tplc="0409001B" w:tentative="1">
+      <w:start w:val="1"/>
+      <w:numFmt w:val="lowerRoman"/>
+      <w:lvlText w:val="%9."/>
+      <w:lvlJc w:val="right"/>
+      <w:pPr>
+        <w:ind w:left="6480" w:hanging="180"/>
+      </w:pPr>
+    </w:lvl>
+  </w:abstractNum>
+  <w:abstractNum w:abstractNumId="10" w15:restartNumberingAfterBreak="0">
     <w:nsid w:val="4D3A7C94"/>
     <w:multiLevelType w:val="hybridMultilevel"/>
     <w:tmpl w:val="755E060E"/>
@@ -7743,7 +9494,7 @@
       </w:pPr>
     </w:lvl>
   </w:abstractNum>
-  <w:abstractNum w:abstractNumId="8" w15:restartNumberingAfterBreak="0">
+  <w:abstractNum w:abstractNumId="11" w15:restartNumberingAfterBreak="0">
     <w:nsid w:val="4DA62831"/>
     <w:multiLevelType w:val="hybridMultilevel"/>
     <w:tmpl w:val="21562D3C"/>
@@ -7856,7 +9607,7 @@
       </w:rPr>
     </w:lvl>
   </w:abstractNum>
-  <w:abstractNum w:abstractNumId="9" w15:restartNumberingAfterBreak="0">
+  <w:abstractNum w:abstractNumId="12" w15:restartNumberingAfterBreak="0">
     <w:nsid w:val="4EB36C05"/>
     <w:multiLevelType w:val="hybridMultilevel"/>
     <w:tmpl w:val="7A9AD23E"/>
@@ -7942,7 +9693,93 @@
       </w:pPr>
     </w:lvl>
   </w:abstractNum>
-  <w:abstractNum w:abstractNumId="10" w15:restartNumberingAfterBreak="0">
+  <w:abstractNum w:abstractNumId="13" w15:restartNumberingAfterBreak="0">
+    <w:nsid w:val="5A512BBD"/>
+    <w:multiLevelType w:val="hybridMultilevel"/>
+    <w:tmpl w:val="755E060E"/>
+    <w:lvl w:ilvl="0" w:tplc="0409000F">
+      <w:start w:val="1"/>
+      <w:numFmt w:val="decimal"/>
+      <w:lvlText w:val="%1."/>
+      <w:lvlJc w:val="left"/>
+      <w:pPr>
+        <w:ind w:left="720" w:hanging="360"/>
+      </w:pPr>
+    </w:lvl>
+    <w:lvl w:ilvl="1" w:tplc="04090019">
+      <w:start w:val="1"/>
+      <w:numFmt w:val="lowerLetter"/>
+      <w:lvlText w:val="%2."/>
+      <w:lvlJc w:val="left"/>
+      <w:pPr>
+        <w:ind w:left="1440" w:hanging="360"/>
+      </w:pPr>
+    </w:lvl>
+    <w:lvl w:ilvl="2" w:tplc="0409001B" w:tentative="1">
+      <w:start w:val="1"/>
+      <w:numFmt w:val="lowerRoman"/>
+      <w:lvlText w:val="%3."/>
+      <w:lvlJc w:val="right"/>
+      <w:pPr>
+        <w:ind w:left="2160" w:hanging="180"/>
+      </w:pPr>
+    </w:lvl>
+    <w:lvl w:ilvl="3" w:tplc="0409000F" w:tentative="1">
+      <w:start w:val="1"/>
+      <w:numFmt w:val="decimal"/>
+      <w:lvlText w:val="%4."/>
+      <w:lvlJc w:val="left"/>
+      <w:pPr>
+        <w:ind w:left="2880" w:hanging="360"/>
+      </w:pPr>
+    </w:lvl>
+    <w:lvl w:ilvl="4" w:tplc="04090019" w:tentative="1">
+      <w:start w:val="1"/>
+      <w:numFmt w:val="lowerLetter"/>
+      <w:lvlText w:val="%5."/>
+      <w:lvlJc w:val="left"/>
+      <w:pPr>
+        <w:ind w:left="3600" w:hanging="360"/>
+      </w:pPr>
+    </w:lvl>
+    <w:lvl w:ilvl="5" w:tplc="0409001B" w:tentative="1">
+      <w:start w:val="1"/>
+      <w:numFmt w:val="lowerRoman"/>
+      <w:lvlText w:val="%6."/>
+      <w:lvlJc w:val="right"/>
+      <w:pPr>
+        <w:ind w:left="4320" w:hanging="180"/>
+      </w:pPr>
+    </w:lvl>
+    <w:lvl w:ilvl="6" w:tplc="0409000F" w:tentative="1">
+      <w:start w:val="1"/>
+      <w:numFmt w:val="decimal"/>
+      <w:lvlText w:val="%7."/>
+      <w:lvlJc w:val="left"/>
+      <w:pPr>
+        <w:ind w:left="5040" w:hanging="360"/>
+      </w:pPr>
+    </w:lvl>
+    <w:lvl w:ilvl="7" w:tplc="04090019" w:tentative="1">
+      <w:start w:val="1"/>
+      <w:numFmt w:val="lowerLetter"/>
+      <w:lvlText w:val="%8."/>
+      <w:lvlJc w:val="left"/>
+      <w:pPr>
+        <w:ind w:left="5760" w:hanging="360"/>
+      </w:pPr>
+    </w:lvl>
+    <w:lvl w:ilvl="8" w:tplc="0409001B" w:tentative="1">
+      <w:start w:val="1"/>
+      <w:numFmt w:val="lowerRoman"/>
+      <w:lvlText w:val="%9."/>
+      <w:lvlJc w:val="right"/>
+      <w:pPr>
+        <w:ind w:left="6480" w:hanging="180"/>
+      </w:pPr>
+    </w:lvl>
+  </w:abstractNum>
+  <w:abstractNum w:abstractNumId="14" w15:restartNumberingAfterBreak="0">
     <w:nsid w:val="5E052045"/>
     <w:multiLevelType w:val="hybridMultilevel"/>
     <w:tmpl w:val="784C5D78"/>
@@ -8055,7 +9892,414 @@
       </w:rPr>
     </w:lvl>
   </w:abstractNum>
-  <w:abstractNum w:abstractNumId="11" w15:restartNumberingAfterBreak="0">
+  <w:abstractNum w:abstractNumId="15" w15:restartNumberingAfterBreak="0">
+    <w:nsid w:val="5F3A087D"/>
+    <w:multiLevelType w:val="hybridMultilevel"/>
+    <w:tmpl w:val="82265400"/>
+    <w:lvl w:ilvl="0" w:tplc="0409000F">
+      <w:start w:val="1"/>
+      <w:numFmt w:val="decimal"/>
+      <w:lvlText w:val="%1."/>
+      <w:lvlJc w:val="left"/>
+      <w:pPr>
+        <w:ind w:left="720" w:hanging="360"/>
+      </w:pPr>
+    </w:lvl>
+    <w:lvl w:ilvl="1" w:tplc="0409000B">
+      <w:start w:val="1"/>
+      <w:numFmt w:val="bullet"/>
+      <w:lvlText w:val=""/>
+      <w:lvlJc w:val="left"/>
+      <w:pPr>
+        <w:ind w:left="1440" w:hanging="360"/>
+      </w:pPr>
+      <w:rPr>
+        <w:rFonts w:ascii="Wingdings" w:hAnsi="Wingdings" w:hint="default"/>
+      </w:rPr>
+    </w:lvl>
+    <w:lvl w:ilvl="2" w:tplc="0409001B">
+      <w:start w:val="1"/>
+      <w:numFmt w:val="lowerRoman"/>
+      <w:lvlText w:val="%3."/>
+      <w:lvlJc w:val="right"/>
+      <w:pPr>
+        <w:ind w:left="2160" w:hanging="180"/>
+      </w:pPr>
+    </w:lvl>
+    <w:lvl w:ilvl="3" w:tplc="0409000F" w:tentative="1">
+      <w:start w:val="1"/>
+      <w:numFmt w:val="decimal"/>
+      <w:lvlText w:val="%4."/>
+      <w:lvlJc w:val="left"/>
+      <w:pPr>
+        <w:ind w:left="2880" w:hanging="360"/>
+      </w:pPr>
+    </w:lvl>
+    <w:lvl w:ilvl="4" w:tplc="04090019" w:tentative="1">
+      <w:start w:val="1"/>
+      <w:numFmt w:val="lowerLetter"/>
+      <w:lvlText w:val="%5."/>
+      <w:lvlJc w:val="left"/>
+      <w:pPr>
+        <w:ind w:left="3600" w:hanging="360"/>
+      </w:pPr>
+    </w:lvl>
+    <w:lvl w:ilvl="5" w:tplc="0409001B" w:tentative="1">
+      <w:start w:val="1"/>
+      <w:numFmt w:val="lowerRoman"/>
+      <w:lvlText w:val="%6."/>
+      <w:lvlJc w:val="right"/>
+      <w:pPr>
+        <w:ind w:left="4320" w:hanging="180"/>
+      </w:pPr>
+    </w:lvl>
+    <w:lvl w:ilvl="6" w:tplc="0409000F" w:tentative="1">
+      <w:start w:val="1"/>
+      <w:numFmt w:val="decimal"/>
+      <w:lvlText w:val="%7."/>
+      <w:lvlJc w:val="left"/>
+      <w:pPr>
+        <w:ind w:left="5040" w:hanging="360"/>
+      </w:pPr>
+    </w:lvl>
+    <w:lvl w:ilvl="7" w:tplc="04090019" w:tentative="1">
+      <w:start w:val="1"/>
+      <w:numFmt w:val="lowerLetter"/>
+      <w:lvlText w:val="%8."/>
+      <w:lvlJc w:val="left"/>
+      <w:pPr>
+        <w:ind w:left="5760" w:hanging="360"/>
+      </w:pPr>
+    </w:lvl>
+    <w:lvl w:ilvl="8" w:tplc="0409001B" w:tentative="1">
+      <w:start w:val="1"/>
+      <w:numFmt w:val="lowerRoman"/>
+      <w:lvlText w:val="%9."/>
+      <w:lvlJc w:val="right"/>
+      <w:pPr>
+        <w:ind w:left="6480" w:hanging="180"/>
+      </w:pPr>
+    </w:lvl>
+  </w:abstractNum>
+  <w:abstractNum w:abstractNumId="16" w15:restartNumberingAfterBreak="0">
+    <w:nsid w:val="602773F7"/>
+    <w:multiLevelType w:val="hybridMultilevel"/>
+    <w:tmpl w:val="F61066C8"/>
+    <w:lvl w:ilvl="0" w:tplc="0409000F">
+      <w:start w:val="1"/>
+      <w:numFmt w:val="decimal"/>
+      <w:lvlText w:val="%1."/>
+      <w:lvlJc w:val="left"/>
+      <w:pPr>
+        <w:ind w:left="720" w:hanging="360"/>
+      </w:pPr>
+      <w:rPr>
+        <w:rFonts w:hint="default"/>
+      </w:rPr>
+    </w:lvl>
+    <w:lvl w:ilvl="1" w:tplc="04090003">
+      <w:start w:val="1"/>
+      <w:numFmt w:val="bullet"/>
+      <w:lvlText w:val="o"/>
+      <w:lvlJc w:val="left"/>
+      <w:pPr>
+        <w:ind w:left="1440" w:hanging="360"/>
+      </w:pPr>
+      <w:rPr>
+        <w:rFonts w:ascii="Courier New" w:hAnsi="Courier New" w:cs="Courier New" w:hint="default"/>
+      </w:rPr>
+    </w:lvl>
+    <w:lvl w:ilvl="2" w:tplc="04090005" w:tentative="1">
+      <w:start w:val="1"/>
+      <w:numFmt w:val="bullet"/>
+      <w:lvlText w:val=""/>
+      <w:lvlJc w:val="left"/>
+      <w:pPr>
+        <w:ind w:left="2160" w:hanging="360"/>
+      </w:pPr>
+      <w:rPr>
+        <w:rFonts w:ascii="Wingdings" w:hAnsi="Wingdings" w:hint="default"/>
+      </w:rPr>
+    </w:lvl>
+    <w:lvl w:ilvl="3" w:tplc="04090001" w:tentative="1">
+      <w:start w:val="1"/>
+      <w:numFmt w:val="bullet"/>
+      <w:lvlText w:val=""/>
+      <w:lvlJc w:val="left"/>
+      <w:pPr>
+        <w:ind w:left="2880" w:hanging="360"/>
+      </w:pPr>
+      <w:rPr>
+        <w:rFonts w:ascii="Symbol" w:hAnsi="Symbol" w:hint="default"/>
+      </w:rPr>
+    </w:lvl>
+    <w:lvl w:ilvl="4" w:tplc="04090003" w:tentative="1">
+      <w:start w:val="1"/>
+      <w:numFmt w:val="bullet"/>
+      <w:lvlText w:val="o"/>
+      <w:lvlJc w:val="left"/>
+      <w:pPr>
+        <w:ind w:left="3600" w:hanging="360"/>
+      </w:pPr>
+      <w:rPr>
+        <w:rFonts w:ascii="Courier New" w:hAnsi="Courier New" w:cs="Courier New" w:hint="default"/>
+      </w:rPr>
+    </w:lvl>
+    <w:lvl w:ilvl="5" w:tplc="04090005" w:tentative="1">
+      <w:start w:val="1"/>
+      <w:numFmt w:val="bullet"/>
+      <w:lvlText w:val=""/>
+      <w:lvlJc w:val="left"/>
+      <w:pPr>
+        <w:ind w:left="4320" w:hanging="360"/>
+      </w:pPr>
+      <w:rPr>
+        <w:rFonts w:ascii="Wingdings" w:hAnsi="Wingdings" w:hint="default"/>
+      </w:rPr>
+    </w:lvl>
+    <w:lvl w:ilvl="6" w:tplc="04090001" w:tentative="1">
+      <w:start w:val="1"/>
+      <w:numFmt w:val="bullet"/>
+      <w:lvlText w:val=""/>
+      <w:lvlJc w:val="left"/>
+      <w:pPr>
+        <w:ind w:left="5040" w:hanging="360"/>
+      </w:pPr>
+      <w:rPr>
+        <w:rFonts w:ascii="Symbol" w:hAnsi="Symbol" w:hint="default"/>
+      </w:rPr>
+    </w:lvl>
+    <w:lvl w:ilvl="7" w:tplc="04090003" w:tentative="1">
+      <w:start w:val="1"/>
+      <w:numFmt w:val="bullet"/>
+      <w:lvlText w:val="o"/>
+      <w:lvlJc w:val="left"/>
+      <w:pPr>
+        <w:ind w:left="5760" w:hanging="360"/>
+      </w:pPr>
+      <w:rPr>
+        <w:rFonts w:ascii="Courier New" w:hAnsi="Courier New" w:cs="Courier New" w:hint="default"/>
+      </w:rPr>
+    </w:lvl>
+    <w:lvl w:ilvl="8" w:tplc="04090005" w:tentative="1">
+      <w:start w:val="1"/>
+      <w:numFmt w:val="bullet"/>
+      <w:lvlText w:val=""/>
+      <w:lvlJc w:val="left"/>
+      <w:pPr>
+        <w:ind w:left="6480" w:hanging="360"/>
+      </w:pPr>
+      <w:rPr>
+        <w:rFonts w:ascii="Wingdings" w:hAnsi="Wingdings" w:hint="default"/>
+      </w:rPr>
+    </w:lvl>
+  </w:abstractNum>
+  <w:abstractNum w:abstractNumId="17" w15:restartNumberingAfterBreak="0">
+    <w:nsid w:val="622E454A"/>
+    <w:multiLevelType w:val="hybridMultilevel"/>
+    <w:tmpl w:val="F61066C8"/>
+    <w:lvl w:ilvl="0" w:tplc="0409000F">
+      <w:start w:val="1"/>
+      <w:numFmt w:val="decimal"/>
+      <w:lvlText w:val="%1."/>
+      <w:lvlJc w:val="left"/>
+      <w:pPr>
+        <w:ind w:left="720" w:hanging="360"/>
+      </w:pPr>
+      <w:rPr>
+        <w:rFonts w:hint="default"/>
+      </w:rPr>
+    </w:lvl>
+    <w:lvl w:ilvl="1" w:tplc="04090003" w:tentative="1">
+      <w:start w:val="1"/>
+      <w:numFmt w:val="bullet"/>
+      <w:lvlText w:val="o"/>
+      <w:lvlJc w:val="left"/>
+      <w:pPr>
+        <w:ind w:left="1440" w:hanging="360"/>
+      </w:pPr>
+      <w:rPr>
+        <w:rFonts w:ascii="Courier New" w:hAnsi="Courier New" w:cs="Courier New" w:hint="default"/>
+      </w:rPr>
+    </w:lvl>
+    <w:lvl w:ilvl="2" w:tplc="04090005" w:tentative="1">
+      <w:start w:val="1"/>
+      <w:numFmt w:val="bullet"/>
+      <w:lvlText w:val=""/>
+      <w:lvlJc w:val="left"/>
+      <w:pPr>
+        <w:ind w:left="2160" w:hanging="360"/>
+      </w:pPr>
+      <w:rPr>
+        <w:rFonts w:ascii="Wingdings" w:hAnsi="Wingdings" w:hint="default"/>
+      </w:rPr>
+    </w:lvl>
+    <w:lvl w:ilvl="3" w:tplc="04090001" w:tentative="1">
+      <w:start w:val="1"/>
+      <w:numFmt w:val="bullet"/>
+      <w:lvlText w:val=""/>
+      <w:lvlJc w:val="left"/>
+      <w:pPr>
+        <w:ind w:left="2880" w:hanging="360"/>
+      </w:pPr>
+      <w:rPr>
+        <w:rFonts w:ascii="Symbol" w:hAnsi="Symbol" w:hint="default"/>
+      </w:rPr>
+    </w:lvl>
+    <w:lvl w:ilvl="4" w:tplc="04090003" w:tentative="1">
+      <w:start w:val="1"/>
+      <w:numFmt w:val="bullet"/>
+      <w:lvlText w:val="o"/>
+      <w:lvlJc w:val="left"/>
+      <w:pPr>
+        <w:ind w:left="3600" w:hanging="360"/>
+      </w:pPr>
+      <w:rPr>
+        <w:rFonts w:ascii="Courier New" w:hAnsi="Courier New" w:cs="Courier New" w:hint="default"/>
+      </w:rPr>
+    </w:lvl>
+    <w:lvl w:ilvl="5" w:tplc="04090005" w:tentative="1">
+      <w:start w:val="1"/>
+      <w:numFmt w:val="bullet"/>
+      <w:lvlText w:val=""/>
+      <w:lvlJc w:val="left"/>
+      <w:pPr>
+        <w:ind w:left="4320" w:hanging="360"/>
+      </w:pPr>
+      <w:rPr>
+        <w:rFonts w:ascii="Wingdings" w:hAnsi="Wingdings" w:hint="default"/>
+      </w:rPr>
+    </w:lvl>
+    <w:lvl w:ilvl="6" w:tplc="04090001" w:tentative="1">
+      <w:start w:val="1"/>
+      <w:numFmt w:val="bullet"/>
+      <w:lvlText w:val=""/>
+      <w:lvlJc w:val="left"/>
+      <w:pPr>
+        <w:ind w:left="5040" w:hanging="360"/>
+      </w:pPr>
+      <w:rPr>
+        <w:rFonts w:ascii="Symbol" w:hAnsi="Symbol" w:hint="default"/>
+      </w:rPr>
+    </w:lvl>
+    <w:lvl w:ilvl="7" w:tplc="04090003" w:tentative="1">
+      <w:start w:val="1"/>
+      <w:numFmt w:val="bullet"/>
+      <w:lvlText w:val="o"/>
+      <w:lvlJc w:val="left"/>
+      <w:pPr>
+        <w:ind w:left="5760" w:hanging="360"/>
+      </w:pPr>
+      <w:rPr>
+        <w:rFonts w:ascii="Courier New" w:hAnsi="Courier New" w:cs="Courier New" w:hint="default"/>
+      </w:rPr>
+    </w:lvl>
+    <w:lvl w:ilvl="8" w:tplc="04090005" w:tentative="1">
+      <w:start w:val="1"/>
+      <w:numFmt w:val="bullet"/>
+      <w:lvlText w:val=""/>
+      <w:lvlJc w:val="left"/>
+      <w:pPr>
+        <w:ind w:left="6480" w:hanging="360"/>
+      </w:pPr>
+      <w:rPr>
+        <w:rFonts w:ascii="Wingdings" w:hAnsi="Wingdings" w:hint="default"/>
+      </w:rPr>
+    </w:lvl>
+  </w:abstractNum>
+  <w:abstractNum w:abstractNumId="18" w15:restartNumberingAfterBreak="0">
+    <w:nsid w:val="6493320E"/>
+    <w:multiLevelType w:val="hybridMultilevel"/>
+    <w:tmpl w:val="E7DEB40A"/>
+    <w:lvl w:ilvl="0" w:tplc="0409000F">
+      <w:start w:val="1"/>
+      <w:numFmt w:val="decimal"/>
+      <w:lvlText w:val="%1."/>
+      <w:lvlJc w:val="left"/>
+      <w:pPr>
+        <w:ind w:left="720" w:hanging="360"/>
+      </w:pPr>
+    </w:lvl>
+    <w:lvl w:ilvl="1" w:tplc="0409000B">
+      <w:start w:val="1"/>
+      <w:numFmt w:val="bullet"/>
+      <w:lvlText w:val=""/>
+      <w:lvlJc w:val="left"/>
+      <w:pPr>
+        <w:ind w:left="1440" w:hanging="360"/>
+      </w:pPr>
+      <w:rPr>
+        <w:rFonts w:ascii="Wingdings" w:hAnsi="Wingdings" w:hint="default"/>
+      </w:rPr>
+    </w:lvl>
+    <w:lvl w:ilvl="2" w:tplc="0409000B">
+      <w:start w:val="1"/>
+      <w:numFmt w:val="bullet"/>
+      <w:lvlText w:val=""/>
+      <w:lvlJc w:val="left"/>
+      <w:pPr>
+        <w:ind w:left="2160" w:hanging="180"/>
+      </w:pPr>
+      <w:rPr>
+        <w:rFonts w:ascii="Wingdings" w:hAnsi="Wingdings" w:hint="default"/>
+      </w:rPr>
+    </w:lvl>
+    <w:lvl w:ilvl="3" w:tplc="0409000F" w:tentative="1">
+      <w:start w:val="1"/>
+      <w:numFmt w:val="decimal"/>
+      <w:lvlText w:val="%4."/>
+      <w:lvlJc w:val="left"/>
+      <w:pPr>
+        <w:ind w:left="2880" w:hanging="360"/>
+      </w:pPr>
+    </w:lvl>
+    <w:lvl w:ilvl="4" w:tplc="04090019" w:tentative="1">
+      <w:start w:val="1"/>
+      <w:numFmt w:val="lowerLetter"/>
+      <w:lvlText w:val="%5."/>
+      <w:lvlJc w:val="left"/>
+      <w:pPr>
+        <w:ind w:left="3600" w:hanging="360"/>
+      </w:pPr>
+    </w:lvl>
+    <w:lvl w:ilvl="5" w:tplc="0409001B" w:tentative="1">
+      <w:start w:val="1"/>
+      <w:numFmt w:val="lowerRoman"/>
+      <w:lvlText w:val="%6."/>
+      <w:lvlJc w:val="right"/>
+      <w:pPr>
+        <w:ind w:left="4320" w:hanging="180"/>
+      </w:pPr>
+    </w:lvl>
+    <w:lvl w:ilvl="6" w:tplc="0409000F" w:tentative="1">
+      <w:start w:val="1"/>
+      <w:numFmt w:val="decimal"/>
+      <w:lvlText w:val="%7."/>
+      <w:lvlJc w:val="left"/>
+      <w:pPr>
+        <w:ind w:left="5040" w:hanging="360"/>
+      </w:pPr>
+    </w:lvl>
+    <w:lvl w:ilvl="7" w:tplc="04090019" w:tentative="1">
+      <w:start w:val="1"/>
+      <w:numFmt w:val="lowerLetter"/>
+      <w:lvlText w:val="%8."/>
+      <w:lvlJc w:val="left"/>
+      <w:pPr>
+        <w:ind w:left="5760" w:hanging="360"/>
+      </w:pPr>
+    </w:lvl>
+    <w:lvl w:ilvl="8" w:tplc="0409001B" w:tentative="1">
+      <w:start w:val="1"/>
+      <w:numFmt w:val="lowerRoman"/>
+      <w:lvlText w:val="%9."/>
+      <w:lvlJc w:val="right"/>
+      <w:pPr>
+        <w:ind w:left="6480" w:hanging="180"/>
+      </w:pPr>
+    </w:lvl>
+  </w:abstractNum>
+  <w:abstractNum w:abstractNumId="19" w15:restartNumberingAfterBreak="0">
     <w:nsid w:val="69162DE9"/>
     <w:multiLevelType w:val="hybridMultilevel"/>
     <w:tmpl w:val="4C607518"/>
@@ -8141,7 +10385,7 @@
       </w:pPr>
     </w:lvl>
   </w:abstractNum>
-  <w:abstractNum w:abstractNumId="12" w15:restartNumberingAfterBreak="0">
+  <w:abstractNum w:abstractNumId="20" w15:restartNumberingAfterBreak="0">
     <w:nsid w:val="69B178A3"/>
     <w:multiLevelType w:val="hybridMultilevel"/>
     <w:tmpl w:val="93549E10"/>
@@ -8227,7 +10471,7 @@
       </w:pPr>
     </w:lvl>
   </w:abstractNum>
-  <w:abstractNum w:abstractNumId="13" w15:restartNumberingAfterBreak="0">
+  <w:abstractNum w:abstractNumId="21" w15:restartNumberingAfterBreak="0">
     <w:nsid w:val="6C037731"/>
     <w:multiLevelType w:val="hybridMultilevel"/>
     <w:tmpl w:val="C2BACA74"/>
@@ -8340,7 +10584,7 @@
       </w:rPr>
     </w:lvl>
   </w:abstractNum>
-  <w:abstractNum w:abstractNumId="14" w15:restartNumberingAfterBreak="0">
+  <w:abstractNum w:abstractNumId="22" w15:restartNumberingAfterBreak="0">
     <w:nsid w:val="6C7064FC"/>
     <w:multiLevelType w:val="hybridMultilevel"/>
     <w:tmpl w:val="DD50BF8E"/>
@@ -8457,46 +10701,70 @@
     <w:abstractNumId w:val="0"/>
   </w:num>
   <w:num w:numId="2">
+    <w:abstractNumId w:val="11"/>
+  </w:num>
+  <w:num w:numId="3">
+    <w:abstractNumId w:val="4"/>
+  </w:num>
+  <w:num w:numId="4">
+    <w:abstractNumId w:val="20"/>
+  </w:num>
+  <w:num w:numId="5">
+    <w:abstractNumId w:val="21"/>
+  </w:num>
+  <w:num w:numId="6">
+    <w:abstractNumId w:val="7"/>
+  </w:num>
+  <w:num w:numId="7">
+    <w:abstractNumId w:val="12"/>
+  </w:num>
+  <w:num w:numId="8">
+    <w:abstractNumId w:val="5"/>
+  </w:num>
+  <w:num w:numId="9">
+    <w:abstractNumId w:val="10"/>
+  </w:num>
+  <w:num w:numId="10">
+    <w:abstractNumId w:val="22"/>
+  </w:num>
+  <w:num w:numId="11">
     <w:abstractNumId w:val="8"/>
   </w:num>
-  <w:num w:numId="3">
-    <w:abstractNumId w:val="3"/>
-  </w:num>
-  <w:num w:numId="4">
-    <w:abstractNumId w:val="12"/>
-  </w:num>
-  <w:num w:numId="5">
-    <w:abstractNumId w:val="13"/>
-  </w:num>
-  <w:num w:numId="6">
-    <w:abstractNumId w:val="5"/>
-  </w:num>
-  <w:num w:numId="7">
-    <w:abstractNumId w:val="9"/>
-  </w:num>
-  <w:num w:numId="8">
-    <w:abstractNumId w:val="4"/>
-  </w:num>
-  <w:num w:numId="9">
-    <w:abstractNumId w:val="7"/>
-  </w:num>
-  <w:num w:numId="10">
-    <w:abstractNumId w:val="14"/>
-  </w:num>
-  <w:num w:numId="11">
-    <w:abstractNumId w:val="6"/>
-  </w:num>
   <w:num w:numId="12">
-    <w:abstractNumId w:val="11"/>
+    <w:abstractNumId w:val="19"/>
   </w:num>
   <w:num w:numId="13">
     <w:abstractNumId w:val="1"/>
   </w:num>
   <w:num w:numId="14">
-    <w:abstractNumId w:val="10"/>
+    <w:abstractNumId w:val="14"/>
   </w:num>
   <w:num w:numId="15">
     <w:abstractNumId w:val="2"/>
+  </w:num>
+  <w:num w:numId="16">
+    <w:abstractNumId w:val="9"/>
+  </w:num>
+  <w:num w:numId="17">
+    <w:abstractNumId w:val="3"/>
+  </w:num>
+  <w:num w:numId="18">
+    <w:abstractNumId w:val="15"/>
+  </w:num>
+  <w:num w:numId="19">
+    <w:abstractNumId w:val="18"/>
+  </w:num>
+  <w:num w:numId="20">
+    <w:abstractNumId w:val="16"/>
+  </w:num>
+  <w:num w:numId="21">
+    <w:abstractNumId w:val="6"/>
+  </w:num>
+  <w:num w:numId="22">
+    <w:abstractNumId w:val="17"/>
+  </w:num>
+  <w:num w:numId="23">
+    <w:abstractNumId w:val="13"/>
   </w:num>
 </w:numbering>
 </file>

</xml_diff>

<commit_message>
Writing of Database Storage through parsePerson()
</commit_message>
<xml_diff>
--- a/Report_FinalProject_CSC142.docx
+++ b/Report_FinalProject_CSC142.docx
@@ -7163,17 +7163,13 @@
       <w:r>
         <w:t xml:space="preserve">A </w:t>
       </w:r>
-      <w:r>
-        <w:t>Database Storage</w:t>
-      </w:r>
-      <w:r>
-        <w:t xml:space="preserve"> Object holds </w:t>
-      </w:r>
-      <w:r>
-        <w:t>one</w:t>
-      </w:r>
-      <w:r>
-        <w:t xml:space="preserve"> piece of information:</w:t>
+      <w:proofErr w:type="spellStart"/>
+      <w:r>
+        <w:t>DatabaseStorage</w:t>
+      </w:r>
+      <w:proofErr w:type="spellEnd"/>
+      <w:r>
+        <w:t xml:space="preserve"> Object holds one piece of information:</w:t>
       </w:r>
     </w:p>
     <w:p>
@@ -7192,9 +7188,11 @@
       <w:r>
         <w:t xml:space="preserve">A </w:t>
       </w:r>
-      <w:r>
-        <w:t>Database Storage</w:t>
-      </w:r>
+      <w:proofErr w:type="spellStart"/>
+      <w:r>
+        <w:t>DatabaseStorage</w:t>
+      </w:r>
+      <w:proofErr w:type="spellEnd"/>
       <w:r>
         <w:t xml:space="preserve"> Object can be created one of </w:t>
       </w:r>
@@ -7431,30 +7429,60 @@
       <w:r>
         <w:t>.</w:t>
       </w:r>
-      <w:r>
-        <w:t>****************</w:t>
-      </w:r>
-      <w:bookmarkStart w:id="0" w:name="_GoBack"/>
-      <w:bookmarkEnd w:id="0"/>
     </w:p>
     <w:p>
       <w:r>
-        <w:t>A Person Object’s stored information can be manipulated using methods:</w:t>
+        <w:t xml:space="preserve">A </w:t>
+      </w:r>
+      <w:proofErr w:type="spellStart"/>
+      <w:r>
+        <w:t>DatabaseStorage</w:t>
+      </w:r>
+      <w:proofErr w:type="spellEnd"/>
+      <w:r>
+        <w:t xml:space="preserve"> Object’s stored information can be manipulated using methods:</w:t>
       </w:r>
     </w:p>
     <w:p>
+      <w:pPr>
+        <w:ind w:left="360"/>
+      </w:pPr>
       <w:r>
         <w:tab/>
-        <w:t xml:space="preserve">Note: to apply a method to a Person object: </w:t>
+        <w:t xml:space="preserve">Note: to apply a method to a </w:t>
       </w:r>
       <w:proofErr w:type="spellStart"/>
       <w:r>
+        <w:t>DatabaseStorage</w:t>
+      </w:r>
+      <w:proofErr w:type="spellEnd"/>
+      <w:r>
+        <w:t xml:space="preserve"> object</w:t>
+      </w:r>
+      <w:r>
+        <w:t>:</w:t>
+      </w:r>
+    </w:p>
+    <w:p>
+      <w:pPr>
+        <w:ind w:left="1440"/>
+      </w:pPr>
+      <w:proofErr w:type="spellStart"/>
+      <w:r>
         <w:rPr>
           <w:rFonts w:ascii="Consolas" w:hAnsi="Consolas"/>
           <w:sz w:val="18"/>
           <w:u w:val="single"/>
         </w:rPr>
-        <w:t>PersonObject</w:t>
+        <w:t>DatabaseStorage</w:t>
+      </w:r>
+      <w:r>
+        <w:rPr>
+          <w:rFonts w:ascii="Consolas" w:hAnsi="Consolas"/>
+          <w:sz w:val="18"/>
+          <w:u w:val="single"/>
+        </w:rPr>
+        <w:t>Object</w:t>
       </w:r>
       <w:r>
         <w:rPr>
@@ -7511,7 +7539,8 @@
           <w:b/>
           <w:sz w:val="18"/>
         </w:rPr>
-        <w:t>getAge</w:t>
+        <w:lastRenderedPageBreak/>
+        <w:t>parsePerson</w:t>
       </w:r>
       <w:proofErr w:type="spellEnd"/>
       <w:r>
@@ -7527,6 +7556,15 @@
         <w:rPr>
           <w:rFonts w:ascii="Consolas" w:hAnsi="Consolas"/>
           <w:b/>
+          <w:color w:val="7F7F7F" w:themeColor="text1" w:themeTint="80"/>
+          <w:sz w:val="18"/>
+        </w:rPr>
+        <w:t>String</w:t>
+      </w:r>
+      <w:r>
+        <w:rPr>
+          <w:rFonts w:ascii="Consolas" w:hAnsi="Consolas"/>
+          <w:b/>
           <w:sz w:val="18"/>
         </w:rPr>
         <w:t>)</w:t>
@@ -7536,23 +7574,83 @@
           <w:sz w:val="18"/>
         </w:rPr>
         <w:t xml:space="preserve"> </w:t>
-      </w:r>
-      <w:r>
-        <w:rPr>
-          <w:i/>
-        </w:rPr>
-        <w:t>Objective: access Person’s age.</w:t>
       </w:r>
     </w:p>
     <w:p>
       <w:pPr>
         <w:pStyle w:val="ListParagraph"/>
+        <w:rPr>
+          <w:i/>
+        </w:rPr>
+      </w:pPr>
+      <w:r>
+        <w:rPr>
+          <w:i/>
+        </w:rPr>
+        <w:t xml:space="preserve">Objective: </w:t>
+      </w:r>
+      <w:r>
+        <w:rPr>
+          <w:i/>
+        </w:rPr>
+        <w:t xml:space="preserve">translate </w:t>
+      </w:r>
+      <w:r>
+        <w:rPr>
+          <w:i/>
+        </w:rPr>
+        <w:t xml:space="preserve">information on a single line of a file into </w:t>
+      </w:r>
+      <w:r>
+        <w:rPr>
+          <w:i/>
+        </w:rPr>
+        <w:t>usable information</w:t>
+      </w:r>
+      <w:r>
+        <w:rPr>
+          <w:i/>
+        </w:rPr>
+        <w:t>.</w:t>
+      </w:r>
+    </w:p>
+    <w:p>
+      <w:pPr>
+        <w:pStyle w:val="ListParagraph"/>
         <w:ind w:left="1440"/>
       </w:pPr>
       <w:r>
-        <w:lastRenderedPageBreak/>
-        <w:t>Returns to the user the age stored in the Person object.</w:t>
-      </w:r>
+        <w:t xml:space="preserve">Requires a single line from a file. </w:t>
+      </w:r>
+    </w:p>
+    <w:p>
+      <w:pPr>
+        <w:pStyle w:val="ListParagraph"/>
+        <w:ind w:left="1440"/>
+      </w:pPr>
+      <w:r>
+        <w:t>It checks the content of the line to see if it describes an Employee or a Student.</w:t>
+      </w:r>
+    </w:p>
+    <w:p>
+      <w:pPr>
+        <w:pStyle w:val="ListParagraph"/>
+        <w:ind w:left="1440"/>
+      </w:pPr>
+      <w:r>
+        <w:t>It creates a Student or Employee object depending on the information.</w:t>
+      </w:r>
+    </w:p>
+    <w:p>
+      <w:pPr>
+        <w:pStyle w:val="ListParagraph"/>
+        <w:ind w:left="1440"/>
+      </w:pPr>
+      <w:r>
+        <w:t>It returns that object to the user.</w:t>
+      </w:r>
+      <w:bookmarkStart w:id="0" w:name="_GoBack"/>
+      <w:bookmarkEnd w:id="0"/>
     </w:p>
     <w:p>
       <w:pPr>
@@ -7566,7 +7664,6 @@
           <w:i/>
         </w:rPr>
       </w:pPr>
-      <w:proofErr w:type="spellStart"/>
       <w:proofErr w:type="gramStart"/>
       <w:r>
         <w:rPr>
@@ -7574,9 +7671,8 @@
           <w:b/>
           <w:sz w:val="18"/>
         </w:rPr>
-        <w:t>getName</w:t>
-      </w:r>
-      <w:proofErr w:type="spellEnd"/>
+        <w:t>read</w:t>
+      </w:r>
       <w:r>
         <w:rPr>
           <w:rFonts w:ascii="Consolas" w:hAnsi="Consolas"/>
@@ -7601,6 +7697,15 @@
         </w:rPr>
         <w:t xml:space="preserve"> </w:t>
       </w:r>
+    </w:p>
+    <w:p>
+      <w:pPr>
+        <w:pStyle w:val="ListParagraph"/>
+        <w:rPr>
+          <w:b/>
+          <w:i/>
+        </w:rPr>
+      </w:pPr>
       <w:r>
         <w:rPr>
           <w:i/>
@@ -7629,14 +7734,26 @@
           <w:i/>
         </w:rPr>
       </w:pPr>
-      <w:r>
-        <w:rPr>
-          <w:rFonts w:ascii="Consolas" w:hAnsi="Consolas"/>
-          <w:b/>
-          <w:sz w:val="18"/>
-        </w:rPr>
-        <w:t>hundredth(</w:t>
-      </w:r>
+      <w:proofErr w:type="spellStart"/>
+      <w:proofErr w:type="gramStart"/>
+      <w:r>
+        <w:rPr>
+          <w:rFonts w:ascii="Consolas" w:hAnsi="Consolas"/>
+          <w:b/>
+          <w:sz w:val="18"/>
+        </w:rPr>
+        <w:t>setFile</w:t>
+      </w:r>
+      <w:proofErr w:type="spellEnd"/>
+      <w:r>
+        <w:rPr>
+          <w:rFonts w:ascii="Consolas" w:hAnsi="Consolas"/>
+          <w:b/>
+          <w:sz w:val="18"/>
+        </w:rPr>
+        <w:t>(</w:t>
+      </w:r>
+      <w:proofErr w:type="gramEnd"/>
       <w:r>
         <w:rPr>
           <w:rFonts w:ascii="Consolas" w:hAnsi="Consolas"/>
@@ -7644,7 +7761,7 @@
           <w:color w:val="7F7F7F" w:themeColor="text1" w:themeTint="80"/>
           <w:sz w:val="18"/>
         </w:rPr>
-        <w:t>double</w:t>
+        <w:t>String</w:t>
       </w:r>
       <w:r>
         <w:rPr>
@@ -7661,6 +7778,15 @@
         </w:rPr>
         <w:t xml:space="preserve"> </w:t>
       </w:r>
+    </w:p>
+    <w:p>
+      <w:pPr>
+        <w:pStyle w:val="ListParagraph"/>
+        <w:rPr>
+          <w:b/>
+          <w:i/>
+        </w:rPr>
+      </w:pPr>
       <w:r>
         <w:rPr>
           <w:i/>
@@ -7760,15 +7886,33 @@
           <w:b/>
         </w:rPr>
       </w:pPr>
+      <w:proofErr w:type="gramStart"/>
+      <w:r>
+        <w:rPr>
+          <w:rFonts w:ascii="Consolas" w:hAnsi="Consolas"/>
+          <w:b/>
+          <w:sz w:val="18"/>
+        </w:rPr>
+        <w:t>write</w:t>
+      </w:r>
+      <w:r>
+        <w:rPr>
+          <w:rFonts w:ascii="Consolas" w:hAnsi="Consolas"/>
+          <w:b/>
+          <w:sz w:val="18"/>
+        </w:rPr>
+        <w:t>(</w:t>
+      </w:r>
       <w:proofErr w:type="spellStart"/>
-      <w:proofErr w:type="gramStart"/>
-      <w:r>
-        <w:rPr>
-          <w:rFonts w:ascii="Consolas" w:hAnsi="Consolas"/>
-          <w:b/>
-          <w:sz w:val="18"/>
-        </w:rPr>
-        <w:t>printStatus</w:t>
+      <w:proofErr w:type="gramEnd"/>
+      <w:r>
+        <w:rPr>
+          <w:rFonts w:ascii="Consolas" w:hAnsi="Consolas"/>
+          <w:b/>
+          <w:color w:val="7F7F7F" w:themeColor="text1" w:themeTint="80"/>
+          <w:sz w:val="18"/>
+        </w:rPr>
+        <w:t>CollegeDatabase</w:t>
       </w:r>
       <w:proofErr w:type="spellEnd"/>
       <w:r>
@@ -7777,15 +7921,6 @@
           <w:b/>
           <w:sz w:val="18"/>
         </w:rPr>
-        <w:t>(</w:t>
-      </w:r>
-      <w:proofErr w:type="gramEnd"/>
-      <w:r>
-        <w:rPr>
-          <w:rFonts w:ascii="Consolas" w:hAnsi="Consolas"/>
-          <w:b/>
-          <w:sz w:val="18"/>
-        </w:rPr>
         <w:t>)</w:t>
       </w:r>
       <w:r>
@@ -7794,27 +7929,29 @@
           <w:sz w:val="18"/>
         </w:rPr>
         <w:t xml:space="preserve"> </w:t>
-      </w:r>
-      <w:r>
-        <w:rPr>
-          <w:i/>
-        </w:rPr>
-        <w:t>Objective:</w:t>
-      </w:r>
-      <w:r>
-        <w:rPr>
-          <w:i/>
-        </w:rPr>
-        <w:t xml:space="preserve"> identify a Person’s relationship to a college.</w:t>
       </w:r>
     </w:p>
     <w:p>
       <w:pPr>
         <w:pStyle w:val="ListParagraph"/>
+        <w:rPr>
+          <w:b/>
+        </w:rPr>
+      </w:pPr>
+      <w:r>
+        <w:rPr>
+          <w:i/>
+        </w:rPr>
+        <w:t>Objective: To access stored information about a Person with labels and formatting.</w:t>
+      </w:r>
+    </w:p>
+    <w:p>
+      <w:pPr>
+        <w:pStyle w:val="ListParagraph"/>
         <w:ind w:left="1440"/>
       </w:pPr>
       <w:r>
-        <w:t>Returns the title “College Person” to the user.</w:t>
+        <w:t xml:space="preserve">Returns to the user information stored in the Person object (name and age) preceded by the Person’s relationship to a college, and formatted each on their own line (ex. </w:t>
       </w:r>
     </w:p>
     <w:p>
@@ -7829,13 +7966,14 @@
         </w:rPr>
       </w:pPr>
       <w:proofErr w:type="spellStart"/>
-      <w:r>
-        <w:rPr>
-          <w:rFonts w:ascii="Consolas" w:hAnsi="Consolas"/>
-          <w:b/>
-          <w:sz w:val="18"/>
-        </w:rPr>
-        <w:t>setAge</w:t>
+      <w:proofErr w:type="gramStart"/>
+      <w:r>
+        <w:rPr>
+          <w:rFonts w:ascii="Consolas" w:hAnsi="Consolas"/>
+          <w:b/>
+          <w:sz w:val="18"/>
+        </w:rPr>
+        <w:t>writeCommaSeparated</w:t>
       </w:r>
       <w:proofErr w:type="spellEnd"/>
       <w:r>
@@ -7846,6 +7984,8 @@
         </w:rPr>
         <w:t>(</w:t>
       </w:r>
+      <w:proofErr w:type="spellStart"/>
+      <w:proofErr w:type="gramEnd"/>
       <w:r>
         <w:rPr>
           <w:rFonts w:ascii="Consolas" w:hAnsi="Consolas"/>
@@ -7853,8 +7993,9 @@
           <w:color w:val="7F7F7F" w:themeColor="text1" w:themeTint="80"/>
           <w:sz w:val="18"/>
         </w:rPr>
-        <w:t>int</w:t>
-      </w:r>
+        <w:t>CollegeDatabase</w:t>
+      </w:r>
+      <w:proofErr w:type="spellEnd"/>
       <w:r>
         <w:rPr>
           <w:rFonts w:ascii="Consolas" w:hAnsi="Consolas"/>
@@ -7869,27 +8010,40 @@
           <w:sz w:val="18"/>
         </w:rPr>
         <w:t xml:space="preserve"> </w:t>
-      </w:r>
-      <w:r>
-        <w:rPr>
-          <w:i/>
-        </w:rPr>
-        <w:t>Objective:</w:t>
-      </w:r>
-      <w:r>
-        <w:rPr>
-          <w:i/>
-        </w:rPr>
-        <w:t xml:space="preserve"> change the age stored in the Person object.</w:t>
       </w:r>
     </w:p>
     <w:p>
       <w:pPr>
         <w:pStyle w:val="ListParagraph"/>
-        <w:ind w:left="1440"/>
-      </w:pPr>
-      <w:r>
-        <w:t>Requires you to send it an integer.</w:t>
+        <w:rPr>
+          <w:b/>
+        </w:rPr>
+      </w:pPr>
+      <w:r>
+        <w:rPr>
+          <w:i/>
+        </w:rPr>
+        <w:t>Objective:</w:t>
+      </w:r>
+      <w:r>
+        <w:rPr>
+          <w:i/>
+        </w:rPr>
+        <w:t xml:space="preserve"> To access all stored information about a Person, separated by </w:t>
+      </w:r>
+      <w:proofErr w:type="gramStart"/>
+      <w:r>
+        <w:rPr>
+          <w:i/>
+        </w:rPr>
+        <w:t>comma’s</w:t>
+      </w:r>
+      <w:proofErr w:type="gramEnd"/>
+      <w:r>
+        <w:rPr>
+          <w:i/>
+        </w:rPr>
+        <w:t>.</w:t>
       </w:r>
     </w:p>
     <w:p>
@@ -7898,188 +8052,34 @@
         <w:ind w:left="1440"/>
       </w:pPr>
       <w:r>
-        <w:t>Sets the Person object’s age to the value of the given integer.</w:t>
-      </w:r>
-    </w:p>
-    <w:p>
-      <w:pPr>
-        <w:pStyle w:val="ListParagraph"/>
-        <w:numPr>
-          <w:ilvl w:val="0"/>
-          <w:numId w:val="10"/>
-        </w:numPr>
-        <w:rPr>
-          <w:b/>
-        </w:rPr>
-      </w:pPr>
+        <w:t>Returns to the user information stored in the Person object (name and age) preceded by the Person’s relationship to a college, and separated by commas (ex. “</w:t>
+      </w:r>
+      <w:r>
+        <w:rPr>
+          <w:rFonts w:ascii="Consolas" w:hAnsi="Consolas"/>
+          <w:color w:val="7F7F7F" w:themeColor="text1" w:themeTint="80"/>
+          <w:sz w:val="20"/>
+        </w:rPr>
+        <w:t xml:space="preserve">College </w:t>
+      </w:r>
       <w:proofErr w:type="spellStart"/>
       <w:proofErr w:type="gramStart"/>
       <w:r>
         <w:rPr>
           <w:rFonts w:ascii="Consolas" w:hAnsi="Consolas"/>
-          <w:b/>
-          <w:sz w:val="18"/>
-        </w:rPr>
-        <w:t>setName</w:t>
-      </w:r>
-      <w:proofErr w:type="spellEnd"/>
-      <w:r>
-        <w:rPr>
-          <w:rFonts w:ascii="Consolas" w:hAnsi="Consolas"/>
-          <w:b/>
-          <w:sz w:val="18"/>
-        </w:rPr>
-        <w:t>(</w:t>
-      </w:r>
-      <w:proofErr w:type="gramEnd"/>
-      <w:r>
-        <w:rPr>
-          <w:rFonts w:ascii="Consolas" w:hAnsi="Consolas"/>
-          <w:b/>
-          <w:color w:val="7F7F7F" w:themeColor="text1" w:themeTint="80"/>
-          <w:sz w:val="18"/>
-        </w:rPr>
-        <w:t>String</w:t>
-      </w:r>
-      <w:r>
-        <w:rPr>
-          <w:rFonts w:ascii="Consolas" w:hAnsi="Consolas"/>
-          <w:b/>
-          <w:sz w:val="18"/>
-        </w:rPr>
-        <w:t>)</w:t>
-      </w:r>
-      <w:r>
-        <w:rPr>
-          <w:b/>
-          <w:sz w:val="18"/>
-        </w:rPr>
-        <w:t xml:space="preserve"> </w:t>
-      </w:r>
-      <w:r>
-        <w:rPr>
-          <w:i/>
-        </w:rPr>
-        <w:t>Objective:</w:t>
-      </w:r>
-      <w:r>
-        <w:rPr>
-          <w:i/>
-        </w:rPr>
-        <w:t xml:space="preserve"> change the name stored in the Person object.</w:t>
-      </w:r>
-    </w:p>
-    <w:p>
-      <w:pPr>
-        <w:pStyle w:val="ListParagraph"/>
-        <w:ind w:left="1440"/>
-      </w:pPr>
-      <w:r>
-        <w:t>Requires you to send it a word or String of words (ex. “John” or “John Smith”).</w:t>
-      </w:r>
-    </w:p>
-    <w:p>
-      <w:pPr>
-        <w:pStyle w:val="ListParagraph"/>
-        <w:ind w:left="1440"/>
-      </w:pPr>
-      <w:r>
-        <w:t>Sets the Person object’s name to the word(s) given.</w:t>
-      </w:r>
-    </w:p>
-    <w:p>
-      <w:pPr>
-        <w:pStyle w:val="ListParagraph"/>
-        <w:numPr>
-          <w:ilvl w:val="0"/>
-          <w:numId w:val="10"/>
-        </w:numPr>
-        <w:rPr>
-          <w:b/>
-        </w:rPr>
-      </w:pPr>
-      <w:proofErr w:type="spellStart"/>
-      <w:proofErr w:type="gramStart"/>
-      <w:r>
-        <w:rPr>
-          <w:rFonts w:ascii="Consolas" w:hAnsi="Consolas"/>
-          <w:b/>
-          <w:sz w:val="18"/>
-        </w:rPr>
-        <w:t>toFile</w:t>
-      </w:r>
-      <w:proofErr w:type="spellEnd"/>
-      <w:r>
-        <w:rPr>
-          <w:rFonts w:ascii="Consolas" w:hAnsi="Consolas"/>
-          <w:b/>
-          <w:sz w:val="18"/>
-        </w:rPr>
-        <w:t>(</w:t>
-      </w:r>
-      <w:proofErr w:type="gramEnd"/>
-      <w:r>
-        <w:rPr>
-          <w:rFonts w:ascii="Consolas" w:hAnsi="Consolas"/>
-          <w:b/>
-          <w:sz w:val="18"/>
-        </w:rPr>
-        <w:t>)</w:t>
-      </w:r>
-      <w:r>
-        <w:rPr>
-          <w:b/>
-          <w:sz w:val="18"/>
-        </w:rPr>
-        <w:t xml:space="preserve"> </w:t>
-      </w:r>
-      <w:r>
-        <w:rPr>
-          <w:i/>
-        </w:rPr>
-        <w:t>Objective:</w:t>
-      </w:r>
-      <w:r>
-        <w:rPr>
-          <w:i/>
-        </w:rPr>
-        <w:t xml:space="preserve"> To access all stored information about a Person, separated by comma’s.</w:t>
-      </w:r>
-    </w:p>
-    <w:p>
-      <w:pPr>
-        <w:pStyle w:val="ListParagraph"/>
-        <w:ind w:left="1440"/>
-      </w:pPr>
-      <w:r>
-        <w:t>Returns to the user information stored in the Person object (name and age) preceded by the Person’s relationship to a college, and separated by commas (ex. “</w:t>
-      </w:r>
-      <w:r>
-        <w:rPr>
-          <w:rFonts w:ascii="Consolas" w:hAnsi="Consolas"/>
           <w:color w:val="7F7F7F" w:themeColor="text1" w:themeTint="80"/>
           <w:sz w:val="20"/>
         </w:rPr>
-        <w:t xml:space="preserve">College </w:t>
-      </w:r>
-      <w:proofErr w:type="spellStart"/>
-      <w:proofErr w:type="gramStart"/>
+        <w:t>Person,John</w:t>
+      </w:r>
+      <w:proofErr w:type="spellEnd"/>
+      <w:proofErr w:type="gramEnd"/>
       <w:r>
         <w:rPr>
           <w:rFonts w:ascii="Consolas" w:hAnsi="Consolas"/>
           <w:color w:val="7F7F7F" w:themeColor="text1" w:themeTint="80"/>
           <w:sz w:val="20"/>
         </w:rPr>
-        <w:t>Person,John</w:t>
-      </w:r>
-      <w:proofErr w:type="spellEnd"/>
-      <w:proofErr w:type="gramEnd"/>
-      <w:r>
-        <w:rPr>
-          <w:rFonts w:ascii="Consolas" w:hAnsi="Consolas"/>
-          <w:color w:val="7F7F7F" w:themeColor="text1" w:themeTint="80"/>
-          <w:sz w:val="20"/>
-        </w:rPr>
         <w:t xml:space="preserve"> Smith,32</w:t>
       </w:r>
       <w:r>
@@ -8088,188 +8088,6 @@
           <w:sz w:val="20"/>
         </w:rPr>
         <w:t>”).</w:t>
-      </w:r>
-    </w:p>
-    <w:p>
-      <w:pPr>
-        <w:pStyle w:val="ListParagraph"/>
-        <w:numPr>
-          <w:ilvl w:val="0"/>
-          <w:numId w:val="10"/>
-        </w:numPr>
-        <w:rPr>
-          <w:b/>
-        </w:rPr>
-      </w:pPr>
-      <w:proofErr w:type="spellStart"/>
-      <w:proofErr w:type="gramStart"/>
-      <w:r>
-        <w:rPr>
-          <w:rFonts w:ascii="Consolas" w:hAnsi="Consolas"/>
-          <w:b/>
-          <w:sz w:val="18"/>
-        </w:rPr>
-        <w:t>toString</w:t>
-      </w:r>
-      <w:proofErr w:type="spellEnd"/>
-      <w:r>
-        <w:rPr>
-          <w:rFonts w:ascii="Consolas" w:hAnsi="Consolas"/>
-          <w:b/>
-          <w:sz w:val="18"/>
-        </w:rPr>
-        <w:t>(</w:t>
-      </w:r>
-      <w:proofErr w:type="gramEnd"/>
-      <w:r>
-        <w:rPr>
-          <w:rFonts w:ascii="Consolas" w:hAnsi="Consolas"/>
-          <w:b/>
-          <w:sz w:val="18"/>
-        </w:rPr>
-        <w:t>)</w:t>
-      </w:r>
-      <w:r>
-        <w:rPr>
-          <w:b/>
-          <w:sz w:val="18"/>
-        </w:rPr>
-        <w:t xml:space="preserve"> </w:t>
-      </w:r>
-      <w:r>
-        <w:rPr>
-          <w:i/>
-        </w:rPr>
-        <w:t>Objective:</w:t>
-      </w:r>
-      <w:r>
-        <w:rPr>
-          <w:i/>
-        </w:rPr>
-        <w:t xml:space="preserve"> To access stored information about a Person with labels and formatting.</w:t>
-      </w:r>
-    </w:p>
-    <w:p>
-      <w:pPr>
-        <w:pStyle w:val="ListParagraph"/>
-        <w:ind w:left="1440"/>
-      </w:pPr>
-      <w:r>
-        <w:t xml:space="preserve">Returns to the user information stored in the Person object (name and age) preceded by the Person’s relationship to a college, and formatted each on their own line (ex. </w:t>
-      </w:r>
-    </w:p>
-    <w:p>
-      <w:pPr>
-        <w:autoSpaceDE w:val="0"/>
-        <w:autoSpaceDN w:val="0"/>
-        <w:adjustRightInd w:val="0"/>
-        <w:spacing w:after="0" w:line="240" w:lineRule="auto"/>
-        <w:ind w:left="1440"/>
-        <w:rPr>
-          <w:rFonts w:ascii="Consolas" w:hAnsi="Consolas" w:cs="Consolas"/>
-          <w:color w:val="7F7F7F" w:themeColor="text1" w:themeTint="80"/>
-          <w:sz w:val="18"/>
-          <w:szCs w:val="20"/>
-        </w:rPr>
-      </w:pPr>
-      <w:r>
-        <w:rPr>
-          <w:rFonts w:ascii="Consolas" w:hAnsi="Consolas" w:cs="Consolas"/>
-          <w:color w:val="7F7F7F" w:themeColor="text1" w:themeTint="80"/>
-          <w:sz w:val="18"/>
-          <w:szCs w:val="20"/>
-        </w:rPr>
-        <w:t>--------------------------------------------------</w:t>
-      </w:r>
-    </w:p>
-    <w:p>
-      <w:pPr>
-        <w:autoSpaceDE w:val="0"/>
-        <w:autoSpaceDN w:val="0"/>
-        <w:adjustRightInd w:val="0"/>
-        <w:spacing w:after="0" w:line="240" w:lineRule="auto"/>
-        <w:ind w:left="1440"/>
-        <w:rPr>
-          <w:rFonts w:ascii="Consolas" w:hAnsi="Consolas" w:cs="Consolas"/>
-          <w:color w:val="7F7F7F" w:themeColor="text1" w:themeTint="80"/>
-          <w:sz w:val="18"/>
-          <w:szCs w:val="20"/>
-        </w:rPr>
-      </w:pPr>
-      <w:r>
-        <w:rPr>
-          <w:rFonts w:ascii="Consolas" w:hAnsi="Consolas" w:cs="Consolas"/>
-          <w:color w:val="7F7F7F" w:themeColor="text1" w:themeTint="80"/>
-          <w:sz w:val="18"/>
-          <w:szCs w:val="20"/>
-        </w:rPr>
-        <w:t xml:space="preserve"> COLLEGE PERSON</w:t>
-      </w:r>
-    </w:p>
-    <w:p>
-      <w:pPr>
-        <w:autoSpaceDE w:val="0"/>
-        <w:autoSpaceDN w:val="0"/>
-        <w:adjustRightInd w:val="0"/>
-        <w:spacing w:after="0" w:line="240" w:lineRule="auto"/>
-        <w:ind w:left="1440"/>
-        <w:rPr>
-          <w:rFonts w:ascii="Consolas" w:hAnsi="Consolas" w:cs="Consolas"/>
-          <w:color w:val="7F7F7F" w:themeColor="text1" w:themeTint="80"/>
-          <w:sz w:val="18"/>
-          <w:szCs w:val="20"/>
-        </w:rPr>
-      </w:pPr>
-    </w:p>
-    <w:p>
-      <w:pPr>
-        <w:autoSpaceDE w:val="0"/>
-        <w:autoSpaceDN w:val="0"/>
-        <w:adjustRightInd w:val="0"/>
-        <w:spacing w:after="0" w:line="240" w:lineRule="auto"/>
-        <w:ind w:left="1440"/>
-        <w:rPr>
-          <w:rFonts w:ascii="Consolas" w:hAnsi="Consolas" w:cs="Consolas"/>
-          <w:color w:val="7F7F7F" w:themeColor="text1" w:themeTint="80"/>
-          <w:sz w:val="18"/>
-          <w:szCs w:val="20"/>
-        </w:rPr>
-      </w:pPr>
-      <w:r>
-        <w:rPr>
-          <w:rFonts w:ascii="Consolas" w:hAnsi="Consolas" w:cs="Consolas"/>
-          <w:color w:val="7F7F7F" w:themeColor="text1" w:themeTint="80"/>
-          <w:sz w:val="18"/>
-          <w:szCs w:val="20"/>
-        </w:rPr>
-        <w:t xml:space="preserve">    Name: John Smith</w:t>
-      </w:r>
-    </w:p>
-    <w:p>
-      <w:pPr>
-        <w:rPr>
-          <w:rFonts w:ascii="Consolas" w:hAnsi="Consolas"/>
-          <w:b/>
-          <w:sz w:val="18"/>
-        </w:rPr>
-      </w:pPr>
-      <w:r>
-        <w:rPr>
-          <w:rFonts w:ascii="Consolas" w:hAnsi="Consolas" w:cs="Consolas"/>
-          <w:color w:val="7F7F7F" w:themeColor="text1" w:themeTint="80"/>
-          <w:sz w:val="18"/>
-          <w:szCs w:val="20"/>
-        </w:rPr>
-        <w:t xml:space="preserve">     Age: 32</w:t>
-      </w:r>
-      <w:r>
-        <w:rPr>
-          <w:rFonts w:ascii="Consolas" w:hAnsi="Consolas" w:cs="Consolas"/>
-          <w:color w:val="7F7F7F" w:themeColor="text1" w:themeTint="80"/>
-          <w:sz w:val="18"/>
-          <w:szCs w:val="20"/>
-        </w:rPr>
-        <w:tab/>
       </w:r>
     </w:p>
     <w:p>

</xml_diff>

<commit_message>
Finished writing DatabaseStorage report
</commit_message>
<xml_diff>
--- a/Report_FinalProject_CSC142.docx
+++ b/Report_FinalProject_CSC142.docx
@@ -6465,6 +6465,15 @@
       </w:pPr>
       <w:r>
         <w:lastRenderedPageBreak/>
+        <w:t>Overrides the Person object method.</w:t>
+      </w:r>
+    </w:p>
+    <w:p>
+      <w:pPr>
+        <w:pStyle w:val="ListParagraph"/>
+        <w:ind w:left="1440"/>
+      </w:pPr>
+      <w:r>
         <w:t xml:space="preserve">Returns to the user information stored in the </w:t>
       </w:r>
       <w:r>
@@ -6642,6 +6651,15 @@
         <w:ind w:left="1440"/>
       </w:pPr>
       <w:r>
+        <w:t>Overrides the Person object method.</w:t>
+      </w:r>
+    </w:p>
+    <w:p>
+      <w:pPr>
+        <w:pStyle w:val="ListParagraph"/>
+        <w:ind w:left="1440"/>
+      </w:pPr>
+      <w:r>
         <w:t xml:space="preserve">Returns to the user information stored in the </w:t>
       </w:r>
       <w:r>
@@ -6666,7 +6684,10 @@
         <w:t>Status</w:t>
       </w:r>
       <w:r>
-        <w:t xml:space="preserve">) preceded by the Person’s relationship to a college, and formatted each on their own line (ex. </w:t>
+        <w:t>) preceded by the Person’s relationship to a college, and formatted each on their own line</w:t>
+      </w:r>
+      <w:r>
+        <w:t>. For Example:</w:t>
       </w:r>
     </w:p>
     <w:p>
@@ -6882,14 +6903,6 @@
         </w:rPr>
         <w:t>--------------------------------------------------</w:t>
       </w:r>
-      <w:r>
-        <w:rPr>
-          <w:rFonts w:ascii="Consolas" w:hAnsi="Consolas" w:cs="Consolas"/>
-          <w:sz w:val="18"/>
-          <w:szCs w:val="20"/>
-        </w:rPr>
-        <w:t>).</w:t>
-      </w:r>
     </w:p>
     <w:p>
       <w:pPr>
@@ -7448,6 +7461,7 @@
         <w:ind w:left="360"/>
       </w:pPr>
       <w:r>
+        <w:lastRenderedPageBreak/>
         <w:tab/>
         <w:t xml:space="preserve">Note: to apply a method to a </w:t>
       </w:r>
@@ -7539,7 +7553,6 @@
           <w:b/>
           <w:sz w:val="18"/>
         </w:rPr>
-        <w:lastRenderedPageBreak/>
         <w:t>parsePerson</w:t>
       </w:r>
       <w:proofErr w:type="spellEnd"/>
@@ -7605,13 +7618,19 @@
         <w:rPr>
           <w:i/>
         </w:rPr>
-        <w:t>usable information</w:t>
+        <w:t xml:space="preserve">a format that the program </w:t>
       </w:r>
       <w:r>
         <w:rPr>
           <w:i/>
         </w:rPr>
-        <w:t>.</w:t>
+        <w:t>understands</w:t>
+      </w:r>
+      <w:r>
+        <w:rPr>
+          <w:i/>
+        </w:rPr>
+        <w:t xml:space="preserve"> and can manipulate.</w:t>
       </w:r>
     </w:p>
     <w:p>
@@ -7638,19 +7657,20 @@
         <w:ind w:left="1440"/>
       </w:pPr>
       <w:r>
-        <w:t>It creates a Student or Employee object depending on the information.</w:t>
-      </w:r>
-    </w:p>
-    <w:p>
-      <w:pPr>
-        <w:pStyle w:val="ListParagraph"/>
-        <w:ind w:left="1440"/>
-      </w:pPr>
-      <w:r>
-        <w:t>It returns that object to the user.</w:t>
-      </w:r>
-      <w:bookmarkStart w:id="0" w:name="_GoBack"/>
-      <w:bookmarkEnd w:id="0"/>
+        <w:t>It returns the</w:t>
+      </w:r>
+      <w:r>
+        <w:t xml:space="preserve"> information to the</w:t>
+      </w:r>
+      <w:r>
+        <w:t xml:space="preserve"> user</w:t>
+      </w:r>
+      <w:r>
+        <w:t xml:space="preserve"> as an Employee or a Student</w:t>
+      </w:r>
+      <w:r>
+        <w:t>.</w:t>
+      </w:r>
     </w:p>
     <w:p>
       <w:pPr>
@@ -7710,7 +7730,25 @@
         <w:rPr>
           <w:i/>
         </w:rPr>
-        <w:t>Objective: access Person’s name.</w:t>
+        <w:t xml:space="preserve">Objective: </w:t>
+      </w:r>
+      <w:r>
+        <w:rPr>
+          <w:i/>
+        </w:rPr>
+        <w:t>translate each line in a file into useable and manipulatable information</w:t>
+      </w:r>
+      <w:r>
+        <w:rPr>
+          <w:i/>
+        </w:rPr>
+        <w:t xml:space="preserve"> about Students and Employees</w:t>
+      </w:r>
+      <w:r>
+        <w:rPr>
+          <w:i/>
+        </w:rPr>
+        <w:t xml:space="preserve"> and store it in a College Database.</w:t>
       </w:r>
     </w:p>
     <w:p>
@@ -7719,7 +7757,88 @@
         <w:ind w:left="1440"/>
       </w:pPr>
       <w:r>
-        <w:t>Returns to the user the name stored in the Person object.</w:t>
+        <w:t xml:space="preserve">Opens the file stored in the current </w:t>
+      </w:r>
+      <w:proofErr w:type="spellStart"/>
+      <w:r>
+        <w:t>DatabaseStorage</w:t>
+      </w:r>
+      <w:proofErr w:type="spellEnd"/>
+      <w:r>
+        <w:t xml:space="preserve"> object.</w:t>
+      </w:r>
+    </w:p>
+    <w:p>
+      <w:pPr>
+        <w:pStyle w:val="ListParagraph"/>
+        <w:ind w:left="1440"/>
+      </w:pPr>
+      <w:r>
+        <w:t xml:space="preserve">Sends each line into the </w:t>
+      </w:r>
+      <w:proofErr w:type="spellStart"/>
+      <w:proofErr w:type="gramStart"/>
+      <w:r>
+        <w:rPr>
+          <w:rFonts w:ascii="Consolas" w:hAnsi="Consolas"/>
+          <w:b/>
+          <w:sz w:val="18"/>
+        </w:rPr>
+        <w:t>parsePerson</w:t>
+      </w:r>
+      <w:proofErr w:type="spellEnd"/>
+      <w:r>
+        <w:rPr>
+          <w:rFonts w:ascii="Consolas" w:hAnsi="Consolas"/>
+          <w:b/>
+          <w:sz w:val="18"/>
+        </w:rPr>
+        <w:t>(</w:t>
+      </w:r>
+      <w:proofErr w:type="gramEnd"/>
+      <w:r>
+        <w:rPr>
+          <w:rFonts w:ascii="Consolas" w:hAnsi="Consolas"/>
+          <w:b/>
+          <w:color w:val="7F7F7F" w:themeColor="text1" w:themeTint="80"/>
+          <w:sz w:val="18"/>
+        </w:rPr>
+        <w:t>String</w:t>
+      </w:r>
+      <w:r>
+        <w:rPr>
+          <w:rFonts w:ascii="Consolas" w:hAnsi="Consolas"/>
+          <w:b/>
+          <w:sz w:val="18"/>
+        </w:rPr>
+        <w:t>)</w:t>
+      </w:r>
+      <w:r>
+        <w:rPr>
+          <w:sz w:val="18"/>
+        </w:rPr>
+        <w:t xml:space="preserve"> </w:t>
+      </w:r>
+      <w:r>
+        <w:t>method.</w:t>
+      </w:r>
+    </w:p>
+    <w:p>
+      <w:pPr>
+        <w:pStyle w:val="ListParagraph"/>
+        <w:ind w:left="1440"/>
+      </w:pPr>
+      <w:r>
+        <w:t>Stores Information from each line in a College Database.</w:t>
+      </w:r>
+    </w:p>
+    <w:p>
+      <w:pPr>
+        <w:pStyle w:val="ListParagraph"/>
+        <w:ind w:left="1440"/>
+      </w:pPr>
+      <w:r>
+        <w:t>Returns the database to the user.</w:t>
       </w:r>
     </w:p>
     <w:p>
@@ -7791,43 +7910,27 @@
         <w:rPr>
           <w:i/>
         </w:rPr>
-        <w:t xml:space="preserve">Objective: round </w:t>
+        <w:t xml:space="preserve">Objective: </w:t>
       </w:r>
       <w:r>
         <w:rPr>
           <w:i/>
         </w:rPr>
-        <w:t xml:space="preserve">a </w:t>
-      </w:r>
+        <w:t xml:space="preserve">set the name and location of the file to store in the </w:t>
+      </w:r>
+      <w:proofErr w:type="spellStart"/>
       <w:r>
         <w:rPr>
           <w:i/>
         </w:rPr>
-        <w:t xml:space="preserve">decimal to the second place (ex. </w:t>
-      </w:r>
+        <w:t>DatabaseStorage</w:t>
+      </w:r>
+      <w:proofErr w:type="spellEnd"/>
       <w:r>
         <w:rPr>
           <w:i/>
         </w:rPr>
-        <w:t>43.3456</w:t>
-      </w:r>
-      <w:r>
-        <w:rPr>
-          <w:i/>
-        </w:rPr>
-        <w:t xml:space="preserve"> becomes 4</w:t>
-      </w:r>
-      <w:r>
-        <w:rPr>
-          <w:i/>
-        </w:rPr>
-        <w:t>3.35</w:t>
-      </w:r>
-      <w:r>
-        <w:rPr>
-          <w:i/>
-        </w:rPr>
-        <w:t>).</w:t>
+        <w:t xml:space="preserve"> object.</w:t>
       </w:r>
     </w:p>
     <w:p>
@@ -7836,7 +7939,10 @@
         <w:ind w:left="1440"/>
       </w:pPr>
       <w:r>
-        <w:t>Requires you to send it a number (not a whole number, it should have a decimal attached. Ex. 43.3456). This method does not require access to information stored in a Person object to run successfully.</w:t>
+        <w:t xml:space="preserve">Requires you to send it a </w:t>
+      </w:r>
+      <w:r>
+        <w:t>file path.</w:t>
       </w:r>
     </w:p>
     <w:p>
@@ -7845,34 +7951,15 @@
         <w:ind w:left="1440"/>
       </w:pPr>
       <w:r>
-        <w:t>The given number is multiplied by one-hundred (ex. 43.3456 x 100 = 4334.56).</w:t>
-      </w:r>
-    </w:p>
-    <w:p>
-      <w:pPr>
-        <w:pStyle w:val="ListParagraph"/>
-        <w:ind w:left="1440"/>
-      </w:pPr>
-      <w:r>
-        <w:t>Then, the number is rounded to the nearest integer (ex. 4334.56 becomes 4335).</w:t>
-      </w:r>
-    </w:p>
-    <w:p>
-      <w:pPr>
-        <w:pStyle w:val="ListParagraph"/>
-        <w:ind w:left="1440"/>
-      </w:pPr>
-      <w:r>
-        <w:t>Next, the number is divided by 100 (ex. 4335/100 = 43.35).</w:t>
-      </w:r>
-    </w:p>
-    <w:p>
-      <w:pPr>
-        <w:pStyle w:val="ListParagraph"/>
-        <w:ind w:left="1440"/>
-      </w:pPr>
-      <w:r>
-        <w:t>This number is returned to the user (ex. 43.35).</w:t>
+        <w:t xml:space="preserve">It sets the name and location of the file stored in the </w:t>
+      </w:r>
+      <w:proofErr w:type="spellStart"/>
+      <w:r>
+        <w:t>DatabaseStorage</w:t>
+      </w:r>
+      <w:proofErr w:type="spellEnd"/>
+      <w:r>
+        <w:t xml:space="preserve"> object to the given file path.</w:t>
       </w:r>
     </w:p>
     <w:p>
@@ -7942,7 +8029,43 @@
         <w:rPr>
           <w:i/>
         </w:rPr>
-        <w:t>Objective: To access stored information about a Person with labels and formatting.</w:t>
+        <w:t xml:space="preserve">Objective: </w:t>
+      </w:r>
+      <w:r>
+        <w:rPr>
+          <w:i/>
+        </w:rPr>
+        <w:t xml:space="preserve">write to a file </w:t>
+      </w:r>
+      <w:r>
+        <w:rPr>
+          <w:i/>
+        </w:rPr>
+        <w:t xml:space="preserve">stored information about a </w:t>
+      </w:r>
+      <w:r>
+        <w:rPr>
+          <w:i/>
+        </w:rPr>
+        <w:t xml:space="preserve">database of </w:t>
+      </w:r>
+      <w:r>
+        <w:rPr>
+          <w:i/>
+        </w:rPr>
+        <w:t>Person</w:t>
+      </w:r>
+      <w:r>
+        <w:rPr>
+          <w:i/>
+        </w:rPr>
+        <w:t>’s,</w:t>
+      </w:r>
+      <w:r>
+        <w:rPr>
+          <w:i/>
+        </w:rPr>
+        <w:t xml:space="preserve"> with labels and formatting.</w:t>
       </w:r>
     </w:p>
     <w:p>
@@ -7951,7 +8074,74 @@
         <w:ind w:left="1440"/>
       </w:pPr>
       <w:r>
-        <w:t xml:space="preserve">Returns to the user information stored in the Person object (name and age) preceded by the Person’s relationship to a college, and formatted each on their own line (ex. </w:t>
+        <w:t xml:space="preserve">Requires you to give it a College Database. </w:t>
+      </w:r>
+    </w:p>
+    <w:p>
+      <w:pPr>
+        <w:pStyle w:val="ListParagraph"/>
+        <w:ind w:left="1440"/>
+        <w:rPr>
+          <w:rFonts w:ascii="Consolas" w:hAnsi="Consolas"/>
+          <w:b/>
+          <w:sz w:val="18"/>
+        </w:rPr>
+      </w:pPr>
+      <w:r>
+        <w:t xml:space="preserve">Writes to the file stored in the </w:t>
+      </w:r>
+      <w:proofErr w:type="spellStart"/>
+      <w:r>
+        <w:t>DatabaseStorage</w:t>
+      </w:r>
+      <w:proofErr w:type="spellEnd"/>
+      <w:r>
+        <w:t xml:space="preserve"> object information about every Student and Employee in the database</w:t>
+      </w:r>
+      <w:r>
+        <w:t>.</w:t>
+      </w:r>
+      <w:r>
+        <w:t xml:space="preserve"> The information will be clearly labeled as in the </w:t>
+      </w:r>
+      <w:proofErr w:type="spellStart"/>
+      <w:proofErr w:type="gramStart"/>
+      <w:r>
+        <w:rPr>
+          <w:rFonts w:ascii="Consolas" w:hAnsi="Consolas"/>
+          <w:b/>
+          <w:sz w:val="18"/>
+        </w:rPr>
+        <w:t>toString</w:t>
+      </w:r>
+      <w:proofErr w:type="spellEnd"/>
+      <w:r>
+        <w:rPr>
+          <w:rFonts w:ascii="Consolas" w:hAnsi="Consolas"/>
+          <w:b/>
+          <w:sz w:val="18"/>
+        </w:rPr>
+        <w:t>(</w:t>
+      </w:r>
+      <w:proofErr w:type="gramEnd"/>
+      <w:r>
+        <w:rPr>
+          <w:rFonts w:ascii="Consolas" w:hAnsi="Consolas"/>
+          <w:b/>
+          <w:sz w:val="18"/>
+        </w:rPr>
+        <w:t>)</w:t>
+      </w:r>
+      <w:r>
+        <w:rPr>
+          <w:rFonts w:ascii="Consolas" w:hAnsi="Consolas"/>
+          <w:b/>
+          <w:sz w:val="18"/>
+        </w:rPr>
+        <w:t xml:space="preserve"> </w:t>
+      </w:r>
+      <w:r>
+        <w:t>methods for Students and Employees.</w:t>
       </w:r>
     </w:p>
     <w:p>
@@ -8052,7 +8242,77 @@
         <w:ind w:left="1440"/>
       </w:pPr>
       <w:r>
-        <w:t>Returns to the user information stored in the Person object (name and age) preceded by the Person’s relationship to a college, and separated by commas (ex. “</w:t>
+        <w:t xml:space="preserve">Requires you to give it a College Database. </w:t>
+      </w:r>
+    </w:p>
+    <w:p>
+      <w:pPr>
+        <w:pStyle w:val="ListParagraph"/>
+        <w:ind w:left="1440"/>
+        <w:rPr>
+          <w:rFonts w:ascii="Consolas" w:hAnsi="Consolas"/>
+          <w:b/>
+          <w:sz w:val="18"/>
+        </w:rPr>
+      </w:pPr>
+      <w:r>
+        <w:t xml:space="preserve">Writes to the file stored in the </w:t>
+      </w:r>
+      <w:proofErr w:type="spellStart"/>
+      <w:r>
+        <w:t>DatabaseStorage</w:t>
+      </w:r>
+      <w:proofErr w:type="spellEnd"/>
+      <w:r>
+        <w:t xml:space="preserve"> object information about every Student and Employee in the database. </w:t>
+      </w:r>
+      <w:r>
+        <w:t>The information will be written</w:t>
+      </w:r>
+      <w:r>
+        <w:t xml:space="preserve"> as in the </w:t>
+      </w:r>
+      <w:proofErr w:type="spellStart"/>
+      <w:r>
+        <w:rPr>
+          <w:rFonts w:ascii="Consolas" w:hAnsi="Consolas"/>
+          <w:b/>
+          <w:sz w:val="18"/>
+        </w:rPr>
+        <w:t>to</w:t>
+      </w:r>
+      <w:r>
+        <w:rPr>
+          <w:rFonts w:ascii="Consolas" w:hAnsi="Consolas"/>
+          <w:b/>
+          <w:sz w:val="18"/>
+        </w:rPr>
+        <w:t>File</w:t>
+      </w:r>
+      <w:proofErr w:type="spellEnd"/>
+      <w:r>
+        <w:rPr>
+          <w:rFonts w:ascii="Consolas" w:hAnsi="Consolas"/>
+          <w:b/>
+          <w:sz w:val="18"/>
+        </w:rPr>
+        <w:t>()</w:t>
+      </w:r>
+      <w:r>
+        <w:rPr>
+          <w:rFonts w:ascii="Consolas" w:hAnsi="Consolas"/>
+          <w:b/>
+          <w:sz w:val="18"/>
+        </w:rPr>
+        <w:t xml:space="preserve"> </w:t>
+      </w:r>
+      <w:r>
+        <w:t>methods for Students and Employees</w:t>
+      </w:r>
+      <w:bookmarkStart w:id="0" w:name="_GoBack"/>
+      <w:bookmarkEnd w:id="0"/>
+      <w:r>
+        <w:t xml:space="preserve"> (ex. “</w:t>
       </w:r>
       <w:r>
         <w:rPr>
@@ -8063,7 +8323,6 @@
         <w:t xml:space="preserve">College </w:t>
       </w:r>
       <w:proofErr w:type="spellStart"/>
-      <w:proofErr w:type="gramStart"/>
       <w:r>
         <w:rPr>
           <w:rFonts w:ascii="Consolas" w:hAnsi="Consolas"/>
@@ -8073,7 +8332,6 @@
         <w:t>Person,John</w:t>
       </w:r>
       <w:proofErr w:type="spellEnd"/>
-      <w:proofErr w:type="gramEnd"/>
       <w:r>
         <w:rPr>
           <w:rFonts w:ascii="Consolas" w:hAnsi="Consolas"/>

</xml_diff>

<commit_message>
report of final through CollegeDatabase Data Fields
</commit_message>
<xml_diff>
--- a/Report_FinalProject_CSC142.docx
+++ b/Report_FinalProject_CSC142.docx
@@ -8273,6 +8273,7 @@
         <w:t xml:space="preserve"> as in the </w:t>
       </w:r>
       <w:proofErr w:type="spellStart"/>
+      <w:proofErr w:type="gramStart"/>
       <w:r>
         <w:rPr>
           <w:rFonts w:ascii="Consolas" w:hAnsi="Consolas"/>
@@ -8296,7 +8297,16 @@
           <w:b/>
           <w:sz w:val="18"/>
         </w:rPr>
-        <w:t>()</w:t>
+        <w:t>(</w:t>
+      </w:r>
+      <w:proofErr w:type="gramEnd"/>
+      <w:r>
+        <w:rPr>
+          <w:rFonts w:ascii="Consolas" w:hAnsi="Consolas"/>
+          <w:b/>
+          <w:sz w:val="18"/>
+        </w:rPr>
+        <w:t>)</w:t>
       </w:r>
       <w:r>
         <w:rPr>
@@ -8308,44 +8318,1115 @@
       </w:r>
       <w:r>
         <w:t>methods for Students and Employees</w:t>
+      </w:r>
+      <w:r>
+        <w:t xml:space="preserve"> (ex. “</w:t>
+      </w:r>
+      <w:r>
+        <w:rPr>
+          <w:rFonts w:ascii="Consolas" w:hAnsi="Consolas"/>
+          <w:color w:val="7F7F7F" w:themeColor="text1" w:themeTint="80"/>
+          <w:sz w:val="20"/>
+        </w:rPr>
+        <w:t xml:space="preserve">College </w:t>
+      </w:r>
+      <w:proofErr w:type="spellStart"/>
+      <w:r>
+        <w:rPr>
+          <w:rFonts w:ascii="Consolas" w:hAnsi="Consolas"/>
+          <w:color w:val="7F7F7F" w:themeColor="text1" w:themeTint="80"/>
+          <w:sz w:val="20"/>
+        </w:rPr>
+        <w:t>Person,John</w:t>
+      </w:r>
+      <w:proofErr w:type="spellEnd"/>
+      <w:r>
+        <w:rPr>
+          <w:rFonts w:ascii="Consolas" w:hAnsi="Consolas"/>
+          <w:color w:val="7F7F7F" w:themeColor="text1" w:themeTint="80"/>
+          <w:sz w:val="20"/>
+        </w:rPr>
+        <w:t xml:space="preserve"> Smith,32</w:t>
+      </w:r>
+      <w:r>
+        <w:rPr>
+          <w:rFonts w:cstheme="minorHAnsi"/>
+          <w:sz w:val="20"/>
+        </w:rPr>
+        <w:t>”).</w:t>
+      </w:r>
+    </w:p>
+    <w:p>
+      <w:pPr>
+        <w:pStyle w:val="Heading3"/>
+      </w:pPr>
+    </w:p>
+    <w:p>
+      <w:pPr>
+        <w:pStyle w:val="Heading3"/>
+      </w:pPr>
+      <w:proofErr w:type="spellStart"/>
+      <w:r>
+        <w:t>CollegeDatabase</w:t>
+      </w:r>
+      <w:proofErr w:type="spellEnd"/>
+      <w:r>
+        <w:t xml:space="preserve"> Objects:</w:t>
+      </w:r>
+    </w:p>
+    <w:p>
+      <w:r>
+        <w:t xml:space="preserve">Inheritance note: </w:t>
+      </w:r>
+    </w:p>
+    <w:p>
+      <w:pPr>
+        <w:ind w:left="720"/>
+      </w:pPr>
+      <w:r>
+        <w:t xml:space="preserve">A </w:t>
+      </w:r>
+      <w:proofErr w:type="spellStart"/>
+      <w:r>
+        <w:t>CollegeDatabase</w:t>
+      </w:r>
+      <w:proofErr w:type="spellEnd"/>
+      <w:r>
+        <w:t xml:space="preserve"> is a type of Database, which means it must meet the minimum requirements for a Database object.</w:t>
+      </w:r>
+      <w:r>
+        <w:t xml:space="preserve"> </w:t>
+      </w:r>
+    </w:p>
+    <w:p>
+      <w:pPr>
+        <w:ind w:left="720"/>
+      </w:pPr>
+      <w:r>
+        <w:t xml:space="preserve">The following </w:t>
+      </w:r>
+      <w:r>
+        <w:t>methods are required for all Database Objects:</w:t>
+      </w:r>
+    </w:p>
+    <w:p>
+      <w:pPr>
+        <w:pStyle w:val="ListParagraph"/>
+        <w:numPr>
+          <w:ilvl w:val="1"/>
+          <w:numId w:val="19"/>
+        </w:numPr>
+        <w:rPr>
+          <w:rFonts w:ascii="Consolas" w:hAnsi="Consolas"/>
+          <w:b/>
+          <w:sz w:val="18"/>
+        </w:rPr>
+      </w:pPr>
+      <w:proofErr w:type="gramStart"/>
+      <w:r>
+        <w:rPr>
+          <w:rFonts w:ascii="Consolas" w:hAnsi="Consolas"/>
+          <w:b/>
+          <w:sz w:val="18"/>
+        </w:rPr>
+        <w:lastRenderedPageBreak/>
+        <w:t>add</w:t>
+      </w:r>
+      <w:r>
+        <w:rPr>
+          <w:rFonts w:ascii="Consolas" w:hAnsi="Consolas"/>
+          <w:b/>
+          <w:sz w:val="18"/>
+        </w:rPr>
+        <w:t>(</w:t>
+      </w:r>
+      <w:proofErr w:type="gramEnd"/>
+      <w:r>
+        <w:rPr>
+          <w:rFonts w:ascii="Consolas" w:hAnsi="Consolas"/>
+          <w:b/>
+          <w:color w:val="7F7F7F" w:themeColor="text1" w:themeTint="80"/>
+          <w:sz w:val="18"/>
+        </w:rPr>
+        <w:t>Person</w:t>
+      </w:r>
+      <w:r>
+        <w:rPr>
+          <w:rFonts w:ascii="Consolas" w:hAnsi="Consolas"/>
+          <w:b/>
+          <w:sz w:val="18"/>
+        </w:rPr>
+        <w:t>)</w:t>
+      </w:r>
+    </w:p>
+    <w:p>
+      <w:pPr>
+        <w:pStyle w:val="ListParagraph"/>
+        <w:numPr>
+          <w:ilvl w:val="1"/>
+          <w:numId w:val="19"/>
+        </w:numPr>
+        <w:rPr>
+          <w:rFonts w:ascii="Consolas" w:hAnsi="Consolas"/>
+          <w:b/>
+          <w:sz w:val="18"/>
+        </w:rPr>
+      </w:pPr>
+      <w:proofErr w:type="gramStart"/>
+      <w:r>
+        <w:rPr>
+          <w:rFonts w:ascii="Consolas" w:hAnsi="Consolas"/>
+          <w:b/>
+          <w:sz w:val="18"/>
+        </w:rPr>
+        <w:t>delete</w:t>
+      </w:r>
+      <w:r>
+        <w:rPr>
+          <w:rFonts w:ascii="Consolas" w:hAnsi="Consolas"/>
+          <w:b/>
+          <w:sz w:val="18"/>
+        </w:rPr>
+        <w:t>(</w:t>
+      </w:r>
+      <w:proofErr w:type="gramEnd"/>
+      <w:r>
+        <w:rPr>
+          <w:rFonts w:ascii="Consolas" w:hAnsi="Consolas"/>
+          <w:b/>
+          <w:color w:val="7F7F7F" w:themeColor="text1" w:themeTint="80"/>
+          <w:sz w:val="18"/>
+        </w:rPr>
+        <w:t>String</w:t>
+      </w:r>
+      <w:r>
+        <w:rPr>
+          <w:rFonts w:ascii="Consolas" w:hAnsi="Consolas"/>
+          <w:b/>
+          <w:sz w:val="18"/>
+        </w:rPr>
+        <w:t>)</w:t>
+      </w:r>
+    </w:p>
+    <w:p>
+      <w:pPr>
+        <w:pStyle w:val="ListParagraph"/>
+        <w:numPr>
+          <w:ilvl w:val="1"/>
+          <w:numId w:val="19"/>
+        </w:numPr>
+        <w:rPr>
+          <w:rFonts w:ascii="Consolas" w:hAnsi="Consolas"/>
+          <w:b/>
+          <w:sz w:val="18"/>
+        </w:rPr>
+      </w:pPr>
+      <w:proofErr w:type="gramStart"/>
+      <w:r>
+        <w:rPr>
+          <w:rFonts w:ascii="Consolas" w:hAnsi="Consolas"/>
+          <w:b/>
+          <w:sz w:val="18"/>
+        </w:rPr>
+        <w:t>search</w:t>
+      </w:r>
+      <w:r>
+        <w:rPr>
+          <w:rFonts w:ascii="Consolas" w:hAnsi="Consolas"/>
+          <w:b/>
+          <w:sz w:val="18"/>
+        </w:rPr>
+        <w:t>(</w:t>
+      </w:r>
+      <w:proofErr w:type="gramEnd"/>
+      <w:r>
+        <w:rPr>
+          <w:rFonts w:ascii="Consolas" w:hAnsi="Consolas"/>
+          <w:b/>
+          <w:color w:val="7F7F7F" w:themeColor="text1" w:themeTint="80"/>
+          <w:sz w:val="18"/>
+        </w:rPr>
+        <w:t>String</w:t>
+      </w:r>
+      <w:r>
+        <w:rPr>
+          <w:rFonts w:ascii="Consolas" w:hAnsi="Consolas"/>
+          <w:b/>
+          <w:sz w:val="18"/>
+        </w:rPr>
+        <w:t>)</w:t>
+      </w:r>
+    </w:p>
+    <w:p>
+      <w:r>
+        <w:t xml:space="preserve">A Student Object holds </w:t>
+      </w:r>
+      <w:r>
+        <w:t>6</w:t>
+      </w:r>
+      <w:r>
+        <w:t xml:space="preserve"> pieces of information:</w:t>
+      </w:r>
+    </w:p>
+    <w:p>
+      <w:pPr>
+        <w:pStyle w:val="ListParagraph"/>
+        <w:numPr>
+          <w:ilvl w:val="0"/>
+          <w:numId w:val="24"/>
+        </w:numPr>
+      </w:pPr>
+      <w:r>
+        <w:t>A list, or database, of Person objects (Employees and Students),</w:t>
+      </w:r>
+    </w:p>
+    <w:p>
+      <w:pPr>
+        <w:pStyle w:val="ListParagraph"/>
+        <w:numPr>
+          <w:ilvl w:val="0"/>
+          <w:numId w:val="24"/>
+        </w:numPr>
+      </w:pPr>
+      <w:r>
+        <w:t>The number of people in the database,</w:t>
+      </w:r>
+    </w:p>
+    <w:p>
+      <w:pPr>
+        <w:pStyle w:val="ListParagraph"/>
+        <w:numPr>
+          <w:ilvl w:val="0"/>
+          <w:numId w:val="24"/>
+        </w:numPr>
+      </w:pPr>
+      <w:r>
+        <w:t>The default size for a database,</w:t>
+      </w:r>
+    </w:p>
+    <w:p>
+      <w:pPr>
+        <w:pStyle w:val="ListParagraph"/>
+        <w:numPr>
+          <w:ilvl w:val="0"/>
+          <w:numId w:val="24"/>
+        </w:numPr>
+      </w:pPr>
+      <w:r>
+        <w:t>A value representing a person who was not found in the database,</w:t>
+      </w:r>
+    </w:p>
+    <w:p>
+      <w:pPr>
+        <w:pStyle w:val="ListParagraph"/>
+        <w:numPr>
+          <w:ilvl w:val="0"/>
+          <w:numId w:val="24"/>
+        </w:numPr>
+      </w:pPr>
+      <w:r>
+        <w:t>The two types of Person’s who can be stored in the database</w:t>
+      </w:r>
+      <w:r>
+        <w:t xml:space="preserve"> (“EMPLOYEE”, and “STUDENT”)</w:t>
+      </w:r>
+      <w:r>
+        <w:t>,</w:t>
+      </w:r>
+    </w:p>
+    <w:p>
+      <w:pPr>
+        <w:pStyle w:val="ListParagraph"/>
+        <w:numPr>
+          <w:ilvl w:val="0"/>
+          <w:numId w:val="24"/>
+        </w:numPr>
+      </w:pPr>
+      <w:r>
+        <w:t>And the two types of operators that could be used to search for people with certain things in common</w:t>
+      </w:r>
+      <w:r>
+        <w:t xml:space="preserve"> (“OVER”, and “UNDER”)</w:t>
+      </w:r>
+      <w:r>
+        <w:t>.</w:t>
+      </w:r>
+    </w:p>
+    <w:p>
+      <w:r>
+        <w:t xml:space="preserve">A </w:t>
+      </w:r>
+      <w:proofErr w:type="spellStart"/>
+      <w:r>
+        <w:t>CollegeDatabase</w:t>
+      </w:r>
+      <w:proofErr w:type="spellEnd"/>
+      <w:r>
+        <w:t xml:space="preserve"> Object can be created one of </w:t>
+      </w:r>
+      <w:r>
+        <w:t>three</w:t>
       </w:r>
       <w:bookmarkStart w:id="0" w:name="_GoBack"/>
       <w:bookmarkEnd w:id="0"/>
       <w:r>
-        <w:t xml:space="preserve"> (ex. “</w:t>
-      </w:r>
+        <w:t xml:space="preserve"> ways:</w:t>
+      </w:r>
+    </w:p>
+    <w:p>
+      <w:pPr>
+        <w:pStyle w:val="ListParagraph"/>
+        <w:numPr>
+          <w:ilvl w:val="0"/>
+          <w:numId w:val="25"/>
+        </w:numPr>
+      </w:pPr>
+      <w:r>
+        <w:t xml:space="preserve">With no information: </w:t>
+      </w:r>
+      <w:r>
+        <w:rPr>
+          <w:rFonts w:ascii="Consolas" w:hAnsi="Consolas"/>
+          <w:b/>
+          <w:sz w:val="18"/>
+        </w:rPr>
+        <w:t>new</w:t>
+      </w:r>
+      <w:r>
+        <w:rPr>
+          <w:rFonts w:ascii="Consolas" w:hAnsi="Consolas"/>
+          <w:b/>
+          <w:i/>
+          <w:sz w:val="18"/>
+        </w:rPr>
+        <w:t xml:space="preserve"> </w:t>
+      </w:r>
+      <w:proofErr w:type="gramStart"/>
+      <w:r>
+        <w:rPr>
+          <w:rFonts w:ascii="Consolas" w:hAnsi="Consolas"/>
+          <w:b/>
+          <w:sz w:val="18"/>
+        </w:rPr>
+        <w:t>Student</w:t>
+      </w:r>
+      <w:r>
+        <w:rPr>
+          <w:rFonts w:ascii="Consolas" w:hAnsi="Consolas"/>
+          <w:b/>
+          <w:sz w:val="18"/>
+        </w:rPr>
+        <w:t>(</w:t>
+      </w:r>
+      <w:proofErr w:type="gramEnd"/>
+      <w:r>
+        <w:rPr>
+          <w:rFonts w:ascii="Consolas" w:hAnsi="Consolas"/>
+          <w:b/>
+          <w:sz w:val="18"/>
+        </w:rPr>
+        <w:t>)</w:t>
+      </w:r>
+    </w:p>
+    <w:p>
+      <w:pPr>
+        <w:pStyle w:val="ListParagraph"/>
+        <w:ind w:left="1440"/>
+      </w:pPr>
+      <w:r>
+        <w:t>If a Student object is created with no information, its name is blank (null), its age is set to zero, its Status is blank (null), and its GPA is set to zero.</w:t>
+      </w:r>
+    </w:p>
+    <w:p>
+      <w:pPr>
+        <w:pStyle w:val="ListParagraph"/>
+        <w:numPr>
+          <w:ilvl w:val="0"/>
+          <w:numId w:val="25"/>
+        </w:numPr>
+      </w:pPr>
+      <w:r>
+        <w:t xml:space="preserve">Using a Person Object, a Status, and GPA: </w:t>
+      </w:r>
+      <w:r>
+        <w:rPr>
+          <w:rFonts w:ascii="Consolas" w:hAnsi="Consolas"/>
+          <w:b/>
+          <w:sz w:val="18"/>
+        </w:rPr>
+        <w:t xml:space="preserve">new </w:t>
+      </w:r>
+      <w:proofErr w:type="gramStart"/>
+      <w:r>
+        <w:rPr>
+          <w:rFonts w:ascii="Consolas" w:hAnsi="Consolas"/>
+          <w:b/>
+          <w:sz w:val="18"/>
+        </w:rPr>
+        <w:t>Student</w:t>
+      </w:r>
+      <w:r>
+        <w:rPr>
+          <w:rFonts w:ascii="Consolas" w:hAnsi="Consolas"/>
+          <w:b/>
+          <w:sz w:val="18"/>
+        </w:rPr>
+        <w:t>(</w:t>
+      </w:r>
+      <w:proofErr w:type="gramEnd"/>
       <w:r>
         <w:rPr>
           <w:rFonts w:ascii="Consolas" w:hAnsi="Consolas"/>
           <w:color w:val="7F7F7F" w:themeColor="text1" w:themeTint="80"/>
-          <w:sz w:val="20"/>
-        </w:rPr>
-        <w:t xml:space="preserve">College </w:t>
-      </w:r>
+          <w:sz w:val="18"/>
+        </w:rPr>
+        <w:t xml:space="preserve">Person, </w:t>
+      </w:r>
+      <w:r>
+        <w:rPr>
+          <w:rFonts w:ascii="Consolas" w:hAnsi="Consolas"/>
+          <w:color w:val="7F7F7F" w:themeColor="text1" w:themeTint="80"/>
+          <w:sz w:val="18"/>
+        </w:rPr>
+        <w:t>Status, GPA</w:t>
+      </w:r>
+      <w:r>
+        <w:rPr>
+          <w:rFonts w:ascii="Consolas" w:hAnsi="Consolas"/>
+          <w:b/>
+          <w:sz w:val="18"/>
+        </w:rPr>
+        <w:t>)</w:t>
+      </w:r>
+    </w:p>
+    <w:p>
+      <w:pPr>
+        <w:pStyle w:val="ListParagraph"/>
+        <w:ind w:left="1440"/>
+      </w:pPr>
+      <w:r>
+        <w:t>If a Student object is created using a Person object, a Status, and a GPA, it creates a copy of the given Person’s information as described in the “Person Object” section. The Student object’s college status is set to the Status, and the Student object’s GPA is set to the value of the given GPA.</w:t>
+      </w:r>
+    </w:p>
+    <w:p>
+      <w:pPr>
+        <w:pStyle w:val="ListParagraph"/>
+        <w:numPr>
+          <w:ilvl w:val="0"/>
+          <w:numId w:val="25"/>
+        </w:numPr>
+        <w:rPr>
+          <w:rFonts w:ascii="Consolas" w:hAnsi="Consolas"/>
+          <w:sz w:val="18"/>
+        </w:rPr>
+      </w:pPr>
+      <w:r>
+        <w:t xml:space="preserve">Using a Status and a GPA: </w:t>
+      </w:r>
+      <w:r>
+        <w:rPr>
+          <w:rFonts w:ascii="Consolas" w:hAnsi="Consolas"/>
+          <w:b/>
+          <w:sz w:val="18"/>
+        </w:rPr>
+        <w:t xml:space="preserve">new </w:t>
+      </w:r>
+      <w:proofErr w:type="gramStart"/>
+      <w:r>
+        <w:rPr>
+          <w:rFonts w:ascii="Consolas" w:hAnsi="Consolas"/>
+          <w:b/>
+          <w:sz w:val="18"/>
+        </w:rPr>
+        <w:t>Student</w:t>
+      </w:r>
+      <w:r>
+        <w:rPr>
+          <w:rFonts w:ascii="Consolas" w:hAnsi="Consolas"/>
+          <w:b/>
+          <w:sz w:val="18"/>
+        </w:rPr>
+        <w:t>(</w:t>
+      </w:r>
+      <w:proofErr w:type="gramEnd"/>
+      <w:r>
+        <w:rPr>
+          <w:rFonts w:ascii="Consolas" w:hAnsi="Consolas"/>
+          <w:color w:val="7F7F7F" w:themeColor="text1" w:themeTint="80"/>
+          <w:sz w:val="18"/>
+        </w:rPr>
+        <w:t>Status, GPA</w:t>
+      </w:r>
+      <w:r>
+        <w:rPr>
+          <w:rFonts w:ascii="Consolas" w:hAnsi="Consolas"/>
+          <w:b/>
+          <w:sz w:val="18"/>
+        </w:rPr>
+        <w:t>)</w:t>
+      </w:r>
+    </w:p>
+    <w:p>
+      <w:pPr>
+        <w:pStyle w:val="ListParagraph"/>
+        <w:ind w:left="1440"/>
+      </w:pPr>
+      <w:r>
+        <w:t>If a Student object is created using a Status and a GPA, the name is blank (null), the age is set to zero, the Status is set to the given Status, and the GPA is set to the value of the given GPA.</w:t>
+      </w:r>
+    </w:p>
+    <w:p>
+      <w:pPr>
+        <w:pStyle w:val="ListParagraph"/>
+        <w:numPr>
+          <w:ilvl w:val="0"/>
+          <w:numId w:val="25"/>
+        </w:numPr>
+        <w:rPr>
+          <w:rFonts w:ascii="Consolas" w:hAnsi="Consolas"/>
+          <w:sz w:val="18"/>
+        </w:rPr>
+      </w:pPr>
+      <w:r>
+        <w:t xml:space="preserve">Using a name and an age: </w:t>
+      </w:r>
+      <w:r>
+        <w:rPr>
+          <w:rFonts w:ascii="Consolas" w:hAnsi="Consolas"/>
+          <w:b/>
+          <w:sz w:val="18"/>
+        </w:rPr>
+        <w:t xml:space="preserve">new </w:t>
+      </w:r>
+      <w:proofErr w:type="gramStart"/>
+      <w:r>
+        <w:rPr>
+          <w:rFonts w:ascii="Consolas" w:hAnsi="Consolas"/>
+          <w:b/>
+          <w:sz w:val="18"/>
+        </w:rPr>
+        <w:t>Student</w:t>
+      </w:r>
+      <w:r>
+        <w:rPr>
+          <w:rFonts w:ascii="Consolas" w:hAnsi="Consolas"/>
+          <w:b/>
+          <w:sz w:val="18"/>
+        </w:rPr>
+        <w:t>(</w:t>
+      </w:r>
+      <w:proofErr w:type="gramEnd"/>
+      <w:r>
+        <w:rPr>
+          <w:rFonts w:ascii="Consolas" w:hAnsi="Consolas"/>
+          <w:color w:val="7F7F7F" w:themeColor="text1" w:themeTint="80"/>
+          <w:sz w:val="18"/>
+        </w:rPr>
+        <w:t>name</w:t>
+      </w:r>
+      <w:r>
+        <w:rPr>
+          <w:rFonts w:ascii="Consolas" w:hAnsi="Consolas"/>
+          <w:color w:val="7F7F7F" w:themeColor="text1" w:themeTint="80"/>
+          <w:sz w:val="18"/>
+        </w:rPr>
+        <w:t xml:space="preserve">, </w:t>
+      </w:r>
+      <w:r>
+        <w:rPr>
+          <w:rFonts w:ascii="Consolas" w:hAnsi="Consolas"/>
+          <w:color w:val="7F7F7F" w:themeColor="text1" w:themeTint="80"/>
+          <w:sz w:val="18"/>
+        </w:rPr>
+        <w:t>age</w:t>
+      </w:r>
+      <w:r>
+        <w:rPr>
+          <w:rFonts w:ascii="Consolas" w:hAnsi="Consolas"/>
+          <w:b/>
+          <w:sz w:val="18"/>
+        </w:rPr>
+        <w:t>)</w:t>
+      </w:r>
+    </w:p>
+    <w:p>
+      <w:pPr>
+        <w:pStyle w:val="ListParagraph"/>
+        <w:ind w:left="1440"/>
+      </w:pPr>
+      <w:r>
+        <w:t>If a Student object is created using a name and an age, the Student object’s name is set to the given name, the age is set to the value of the given age, the Status is blank (null), and the GPA is set to zero.</w:t>
+      </w:r>
+    </w:p>
+    <w:p>
+      <w:pPr>
+        <w:pStyle w:val="ListParagraph"/>
+        <w:numPr>
+          <w:ilvl w:val="0"/>
+          <w:numId w:val="25"/>
+        </w:numPr>
+        <w:rPr>
+          <w:rFonts w:ascii="Consolas" w:hAnsi="Consolas"/>
+          <w:sz w:val="18"/>
+        </w:rPr>
+      </w:pPr>
+      <w:r>
+        <w:t xml:space="preserve">Using a name, age, Status, and GPA: </w:t>
+      </w:r>
+      <w:r>
+        <w:rPr>
+          <w:rFonts w:ascii="Consolas" w:hAnsi="Consolas"/>
+          <w:b/>
+          <w:sz w:val="18"/>
+        </w:rPr>
+        <w:t xml:space="preserve">new </w:t>
+      </w:r>
+      <w:proofErr w:type="gramStart"/>
+      <w:r>
+        <w:rPr>
+          <w:rFonts w:ascii="Consolas" w:hAnsi="Consolas"/>
+          <w:b/>
+          <w:sz w:val="18"/>
+        </w:rPr>
+        <w:t>Student</w:t>
+      </w:r>
+      <w:r>
+        <w:rPr>
+          <w:rFonts w:ascii="Consolas" w:hAnsi="Consolas"/>
+          <w:b/>
+          <w:sz w:val="18"/>
+        </w:rPr>
+        <w:t>(</w:t>
+      </w:r>
+      <w:proofErr w:type="gramEnd"/>
+      <w:r>
+        <w:rPr>
+          <w:rFonts w:ascii="Consolas" w:hAnsi="Consolas"/>
+          <w:color w:val="7F7F7F" w:themeColor="text1" w:themeTint="80"/>
+          <w:sz w:val="18"/>
+        </w:rPr>
+        <w:t>name, age, Status</w:t>
+      </w:r>
+      <w:r>
+        <w:rPr>
+          <w:rFonts w:ascii="Consolas" w:hAnsi="Consolas"/>
+          <w:color w:val="7F7F7F" w:themeColor="text1" w:themeTint="80"/>
+          <w:sz w:val="18"/>
+        </w:rPr>
+        <w:t xml:space="preserve">, </w:t>
+      </w:r>
+      <w:r>
+        <w:rPr>
+          <w:rFonts w:ascii="Consolas" w:hAnsi="Consolas"/>
+          <w:color w:val="7F7F7F" w:themeColor="text1" w:themeTint="80"/>
+          <w:sz w:val="18"/>
+        </w:rPr>
+        <w:t>GPA</w:t>
+      </w:r>
+      <w:r>
+        <w:rPr>
+          <w:rFonts w:ascii="Consolas" w:hAnsi="Consolas"/>
+          <w:b/>
+          <w:sz w:val="18"/>
+        </w:rPr>
+        <w:t>)</w:t>
+      </w:r>
+    </w:p>
+    <w:p>
+      <w:pPr>
+        <w:pStyle w:val="ListParagraph"/>
+        <w:ind w:left="1440"/>
+      </w:pPr>
+      <w:r>
+        <w:t>If a Student object is created using a name, age, Status, and GPA, the Student’s name is set to the given name, the age is set to the value of the given age, the Status is set to the given Status, and the GPA is set to the value of the given GPA.</w:t>
+      </w:r>
+    </w:p>
+    <w:p>
+      <w:r>
+        <w:t>A Student Object’s stored information can be manipulated using methods:</w:t>
+      </w:r>
+    </w:p>
+    <w:p>
+      <w:r>
+        <w:tab/>
+        <w:t xml:space="preserve">Note: to apply a method to a Student type Person object use one of the following: </w:t>
+      </w:r>
+    </w:p>
+    <w:p>
+      <w:pPr>
+        <w:pStyle w:val="ListParagraph"/>
+        <w:numPr>
+          <w:ilvl w:val="0"/>
+          <w:numId w:val="14"/>
+        </w:numPr>
+      </w:pPr>
       <w:proofErr w:type="spellStart"/>
       <w:r>
         <w:rPr>
           <w:rFonts w:ascii="Consolas" w:hAnsi="Consolas"/>
+          <w:sz w:val="18"/>
+          <w:u w:val="single"/>
+        </w:rPr>
+        <w:t>Student</w:t>
+      </w:r>
+      <w:r>
+        <w:rPr>
+          <w:rFonts w:ascii="Consolas" w:hAnsi="Consolas"/>
+          <w:sz w:val="18"/>
+          <w:u w:val="single"/>
+        </w:rPr>
+        <w:t>Object</w:t>
+      </w:r>
+      <w:r>
+        <w:rPr>
+          <w:rFonts w:ascii="Consolas" w:hAnsi="Consolas"/>
+          <w:b/>
+          <w:sz w:val="18"/>
+        </w:rPr>
+        <w:t>.MethodName</w:t>
+      </w:r>
+      <w:proofErr w:type="spellEnd"/>
+      <w:r>
+        <w:rPr>
+          <w:rFonts w:ascii="Consolas" w:hAnsi="Consolas"/>
+          <w:b/>
+          <w:sz w:val="18"/>
+        </w:rPr>
+        <w:t>(</w:t>
+      </w:r>
+      <w:proofErr w:type="spellStart"/>
+      <w:r>
+        <w:rPr>
+          <w:rFonts w:ascii="Consolas" w:hAnsi="Consolas"/>
           <w:color w:val="7F7F7F" w:themeColor="text1" w:themeTint="80"/>
-          <w:sz w:val="20"/>
-        </w:rPr>
-        <w:t>Person,John</w:t>
+          <w:sz w:val="18"/>
+        </w:rPr>
+        <w:t>RequiredInformation</w:t>
       </w:r>
       <w:proofErr w:type="spellEnd"/>
       <w:r>
         <w:rPr>
           <w:rFonts w:ascii="Consolas" w:hAnsi="Consolas"/>
+          <w:b/>
+          <w:sz w:val="18"/>
+        </w:rPr>
+        <w:t>)</w:t>
+      </w:r>
+    </w:p>
+    <w:p>
+      <w:pPr>
+        <w:pStyle w:val="ListParagraph"/>
+        <w:numPr>
+          <w:ilvl w:val="0"/>
+          <w:numId w:val="14"/>
+        </w:numPr>
+      </w:pPr>
+      <w:r>
+        <w:rPr>
+          <w:rFonts w:ascii="Consolas" w:hAnsi="Consolas"/>
+          <w:sz w:val="18"/>
+          <w:u w:val="single"/>
+        </w:rPr>
+        <w:t>((Student)</w:t>
+      </w:r>
+      <w:proofErr w:type="spellStart"/>
+      <w:r>
+        <w:rPr>
+          <w:rFonts w:ascii="Consolas" w:hAnsi="Consolas"/>
+          <w:sz w:val="18"/>
+          <w:u w:val="single"/>
+        </w:rPr>
+        <w:t>Person</w:t>
+      </w:r>
+      <w:r>
+        <w:rPr>
+          <w:rFonts w:ascii="Consolas" w:hAnsi="Consolas"/>
+          <w:sz w:val="18"/>
+          <w:u w:val="single"/>
+        </w:rPr>
+        <w:t>Object</w:t>
+      </w:r>
+      <w:proofErr w:type="spellEnd"/>
+      <w:proofErr w:type="gramStart"/>
+      <w:r>
+        <w:rPr>
+          <w:rFonts w:ascii="Consolas" w:hAnsi="Consolas"/>
+          <w:sz w:val="18"/>
+          <w:u w:val="single"/>
+        </w:rPr>
+        <w:t>)</w:t>
+      </w:r>
+      <w:r>
+        <w:rPr>
+          <w:rFonts w:ascii="Consolas" w:hAnsi="Consolas"/>
+          <w:b/>
+          <w:sz w:val="18"/>
+        </w:rPr>
+        <w:t>.</w:t>
+      </w:r>
+      <w:proofErr w:type="spellStart"/>
+      <w:r>
+        <w:rPr>
+          <w:rFonts w:ascii="Consolas" w:hAnsi="Consolas"/>
+          <w:b/>
+          <w:sz w:val="18"/>
+        </w:rPr>
+        <w:t>MethodName</w:t>
+      </w:r>
+      <w:proofErr w:type="spellEnd"/>
+      <w:proofErr w:type="gramEnd"/>
+      <w:r>
+        <w:rPr>
+          <w:rFonts w:ascii="Consolas" w:hAnsi="Consolas"/>
+          <w:b/>
+          <w:sz w:val="18"/>
+        </w:rPr>
+        <w:t>(</w:t>
+      </w:r>
+      <w:proofErr w:type="spellStart"/>
+      <w:r>
+        <w:rPr>
+          <w:rFonts w:ascii="Consolas" w:hAnsi="Consolas"/>
           <w:color w:val="7F7F7F" w:themeColor="text1" w:themeTint="80"/>
-          <w:sz w:val="20"/>
-        </w:rPr>
-        <w:t xml:space="preserve"> Smith,32</w:t>
-      </w:r>
-      <w:r>
-        <w:rPr>
-          <w:rFonts w:cstheme="minorHAnsi"/>
-          <w:sz w:val="20"/>
-        </w:rPr>
-        <w:t>”).</w:t>
+          <w:sz w:val="18"/>
+        </w:rPr>
+        <w:t>RequiredInformation</w:t>
+      </w:r>
+      <w:proofErr w:type="spellEnd"/>
+      <w:r>
+        <w:rPr>
+          <w:rFonts w:ascii="Consolas" w:hAnsi="Consolas"/>
+          <w:b/>
+          <w:sz w:val="18"/>
+        </w:rPr>
+        <w:t>)</w:t>
+      </w:r>
+    </w:p>
+    <w:p>
+      <w:pPr>
+        <w:pStyle w:val="ListParagraph"/>
+        <w:ind w:left="1800"/>
+      </w:pPr>
+    </w:p>
+    <w:p>
+      <w:pPr>
+        <w:pStyle w:val="ListParagraph"/>
+        <w:numPr>
+          <w:ilvl w:val="0"/>
+          <w:numId w:val="10"/>
+        </w:numPr>
+        <w:rPr>
+          <w:b/>
+        </w:rPr>
+      </w:pPr>
+      <w:proofErr w:type="spellStart"/>
+      <w:proofErr w:type="gramStart"/>
+      <w:r>
+        <w:rPr>
+          <w:rFonts w:ascii="Consolas" w:hAnsi="Consolas"/>
+          <w:b/>
+          <w:sz w:val="18"/>
+        </w:rPr>
+        <w:t>getGPA</w:t>
+      </w:r>
+      <w:proofErr w:type="spellEnd"/>
+      <w:r>
+        <w:rPr>
+          <w:rFonts w:ascii="Consolas" w:hAnsi="Consolas"/>
+          <w:b/>
+          <w:sz w:val="18"/>
+        </w:rPr>
+        <w:t>(</w:t>
+      </w:r>
+      <w:proofErr w:type="gramEnd"/>
+      <w:r>
+        <w:rPr>
+          <w:rFonts w:ascii="Consolas" w:hAnsi="Consolas"/>
+          <w:b/>
+          <w:sz w:val="18"/>
+        </w:rPr>
+        <w:t>)</w:t>
+      </w:r>
+      <w:r>
+        <w:rPr>
+          <w:b/>
+          <w:sz w:val="18"/>
+        </w:rPr>
+        <w:t xml:space="preserve"> </w:t>
+      </w:r>
+      <w:r>
+        <w:rPr>
+          <w:i/>
+        </w:rPr>
+        <w:t>Objective:</w:t>
+      </w:r>
+      <w:r>
+        <w:rPr>
+          <w:i/>
+        </w:rPr>
+        <w:t xml:space="preserve"> access Student’s GPA.</w:t>
+      </w:r>
+    </w:p>
+    <w:p>
+      <w:pPr>
+        <w:pStyle w:val="ListParagraph"/>
+        <w:ind w:left="1440"/>
+      </w:pPr>
+      <w:r>
+        <w:t>Returns to the user the value of the GPA stored in the Student object.</w:t>
+      </w:r>
+    </w:p>
+    <w:p>
+      <w:pPr>
+        <w:pStyle w:val="ListParagraph"/>
+        <w:numPr>
+          <w:ilvl w:val="0"/>
+          <w:numId w:val="10"/>
+        </w:numPr>
+        <w:rPr>
+          <w:b/>
+        </w:rPr>
+      </w:pPr>
+      <w:proofErr w:type="spellStart"/>
+      <w:proofErr w:type="gramStart"/>
+      <w:r>
+        <w:rPr>
+          <w:rFonts w:ascii="Consolas" w:hAnsi="Consolas"/>
+          <w:b/>
+          <w:sz w:val="18"/>
+        </w:rPr>
+        <w:lastRenderedPageBreak/>
+        <w:t>get</w:t>
+      </w:r>
+      <w:r>
+        <w:rPr>
+          <w:rFonts w:ascii="Consolas" w:hAnsi="Consolas"/>
+          <w:b/>
+          <w:sz w:val="18"/>
+        </w:rPr>
+        <w:t>Status</w:t>
+      </w:r>
+      <w:proofErr w:type="spellEnd"/>
+      <w:r>
+        <w:rPr>
+          <w:rFonts w:ascii="Consolas" w:hAnsi="Consolas"/>
+          <w:b/>
+          <w:sz w:val="18"/>
+        </w:rPr>
+        <w:t>(</w:t>
+      </w:r>
+      <w:proofErr w:type="gramEnd"/>
+      <w:r>
+        <w:rPr>
+          <w:rFonts w:ascii="Consolas" w:hAnsi="Consolas"/>
+          <w:b/>
+          <w:sz w:val="18"/>
+        </w:rPr>
+        <w:t>)</w:t>
+      </w:r>
+      <w:r>
+        <w:rPr>
+          <w:sz w:val="18"/>
+        </w:rPr>
+        <w:t xml:space="preserve"> </w:t>
+      </w:r>
+      <w:r>
+        <w:rPr>
+          <w:i/>
+        </w:rPr>
+        <w:t xml:space="preserve">Objective: access </w:t>
+      </w:r>
+      <w:r>
+        <w:rPr>
+          <w:i/>
+        </w:rPr>
+        <w:t>Student’s</w:t>
+      </w:r>
+      <w:r>
+        <w:rPr>
+          <w:i/>
+        </w:rPr>
+        <w:t xml:space="preserve"> </w:t>
+      </w:r>
+      <w:r>
+        <w:rPr>
+          <w:i/>
+        </w:rPr>
+        <w:t>Status</w:t>
+      </w:r>
+      <w:r>
+        <w:rPr>
+          <w:i/>
+        </w:rPr>
+        <w:t>.</w:t>
+      </w:r>
+    </w:p>
+    <w:p>
+      <w:pPr>
+        <w:pStyle w:val="ListParagraph"/>
+        <w:ind w:left="1440"/>
+      </w:pPr>
+      <w:r>
+        <w:t>Returns to the user the Status stored in the Student object.</w:t>
+      </w:r>
+    </w:p>
+    <w:p>
+      <w:pPr>
+        <w:pStyle w:val="ListParagraph"/>
+        <w:numPr>
+          <w:ilvl w:val="0"/>
+          <w:numId w:val="10"/>
+        </w:numPr>
+        <w:rPr>
+          <w:b/>
+        </w:rPr>
+      </w:pPr>
+      <w:proofErr w:type="spellStart"/>
+      <w:proofErr w:type="gramStart"/>
+      <w:r>
+        <w:rPr>
+          <w:rFonts w:ascii="Consolas" w:hAnsi="Consolas"/>
+          <w:b/>
+          <w:sz w:val="18"/>
+        </w:rPr>
+        <w:t>isOnProbation</w:t>
+      </w:r>
+      <w:proofErr w:type="spellEnd"/>
+      <w:r>
+        <w:rPr>
+          <w:rFonts w:ascii="Consolas" w:hAnsi="Consolas"/>
+          <w:b/>
+          <w:sz w:val="18"/>
+        </w:rPr>
+        <w:t>(</w:t>
+      </w:r>
+      <w:proofErr w:type="gramEnd"/>
+      <w:r>
+        <w:rPr>
+          <w:rFonts w:ascii="Consolas" w:hAnsi="Consolas"/>
+          <w:b/>
+          <w:sz w:val="18"/>
+        </w:rPr>
+        <w:t>)</w:t>
+      </w:r>
+      <w:r>
+        <w:rPr>
+          <w:b/>
+          <w:sz w:val="18"/>
+        </w:rPr>
+        <w:t xml:space="preserve"> </w:t>
+      </w:r>
+      <w:r>
+        <w:rPr>
+          <w:i/>
+        </w:rPr>
+        <w:t>Objective:</w:t>
+      </w:r>
+      <w:r>
+        <w:rPr>
+          <w:i/>
+        </w:rPr>
+        <w:t xml:space="preserve"> determine whether or not a Student is on probation.</w:t>
       </w:r>
     </w:p>
     <w:p>
@@ -9173,6 +10254,92 @@
     </w:lvl>
   </w:abstractNum>
   <w:abstractNum w:abstractNumId="7" w15:restartNumberingAfterBreak="0">
+    <w:nsid w:val="1E641881"/>
+    <w:multiLevelType w:val="hybridMultilevel"/>
+    <w:tmpl w:val="4C607518"/>
+    <w:lvl w:ilvl="0" w:tplc="0409000F">
+      <w:start w:val="1"/>
+      <w:numFmt w:val="decimal"/>
+      <w:lvlText w:val="%1."/>
+      <w:lvlJc w:val="left"/>
+      <w:pPr>
+        <w:ind w:left="720" w:hanging="360"/>
+      </w:pPr>
+    </w:lvl>
+    <w:lvl w:ilvl="1" w:tplc="04090019">
+      <w:start w:val="1"/>
+      <w:numFmt w:val="lowerLetter"/>
+      <w:lvlText w:val="%2."/>
+      <w:lvlJc w:val="left"/>
+      <w:pPr>
+        <w:ind w:left="1440" w:hanging="360"/>
+      </w:pPr>
+    </w:lvl>
+    <w:lvl w:ilvl="2" w:tplc="0409001B" w:tentative="1">
+      <w:start w:val="1"/>
+      <w:numFmt w:val="lowerRoman"/>
+      <w:lvlText w:val="%3."/>
+      <w:lvlJc w:val="right"/>
+      <w:pPr>
+        <w:ind w:left="2160" w:hanging="180"/>
+      </w:pPr>
+    </w:lvl>
+    <w:lvl w:ilvl="3" w:tplc="0409000F" w:tentative="1">
+      <w:start w:val="1"/>
+      <w:numFmt w:val="decimal"/>
+      <w:lvlText w:val="%4."/>
+      <w:lvlJc w:val="left"/>
+      <w:pPr>
+        <w:ind w:left="2880" w:hanging="360"/>
+      </w:pPr>
+    </w:lvl>
+    <w:lvl w:ilvl="4" w:tplc="04090019" w:tentative="1">
+      <w:start w:val="1"/>
+      <w:numFmt w:val="lowerLetter"/>
+      <w:lvlText w:val="%5."/>
+      <w:lvlJc w:val="left"/>
+      <w:pPr>
+        <w:ind w:left="3600" w:hanging="360"/>
+      </w:pPr>
+    </w:lvl>
+    <w:lvl w:ilvl="5" w:tplc="0409001B" w:tentative="1">
+      <w:start w:val="1"/>
+      <w:numFmt w:val="lowerRoman"/>
+      <w:lvlText w:val="%6."/>
+      <w:lvlJc w:val="right"/>
+      <w:pPr>
+        <w:ind w:left="4320" w:hanging="180"/>
+      </w:pPr>
+    </w:lvl>
+    <w:lvl w:ilvl="6" w:tplc="0409000F" w:tentative="1">
+      <w:start w:val="1"/>
+      <w:numFmt w:val="decimal"/>
+      <w:lvlText w:val="%7."/>
+      <w:lvlJc w:val="left"/>
+      <w:pPr>
+        <w:ind w:left="5040" w:hanging="360"/>
+      </w:pPr>
+    </w:lvl>
+    <w:lvl w:ilvl="7" w:tplc="04090019" w:tentative="1">
+      <w:start w:val="1"/>
+      <w:numFmt w:val="lowerLetter"/>
+      <w:lvlText w:val="%8."/>
+      <w:lvlJc w:val="left"/>
+      <w:pPr>
+        <w:ind w:left="5760" w:hanging="360"/>
+      </w:pPr>
+    </w:lvl>
+    <w:lvl w:ilvl="8" w:tplc="0409001B" w:tentative="1">
+      <w:start w:val="1"/>
+      <w:numFmt w:val="lowerRoman"/>
+      <w:lvlText w:val="%9."/>
+      <w:lvlJc w:val="right"/>
+      <w:pPr>
+        <w:ind w:left="6480" w:hanging="180"/>
+      </w:pPr>
+    </w:lvl>
+  </w:abstractNum>
+  <w:abstractNum w:abstractNumId="8" w15:restartNumberingAfterBreak="0">
     <w:nsid w:val="41F05775"/>
     <w:multiLevelType w:val="hybridMultilevel"/>
     <w:tmpl w:val="F61066C8"/>
@@ -9285,7 +10452,7 @@
       </w:rPr>
     </w:lvl>
   </w:abstractNum>
-  <w:abstractNum w:abstractNumId="8" w15:restartNumberingAfterBreak="0">
+  <w:abstractNum w:abstractNumId="9" w15:restartNumberingAfterBreak="0">
     <w:nsid w:val="453D7BCF"/>
     <w:multiLevelType w:val="hybridMultilevel"/>
     <w:tmpl w:val="F61066C8"/>
@@ -9398,7 +10565,7 @@
       </w:rPr>
     </w:lvl>
   </w:abstractNum>
-  <w:abstractNum w:abstractNumId="9" w15:restartNumberingAfterBreak="0">
+  <w:abstractNum w:abstractNumId="10" w15:restartNumberingAfterBreak="0">
     <w:nsid w:val="48E65371"/>
     <w:multiLevelType w:val="hybridMultilevel"/>
     <w:tmpl w:val="93549E10"/>
@@ -9484,7 +10651,7 @@
       </w:pPr>
     </w:lvl>
   </w:abstractNum>
-  <w:abstractNum w:abstractNumId="10" w15:restartNumberingAfterBreak="0">
+  <w:abstractNum w:abstractNumId="11" w15:restartNumberingAfterBreak="0">
     <w:nsid w:val="4D3A7C94"/>
     <w:multiLevelType w:val="hybridMultilevel"/>
     <w:tmpl w:val="755E060E"/>
@@ -9570,7 +10737,7 @@
       </w:pPr>
     </w:lvl>
   </w:abstractNum>
-  <w:abstractNum w:abstractNumId="11" w15:restartNumberingAfterBreak="0">
+  <w:abstractNum w:abstractNumId="12" w15:restartNumberingAfterBreak="0">
     <w:nsid w:val="4DA62831"/>
     <w:multiLevelType w:val="hybridMultilevel"/>
     <w:tmpl w:val="21562D3C"/>
@@ -9683,7 +10850,7 @@
       </w:rPr>
     </w:lvl>
   </w:abstractNum>
-  <w:abstractNum w:abstractNumId="12" w15:restartNumberingAfterBreak="0">
+  <w:abstractNum w:abstractNumId="13" w15:restartNumberingAfterBreak="0">
     <w:nsid w:val="4EB36C05"/>
     <w:multiLevelType w:val="hybridMultilevel"/>
     <w:tmpl w:val="7A9AD23E"/>
@@ -9769,7 +10936,7 @@
       </w:pPr>
     </w:lvl>
   </w:abstractNum>
-  <w:abstractNum w:abstractNumId="13" w15:restartNumberingAfterBreak="0">
+  <w:abstractNum w:abstractNumId="14" w15:restartNumberingAfterBreak="0">
     <w:nsid w:val="5A512BBD"/>
     <w:multiLevelType w:val="hybridMultilevel"/>
     <w:tmpl w:val="755E060E"/>
@@ -9855,7 +11022,7 @@
       </w:pPr>
     </w:lvl>
   </w:abstractNum>
-  <w:abstractNum w:abstractNumId="14" w15:restartNumberingAfterBreak="0">
+  <w:abstractNum w:abstractNumId="15" w15:restartNumberingAfterBreak="0">
     <w:nsid w:val="5E052045"/>
     <w:multiLevelType w:val="hybridMultilevel"/>
     <w:tmpl w:val="784C5D78"/>
@@ -9968,7 +11135,7 @@
       </w:rPr>
     </w:lvl>
   </w:abstractNum>
-  <w:abstractNum w:abstractNumId="15" w15:restartNumberingAfterBreak="0">
+  <w:abstractNum w:abstractNumId="16" w15:restartNumberingAfterBreak="0">
     <w:nsid w:val="5F3A087D"/>
     <w:multiLevelType w:val="hybridMultilevel"/>
     <w:tmpl w:val="82265400"/>
@@ -10057,7 +11224,7 @@
       </w:pPr>
     </w:lvl>
   </w:abstractNum>
-  <w:abstractNum w:abstractNumId="16" w15:restartNumberingAfterBreak="0">
+  <w:abstractNum w:abstractNumId="17" w15:restartNumberingAfterBreak="0">
     <w:nsid w:val="602773F7"/>
     <w:multiLevelType w:val="hybridMultilevel"/>
     <w:tmpl w:val="F61066C8"/>
@@ -10170,7 +11337,7 @@
       </w:rPr>
     </w:lvl>
   </w:abstractNum>
-  <w:abstractNum w:abstractNumId="17" w15:restartNumberingAfterBreak="0">
+  <w:abstractNum w:abstractNumId="18" w15:restartNumberingAfterBreak="0">
     <w:nsid w:val="622E454A"/>
     <w:multiLevelType w:val="hybridMultilevel"/>
     <w:tmpl w:val="F61066C8"/>
@@ -10283,7 +11450,7 @@
       </w:rPr>
     </w:lvl>
   </w:abstractNum>
-  <w:abstractNum w:abstractNumId="18" w15:restartNumberingAfterBreak="0">
+  <w:abstractNum w:abstractNumId="19" w15:restartNumberingAfterBreak="0">
     <w:nsid w:val="6493320E"/>
     <w:multiLevelType w:val="hybridMultilevel"/>
     <w:tmpl w:val="E7DEB40A"/>
@@ -10375,7 +11542,120 @@
       </w:pPr>
     </w:lvl>
   </w:abstractNum>
-  <w:abstractNum w:abstractNumId="19" w15:restartNumberingAfterBreak="0">
+  <w:abstractNum w:abstractNumId="20" w15:restartNumberingAfterBreak="0">
+    <w:nsid w:val="6544304C"/>
+    <w:multiLevelType w:val="hybridMultilevel"/>
+    <w:tmpl w:val="F61066C8"/>
+    <w:lvl w:ilvl="0" w:tplc="0409000F">
+      <w:start w:val="1"/>
+      <w:numFmt w:val="decimal"/>
+      <w:lvlText w:val="%1."/>
+      <w:lvlJc w:val="left"/>
+      <w:pPr>
+        <w:ind w:left="720" w:hanging="360"/>
+      </w:pPr>
+      <w:rPr>
+        <w:rFonts w:hint="default"/>
+      </w:rPr>
+    </w:lvl>
+    <w:lvl w:ilvl="1" w:tplc="04090003">
+      <w:start w:val="1"/>
+      <w:numFmt w:val="bullet"/>
+      <w:lvlText w:val="o"/>
+      <w:lvlJc w:val="left"/>
+      <w:pPr>
+        <w:ind w:left="1440" w:hanging="360"/>
+      </w:pPr>
+      <w:rPr>
+        <w:rFonts w:ascii="Courier New" w:hAnsi="Courier New" w:cs="Courier New" w:hint="default"/>
+      </w:rPr>
+    </w:lvl>
+    <w:lvl w:ilvl="2" w:tplc="04090005" w:tentative="1">
+      <w:start w:val="1"/>
+      <w:numFmt w:val="bullet"/>
+      <w:lvlText w:val=""/>
+      <w:lvlJc w:val="left"/>
+      <w:pPr>
+        <w:ind w:left="2160" w:hanging="360"/>
+      </w:pPr>
+      <w:rPr>
+        <w:rFonts w:ascii="Wingdings" w:hAnsi="Wingdings" w:hint="default"/>
+      </w:rPr>
+    </w:lvl>
+    <w:lvl w:ilvl="3" w:tplc="04090001" w:tentative="1">
+      <w:start w:val="1"/>
+      <w:numFmt w:val="bullet"/>
+      <w:lvlText w:val=""/>
+      <w:lvlJc w:val="left"/>
+      <w:pPr>
+        <w:ind w:left="2880" w:hanging="360"/>
+      </w:pPr>
+      <w:rPr>
+        <w:rFonts w:ascii="Symbol" w:hAnsi="Symbol" w:hint="default"/>
+      </w:rPr>
+    </w:lvl>
+    <w:lvl w:ilvl="4" w:tplc="04090003" w:tentative="1">
+      <w:start w:val="1"/>
+      <w:numFmt w:val="bullet"/>
+      <w:lvlText w:val="o"/>
+      <w:lvlJc w:val="left"/>
+      <w:pPr>
+        <w:ind w:left="3600" w:hanging="360"/>
+      </w:pPr>
+      <w:rPr>
+        <w:rFonts w:ascii="Courier New" w:hAnsi="Courier New" w:cs="Courier New" w:hint="default"/>
+      </w:rPr>
+    </w:lvl>
+    <w:lvl w:ilvl="5" w:tplc="04090005" w:tentative="1">
+      <w:start w:val="1"/>
+      <w:numFmt w:val="bullet"/>
+      <w:lvlText w:val=""/>
+      <w:lvlJc w:val="left"/>
+      <w:pPr>
+        <w:ind w:left="4320" w:hanging="360"/>
+      </w:pPr>
+      <w:rPr>
+        <w:rFonts w:ascii="Wingdings" w:hAnsi="Wingdings" w:hint="default"/>
+      </w:rPr>
+    </w:lvl>
+    <w:lvl w:ilvl="6" w:tplc="04090001" w:tentative="1">
+      <w:start w:val="1"/>
+      <w:numFmt w:val="bullet"/>
+      <w:lvlText w:val=""/>
+      <w:lvlJc w:val="left"/>
+      <w:pPr>
+        <w:ind w:left="5040" w:hanging="360"/>
+      </w:pPr>
+      <w:rPr>
+        <w:rFonts w:ascii="Symbol" w:hAnsi="Symbol" w:hint="default"/>
+      </w:rPr>
+    </w:lvl>
+    <w:lvl w:ilvl="7" w:tplc="04090003" w:tentative="1">
+      <w:start w:val="1"/>
+      <w:numFmt w:val="bullet"/>
+      <w:lvlText w:val="o"/>
+      <w:lvlJc w:val="left"/>
+      <w:pPr>
+        <w:ind w:left="5760" w:hanging="360"/>
+      </w:pPr>
+      <w:rPr>
+        <w:rFonts w:ascii="Courier New" w:hAnsi="Courier New" w:cs="Courier New" w:hint="default"/>
+      </w:rPr>
+    </w:lvl>
+    <w:lvl w:ilvl="8" w:tplc="04090005" w:tentative="1">
+      <w:start w:val="1"/>
+      <w:numFmt w:val="bullet"/>
+      <w:lvlText w:val=""/>
+      <w:lvlJc w:val="left"/>
+      <w:pPr>
+        <w:ind w:left="6480" w:hanging="360"/>
+      </w:pPr>
+      <w:rPr>
+        <w:rFonts w:ascii="Wingdings" w:hAnsi="Wingdings" w:hint="default"/>
+      </w:rPr>
+    </w:lvl>
+  </w:abstractNum>
+  <w:abstractNum w:abstractNumId="21" w15:restartNumberingAfterBreak="0">
     <w:nsid w:val="69162DE9"/>
     <w:multiLevelType w:val="hybridMultilevel"/>
     <w:tmpl w:val="4C607518"/>
@@ -10461,7 +11741,7 @@
       </w:pPr>
     </w:lvl>
   </w:abstractNum>
-  <w:abstractNum w:abstractNumId="20" w15:restartNumberingAfterBreak="0">
+  <w:abstractNum w:abstractNumId="22" w15:restartNumberingAfterBreak="0">
     <w:nsid w:val="69B178A3"/>
     <w:multiLevelType w:val="hybridMultilevel"/>
     <w:tmpl w:val="93549E10"/>
@@ -10547,7 +11827,7 @@
       </w:pPr>
     </w:lvl>
   </w:abstractNum>
-  <w:abstractNum w:abstractNumId="21" w15:restartNumberingAfterBreak="0">
+  <w:abstractNum w:abstractNumId="23" w15:restartNumberingAfterBreak="0">
     <w:nsid w:val="6C037731"/>
     <w:multiLevelType w:val="hybridMultilevel"/>
     <w:tmpl w:val="C2BACA74"/>
@@ -10660,7 +11940,7 @@
       </w:rPr>
     </w:lvl>
   </w:abstractNum>
-  <w:abstractNum w:abstractNumId="22" w15:restartNumberingAfterBreak="0">
+  <w:abstractNum w:abstractNumId="24" w15:restartNumberingAfterBreak="0">
     <w:nsid w:val="6C7064FC"/>
     <w:multiLevelType w:val="hybridMultilevel"/>
     <w:tmpl w:val="DD50BF8E"/>
@@ -10777,70 +12057,76 @@
     <w:abstractNumId w:val="0"/>
   </w:num>
   <w:num w:numId="2">
-    <w:abstractNumId w:val="11"/>
+    <w:abstractNumId w:val="12"/>
   </w:num>
   <w:num w:numId="3">
     <w:abstractNumId w:val="4"/>
   </w:num>
   <w:num w:numId="4">
-    <w:abstractNumId w:val="20"/>
+    <w:abstractNumId w:val="22"/>
   </w:num>
   <w:num w:numId="5">
-    <w:abstractNumId w:val="21"/>
+    <w:abstractNumId w:val="23"/>
   </w:num>
   <w:num w:numId="6">
-    <w:abstractNumId w:val="7"/>
+    <w:abstractNumId w:val="8"/>
   </w:num>
   <w:num w:numId="7">
-    <w:abstractNumId w:val="12"/>
+    <w:abstractNumId w:val="13"/>
   </w:num>
   <w:num w:numId="8">
     <w:abstractNumId w:val="5"/>
   </w:num>
   <w:num w:numId="9">
-    <w:abstractNumId w:val="10"/>
+    <w:abstractNumId w:val="11"/>
   </w:num>
   <w:num w:numId="10">
-    <w:abstractNumId w:val="22"/>
+    <w:abstractNumId w:val="24"/>
   </w:num>
   <w:num w:numId="11">
-    <w:abstractNumId w:val="8"/>
+    <w:abstractNumId w:val="9"/>
   </w:num>
   <w:num w:numId="12">
-    <w:abstractNumId w:val="19"/>
+    <w:abstractNumId w:val="21"/>
   </w:num>
   <w:num w:numId="13">
     <w:abstractNumId w:val="1"/>
   </w:num>
   <w:num w:numId="14">
-    <w:abstractNumId w:val="14"/>
+    <w:abstractNumId w:val="15"/>
   </w:num>
   <w:num w:numId="15">
     <w:abstractNumId w:val="2"/>
   </w:num>
   <w:num w:numId="16">
-    <w:abstractNumId w:val="9"/>
+    <w:abstractNumId w:val="10"/>
   </w:num>
   <w:num w:numId="17">
     <w:abstractNumId w:val="3"/>
   </w:num>
   <w:num w:numId="18">
-    <w:abstractNumId w:val="15"/>
+    <w:abstractNumId w:val="16"/>
   </w:num>
   <w:num w:numId="19">
-    <w:abstractNumId w:val="18"/>
+    <w:abstractNumId w:val="19"/>
   </w:num>
   <w:num w:numId="20">
-    <w:abstractNumId w:val="16"/>
+    <w:abstractNumId w:val="17"/>
   </w:num>
   <w:num w:numId="21">
     <w:abstractNumId w:val="6"/>
   </w:num>
   <w:num w:numId="22">
-    <w:abstractNumId w:val="17"/>
+    <w:abstractNumId w:val="18"/>
   </w:num>
   <w:num w:numId="23">
-    <w:abstractNumId w:val="13"/>
+    <w:abstractNumId w:val="14"/>
+  </w:num>
+  <w:num w:numId="24">
+    <w:abstractNumId w:val="20"/>
+  </w:num>
+  <w:num w:numId="25">
+    <w:abstractNumId w:val="7"/>
   </w:num>
 </w:numbering>
 </file>

</xml_diff>

<commit_message>
Added methods through CollegeDatabase add(person) to report
</commit_message>
<xml_diff>
--- a/Report_FinalProject_CSC142.docx
+++ b/Report_FinalProject_CSC142.docx
@@ -4765,10 +4765,7 @@
         <w:t xml:space="preserve">Returns to the user </w:t>
       </w:r>
       <w:r>
-        <w:t xml:space="preserve">the Person’s relationship to a college, </w:t>
-      </w:r>
-      <w:r>
-        <w:t xml:space="preserve">and </w:t>
+        <w:t xml:space="preserve">the Person’s relationship to a college, and </w:t>
       </w:r>
     </w:p>
     <w:p>
@@ -10195,8 +10192,6 @@
       <w:r>
         <w:t xml:space="preserve"> (input scanner)</w:t>
       </w:r>
-      <w:bookmarkStart w:id="0" w:name="_GoBack"/>
-      <w:bookmarkEnd w:id="0"/>
       <w:r>
         <w:t>.</w:t>
       </w:r>
@@ -10667,6 +10662,7 @@
         <w:rPr>
           <w:rFonts w:ascii="Consolas" w:hAnsi="Consolas"/>
           <w:b/>
+          <w:color w:val="7F7F7F" w:themeColor="text1" w:themeTint="80"/>
           <w:sz w:val="18"/>
         </w:rPr>
         <w:t>CollegeDatabase</w:t>
@@ -10687,6 +10683,14 @@
         </w:rPr>
         <w:t xml:space="preserve"> </w:t>
       </w:r>
+    </w:p>
+    <w:p>
+      <w:pPr>
+        <w:pStyle w:val="ListParagraph"/>
+        <w:rPr>
+          <w:b/>
+        </w:rPr>
+      </w:pPr>
       <w:r>
         <w:rPr>
           <w:i/>
@@ -10697,16 +10701,147 @@
         <w:rPr>
           <w:i/>
         </w:rPr>
-        <w:t xml:space="preserve"> access Student’s GPA.</w:t>
+        <w:t xml:space="preserve"> </w:t>
+      </w:r>
+      <w:r>
+        <w:rPr>
+          <w:i/>
+        </w:rPr>
+        <w:t>add</w:t>
+      </w:r>
+      <w:r>
+        <w:rPr>
+          <w:i/>
+        </w:rPr>
+        <w:t xml:space="preserve"> another </w:t>
+      </w:r>
+      <w:proofErr w:type="spellStart"/>
+      <w:r>
+        <w:rPr>
+          <w:i/>
+        </w:rPr>
+        <w:t>CollegeDatabase</w:t>
+      </w:r>
+      <w:proofErr w:type="spellEnd"/>
+      <w:r>
+        <w:rPr>
+          <w:i/>
+        </w:rPr>
+        <w:t xml:space="preserve"> </w:t>
+      </w:r>
+      <w:r>
+        <w:rPr>
+          <w:i/>
+        </w:rPr>
+        <w:t>to the end of</w:t>
+      </w:r>
+      <w:r>
+        <w:rPr>
+          <w:i/>
+        </w:rPr>
+        <w:t xml:space="preserve"> the current </w:t>
+      </w:r>
+      <w:proofErr w:type="spellStart"/>
+      <w:r>
+        <w:rPr>
+          <w:i/>
+        </w:rPr>
+        <w:t>CollegeDatabase</w:t>
+      </w:r>
+      <w:proofErr w:type="spellEnd"/>
+      <w:r>
+        <w:rPr>
+          <w:i/>
+        </w:rPr>
+        <w:t>.</w:t>
       </w:r>
     </w:p>
     <w:p>
       <w:pPr>
         <w:pStyle w:val="ListParagraph"/>
-        <w:ind w:left="1440"/>
-      </w:pPr>
-      <w:r>
-        <w:t>Returns to the user the value of the GPA stored in the Student object.</w:t>
+        <w:numPr>
+          <w:ilvl w:val="1"/>
+          <w:numId w:val="5"/>
+        </w:numPr>
+        <w:rPr>
+          <w:b/>
+        </w:rPr>
+      </w:pPr>
+      <w:r>
+        <w:t xml:space="preserve">Requires you to send this </w:t>
+      </w:r>
+      <w:proofErr w:type="spellStart"/>
+      <w:r>
+        <w:t>CollegeDatabase</w:t>
+      </w:r>
+      <w:proofErr w:type="spellEnd"/>
+      <w:r>
+        <w:t xml:space="preserve"> method another </w:t>
+      </w:r>
+      <w:proofErr w:type="spellStart"/>
+      <w:r>
+        <w:t>CollegeDatabase</w:t>
+      </w:r>
+      <w:proofErr w:type="spellEnd"/>
+      <w:r>
+        <w:t xml:space="preserve">. </w:t>
+      </w:r>
+    </w:p>
+    <w:p>
+      <w:pPr>
+        <w:pStyle w:val="ListParagraph"/>
+        <w:numPr>
+          <w:ilvl w:val="1"/>
+          <w:numId w:val="5"/>
+        </w:numPr>
+        <w:rPr>
+          <w:b/>
+        </w:rPr>
+      </w:pPr>
+      <w:r>
+        <w:lastRenderedPageBreak/>
+        <w:t xml:space="preserve">It accesses every Person (Employee or Student) in the ‘other’ College database and sends them one at a time to the </w:t>
+      </w:r>
+      <w:proofErr w:type="gramStart"/>
+      <w:r>
+        <w:rPr>
+          <w:rFonts w:ascii="Consolas" w:hAnsi="Consolas"/>
+          <w:b/>
+          <w:sz w:val="18"/>
+        </w:rPr>
+        <w:t>add(</w:t>
+      </w:r>
+      <w:proofErr w:type="gramEnd"/>
+      <w:r>
+        <w:rPr>
+          <w:rFonts w:ascii="Consolas" w:hAnsi="Consolas"/>
+          <w:b/>
+          <w:color w:val="7F7F7F" w:themeColor="text1" w:themeTint="80"/>
+          <w:sz w:val="18"/>
+        </w:rPr>
+        <w:t>Person</w:t>
+      </w:r>
+      <w:r>
+        <w:rPr>
+          <w:rFonts w:ascii="Consolas" w:hAnsi="Consolas"/>
+          <w:b/>
+          <w:sz w:val="18"/>
+        </w:rPr>
+        <w:t xml:space="preserve">) </w:t>
+      </w:r>
+      <w:r>
+        <w:t xml:space="preserve">method </w:t>
+      </w:r>
+      <w:r>
+        <w:t xml:space="preserve">for the current </w:t>
+      </w:r>
+      <w:proofErr w:type="spellStart"/>
+      <w:r>
+        <w:t>CollegeDatabase</w:t>
+      </w:r>
+      <w:proofErr w:type="spellEnd"/>
+      <w:r>
+        <w:t xml:space="preserve"> (See next bullet point).</w:t>
       </w:r>
     </w:p>
     <w:p>
@@ -10742,9 +10877,18 @@
         <w:rPr>
           <w:rFonts w:ascii="Consolas" w:hAnsi="Consolas"/>
           <w:b/>
-          <w:sz w:val="18"/>
-        </w:rPr>
-        <w:t>Person)</w:t>
+          <w:color w:val="7F7F7F" w:themeColor="text1" w:themeTint="80"/>
+          <w:sz w:val="18"/>
+        </w:rPr>
+        <w:t>Person</w:t>
+      </w:r>
+      <w:r>
+        <w:rPr>
+          <w:rFonts w:ascii="Consolas" w:hAnsi="Consolas"/>
+          <w:b/>
+          <w:sz w:val="18"/>
+        </w:rPr>
+        <w:t>)</w:t>
       </w:r>
       <w:r>
         <w:rPr>
@@ -10752,45 +10896,121 @@
         </w:rPr>
         <w:t xml:space="preserve"> </w:t>
       </w:r>
+    </w:p>
+    <w:p>
+      <w:pPr>
+        <w:pStyle w:val="ListParagraph"/>
+        <w:rPr>
+          <w:b/>
+        </w:rPr>
+      </w:pPr>
       <w:r>
         <w:rPr>
           <w:i/>
         </w:rPr>
-        <w:t xml:space="preserve">Objective: access </w:t>
+        <w:t xml:space="preserve">Objective: </w:t>
       </w:r>
       <w:r>
         <w:rPr>
           <w:i/>
         </w:rPr>
-        <w:t>Student’s</w:t>
-      </w:r>
-      <w:r>
-        <w:rPr>
-          <w:i/>
-        </w:rPr>
-        <w:t xml:space="preserve"> </w:t>
-      </w:r>
-      <w:r>
-        <w:rPr>
-          <w:i/>
-        </w:rPr>
-        <w:t>Status</w:t>
-      </w:r>
-      <w:r>
-        <w:rPr>
-          <w:i/>
-        </w:rPr>
-        <w:t>.</w:t>
+        <w:t>add a Person to the database.</w:t>
       </w:r>
     </w:p>
     <w:p>
       <w:pPr>
         <w:pStyle w:val="ListParagraph"/>
-        <w:ind w:left="1440"/>
-      </w:pPr>
-      <w:r>
-        <w:lastRenderedPageBreak/>
-        <w:t>Returns to the user the Status stored in the Student object.</w:t>
+        <w:numPr>
+          <w:ilvl w:val="1"/>
+          <w:numId w:val="5"/>
+        </w:numPr>
+        <w:rPr>
+          <w:b/>
+        </w:rPr>
+      </w:pPr>
+      <w:r>
+        <w:t xml:space="preserve">Requires you to send it a Person object (Employee or Student) and </w:t>
+      </w:r>
+    </w:p>
+    <w:p>
+      <w:pPr>
+        <w:pStyle w:val="ListParagraph"/>
+        <w:numPr>
+          <w:ilvl w:val="1"/>
+          <w:numId w:val="5"/>
+        </w:numPr>
+        <w:rPr>
+          <w:b/>
+        </w:rPr>
+      </w:pPr>
+      <w:r>
+        <w:t xml:space="preserve">if no one else in the database shares their name, </w:t>
+      </w:r>
+    </w:p>
+    <w:p>
+      <w:pPr>
+        <w:pStyle w:val="ListParagraph"/>
+        <w:numPr>
+          <w:ilvl w:val="2"/>
+          <w:numId w:val="5"/>
+        </w:numPr>
+        <w:rPr>
+          <w:b/>
+        </w:rPr>
+      </w:pPr>
+      <w:r>
+        <w:t xml:space="preserve">it </w:t>
+      </w:r>
+      <w:r>
+        <w:t xml:space="preserve">adds them to the database stored in the </w:t>
+      </w:r>
+      <w:proofErr w:type="spellStart"/>
+      <w:r>
+        <w:t>CollegeDatabase</w:t>
+      </w:r>
+      <w:proofErr w:type="spellEnd"/>
+      <w:r>
+        <w:t xml:space="preserve"> object</w:t>
+      </w:r>
+      <w:r>
+        <w:t>, and</w:t>
+      </w:r>
+    </w:p>
+    <w:p>
+      <w:pPr>
+        <w:pStyle w:val="ListParagraph"/>
+        <w:numPr>
+          <w:ilvl w:val="2"/>
+          <w:numId w:val="5"/>
+        </w:numPr>
+        <w:rPr>
+          <w:b/>
+        </w:rPr>
+      </w:pPr>
+      <w:r>
+        <w:t xml:space="preserve">updates the size of the database, incrementing it </w:t>
+      </w:r>
+      <w:r>
+        <w:t>by one.</w:t>
+      </w:r>
+    </w:p>
+    <w:p>
+      <w:pPr>
+        <w:pStyle w:val="ListParagraph"/>
+        <w:numPr>
+          <w:ilvl w:val="1"/>
+          <w:numId w:val="5"/>
+        </w:numPr>
+        <w:rPr>
+          <w:b/>
+          <w:highlight w:val="yellow"/>
+        </w:rPr>
+      </w:pPr>
+      <w:r>
+        <w:rPr>
+          <w:highlight w:val="yellow"/>
+        </w:rPr>
+        <w:t>If someone else in the database shares their name, the person is not added to the database, and their information is printed to the screen with a message explaining why they were not added to the list.</w:t>
       </w:r>
     </w:p>
     <w:p>
@@ -10828,6 +11048,15 @@
         <w:rPr>
           <w:rFonts w:ascii="Consolas" w:hAnsi="Consolas"/>
           <w:b/>
+          <w:color w:val="7F7F7F" w:themeColor="text1" w:themeTint="80"/>
+          <w:sz w:val="18"/>
+        </w:rPr>
+        <w:t>double, Operator</w:t>
+      </w:r>
+      <w:r>
+        <w:rPr>
+          <w:rFonts w:ascii="Consolas" w:hAnsi="Consolas"/>
+          <w:b/>
           <w:sz w:val="18"/>
         </w:rPr>
         <w:t>)</w:t>
@@ -10839,18 +11068,168 @@
         </w:rPr>
         <w:t xml:space="preserve"> </w:t>
       </w:r>
-      <w:r>
+    </w:p>
+    <w:p>
+      <w:pPr>
+        <w:pStyle w:val="ListParagraph"/>
         <w:rPr>
           <w:i/>
         </w:rPr>
+      </w:pPr>
+      <w:r>
+        <w:rPr>
+          <w:i/>
+        </w:rPr>
         <w:t>Objective:</w:t>
       </w:r>
       <w:r>
         <w:rPr>
           <w:i/>
         </w:rPr>
-        <w:t xml:space="preserve"> determine whether or not a Student is on probation.</w:t>
-      </w:r>
+        <w:t xml:space="preserve"> </w:t>
+      </w:r>
+      <w:r>
+        <w:rPr>
+          <w:i/>
+        </w:rPr>
+        <w:t xml:space="preserve">from a list of Students, </w:t>
+      </w:r>
+      <w:r>
+        <w:rPr>
+          <w:i/>
+        </w:rPr>
+        <w:t>separate a</w:t>
+      </w:r>
+      <w:r>
+        <w:rPr>
+          <w:i/>
+        </w:rPr>
+        <w:t xml:space="preserve"> list of</w:t>
+      </w:r>
+      <w:r>
+        <w:rPr>
+          <w:i/>
+        </w:rPr>
+        <w:t xml:space="preserve"> Students of a particular GPA range.</w:t>
+      </w:r>
+    </w:p>
+    <w:p>
+      <w:pPr>
+        <w:pStyle w:val="ListParagraph"/>
+        <w:numPr>
+          <w:ilvl w:val="0"/>
+          <w:numId w:val="38"/>
+        </w:numPr>
+        <w:rPr>
+          <w:b/>
+        </w:rPr>
+      </w:pPr>
+      <w:r>
+        <w:t>Note: this method is private, and cannot be accessed by a user directly. It is used exclusively by a method</w:t>
+      </w:r>
+      <w:r>
+        <w:t xml:space="preserve"> described later</w:t>
+      </w:r>
+      <w:r>
+        <w:t>.</w:t>
+      </w:r>
+    </w:p>
+    <w:p>
+      <w:pPr>
+        <w:pStyle w:val="ListParagraph"/>
+        <w:numPr>
+          <w:ilvl w:val="0"/>
+          <w:numId w:val="38"/>
+        </w:numPr>
+        <w:rPr>
+          <w:b/>
+        </w:rPr>
+      </w:pPr>
+      <w:r>
+        <w:t xml:space="preserve">It requires the method which uses it to send it </w:t>
+      </w:r>
+    </w:p>
+    <w:p>
+      <w:pPr>
+        <w:pStyle w:val="ListParagraph"/>
+        <w:numPr>
+          <w:ilvl w:val="1"/>
+          <w:numId w:val="39"/>
+        </w:numPr>
+        <w:rPr>
+          <w:b/>
+        </w:rPr>
+      </w:pPr>
+      <w:r>
+        <w:t xml:space="preserve">a </w:t>
+      </w:r>
+      <w:r>
+        <w:t xml:space="preserve">number (any positive real number representing a GPA), and </w:t>
+      </w:r>
+    </w:p>
+    <w:p>
+      <w:pPr>
+        <w:pStyle w:val="ListParagraph"/>
+        <w:numPr>
+          <w:ilvl w:val="1"/>
+          <w:numId w:val="39"/>
+        </w:numPr>
+        <w:rPr>
+          <w:b/>
+        </w:rPr>
+      </w:pPr>
+      <w:r>
+        <w:t xml:space="preserve">an </w:t>
+      </w:r>
+      <w:r>
+        <w:t>O</w:t>
+      </w:r>
+      <w:r>
+        <w:t>perator (“OVER” or “UNDER” exclusively)</w:t>
+      </w:r>
+      <w:r>
+        <w:t>.</w:t>
+      </w:r>
+    </w:p>
+    <w:p>
+      <w:pPr>
+        <w:pStyle w:val="ListParagraph"/>
+        <w:numPr>
+          <w:ilvl w:val="0"/>
+          <w:numId w:val="38"/>
+        </w:numPr>
+        <w:rPr>
+          <w:b/>
+        </w:rPr>
+      </w:pPr>
+      <w:r>
+        <w:t xml:space="preserve">It then creates a new list and fills it with Student objects from the current </w:t>
+      </w:r>
+      <w:proofErr w:type="spellStart"/>
+      <w:r>
+        <w:t>CollegeDatabase</w:t>
+      </w:r>
+      <w:proofErr w:type="spellEnd"/>
+      <w:r>
+        <w:t xml:space="preserve"> that have a GPA over or under the given GPA depending on the operator used. </w:t>
+      </w:r>
+    </w:p>
+    <w:p>
+      <w:pPr>
+        <w:pStyle w:val="ListParagraph"/>
+        <w:numPr>
+          <w:ilvl w:val="0"/>
+          <w:numId w:val="38"/>
+        </w:numPr>
+        <w:rPr>
+          <w:b/>
+        </w:rPr>
+      </w:pPr>
+      <w:r>
+        <w:t xml:space="preserve">This list of Students is sent back to the method that used this method. </w:t>
+      </w:r>
+      <w:bookmarkStart w:id="0" w:name="_GoBack"/>
+      <w:bookmarkEnd w:id="0"/>
     </w:p>
     <w:p>
       <w:pPr>
@@ -12979,6 +13358,119 @@
     </w:lvl>
   </w:abstractNum>
   <w:abstractNum w:abstractNumId="19" w15:restartNumberingAfterBreak="0">
+    <w:nsid w:val="4A892582"/>
+    <w:multiLevelType w:val="hybridMultilevel"/>
+    <w:tmpl w:val="5DC0211A"/>
+    <w:lvl w:ilvl="0" w:tplc="04090001">
+      <w:start w:val="1"/>
+      <w:numFmt w:val="bullet"/>
+      <w:lvlText w:val=""/>
+      <w:lvlJc w:val="left"/>
+      <w:pPr>
+        <w:ind w:left="1440" w:hanging="360"/>
+      </w:pPr>
+      <w:rPr>
+        <w:rFonts w:ascii="Symbol" w:hAnsi="Symbol" w:hint="default"/>
+      </w:rPr>
+    </w:lvl>
+    <w:lvl w:ilvl="1" w:tplc="04090005">
+      <w:start w:val="1"/>
+      <w:numFmt w:val="bullet"/>
+      <w:lvlText w:val=""/>
+      <w:lvlJc w:val="left"/>
+      <w:pPr>
+        <w:ind w:left="2160" w:hanging="360"/>
+      </w:pPr>
+      <w:rPr>
+        <w:rFonts w:ascii="Wingdings" w:hAnsi="Wingdings" w:hint="default"/>
+      </w:rPr>
+    </w:lvl>
+    <w:lvl w:ilvl="2" w:tplc="04090005" w:tentative="1">
+      <w:start w:val="1"/>
+      <w:numFmt w:val="bullet"/>
+      <w:lvlText w:val=""/>
+      <w:lvlJc w:val="left"/>
+      <w:pPr>
+        <w:ind w:left="2880" w:hanging="360"/>
+      </w:pPr>
+      <w:rPr>
+        <w:rFonts w:ascii="Wingdings" w:hAnsi="Wingdings" w:hint="default"/>
+      </w:rPr>
+    </w:lvl>
+    <w:lvl w:ilvl="3" w:tplc="04090001" w:tentative="1">
+      <w:start w:val="1"/>
+      <w:numFmt w:val="bullet"/>
+      <w:lvlText w:val=""/>
+      <w:lvlJc w:val="left"/>
+      <w:pPr>
+        <w:ind w:left="3600" w:hanging="360"/>
+      </w:pPr>
+      <w:rPr>
+        <w:rFonts w:ascii="Symbol" w:hAnsi="Symbol" w:hint="default"/>
+      </w:rPr>
+    </w:lvl>
+    <w:lvl w:ilvl="4" w:tplc="04090003" w:tentative="1">
+      <w:start w:val="1"/>
+      <w:numFmt w:val="bullet"/>
+      <w:lvlText w:val="o"/>
+      <w:lvlJc w:val="left"/>
+      <w:pPr>
+        <w:ind w:left="4320" w:hanging="360"/>
+      </w:pPr>
+      <w:rPr>
+        <w:rFonts w:ascii="Courier New" w:hAnsi="Courier New" w:cs="Courier New" w:hint="default"/>
+      </w:rPr>
+    </w:lvl>
+    <w:lvl w:ilvl="5" w:tplc="04090005" w:tentative="1">
+      <w:start w:val="1"/>
+      <w:numFmt w:val="bullet"/>
+      <w:lvlText w:val=""/>
+      <w:lvlJc w:val="left"/>
+      <w:pPr>
+        <w:ind w:left="5040" w:hanging="360"/>
+      </w:pPr>
+      <w:rPr>
+        <w:rFonts w:ascii="Wingdings" w:hAnsi="Wingdings" w:hint="default"/>
+      </w:rPr>
+    </w:lvl>
+    <w:lvl w:ilvl="6" w:tplc="04090001" w:tentative="1">
+      <w:start w:val="1"/>
+      <w:numFmt w:val="bullet"/>
+      <w:lvlText w:val=""/>
+      <w:lvlJc w:val="left"/>
+      <w:pPr>
+        <w:ind w:left="5760" w:hanging="360"/>
+      </w:pPr>
+      <w:rPr>
+        <w:rFonts w:ascii="Symbol" w:hAnsi="Symbol" w:hint="default"/>
+      </w:rPr>
+    </w:lvl>
+    <w:lvl w:ilvl="7" w:tplc="04090003" w:tentative="1">
+      <w:start w:val="1"/>
+      <w:numFmt w:val="bullet"/>
+      <w:lvlText w:val="o"/>
+      <w:lvlJc w:val="left"/>
+      <w:pPr>
+        <w:ind w:left="6480" w:hanging="360"/>
+      </w:pPr>
+      <w:rPr>
+        <w:rFonts w:ascii="Courier New" w:hAnsi="Courier New" w:cs="Courier New" w:hint="default"/>
+      </w:rPr>
+    </w:lvl>
+    <w:lvl w:ilvl="8" w:tplc="04090005" w:tentative="1">
+      <w:start w:val="1"/>
+      <w:numFmt w:val="bullet"/>
+      <w:lvlText w:val=""/>
+      <w:lvlJc w:val="left"/>
+      <w:pPr>
+        <w:ind w:left="7200" w:hanging="360"/>
+      </w:pPr>
+      <w:rPr>
+        <w:rFonts w:ascii="Wingdings" w:hAnsi="Wingdings" w:hint="default"/>
+      </w:rPr>
+    </w:lvl>
+  </w:abstractNum>
+  <w:abstractNum w:abstractNumId="20" w15:restartNumberingAfterBreak="0">
     <w:nsid w:val="4C826229"/>
     <w:multiLevelType w:val="hybridMultilevel"/>
     <w:tmpl w:val="23C22D48"/>
@@ -13091,7 +13583,7 @@
       </w:rPr>
     </w:lvl>
   </w:abstractNum>
-  <w:abstractNum w:abstractNumId="20" w15:restartNumberingAfterBreak="0">
+  <w:abstractNum w:abstractNumId="21" w15:restartNumberingAfterBreak="0">
     <w:nsid w:val="4E3A4D7B"/>
     <w:multiLevelType w:val="hybridMultilevel"/>
     <w:tmpl w:val="7C52E36E"/>
@@ -13204,7 +13696,7 @@
       </w:rPr>
     </w:lvl>
   </w:abstractNum>
-  <w:abstractNum w:abstractNumId="21" w15:restartNumberingAfterBreak="0">
+  <w:abstractNum w:abstractNumId="22" w15:restartNumberingAfterBreak="0">
     <w:nsid w:val="5107400A"/>
     <w:multiLevelType w:val="hybridMultilevel"/>
     <w:tmpl w:val="E06C1B98"/>
@@ -13317,7 +13809,120 @@
       </w:rPr>
     </w:lvl>
   </w:abstractNum>
-  <w:abstractNum w:abstractNumId="22" w15:restartNumberingAfterBreak="0">
+  <w:abstractNum w:abstractNumId="23" w15:restartNumberingAfterBreak="0">
+    <w:nsid w:val="53396778"/>
+    <w:multiLevelType w:val="hybridMultilevel"/>
+    <w:tmpl w:val="4F280840"/>
+    <w:lvl w:ilvl="0" w:tplc="04090001">
+      <w:start w:val="1"/>
+      <w:numFmt w:val="bullet"/>
+      <w:lvlText w:val=""/>
+      <w:lvlJc w:val="left"/>
+      <w:pPr>
+        <w:ind w:left="1440" w:hanging="360"/>
+      </w:pPr>
+      <w:rPr>
+        <w:rFonts w:ascii="Symbol" w:hAnsi="Symbol" w:hint="default"/>
+      </w:rPr>
+    </w:lvl>
+    <w:lvl w:ilvl="1" w:tplc="04090003">
+      <w:start w:val="1"/>
+      <w:numFmt w:val="bullet"/>
+      <w:lvlText w:val="o"/>
+      <w:lvlJc w:val="left"/>
+      <w:pPr>
+        <w:ind w:left="2160" w:hanging="360"/>
+      </w:pPr>
+      <w:rPr>
+        <w:rFonts w:ascii="Courier New" w:hAnsi="Courier New" w:cs="Courier New" w:hint="default"/>
+      </w:rPr>
+    </w:lvl>
+    <w:lvl w:ilvl="2" w:tplc="04090005" w:tentative="1">
+      <w:start w:val="1"/>
+      <w:numFmt w:val="bullet"/>
+      <w:lvlText w:val=""/>
+      <w:lvlJc w:val="left"/>
+      <w:pPr>
+        <w:ind w:left="2880" w:hanging="360"/>
+      </w:pPr>
+      <w:rPr>
+        <w:rFonts w:ascii="Wingdings" w:hAnsi="Wingdings" w:hint="default"/>
+      </w:rPr>
+    </w:lvl>
+    <w:lvl w:ilvl="3" w:tplc="04090001" w:tentative="1">
+      <w:start w:val="1"/>
+      <w:numFmt w:val="bullet"/>
+      <w:lvlText w:val=""/>
+      <w:lvlJc w:val="left"/>
+      <w:pPr>
+        <w:ind w:left="3600" w:hanging="360"/>
+      </w:pPr>
+      <w:rPr>
+        <w:rFonts w:ascii="Symbol" w:hAnsi="Symbol" w:hint="default"/>
+      </w:rPr>
+    </w:lvl>
+    <w:lvl w:ilvl="4" w:tplc="04090003" w:tentative="1">
+      <w:start w:val="1"/>
+      <w:numFmt w:val="bullet"/>
+      <w:lvlText w:val="o"/>
+      <w:lvlJc w:val="left"/>
+      <w:pPr>
+        <w:ind w:left="4320" w:hanging="360"/>
+      </w:pPr>
+      <w:rPr>
+        <w:rFonts w:ascii="Courier New" w:hAnsi="Courier New" w:cs="Courier New" w:hint="default"/>
+      </w:rPr>
+    </w:lvl>
+    <w:lvl w:ilvl="5" w:tplc="04090005" w:tentative="1">
+      <w:start w:val="1"/>
+      <w:numFmt w:val="bullet"/>
+      <w:lvlText w:val=""/>
+      <w:lvlJc w:val="left"/>
+      <w:pPr>
+        <w:ind w:left="5040" w:hanging="360"/>
+      </w:pPr>
+      <w:rPr>
+        <w:rFonts w:ascii="Wingdings" w:hAnsi="Wingdings" w:hint="default"/>
+      </w:rPr>
+    </w:lvl>
+    <w:lvl w:ilvl="6" w:tplc="04090001" w:tentative="1">
+      <w:start w:val="1"/>
+      <w:numFmt w:val="bullet"/>
+      <w:lvlText w:val=""/>
+      <w:lvlJc w:val="left"/>
+      <w:pPr>
+        <w:ind w:left="5760" w:hanging="360"/>
+      </w:pPr>
+      <w:rPr>
+        <w:rFonts w:ascii="Symbol" w:hAnsi="Symbol" w:hint="default"/>
+      </w:rPr>
+    </w:lvl>
+    <w:lvl w:ilvl="7" w:tplc="04090003" w:tentative="1">
+      <w:start w:val="1"/>
+      <w:numFmt w:val="bullet"/>
+      <w:lvlText w:val="o"/>
+      <w:lvlJc w:val="left"/>
+      <w:pPr>
+        <w:ind w:left="6480" w:hanging="360"/>
+      </w:pPr>
+      <w:rPr>
+        <w:rFonts w:ascii="Courier New" w:hAnsi="Courier New" w:cs="Courier New" w:hint="default"/>
+      </w:rPr>
+    </w:lvl>
+    <w:lvl w:ilvl="8" w:tplc="04090005" w:tentative="1">
+      <w:start w:val="1"/>
+      <w:numFmt w:val="bullet"/>
+      <w:lvlText w:val=""/>
+      <w:lvlJc w:val="left"/>
+      <w:pPr>
+        <w:ind w:left="7200" w:hanging="360"/>
+      </w:pPr>
+      <w:rPr>
+        <w:rFonts w:ascii="Wingdings" w:hAnsi="Wingdings" w:hint="default"/>
+      </w:rPr>
+    </w:lvl>
+  </w:abstractNum>
+  <w:abstractNum w:abstractNumId="24" w15:restartNumberingAfterBreak="0">
     <w:nsid w:val="56652E4E"/>
     <w:multiLevelType w:val="hybridMultilevel"/>
     <w:tmpl w:val="3B5A72DC"/>
@@ -13430,7 +14035,7 @@
       </w:rPr>
     </w:lvl>
   </w:abstractNum>
-  <w:abstractNum w:abstractNumId="23" w15:restartNumberingAfterBreak="0">
+  <w:abstractNum w:abstractNumId="25" w15:restartNumberingAfterBreak="0">
     <w:nsid w:val="5A512BBD"/>
     <w:multiLevelType w:val="hybridMultilevel"/>
     <w:tmpl w:val="755E060E"/>
@@ -13516,7 +14121,7 @@
       </w:pPr>
     </w:lvl>
   </w:abstractNum>
-  <w:abstractNum w:abstractNumId="24" w15:restartNumberingAfterBreak="0">
+  <w:abstractNum w:abstractNumId="26" w15:restartNumberingAfterBreak="0">
     <w:nsid w:val="5E052045"/>
     <w:multiLevelType w:val="hybridMultilevel"/>
     <w:tmpl w:val="784C5D78"/>
@@ -13629,7 +14234,7 @@
       </w:rPr>
     </w:lvl>
   </w:abstractNum>
-  <w:abstractNum w:abstractNumId="25" w15:restartNumberingAfterBreak="0">
+  <w:abstractNum w:abstractNumId="27" w15:restartNumberingAfterBreak="0">
     <w:nsid w:val="602773F7"/>
     <w:multiLevelType w:val="hybridMultilevel"/>
     <w:tmpl w:val="F61066C8"/>
@@ -13742,7 +14347,7 @@
       </w:rPr>
     </w:lvl>
   </w:abstractNum>
-  <w:abstractNum w:abstractNumId="26" w15:restartNumberingAfterBreak="0">
+  <w:abstractNum w:abstractNumId="28" w15:restartNumberingAfterBreak="0">
     <w:nsid w:val="622E454A"/>
     <w:multiLevelType w:val="hybridMultilevel"/>
     <w:tmpl w:val="F61066C8"/>
@@ -13855,7 +14460,7 @@
       </w:rPr>
     </w:lvl>
   </w:abstractNum>
-  <w:abstractNum w:abstractNumId="27" w15:restartNumberingAfterBreak="0">
+  <w:abstractNum w:abstractNumId="29" w15:restartNumberingAfterBreak="0">
     <w:nsid w:val="6493320E"/>
     <w:multiLevelType w:val="hybridMultilevel"/>
     <w:tmpl w:val="E7DEB40A"/>
@@ -13947,7 +14552,7 @@
       </w:pPr>
     </w:lvl>
   </w:abstractNum>
-  <w:abstractNum w:abstractNumId="28" w15:restartNumberingAfterBreak="0">
+  <w:abstractNum w:abstractNumId="30" w15:restartNumberingAfterBreak="0">
     <w:nsid w:val="6544304C"/>
     <w:multiLevelType w:val="hybridMultilevel"/>
     <w:tmpl w:val="F61066C8"/>
@@ -14060,7 +14665,7 @@
       </w:rPr>
     </w:lvl>
   </w:abstractNum>
-  <w:abstractNum w:abstractNumId="29" w15:restartNumberingAfterBreak="0">
+  <w:abstractNum w:abstractNumId="31" w15:restartNumberingAfterBreak="0">
     <w:nsid w:val="68862907"/>
     <w:multiLevelType w:val="hybridMultilevel"/>
     <w:tmpl w:val="43AEBADA"/>
@@ -14173,7 +14778,7 @@
       </w:rPr>
     </w:lvl>
   </w:abstractNum>
-  <w:abstractNum w:abstractNumId="30" w15:restartNumberingAfterBreak="0">
+  <w:abstractNum w:abstractNumId="32" w15:restartNumberingAfterBreak="0">
     <w:nsid w:val="69162DE9"/>
     <w:multiLevelType w:val="hybridMultilevel"/>
     <w:tmpl w:val="4C607518"/>
@@ -14259,7 +14864,7 @@
       </w:pPr>
     </w:lvl>
   </w:abstractNum>
-  <w:abstractNum w:abstractNumId="31" w15:restartNumberingAfterBreak="0">
+  <w:abstractNum w:abstractNumId="33" w15:restartNumberingAfterBreak="0">
     <w:nsid w:val="69B178A3"/>
     <w:multiLevelType w:val="hybridMultilevel"/>
     <w:tmpl w:val="93549E10"/>
@@ -14345,7 +14950,7 @@
       </w:pPr>
     </w:lvl>
   </w:abstractNum>
-  <w:abstractNum w:abstractNumId="32" w15:restartNumberingAfterBreak="0">
+  <w:abstractNum w:abstractNumId="34" w15:restartNumberingAfterBreak="0">
     <w:nsid w:val="6A325BF3"/>
     <w:multiLevelType w:val="hybridMultilevel"/>
     <w:tmpl w:val="A8043B8C"/>
@@ -14458,7 +15063,7 @@
       </w:rPr>
     </w:lvl>
   </w:abstractNum>
-  <w:abstractNum w:abstractNumId="33" w15:restartNumberingAfterBreak="0">
+  <w:abstractNum w:abstractNumId="35" w15:restartNumberingAfterBreak="0">
     <w:nsid w:val="6C7064FC"/>
     <w:multiLevelType w:val="hybridMultilevel"/>
     <w:tmpl w:val="3506859A"/>
@@ -14571,7 +15176,7 @@
       </w:rPr>
     </w:lvl>
   </w:abstractNum>
-  <w:abstractNum w:abstractNumId="34" w15:restartNumberingAfterBreak="0">
+  <w:abstractNum w:abstractNumId="36" w15:restartNumberingAfterBreak="0">
     <w:nsid w:val="712C7C8C"/>
     <w:multiLevelType w:val="hybridMultilevel"/>
     <w:tmpl w:val="932C6374"/>
@@ -14684,7 +15289,7 @@
       </w:rPr>
     </w:lvl>
   </w:abstractNum>
-  <w:abstractNum w:abstractNumId="35" w15:restartNumberingAfterBreak="0">
+  <w:abstractNum w:abstractNumId="37" w15:restartNumberingAfterBreak="0">
     <w:nsid w:val="73B70B15"/>
     <w:multiLevelType w:val="hybridMultilevel"/>
     <w:tmpl w:val="BF8ABBE4"/>
@@ -14797,7 +15402,7 @@
       </w:rPr>
     </w:lvl>
   </w:abstractNum>
-  <w:abstractNum w:abstractNumId="36" w15:restartNumberingAfterBreak="0">
+  <w:abstractNum w:abstractNumId="38" w15:restartNumberingAfterBreak="0">
     <w:nsid w:val="7B2F0CD6"/>
     <w:multiLevelType w:val="hybridMultilevel"/>
     <w:tmpl w:val="2E5CEADC"/>
@@ -14914,7 +15519,7 @@
     <w:abstractNumId w:val="2"/>
   </w:num>
   <w:num w:numId="2">
-    <w:abstractNumId w:val="31"/>
+    <w:abstractNumId w:val="33"/>
   </w:num>
   <w:num w:numId="3">
     <w:abstractNumId w:val="15"/>
@@ -14923,16 +15528,16 @@
     <w:abstractNumId w:val="5"/>
   </w:num>
   <w:num w:numId="5">
-    <w:abstractNumId w:val="33"/>
+    <w:abstractNumId w:val="35"/>
   </w:num>
   <w:num w:numId="6">
     <w:abstractNumId w:val="17"/>
   </w:num>
   <w:num w:numId="7">
-    <w:abstractNumId w:val="30"/>
+    <w:abstractNumId w:val="32"/>
   </w:num>
   <w:num w:numId="8">
-    <w:abstractNumId w:val="24"/>
+    <w:abstractNumId w:val="26"/>
   </w:num>
   <w:num w:numId="9">
     <w:abstractNumId w:val="18"/>
@@ -14941,28 +15546,28 @@
     <w:abstractNumId w:val="3"/>
   </w:num>
   <w:num w:numId="11">
-    <w:abstractNumId w:val="27"/>
+    <w:abstractNumId w:val="29"/>
   </w:num>
   <w:num w:numId="12">
-    <w:abstractNumId w:val="25"/>
+    <w:abstractNumId w:val="27"/>
   </w:num>
   <w:num w:numId="13">
     <w:abstractNumId w:val="6"/>
   </w:num>
   <w:num w:numId="14">
-    <w:abstractNumId w:val="26"/>
+    <w:abstractNumId w:val="28"/>
   </w:num>
   <w:num w:numId="15">
-    <w:abstractNumId w:val="23"/>
+    <w:abstractNumId w:val="25"/>
   </w:num>
   <w:num w:numId="16">
-    <w:abstractNumId w:val="28"/>
+    <w:abstractNumId w:val="30"/>
   </w:num>
   <w:num w:numId="17">
     <w:abstractNumId w:val="7"/>
   </w:num>
   <w:num w:numId="18">
-    <w:abstractNumId w:val="19"/>
+    <w:abstractNumId w:val="20"/>
   </w:num>
   <w:num w:numId="19">
     <w:abstractNumId w:val="11"/>
@@ -14971,34 +15576,34 @@
     <w:abstractNumId w:val="13"/>
   </w:num>
   <w:num w:numId="21">
-    <w:abstractNumId w:val="20"/>
+    <w:abstractNumId w:val="21"/>
   </w:num>
   <w:num w:numId="22">
-    <w:abstractNumId w:val="22"/>
+    <w:abstractNumId w:val="24"/>
   </w:num>
   <w:num w:numId="23">
-    <w:abstractNumId w:val="36"/>
+    <w:abstractNumId w:val="38"/>
   </w:num>
   <w:num w:numId="24">
     <w:abstractNumId w:val="14"/>
   </w:num>
   <w:num w:numId="25">
-    <w:abstractNumId w:val="34"/>
+    <w:abstractNumId w:val="36"/>
   </w:num>
   <w:num w:numId="26">
     <w:abstractNumId w:val="12"/>
   </w:num>
   <w:num w:numId="27">
-    <w:abstractNumId w:val="35"/>
+    <w:abstractNumId w:val="37"/>
   </w:num>
   <w:num w:numId="28">
     <w:abstractNumId w:val="1"/>
   </w:num>
   <w:num w:numId="29">
-    <w:abstractNumId w:val="29"/>
+    <w:abstractNumId w:val="31"/>
   </w:num>
   <w:num w:numId="30">
-    <w:abstractNumId w:val="32"/>
+    <w:abstractNumId w:val="34"/>
   </w:num>
   <w:num w:numId="31">
     <w:abstractNumId w:val="16"/>
@@ -15013,7 +15618,7 @@
     <w:abstractNumId w:val="0"/>
   </w:num>
   <w:num w:numId="35">
-    <w:abstractNumId w:val="21"/>
+    <w:abstractNumId w:val="22"/>
   </w:num>
   <w:num w:numId="36">
     <w:abstractNumId w:val="4"/>
@@ -15021,7 +15626,13 @@
   <w:num w:numId="37">
     <w:abstractNumId w:val="9"/>
   </w:num>
-  <w:numIdMacAtCleanup w:val="37"/>
+  <w:num w:numId="38">
+    <w:abstractNumId w:val="23"/>
+  </w:num>
+  <w:num w:numId="39">
+    <w:abstractNumId w:val="19"/>
+  </w:num>
+  <w:numIdMacAtCleanup w:val="39"/>
 </w:numbering>
 </file>
 

</xml_diff>

<commit_message>
Edited report up to delete(int) header: TODO: edit bySalary
</commit_message>
<xml_diff>
--- a/Report_FinalProject_CSC142.docx
+++ b/Report_FinalProject_CSC142.docx
@@ -11128,6 +11128,20 @@
         <w:t>Note: this method is private, and cannot be accessed by a user directly. It is used exclusively by a method</w:t>
       </w:r>
       <w:r>
+        <w:t xml:space="preserve"> (</w:t>
+      </w:r>
+      <w:r>
+        <w:rPr>
+          <w:rFonts w:ascii="Consolas" w:hAnsi="Consolas"/>
+          <w:b/>
+          <w:sz w:val="18"/>
+        </w:rPr>
+        <w:t>separate</w:t>
+      </w:r>
+      <w:r>
+        <w:t>)</w:t>
+      </w:r>
+      <w:r>
         <w:t xml:space="preserve"> described later</w:t>
       </w:r>
       <w:r>
@@ -11203,7 +11217,10 @@
         </w:rPr>
       </w:pPr>
       <w:r>
-        <w:t xml:space="preserve">It then creates a new list and fills it with Student objects from the current </w:t>
+        <w:t>It then creates a n</w:t>
+      </w:r>
+      <w:r>
+        <w:t xml:space="preserve">ew </w:t>
       </w:r>
       <w:proofErr w:type="spellStart"/>
       <w:r>
@@ -11211,7 +11228,93 @@
       </w:r>
       <w:proofErr w:type="spellEnd"/>
       <w:r>
-        <w:t xml:space="preserve"> that have a GPA over or under the given GPA depending on the operator used. </w:t>
+        <w:t xml:space="preserve"> </w:t>
+      </w:r>
+      <w:r>
+        <w:t xml:space="preserve">and </w:t>
+      </w:r>
+    </w:p>
+    <w:p>
+      <w:pPr>
+        <w:pStyle w:val="ListParagraph"/>
+        <w:numPr>
+          <w:ilvl w:val="1"/>
+          <w:numId w:val="5"/>
+        </w:numPr>
+        <w:rPr>
+          <w:b/>
+        </w:rPr>
+      </w:pPr>
+      <w:r>
+        <w:t>adds</w:t>
+      </w:r>
+      <w:r>
+        <w:t xml:space="preserve"> </w:t>
+      </w:r>
+      <w:r>
+        <w:t>(</w:t>
+      </w:r>
+      <w:r>
+        <w:t xml:space="preserve">with the above </w:t>
+      </w:r>
+      <w:proofErr w:type="gramStart"/>
+      <w:r>
+        <w:rPr>
+          <w:rFonts w:ascii="Consolas" w:hAnsi="Consolas"/>
+          <w:b/>
+          <w:sz w:val="18"/>
+        </w:rPr>
+        <w:t>add(</w:t>
+      </w:r>
+      <w:proofErr w:type="gramEnd"/>
+      <w:r>
+        <w:rPr>
+          <w:rFonts w:ascii="Consolas" w:hAnsi="Consolas"/>
+          <w:b/>
+          <w:color w:val="7F7F7F" w:themeColor="text1" w:themeTint="80"/>
+          <w:sz w:val="18"/>
+        </w:rPr>
+        <w:t>Person</w:t>
+      </w:r>
+      <w:r>
+        <w:rPr>
+          <w:rFonts w:ascii="Consolas" w:hAnsi="Consolas"/>
+          <w:b/>
+          <w:sz w:val="18"/>
+        </w:rPr>
+        <w:t>)</w:t>
+      </w:r>
+      <w:r>
+        <w:t xml:space="preserve"> method</w:t>
+      </w:r>
+      <w:r>
+        <w:t xml:space="preserve">) </w:t>
+      </w:r>
+      <w:r>
+        <w:t xml:space="preserve">to it </w:t>
+      </w:r>
+      <w:r>
+        <w:t xml:space="preserve">Student objects from the current </w:t>
+      </w:r>
+      <w:proofErr w:type="spellStart"/>
+      <w:r>
+        <w:t>CollegeDatabase</w:t>
+      </w:r>
+      <w:proofErr w:type="spellEnd"/>
+      <w:r>
+        <w:t xml:space="preserve"> that have a GPA over or under the given GPA </w:t>
+      </w:r>
+      <w:r>
+        <w:t>(</w:t>
+      </w:r>
+      <w:r>
+        <w:t>depending on the operator used</w:t>
+      </w:r>
+      <w:r>
+        <w:t>)</w:t>
+      </w:r>
+      <w:r>
+        <w:t>.</w:t>
       </w:r>
     </w:p>
     <w:p>
@@ -11226,10 +11329,644 @@
         </w:rPr>
       </w:pPr>
       <w:r>
-        <w:t xml:space="preserve">This list of Students is sent back to the method that used this method. </w:t>
+        <w:t xml:space="preserve">This </w:t>
+      </w:r>
+      <w:r>
+        <w:t xml:space="preserve">new </w:t>
+      </w:r>
+      <w:proofErr w:type="spellStart"/>
+      <w:r>
+        <w:t>CollegeDatabase</w:t>
+      </w:r>
+      <w:proofErr w:type="spellEnd"/>
+      <w:r>
+        <w:t xml:space="preserve"> is then returned to the method that used this method</w:t>
+      </w:r>
+      <w:r>
+        <w:t xml:space="preserve"> (</w:t>
+      </w:r>
+      <w:r>
+        <w:rPr>
+          <w:rFonts w:ascii="Consolas" w:hAnsi="Consolas"/>
+          <w:b/>
+          <w:sz w:val="18"/>
+        </w:rPr>
+        <w:t>separate</w:t>
+      </w:r>
+      <w:r>
+        <w:t>)</w:t>
+      </w:r>
+      <w:r>
+        <w:t>.</w:t>
+      </w:r>
+    </w:p>
+    <w:p>
+      <w:pPr>
+        <w:pStyle w:val="ListParagraph"/>
+        <w:numPr>
+          <w:ilvl w:val="0"/>
+          <w:numId w:val="5"/>
+        </w:numPr>
+        <w:rPr>
+          <w:b/>
+        </w:rPr>
+      </w:pPr>
+      <w:proofErr w:type="spellStart"/>
+      <w:proofErr w:type="gramStart"/>
+      <w:r>
+        <w:rPr>
+          <w:rFonts w:ascii="Consolas" w:hAnsi="Consolas"/>
+          <w:b/>
+          <w:sz w:val="18"/>
+        </w:rPr>
+        <w:t>by</w:t>
+      </w:r>
+      <w:r>
+        <w:rPr>
+          <w:rFonts w:ascii="Consolas" w:hAnsi="Consolas"/>
+          <w:b/>
+          <w:sz w:val="18"/>
+        </w:rPr>
+        <w:t>Salary</w:t>
+      </w:r>
+      <w:proofErr w:type="spellEnd"/>
+      <w:r>
+        <w:rPr>
+          <w:rFonts w:ascii="Consolas" w:hAnsi="Consolas"/>
+          <w:b/>
+          <w:sz w:val="18"/>
+        </w:rPr>
+        <w:t>(</w:t>
+      </w:r>
+      <w:proofErr w:type="gramEnd"/>
+      <w:r>
+        <w:rPr>
+          <w:rFonts w:ascii="Consolas" w:hAnsi="Consolas"/>
+          <w:b/>
+          <w:color w:val="7F7F7F" w:themeColor="text1" w:themeTint="80"/>
+          <w:sz w:val="18"/>
+        </w:rPr>
+        <w:t>double, Operator</w:t>
+      </w:r>
+      <w:r>
+        <w:rPr>
+          <w:rFonts w:ascii="Consolas" w:hAnsi="Consolas"/>
+          <w:b/>
+          <w:sz w:val="18"/>
+        </w:rPr>
+        <w:t>)</w:t>
+      </w:r>
+      <w:r>
+        <w:rPr>
+          <w:b/>
+          <w:sz w:val="18"/>
+        </w:rPr>
+        <w:t xml:space="preserve"> </w:t>
+      </w:r>
+    </w:p>
+    <w:p>
+      <w:pPr>
+        <w:pStyle w:val="ListParagraph"/>
+        <w:rPr>
+          <w:i/>
+        </w:rPr>
+      </w:pPr>
+      <w:r>
+        <w:rPr>
+          <w:i/>
+        </w:rPr>
+        <w:t>Objective:</w:t>
+      </w:r>
+      <w:r>
+        <w:rPr>
+          <w:i/>
+        </w:rPr>
+        <w:t xml:space="preserve"> from a list of </w:t>
+      </w:r>
+      <w:r>
+        <w:rPr>
+          <w:i/>
+        </w:rPr>
+        <w:t>Employees</w:t>
+      </w:r>
+      <w:r>
+        <w:rPr>
+          <w:i/>
+        </w:rPr>
+        <w:t xml:space="preserve">, separate a list of </w:t>
+      </w:r>
+      <w:r>
+        <w:rPr>
+          <w:i/>
+        </w:rPr>
+        <w:t>Employees</w:t>
+      </w:r>
+      <w:r>
+        <w:rPr>
+          <w:i/>
+        </w:rPr>
+        <w:t xml:space="preserve"> of a particular </w:t>
+      </w:r>
+      <w:r>
+        <w:rPr>
+          <w:i/>
+        </w:rPr>
+        <w:t>salary</w:t>
+      </w:r>
+      <w:r>
+        <w:rPr>
+          <w:i/>
+        </w:rPr>
+        <w:t xml:space="preserve"> range.</w:t>
+      </w:r>
+    </w:p>
+    <w:p>
+      <w:pPr>
+        <w:pStyle w:val="ListParagraph"/>
+        <w:numPr>
+          <w:ilvl w:val="0"/>
+          <w:numId w:val="38"/>
+        </w:numPr>
+        <w:rPr>
+          <w:b/>
+        </w:rPr>
+      </w:pPr>
+      <w:r>
+        <w:t>Note: this method is private, and cannot be accessed by a user directly. It is used exclusively by a method (</w:t>
+      </w:r>
+      <w:r>
+        <w:rPr>
+          <w:rFonts w:ascii="Consolas" w:hAnsi="Consolas"/>
+          <w:b/>
+          <w:sz w:val="18"/>
+        </w:rPr>
+        <w:t>separate</w:t>
+      </w:r>
+      <w:r>
+        <w:t>) described later.</w:t>
+      </w:r>
+    </w:p>
+    <w:p>
+      <w:pPr>
+        <w:pStyle w:val="ListParagraph"/>
+        <w:numPr>
+          <w:ilvl w:val="0"/>
+          <w:numId w:val="38"/>
+        </w:numPr>
+        <w:rPr>
+          <w:b/>
+        </w:rPr>
+      </w:pPr>
+      <w:r>
+        <w:t xml:space="preserve">It requires the method which uses it to send it </w:t>
+      </w:r>
+    </w:p>
+    <w:p>
+      <w:pPr>
+        <w:pStyle w:val="ListParagraph"/>
+        <w:numPr>
+          <w:ilvl w:val="1"/>
+          <w:numId w:val="39"/>
+        </w:numPr>
+        <w:rPr>
+          <w:b/>
+        </w:rPr>
+      </w:pPr>
+      <w:r>
+        <w:t xml:space="preserve">a number (any positive real number representing a </w:t>
+      </w:r>
+      <w:r>
+        <w:t>salary</w:t>
+      </w:r>
+      <w:r>
+        <w:t xml:space="preserve">), and </w:t>
+      </w:r>
+    </w:p>
+    <w:p>
+      <w:pPr>
+        <w:pStyle w:val="ListParagraph"/>
+        <w:numPr>
+          <w:ilvl w:val="1"/>
+          <w:numId w:val="39"/>
+        </w:numPr>
+        <w:rPr>
+          <w:b/>
+        </w:rPr>
+      </w:pPr>
+      <w:r>
+        <w:t>an Operator (“OVER” or “UNDER” exclusively).</w:t>
+      </w:r>
+    </w:p>
+    <w:p>
+      <w:pPr>
+        <w:pStyle w:val="ListParagraph"/>
+        <w:numPr>
+          <w:ilvl w:val="0"/>
+          <w:numId w:val="38"/>
+        </w:numPr>
+        <w:rPr>
+          <w:b/>
+        </w:rPr>
+      </w:pPr>
+      <w:r>
+        <w:t xml:space="preserve">It then creates a new </w:t>
+      </w:r>
+      <w:proofErr w:type="spellStart"/>
+      <w:r>
+        <w:t>CollegeDatabase</w:t>
+      </w:r>
+      <w:proofErr w:type="spellEnd"/>
+      <w:r>
+        <w:t xml:space="preserve"> and </w:t>
+      </w:r>
+    </w:p>
+    <w:p>
+      <w:pPr>
+        <w:pStyle w:val="ListParagraph"/>
+        <w:numPr>
+          <w:ilvl w:val="1"/>
+          <w:numId w:val="5"/>
+        </w:numPr>
+        <w:rPr>
+          <w:b/>
+        </w:rPr>
+      </w:pPr>
+      <w:r>
+        <w:t xml:space="preserve">adds (with the above </w:t>
+      </w:r>
+      <w:proofErr w:type="gramStart"/>
+      <w:r>
+        <w:rPr>
+          <w:rFonts w:ascii="Consolas" w:hAnsi="Consolas"/>
+          <w:b/>
+          <w:sz w:val="18"/>
+        </w:rPr>
+        <w:t>add(</w:t>
+      </w:r>
+      <w:proofErr w:type="gramEnd"/>
+      <w:r>
+        <w:rPr>
+          <w:rFonts w:ascii="Consolas" w:hAnsi="Consolas"/>
+          <w:b/>
+          <w:color w:val="7F7F7F" w:themeColor="text1" w:themeTint="80"/>
+          <w:sz w:val="18"/>
+        </w:rPr>
+        <w:t>Person</w:t>
+      </w:r>
+      <w:r>
+        <w:rPr>
+          <w:rFonts w:ascii="Consolas" w:hAnsi="Consolas"/>
+          <w:b/>
+          <w:sz w:val="18"/>
+        </w:rPr>
+        <w:t>)</w:t>
+      </w:r>
+      <w:r>
+        <w:t xml:space="preserve"> method) to it </w:t>
+      </w:r>
+      <w:r>
+        <w:t>Employee</w:t>
+      </w:r>
+      <w:r>
+        <w:t xml:space="preserve"> objects from the current </w:t>
+      </w:r>
+      <w:proofErr w:type="spellStart"/>
+      <w:r>
+        <w:t>CollegeDatabase</w:t>
+      </w:r>
+      <w:proofErr w:type="spellEnd"/>
+      <w:r>
+        <w:t xml:space="preserve"> that have a </w:t>
+      </w:r>
+      <w:r>
+        <w:t>salary</w:t>
+      </w:r>
+      <w:r>
+        <w:t xml:space="preserve"> over or under the given </w:t>
+      </w:r>
+      <w:r>
+        <w:t>salary</w:t>
+      </w:r>
+      <w:r>
+        <w:t xml:space="preserve"> (depending on the operator used).</w:t>
+      </w:r>
+    </w:p>
+    <w:p>
+      <w:pPr>
+        <w:pStyle w:val="ListParagraph"/>
+        <w:numPr>
+          <w:ilvl w:val="0"/>
+          <w:numId w:val="38"/>
+        </w:numPr>
+        <w:rPr>
+          <w:b/>
+        </w:rPr>
+      </w:pPr>
+      <w:r>
+        <w:t xml:space="preserve">This new </w:t>
+      </w:r>
+      <w:proofErr w:type="spellStart"/>
+      <w:r>
+        <w:t>CollegeDatabase</w:t>
+      </w:r>
+      <w:proofErr w:type="spellEnd"/>
+      <w:r>
+        <w:t xml:space="preserve"> is then returned to the method that used this method (</w:t>
+      </w:r>
+      <w:r>
+        <w:rPr>
+          <w:rFonts w:ascii="Consolas" w:hAnsi="Consolas"/>
+          <w:b/>
+          <w:sz w:val="18"/>
+        </w:rPr>
+        <w:t>separate</w:t>
+      </w:r>
+      <w:r>
+        <w:t>).</w:t>
+      </w:r>
+    </w:p>
+    <w:p>
+      <w:pPr>
+        <w:pStyle w:val="ListParagraph"/>
+        <w:numPr>
+          <w:ilvl w:val="0"/>
+          <w:numId w:val="5"/>
+        </w:numPr>
+        <w:rPr>
+          <w:b/>
+        </w:rPr>
+      </w:pPr>
+      <w:r>
+        <w:rPr>
+          <w:rFonts w:ascii="Consolas" w:hAnsi="Consolas"/>
+          <w:b/>
+          <w:sz w:val="18"/>
+        </w:rPr>
+        <w:t>delete</w:t>
+      </w:r>
+      <w:r>
+        <w:rPr>
+          <w:rFonts w:ascii="Consolas" w:hAnsi="Consolas"/>
+          <w:b/>
+          <w:sz w:val="18"/>
+        </w:rPr>
+        <w:t>(</w:t>
+      </w:r>
+      <w:r>
+        <w:rPr>
+          <w:rFonts w:ascii="Consolas" w:hAnsi="Consolas"/>
+          <w:b/>
+          <w:color w:val="7F7F7F" w:themeColor="text1" w:themeTint="80"/>
+          <w:sz w:val="18"/>
+        </w:rPr>
+        <w:t>int</w:t>
+      </w:r>
+      <w:r>
+        <w:rPr>
+          <w:rFonts w:ascii="Consolas" w:hAnsi="Consolas"/>
+          <w:b/>
+          <w:sz w:val="18"/>
+        </w:rPr>
+        <w:t>)</w:t>
+      </w:r>
+      <w:r>
+        <w:rPr>
+          <w:b/>
+          <w:sz w:val="18"/>
+        </w:rPr>
+        <w:t xml:space="preserve"> </w:t>
+      </w:r>
+    </w:p>
+    <w:p>
+      <w:pPr>
+        <w:pStyle w:val="ListParagraph"/>
+        <w:rPr>
+          <w:i/>
+        </w:rPr>
+      </w:pPr>
+      <w:r>
+        <w:rPr>
+          <w:i/>
+        </w:rPr>
+        <w:t>Objective:</w:t>
+      </w:r>
+      <w:r>
+        <w:rPr>
+          <w:i/>
+        </w:rPr>
+        <w:t xml:space="preserve"> </w:t>
+      </w:r>
+      <w:r>
+        <w:rPr>
+          <w:i/>
+        </w:rPr>
+        <w:t xml:space="preserve">delete a person from the </w:t>
+      </w:r>
+      <w:proofErr w:type="gramStart"/>
+      <w:r>
+        <w:rPr>
+          <w:i/>
+        </w:rPr>
+        <w:t>database.</w:t>
+      </w:r>
+      <w:proofErr w:type="gramEnd"/>
+      <w:r>
+        <w:rPr>
+          <w:i/>
+        </w:rPr>
+        <w:t>**********</w:t>
       </w:r>
       <w:bookmarkStart w:id="0" w:name="_GoBack"/>
       <w:bookmarkEnd w:id="0"/>
+    </w:p>
+    <w:p>
+      <w:pPr>
+        <w:pStyle w:val="ListParagraph"/>
+        <w:numPr>
+          <w:ilvl w:val="0"/>
+          <w:numId w:val="38"/>
+        </w:numPr>
+        <w:rPr>
+          <w:b/>
+        </w:rPr>
+      </w:pPr>
+      <w:r>
+        <w:t>Note: this method is private, and cannot be accessed by a user directly. It is used exclusively by a method (</w:t>
+      </w:r>
+      <w:r>
+        <w:rPr>
+          <w:rFonts w:ascii="Consolas" w:hAnsi="Consolas"/>
+          <w:b/>
+          <w:sz w:val="18"/>
+        </w:rPr>
+        <w:t>separate</w:t>
+      </w:r>
+      <w:r>
+        <w:t>) described later.</w:t>
+      </w:r>
+    </w:p>
+    <w:p>
+      <w:pPr>
+        <w:pStyle w:val="ListParagraph"/>
+        <w:numPr>
+          <w:ilvl w:val="0"/>
+          <w:numId w:val="38"/>
+        </w:numPr>
+        <w:rPr>
+          <w:b/>
+        </w:rPr>
+      </w:pPr>
+      <w:r>
+        <w:lastRenderedPageBreak/>
+        <w:t xml:space="preserve">It requires the method which uses it to send it </w:t>
+      </w:r>
+    </w:p>
+    <w:p>
+      <w:pPr>
+        <w:pStyle w:val="ListParagraph"/>
+        <w:numPr>
+          <w:ilvl w:val="1"/>
+          <w:numId w:val="39"/>
+        </w:numPr>
+        <w:rPr>
+          <w:b/>
+        </w:rPr>
+      </w:pPr>
+      <w:r>
+        <w:t xml:space="preserve">a number (any positive real number representing a GPA), and </w:t>
+      </w:r>
+    </w:p>
+    <w:p>
+      <w:pPr>
+        <w:pStyle w:val="ListParagraph"/>
+        <w:numPr>
+          <w:ilvl w:val="1"/>
+          <w:numId w:val="39"/>
+        </w:numPr>
+        <w:rPr>
+          <w:b/>
+        </w:rPr>
+      </w:pPr>
+      <w:r>
+        <w:t>an Operator (“OVER” or “UNDER” exclusively).</w:t>
+      </w:r>
+    </w:p>
+    <w:p>
+      <w:pPr>
+        <w:pStyle w:val="ListParagraph"/>
+        <w:numPr>
+          <w:ilvl w:val="0"/>
+          <w:numId w:val="38"/>
+        </w:numPr>
+        <w:rPr>
+          <w:b/>
+        </w:rPr>
+      </w:pPr>
+      <w:r>
+        <w:t xml:space="preserve">It then creates a new </w:t>
+      </w:r>
+      <w:proofErr w:type="spellStart"/>
+      <w:r>
+        <w:t>CollegeDatabase</w:t>
+      </w:r>
+      <w:proofErr w:type="spellEnd"/>
+      <w:r>
+        <w:t xml:space="preserve"> and </w:t>
+      </w:r>
+    </w:p>
+    <w:p>
+      <w:pPr>
+        <w:pStyle w:val="ListParagraph"/>
+        <w:numPr>
+          <w:ilvl w:val="1"/>
+          <w:numId w:val="5"/>
+        </w:numPr>
+        <w:rPr>
+          <w:b/>
+        </w:rPr>
+      </w:pPr>
+      <w:r>
+        <w:t xml:space="preserve">adds (with the above </w:t>
+      </w:r>
+      <w:proofErr w:type="gramStart"/>
+      <w:r>
+        <w:rPr>
+          <w:rFonts w:ascii="Consolas" w:hAnsi="Consolas"/>
+          <w:b/>
+          <w:sz w:val="18"/>
+        </w:rPr>
+        <w:t>add(</w:t>
+      </w:r>
+      <w:proofErr w:type="gramEnd"/>
+      <w:r>
+        <w:rPr>
+          <w:rFonts w:ascii="Consolas" w:hAnsi="Consolas"/>
+          <w:b/>
+          <w:color w:val="7F7F7F" w:themeColor="text1" w:themeTint="80"/>
+          <w:sz w:val="18"/>
+        </w:rPr>
+        <w:t>Person</w:t>
+      </w:r>
+      <w:r>
+        <w:rPr>
+          <w:rFonts w:ascii="Consolas" w:hAnsi="Consolas"/>
+          <w:b/>
+          <w:sz w:val="18"/>
+        </w:rPr>
+        <w:t>)</w:t>
+      </w:r>
+      <w:r>
+        <w:t xml:space="preserve"> method) to it Student objects from the current </w:t>
+      </w:r>
+      <w:proofErr w:type="spellStart"/>
+      <w:r>
+        <w:t>CollegeDatabase</w:t>
+      </w:r>
+      <w:proofErr w:type="spellEnd"/>
+      <w:r>
+        <w:t xml:space="preserve"> that have a GPA over or under the given GPA (depending on the operator used).</w:t>
+      </w:r>
+    </w:p>
+    <w:p>
+      <w:pPr>
+        <w:pStyle w:val="ListParagraph"/>
+        <w:numPr>
+          <w:ilvl w:val="0"/>
+          <w:numId w:val="38"/>
+        </w:numPr>
+        <w:rPr>
+          <w:b/>
+        </w:rPr>
+      </w:pPr>
+      <w:r>
+        <w:t xml:space="preserve">This new </w:t>
+      </w:r>
+      <w:proofErr w:type="spellStart"/>
+      <w:r>
+        <w:t>CollegeDatabase</w:t>
+      </w:r>
+      <w:proofErr w:type="spellEnd"/>
+      <w:r>
+        <w:t xml:space="preserve"> is then returned to the method that used this method (</w:t>
+      </w:r>
+      <w:r>
+        <w:rPr>
+          <w:rFonts w:ascii="Consolas" w:hAnsi="Consolas"/>
+          <w:b/>
+          <w:sz w:val="18"/>
+        </w:rPr>
+        <w:t>separate</w:t>
+      </w:r>
+      <w:r>
+        <w:t>).</w:t>
+      </w:r>
+    </w:p>
+    <w:p>
+      <w:pPr>
+        <w:rPr>
+          <w:b/>
+        </w:rPr>
+      </w:pPr>
     </w:p>
     <w:p>
       <w:pPr>

</xml_diff>

<commit_message>
write report on FinalProject through Collegedatabase.delete(String), edits to error handling on delete(String)
</commit_message>
<xml_diff>
--- a/Report_FinalProject_CSC142.docx
+++ b/Report_FinalProject_CSC142.docx
@@ -6820,7 +6820,16 @@
         <w:t xml:space="preserve">In this case, </w:t>
       </w:r>
       <w:r>
+        <w:t xml:space="preserve">the value </w:t>
+      </w:r>
+      <w:r>
+        <w:t>‘</w:t>
+      </w:r>
+      <w:r>
         <w:t>false</w:t>
+      </w:r>
+      <w:r>
+        <w:t>’</w:t>
       </w:r>
       <w:r>
         <w:t xml:space="preserve"> would be returned to the user. </w:t>
@@ -6859,7 +6868,22 @@
         </w:numPr>
       </w:pPr>
       <w:r>
-        <w:t>In this case, true would be returned to the user.</w:t>
+        <w:t xml:space="preserve">In this case, </w:t>
+      </w:r>
+      <w:r>
+        <w:t xml:space="preserve">the value </w:t>
+      </w:r>
+      <w:r>
+        <w:t>‘</w:t>
+      </w:r>
+      <w:r>
+        <w:t>true</w:t>
+      </w:r>
+      <w:r>
+        <w:t>’</w:t>
+      </w:r>
+      <w:r>
+        <w:t xml:space="preserve"> would be returned to the user.</w:t>
       </w:r>
     </w:p>
     <w:p>
@@ -11252,10 +11276,7 @@
         <w:t xml:space="preserve"> </w:t>
       </w:r>
       <w:r>
-        <w:t>(</w:t>
-      </w:r>
-      <w:r>
-        <w:t xml:space="preserve">with the above </w:t>
+        <w:t xml:space="preserve">(with the above </w:t>
       </w:r>
       <w:proofErr w:type="gramStart"/>
       <w:r>
@@ -11285,10 +11306,7 @@
         <w:t>)</w:t>
       </w:r>
       <w:r>
-        <w:t xml:space="preserve"> method</w:t>
-      </w:r>
-      <w:r>
-        <w:t xml:space="preserve">) </w:t>
+        <w:t xml:space="preserve"> method) </w:t>
       </w:r>
       <w:r>
         <w:t xml:space="preserve">to it </w:t>
@@ -11760,24 +11778,8 @@
         <w:rPr>
           <w:i/>
         </w:rPr>
-        <w:t xml:space="preserve">delete a person from the </w:t>
-      </w:r>
-      <w:proofErr w:type="gramStart"/>
-      <w:r>
-        <w:rPr>
-          <w:i/>
-        </w:rPr>
-        <w:t>database.</w:t>
-      </w:r>
-      <w:proofErr w:type="gramEnd"/>
-      <w:r>
-        <w:rPr>
-          <w:i/>
-        </w:rPr>
-        <w:t>**********</w:t>
-      </w:r>
-      <w:bookmarkStart w:id="0" w:name="_GoBack"/>
-      <w:bookmarkEnd w:id="0"/>
+        <w:t>delete a person from the database.</w:t>
+      </w:r>
     </w:p>
     <w:p>
       <w:pPr>
@@ -11791,18 +11793,31 @@
         </w:rPr>
       </w:pPr>
       <w:r>
-        <w:t>Note: this method is private, and cannot be accessed by a user directly. It is used exclusively by a method (</w:t>
-      </w:r>
-      <w:r>
-        <w:rPr>
-          <w:rFonts w:ascii="Consolas" w:hAnsi="Consolas"/>
-          <w:b/>
-          <w:sz w:val="18"/>
-        </w:rPr>
-        <w:t>separate</w:t>
-      </w:r>
-      <w:r>
-        <w:t>) described later.</w:t>
+        <w:t xml:space="preserve">It requires you to send it an integer representing a </w:t>
+      </w:r>
+      <w:r>
+        <w:t>P</w:t>
+      </w:r>
+      <w:r>
+        <w:t>erson</w:t>
+      </w:r>
+      <w:r>
+        <w:t>’</w:t>
+      </w:r>
+      <w:r>
+        <w:t xml:space="preserve">s position </w:t>
+      </w:r>
+      <w:r>
+        <w:t xml:space="preserve">(index </w:t>
+      </w:r>
+      <w:r>
+        <w:t>or location</w:t>
+      </w:r>
+      <w:r>
+        <w:t>)</w:t>
+      </w:r>
+      <w:r>
+        <w:t xml:space="preserve"> in the database. </w:t>
       </w:r>
     </w:p>
     <w:p>
@@ -11818,7 +11833,7 @@
       </w:pPr>
       <w:r>
         <w:lastRenderedPageBreak/>
-        <w:t xml:space="preserve">It requires the method which uses it to send it </w:t>
+        <w:t xml:space="preserve">If the number is negative or larger than the size of the database, </w:t>
       </w:r>
     </w:p>
     <w:p>
@@ -11826,14 +11841,14 @@
         <w:pStyle w:val="ListParagraph"/>
         <w:numPr>
           <w:ilvl w:val="1"/>
-          <w:numId w:val="39"/>
+          <w:numId w:val="38"/>
         </w:numPr>
         <w:rPr>
           <w:b/>
         </w:rPr>
       </w:pPr>
       <w:r>
-        <w:t xml:space="preserve">a number (any positive real number representing a GPA), and </w:t>
+        <w:t xml:space="preserve">the location does not exist, so </w:t>
       </w:r>
     </w:p>
     <w:p>
@@ -11841,14 +11856,14 @@
         <w:pStyle w:val="ListParagraph"/>
         <w:numPr>
           <w:ilvl w:val="1"/>
-          <w:numId w:val="39"/>
+          <w:numId w:val="38"/>
         </w:numPr>
         <w:rPr>
           <w:b/>
         </w:rPr>
       </w:pPr>
       <w:r>
-        <w:t>an Operator (“OVER” or “UNDER” exclusively).</w:t>
+        <w:t>the program returns the value ‘false’ to the user.</w:t>
       </w:r>
     </w:p>
     <w:p>
@@ -11863,15 +11878,173 @@
         </w:rPr>
       </w:pPr>
       <w:r>
-        <w:t xml:space="preserve">It then creates a new </w:t>
-      </w:r>
-      <w:proofErr w:type="spellStart"/>
-      <w:r>
-        <w:t>CollegeDatabase</w:t>
-      </w:r>
-      <w:proofErr w:type="spellEnd"/>
-      <w:r>
-        <w:t xml:space="preserve"> and </w:t>
+        <w:t xml:space="preserve">If, instead, the number represents a real location, </w:t>
+      </w:r>
+    </w:p>
+    <w:p>
+      <w:pPr>
+        <w:pStyle w:val="ListParagraph"/>
+        <w:numPr>
+          <w:ilvl w:val="1"/>
+          <w:numId w:val="38"/>
+        </w:numPr>
+        <w:rPr>
+          <w:b/>
+        </w:rPr>
+      </w:pPr>
+      <w:r>
+        <w:t xml:space="preserve">It goes to that location and deletes its contents, </w:t>
+      </w:r>
+      <w:r>
+        <w:t>and</w:t>
+      </w:r>
+    </w:p>
+    <w:p>
+      <w:pPr>
+        <w:pStyle w:val="ListParagraph"/>
+        <w:numPr>
+          <w:ilvl w:val="1"/>
+          <w:numId w:val="38"/>
+        </w:numPr>
+        <w:rPr>
+          <w:b/>
+        </w:rPr>
+      </w:pPr>
+      <w:r>
+        <w:t>shift</w:t>
+      </w:r>
+      <w:r>
+        <w:t>s</w:t>
+      </w:r>
+      <w:r>
+        <w:t xml:space="preserve"> every Person following this position back one to fill in the empty space.</w:t>
+      </w:r>
+    </w:p>
+    <w:p>
+      <w:pPr>
+        <w:pStyle w:val="ListParagraph"/>
+        <w:numPr>
+          <w:ilvl w:val="1"/>
+          <w:numId w:val="38"/>
+        </w:numPr>
+        <w:rPr>
+          <w:b/>
+        </w:rPr>
+      </w:pPr>
+      <w:r>
+        <w:t>Then, it reduces the stored value for the size of the database by one</w:t>
+      </w:r>
+      <w:r>
+        <w:t>.</w:t>
+      </w:r>
+    </w:p>
+    <w:p>
+      <w:pPr>
+        <w:pStyle w:val="ListParagraph"/>
+        <w:numPr>
+          <w:ilvl w:val="1"/>
+          <w:numId w:val="38"/>
+        </w:numPr>
+        <w:rPr>
+          <w:b/>
+        </w:rPr>
+      </w:pPr>
+      <w:r>
+        <w:t>When it is finished, it returns the value ‘true’ to the user.</w:t>
+      </w:r>
+    </w:p>
+    <w:p>
+      <w:pPr>
+        <w:pStyle w:val="ListParagraph"/>
+        <w:numPr>
+          <w:ilvl w:val="0"/>
+          <w:numId w:val="5"/>
+        </w:numPr>
+        <w:rPr>
+          <w:b/>
+        </w:rPr>
+      </w:pPr>
+      <w:proofErr w:type="gramStart"/>
+      <w:r>
+        <w:rPr>
+          <w:rFonts w:ascii="Consolas" w:hAnsi="Consolas"/>
+          <w:b/>
+          <w:sz w:val="18"/>
+        </w:rPr>
+        <w:t>delete</w:t>
+      </w:r>
+      <w:r>
+        <w:rPr>
+          <w:rFonts w:ascii="Consolas" w:hAnsi="Consolas"/>
+          <w:b/>
+          <w:sz w:val="18"/>
+        </w:rPr>
+        <w:t>(</w:t>
+      </w:r>
+      <w:proofErr w:type="gramEnd"/>
+      <w:r>
+        <w:rPr>
+          <w:rFonts w:ascii="Consolas" w:hAnsi="Consolas"/>
+          <w:b/>
+          <w:color w:val="7F7F7F" w:themeColor="text1" w:themeTint="80"/>
+          <w:sz w:val="18"/>
+        </w:rPr>
+        <w:t>String</w:t>
+      </w:r>
+      <w:r>
+        <w:rPr>
+          <w:rFonts w:ascii="Consolas" w:hAnsi="Consolas"/>
+          <w:b/>
+          <w:sz w:val="18"/>
+        </w:rPr>
+        <w:t>)</w:t>
+      </w:r>
+      <w:r>
+        <w:rPr>
+          <w:b/>
+          <w:sz w:val="18"/>
+        </w:rPr>
+        <w:t xml:space="preserve"> </w:t>
+      </w:r>
+    </w:p>
+    <w:p>
+      <w:pPr>
+        <w:pStyle w:val="ListParagraph"/>
+        <w:rPr>
+          <w:i/>
+        </w:rPr>
+      </w:pPr>
+      <w:r>
+        <w:rPr>
+          <w:i/>
+        </w:rPr>
+        <w:t>Objective:</w:t>
+      </w:r>
+      <w:r>
+        <w:rPr>
+          <w:i/>
+        </w:rPr>
+        <w:t xml:space="preserve"> delete a person from the database.</w:t>
+      </w:r>
+      <w:bookmarkStart w:id="0" w:name="_GoBack"/>
+      <w:bookmarkEnd w:id="0"/>
+    </w:p>
+    <w:p>
+      <w:pPr>
+        <w:pStyle w:val="ListParagraph"/>
+        <w:numPr>
+          <w:ilvl w:val="0"/>
+          <w:numId w:val="38"/>
+        </w:numPr>
+        <w:rPr>
+          <w:b/>
+        </w:rPr>
+      </w:pPr>
+      <w:r>
+        <w:t xml:space="preserve">It requires you to send it </w:t>
+      </w:r>
+      <w:r>
+        <w:t xml:space="preserve">a string of words representing a Person’s name. </w:t>
       </w:r>
     </w:p>
     <w:p>
@@ -11886,8 +12059,9 @@
         </w:rPr>
       </w:pPr>
       <w:r>
-        <w:t xml:space="preserve">adds (with the above </w:t>
-      </w:r>
+        <w:t xml:space="preserve">It sends that name to the </w:t>
+      </w:r>
+      <w:proofErr w:type="spellStart"/>
       <w:proofErr w:type="gramStart"/>
       <w:r>
         <w:rPr>
@@ -11895,7 +12069,16 @@
           <w:b/>
           <w:sz w:val="18"/>
         </w:rPr>
-        <w:t>add(</w:t>
+        <w:t>findLocation</w:t>
+      </w:r>
+      <w:proofErr w:type="spellEnd"/>
+      <w:r>
+        <w:rPr>
+          <w:rFonts w:ascii="Consolas" w:hAnsi="Consolas"/>
+          <w:b/>
+          <w:sz w:val="18"/>
+        </w:rPr>
+        <w:t>(</w:t>
       </w:r>
       <w:proofErr w:type="gramEnd"/>
       <w:r>
@@ -11905,7 +12088,7 @@
           <w:color w:val="7F7F7F" w:themeColor="text1" w:themeTint="80"/>
           <w:sz w:val="18"/>
         </w:rPr>
-        <w:t>Person</w:t>
+        <w:t>String</w:t>
       </w:r>
       <w:r>
         <w:rPr>
@@ -11916,15 +12099,293 @@
         <w:t>)</w:t>
       </w:r>
       <w:r>
-        <w:t xml:space="preserve"> method) to it Student objects from the current </w:t>
-      </w:r>
-      <w:proofErr w:type="spellStart"/>
-      <w:r>
-        <w:t>CollegeDatabase</w:t>
-      </w:r>
-      <w:proofErr w:type="spellEnd"/>
-      <w:r>
-        <w:t xml:space="preserve"> that have a GPA over or under the given GPA (depending on the operator used).</w:t>
+        <w:rPr>
+          <w:b/>
+          <w:sz w:val="18"/>
+        </w:rPr>
+        <w:t xml:space="preserve"> </w:t>
+      </w:r>
+      <w:r>
+        <w:t>method described below to access the Person’s location in the database.</w:t>
+      </w:r>
+    </w:p>
+    <w:p>
+      <w:pPr>
+        <w:pStyle w:val="ListParagraph"/>
+        <w:numPr>
+          <w:ilvl w:val="1"/>
+          <w:numId w:val="5"/>
+        </w:numPr>
+        <w:rPr>
+          <w:b/>
+        </w:rPr>
+      </w:pPr>
+      <w:r>
+        <w:t xml:space="preserve">It sends this location to the </w:t>
+      </w:r>
+      <w:r>
+        <w:rPr>
+          <w:rFonts w:ascii="Consolas" w:hAnsi="Consolas"/>
+          <w:b/>
+          <w:sz w:val="18"/>
+        </w:rPr>
+        <w:t>delete</w:t>
+      </w:r>
+      <w:r>
+        <w:rPr>
+          <w:rFonts w:ascii="Consolas" w:hAnsi="Consolas"/>
+          <w:b/>
+          <w:sz w:val="18"/>
+        </w:rPr>
+        <w:t>(</w:t>
+      </w:r>
+      <w:r>
+        <w:rPr>
+          <w:rFonts w:ascii="Consolas" w:hAnsi="Consolas"/>
+          <w:b/>
+          <w:color w:val="7F7F7F" w:themeColor="text1" w:themeTint="80"/>
+          <w:sz w:val="18"/>
+        </w:rPr>
+        <w:t>int</w:t>
+      </w:r>
+      <w:r>
+        <w:rPr>
+          <w:rFonts w:ascii="Consolas" w:hAnsi="Consolas"/>
+          <w:b/>
+          <w:sz w:val="18"/>
+        </w:rPr>
+        <w:t>)</w:t>
+      </w:r>
+      <w:r>
+        <w:rPr>
+          <w:b/>
+          <w:sz w:val="18"/>
+        </w:rPr>
+        <w:t xml:space="preserve"> </w:t>
+      </w:r>
+      <w:r>
+        <w:t>method</w:t>
+      </w:r>
+      <w:r>
+        <w:t xml:space="preserve"> described above.</w:t>
+      </w:r>
+    </w:p>
+    <w:p>
+      <w:pPr>
+        <w:pStyle w:val="ListParagraph"/>
+        <w:numPr>
+          <w:ilvl w:val="1"/>
+          <w:numId w:val="5"/>
+        </w:numPr>
+        <w:rPr>
+          <w:b/>
+        </w:rPr>
+      </w:pPr>
+      <w:r>
+        <w:t xml:space="preserve">It checks to see if the return value for </w:t>
+      </w:r>
+      <w:r>
+        <w:t xml:space="preserve">the </w:t>
+      </w:r>
+      <w:r>
+        <w:rPr>
+          <w:rFonts w:ascii="Consolas" w:hAnsi="Consolas"/>
+          <w:b/>
+          <w:sz w:val="18"/>
+        </w:rPr>
+        <w:t>delete</w:t>
+      </w:r>
+      <w:r>
+        <w:rPr>
+          <w:rFonts w:ascii="Consolas" w:hAnsi="Consolas"/>
+          <w:b/>
+          <w:sz w:val="18"/>
+        </w:rPr>
+        <w:t>(</w:t>
+      </w:r>
+      <w:r>
+        <w:rPr>
+          <w:rFonts w:ascii="Consolas" w:hAnsi="Consolas"/>
+          <w:b/>
+          <w:color w:val="7F7F7F" w:themeColor="text1" w:themeTint="80"/>
+          <w:sz w:val="18"/>
+        </w:rPr>
+        <w:t>int</w:t>
+      </w:r>
+      <w:r>
+        <w:rPr>
+          <w:rFonts w:ascii="Consolas" w:hAnsi="Consolas"/>
+          <w:b/>
+          <w:sz w:val="18"/>
+        </w:rPr>
+        <w:t>)</w:t>
+      </w:r>
+      <w:r>
+        <w:rPr>
+          <w:b/>
+          <w:sz w:val="18"/>
+        </w:rPr>
+        <w:t xml:space="preserve"> </w:t>
+      </w:r>
+      <w:r>
+        <w:t>method</w:t>
+      </w:r>
+      <w:r>
+        <w:t xml:space="preserve"> was ‘true’ or ‘false’.</w:t>
+      </w:r>
+    </w:p>
+    <w:p>
+      <w:pPr>
+        <w:pStyle w:val="ListParagraph"/>
+        <w:numPr>
+          <w:ilvl w:val="2"/>
+          <w:numId w:val="5"/>
+        </w:numPr>
+        <w:rPr>
+          <w:b/>
+        </w:rPr>
+      </w:pPr>
+      <w:r>
+        <w:t xml:space="preserve">If the value is ‘true’, </w:t>
+      </w:r>
+    </w:p>
+    <w:p>
+      <w:pPr>
+        <w:pStyle w:val="ListParagraph"/>
+        <w:numPr>
+          <w:ilvl w:val="3"/>
+          <w:numId w:val="5"/>
+        </w:numPr>
+        <w:rPr>
+          <w:b/>
+        </w:rPr>
+      </w:pPr>
+      <w:r>
+        <w:t>that same value, ‘true’ is returned to the user.</w:t>
+      </w:r>
+    </w:p>
+    <w:p>
+      <w:pPr>
+        <w:pStyle w:val="ListParagraph"/>
+        <w:numPr>
+          <w:ilvl w:val="2"/>
+          <w:numId w:val="5"/>
+        </w:numPr>
+        <w:rPr>
+          <w:b/>
+        </w:rPr>
+      </w:pPr>
+      <w:r>
+        <w:t xml:space="preserve">If, instead, the value is ‘false’, </w:t>
+      </w:r>
+    </w:p>
+    <w:p>
+      <w:pPr>
+        <w:pStyle w:val="ListParagraph"/>
+        <w:numPr>
+          <w:ilvl w:val="3"/>
+          <w:numId w:val="5"/>
+        </w:numPr>
+        <w:rPr>
+          <w:b/>
+        </w:rPr>
+      </w:pPr>
+      <w:r>
+        <w:t xml:space="preserve">It prints a message letting you know the person was not found in the database and </w:t>
+      </w:r>
+    </w:p>
+    <w:p>
+      <w:pPr>
+        <w:pStyle w:val="ListParagraph"/>
+        <w:numPr>
+          <w:ilvl w:val="3"/>
+          <w:numId w:val="5"/>
+        </w:numPr>
+        <w:rPr>
+          <w:b/>
+        </w:rPr>
+      </w:pPr>
+      <w:r>
+        <w:t xml:space="preserve">asks you to enter a new name. </w:t>
+      </w:r>
+    </w:p>
+    <w:p>
+      <w:pPr>
+        <w:pStyle w:val="ListParagraph"/>
+        <w:numPr>
+          <w:ilvl w:val="4"/>
+          <w:numId w:val="5"/>
+        </w:numPr>
+        <w:rPr>
+          <w:b/>
+        </w:rPr>
+      </w:pPr>
+      <w:r>
+        <w:t xml:space="preserve">If the person enters “q” to quit, the delete method returns the value it was passed from </w:t>
+      </w:r>
+      <w:r>
+        <w:t xml:space="preserve">the </w:t>
+      </w:r>
+      <w:r>
+        <w:rPr>
+          <w:rFonts w:ascii="Consolas" w:hAnsi="Consolas"/>
+          <w:b/>
+          <w:sz w:val="18"/>
+        </w:rPr>
+        <w:t>delete</w:t>
+      </w:r>
+      <w:r>
+        <w:rPr>
+          <w:rFonts w:ascii="Consolas" w:hAnsi="Consolas"/>
+          <w:b/>
+          <w:sz w:val="18"/>
+        </w:rPr>
+        <w:t>(</w:t>
+      </w:r>
+      <w:r>
+        <w:rPr>
+          <w:rFonts w:ascii="Consolas" w:hAnsi="Consolas"/>
+          <w:b/>
+          <w:color w:val="7F7F7F" w:themeColor="text1" w:themeTint="80"/>
+          <w:sz w:val="18"/>
+        </w:rPr>
+        <w:t>int</w:t>
+      </w:r>
+      <w:r>
+        <w:rPr>
+          <w:rFonts w:ascii="Consolas" w:hAnsi="Consolas"/>
+          <w:b/>
+          <w:sz w:val="18"/>
+        </w:rPr>
+        <w:t>)</w:t>
+      </w:r>
+      <w:r>
+        <w:rPr>
+          <w:b/>
+          <w:sz w:val="18"/>
+        </w:rPr>
+        <w:t xml:space="preserve"> </w:t>
+      </w:r>
+      <w:r>
+        <w:t>method</w:t>
+      </w:r>
+      <w:r>
+        <w:t>, ‘false’.</w:t>
+      </w:r>
+    </w:p>
+    <w:p>
+      <w:pPr>
+        <w:pStyle w:val="ListParagraph"/>
+        <w:numPr>
+          <w:ilvl w:val="4"/>
+          <w:numId w:val="5"/>
+        </w:numPr>
+        <w:rPr>
+          <w:b/>
+        </w:rPr>
+      </w:pPr>
+      <w:r>
+        <w:t>If instead, they enter a new string of words, the method restarts itself with the name given.</w:t>
       </w:r>
     </w:p>
     <w:p>
@@ -11932,33 +12393,124 @@
         <w:pStyle w:val="ListParagraph"/>
         <w:numPr>
           <w:ilvl w:val="0"/>
-          <w:numId w:val="38"/>
+          <w:numId w:val="5"/>
         </w:numPr>
         <w:rPr>
           <w:b/>
         </w:rPr>
       </w:pPr>
-      <w:r>
-        <w:t xml:space="preserve">This new </w:t>
-      </w:r>
-      <w:proofErr w:type="spellStart"/>
-      <w:r>
-        <w:t>CollegeDatabase</w:t>
-      </w:r>
-      <w:proofErr w:type="spellEnd"/>
-      <w:r>
-        <w:t xml:space="preserve"> is then returned to the method that used this method (</w:t>
-      </w:r>
-      <w:r>
-        <w:rPr>
-          <w:rFonts w:ascii="Consolas" w:hAnsi="Consolas"/>
-          <w:b/>
-          <w:sz w:val="18"/>
-        </w:rPr>
-        <w:t>separate</w:t>
-      </w:r>
-      <w:r>
-        <w:t>).</w:t>
+      <w:proofErr w:type="gramStart"/>
+      <w:r>
+        <w:rPr>
+          <w:rFonts w:ascii="Consolas" w:hAnsi="Consolas"/>
+          <w:b/>
+          <w:sz w:val="18"/>
+        </w:rPr>
+        <w:t>delete</w:t>
+      </w:r>
+      <w:r>
+        <w:rPr>
+          <w:rFonts w:ascii="Consolas" w:hAnsi="Consolas"/>
+          <w:b/>
+          <w:sz w:val="18"/>
+        </w:rPr>
+        <w:t>(</w:t>
+      </w:r>
+      <w:proofErr w:type="gramEnd"/>
+      <w:r>
+        <w:rPr>
+          <w:rFonts w:ascii="Consolas" w:hAnsi="Consolas"/>
+          <w:b/>
+          <w:color w:val="7F7F7F" w:themeColor="text1" w:themeTint="80"/>
+          <w:sz w:val="18"/>
+        </w:rPr>
+        <w:t>String</w:t>
+      </w:r>
+      <w:r>
+        <w:rPr>
+          <w:rFonts w:ascii="Consolas" w:hAnsi="Consolas"/>
+          <w:b/>
+          <w:sz w:val="18"/>
+        </w:rPr>
+        <w:t>)</w:t>
+      </w:r>
+      <w:r>
+        <w:rPr>
+          <w:b/>
+          <w:sz w:val="18"/>
+        </w:rPr>
+        <w:t xml:space="preserve"> </w:t>
+      </w:r>
+    </w:p>
+    <w:p>
+      <w:pPr>
+        <w:pStyle w:val="ListParagraph"/>
+        <w:rPr>
+          <w:i/>
+        </w:rPr>
+      </w:pPr>
+      <w:r>
+        <w:rPr>
+          <w:i/>
+        </w:rPr>
+        <w:t>Objective:</w:t>
+      </w:r>
+      <w:r>
+        <w:rPr>
+          <w:i/>
+        </w:rPr>
+        <w:t xml:space="preserve"> delete a person from the </w:t>
+      </w:r>
+      <w:proofErr w:type="gramStart"/>
+      <w:r>
+        <w:rPr>
+          <w:i/>
+        </w:rPr>
+        <w:t>database.*</w:t>
+      </w:r>
+      <w:proofErr w:type="gramEnd"/>
+      <w:r>
+        <w:rPr>
+          <w:i/>
+        </w:rPr>
+        <w:t>*********</w:t>
+      </w:r>
+    </w:p>
+    <w:p>
+      <w:pPr>
+        <w:pStyle w:val="ListParagraph"/>
+        <w:numPr>
+          <w:ilvl w:val="1"/>
+          <w:numId w:val="5"/>
+        </w:numPr>
+        <w:rPr>
+          <w:b/>
+        </w:rPr>
+      </w:pPr>
+      <w:r>
+        <w:t>It requires you to send it a string of words representing a Person’s name.</w:t>
+      </w:r>
+    </w:p>
+    <w:p>
+      <w:pPr>
+        <w:rPr>
+          <w:b/>
+        </w:rPr>
+      </w:pPr>
+    </w:p>
+    <w:p>
+      <w:pPr>
+        <w:rPr>
+          <w:b/>
+        </w:rPr>
+      </w:pPr>
+    </w:p>
+    <w:p>
+      <w:pPr>
+        <w:pStyle w:val="Heading1"/>
+      </w:pPr>
+      <w:r>
+        <w:t>Testing records:</w:t>
       </w:r>
     </w:p>
     <w:p>
@@ -14549,7 +15101,7 @@
   <w:abstractNum w:abstractNumId="23" w15:restartNumberingAfterBreak="0">
     <w:nsid w:val="53396778"/>
     <w:multiLevelType w:val="hybridMultilevel"/>
-    <w:tmpl w:val="4F280840"/>
+    <w:tmpl w:val="59BE5E94"/>
     <w:lvl w:ilvl="0" w:tplc="04090001">
       <w:start w:val="1"/>
       <w:numFmt w:val="bullet"/>
@@ -15803,7 +16355,7 @@
   <w:abstractNum w:abstractNumId="35" w15:restartNumberingAfterBreak="0">
     <w:nsid w:val="6C7064FC"/>
     <w:multiLevelType w:val="hybridMultilevel"/>
-    <w:tmpl w:val="3506859A"/>
+    <w:tmpl w:val="6CF20BDE"/>
     <w:lvl w:ilvl="0" w:tplc="0409000B">
       <w:start w:val="1"/>
       <w:numFmt w:val="bullet"/>
@@ -15816,43 +16368,44 @@
         <w:rFonts w:ascii="Wingdings" w:hAnsi="Wingdings" w:hint="default"/>
       </w:rPr>
     </w:lvl>
-    <w:lvl w:ilvl="1" w:tplc="04090001">
+    <w:lvl w:ilvl="1" w:tplc="B75A7BA0">
       <w:start w:val="1"/>
       <w:numFmt w:val="bullet"/>
       <w:lvlText w:val=""/>
       <w:lvlJc w:val="left"/>
       <w:pPr>
         <w:ind w:left="1440" w:hanging="360"/>
+      </w:pPr>
+      <w:rPr>
+        <w:rFonts w:ascii="Symbol" w:hAnsi="Symbol" w:hint="default"/>
+        <w:b w:val="0"/>
+      </w:rPr>
+    </w:lvl>
+    <w:lvl w:ilvl="2" w:tplc="04090005">
+      <w:start w:val="1"/>
+      <w:numFmt w:val="bullet"/>
+      <w:lvlText w:val=""/>
+      <w:lvlJc w:val="left"/>
+      <w:pPr>
+        <w:ind w:left="2160" w:hanging="360"/>
+      </w:pPr>
+      <w:rPr>
+        <w:rFonts w:ascii="Wingdings" w:hAnsi="Wingdings" w:hint="default"/>
+      </w:rPr>
+    </w:lvl>
+    <w:lvl w:ilvl="3" w:tplc="04090001">
+      <w:start w:val="1"/>
+      <w:numFmt w:val="bullet"/>
+      <w:lvlText w:val=""/>
+      <w:lvlJc w:val="left"/>
+      <w:pPr>
+        <w:ind w:left="2880" w:hanging="360"/>
       </w:pPr>
       <w:rPr>
         <w:rFonts w:ascii="Symbol" w:hAnsi="Symbol" w:hint="default"/>
       </w:rPr>
     </w:lvl>
-    <w:lvl w:ilvl="2" w:tplc="04090005">
-      <w:start w:val="1"/>
-      <w:numFmt w:val="bullet"/>
-      <w:lvlText w:val=""/>
-      <w:lvlJc w:val="left"/>
-      <w:pPr>
-        <w:ind w:left="2160" w:hanging="360"/>
-      </w:pPr>
-      <w:rPr>
-        <w:rFonts w:ascii="Wingdings" w:hAnsi="Wingdings" w:hint="default"/>
-      </w:rPr>
-    </w:lvl>
-    <w:lvl w:ilvl="3" w:tplc="04090001" w:tentative="1">
-      <w:start w:val="1"/>
-      <w:numFmt w:val="bullet"/>
-      <w:lvlText w:val=""/>
-      <w:lvlJc w:val="left"/>
-      <w:pPr>
-        <w:ind w:left="2880" w:hanging="360"/>
-      </w:pPr>
-      <w:rPr>
-        <w:rFonts w:ascii="Symbol" w:hAnsi="Symbol" w:hint="default"/>
-      </w:rPr>
-    </w:lvl>
-    <w:lvl w:ilvl="4" w:tplc="04090003" w:tentative="1">
+    <w:lvl w:ilvl="4" w:tplc="04090003">
       <w:start w:val="1"/>
       <w:numFmt w:val="bullet"/>
       <w:lvlText w:val="o"/>

</xml_diff>

<commit_message>
Edits to deleteDatabase in CollegeDatabase in Final Project
changed to running deletions through delete(int) instead of delete(string) to bypass user inputs. edited output to user to describe error margin.
</commit_message>
<xml_diff>
--- a/Report_FinalProject_CSC142.docx
+++ b/Report_FinalProject_CSC142.docx
@@ -11793,31 +11793,18 @@
         </w:rPr>
       </w:pPr>
       <w:r>
-        <w:t xml:space="preserve">It requires you to send it an integer representing a </w:t>
-      </w:r>
-      <w:r>
-        <w:t>P</w:t>
-      </w:r>
-      <w:r>
-        <w:t>erson</w:t>
-      </w:r>
-      <w:r>
-        <w:t>’</w:t>
-      </w:r>
-      <w:r>
-        <w:t xml:space="preserve">s position </w:t>
-      </w:r>
-      <w:r>
-        <w:t xml:space="preserve">(index </w:t>
-      </w:r>
-      <w:r>
-        <w:t>or location</w:t>
-      </w:r>
-      <w:r>
-        <w:t>)</w:t>
-      </w:r>
-      <w:r>
-        <w:t xml:space="preserve"> in the database. </w:t>
+        <w:t>Note: this method is private, and cannot be accessed by a user directly. It is used exclusively by</w:t>
+      </w:r>
+      <w:bookmarkStart w:id="0" w:name="_GoBack"/>
+      <w:bookmarkEnd w:id="0"/>
+      <w:r>
+        <w:t xml:space="preserve"> method</w:t>
+      </w:r>
+      <w:r>
+        <w:t>s</w:t>
+      </w:r>
+      <w:r>
+        <w:t xml:space="preserve"> described later.</w:t>
       </w:r>
     </w:p>
     <w:p>
@@ -11833,6 +11820,45 @@
       </w:pPr>
       <w:r>
         <w:lastRenderedPageBreak/>
+        <w:t xml:space="preserve">It requires you to send it an integer representing a </w:t>
+      </w:r>
+      <w:r>
+        <w:t>P</w:t>
+      </w:r>
+      <w:r>
+        <w:t>erson</w:t>
+      </w:r>
+      <w:r>
+        <w:t>’</w:t>
+      </w:r>
+      <w:r>
+        <w:t xml:space="preserve">s position </w:t>
+      </w:r>
+      <w:r>
+        <w:t xml:space="preserve">(index </w:t>
+      </w:r>
+      <w:r>
+        <w:t>or location</w:t>
+      </w:r>
+      <w:r>
+        <w:t>)</w:t>
+      </w:r>
+      <w:r>
+        <w:t xml:space="preserve"> in the database. </w:t>
+      </w:r>
+    </w:p>
+    <w:p>
+      <w:pPr>
+        <w:pStyle w:val="ListParagraph"/>
+        <w:numPr>
+          <w:ilvl w:val="0"/>
+          <w:numId w:val="38"/>
+        </w:numPr>
+        <w:rPr>
+          <w:b/>
+        </w:rPr>
+      </w:pPr>
+      <w:r>
         <w:t xml:space="preserve">If the number is negative or larger than the size of the database, </w:t>
       </w:r>
     </w:p>
@@ -12026,8 +12052,6 @@
         </w:rPr>
         <w:t xml:space="preserve"> delete a person from the database.</w:t>
       </w:r>
-      <w:bookmarkStart w:id="0" w:name="_GoBack"/>
-      <w:bookmarkEnd w:id="0"/>
     </w:p>
     <w:p>
       <w:pPr>
@@ -12164,10 +12188,7 @@
         <w:t xml:space="preserve"> </w:t>
       </w:r>
       <w:r>
-        <w:t>method</w:t>
-      </w:r>
-      <w:r>
-        <w:t xml:space="preserve"> described above.</w:t>
+        <w:t>method described above.</w:t>
       </w:r>
     </w:p>
     <w:p>
@@ -12182,10 +12203,7 @@
         </w:rPr>
       </w:pPr>
       <w:r>
-        <w:t xml:space="preserve">It checks to see if the return value for </w:t>
-      </w:r>
-      <w:r>
-        <w:t xml:space="preserve">the </w:t>
+        <w:t xml:space="preserve">It checks to see if the return value for the </w:t>
       </w:r>
       <w:r>
         <w:rPr>
@@ -12228,10 +12246,7 @@
         <w:t xml:space="preserve"> </w:t>
       </w:r>
       <w:r>
-        <w:t>method</w:t>
-      </w:r>
-      <w:r>
-        <w:t xml:space="preserve"> was ‘true’ or ‘false’.</w:t>
+        <w:t>method was ‘true’ or ‘false’.</w:t>
       </w:r>
     </w:p>
     <w:p>
@@ -12321,10 +12336,7 @@
         </w:rPr>
       </w:pPr>
       <w:r>
-        <w:t xml:space="preserve">If the person enters “q” to quit, the delete method returns the value it was passed from </w:t>
-      </w:r>
-      <w:r>
-        <w:t xml:space="preserve">the </w:t>
+        <w:t xml:space="preserve">If the person enters “q” to quit, the delete method returns the value it was passed from the </w:t>
       </w:r>
       <w:r>
         <w:rPr>
@@ -12367,10 +12379,7 @@
         <w:t xml:space="preserve"> </w:t>
       </w:r>
       <w:r>
-        <w:t>method</w:t>
-      </w:r>
-      <w:r>
-        <w:t>, ‘false’.</w:t>
+        <w:t>method, ‘false’.</w:t>
       </w:r>
     </w:p>
     <w:p>
@@ -12399,6 +12408,7 @@
           <w:b/>
         </w:rPr>
       </w:pPr>
+      <w:proofErr w:type="spellStart"/>
       <w:proofErr w:type="gramStart"/>
       <w:r>
         <w:rPr>
@@ -12414,8 +12424,18 @@
           <w:b/>
           <w:sz w:val="18"/>
         </w:rPr>
+        <w:t>Database</w:t>
+      </w:r>
+      <w:proofErr w:type="spellEnd"/>
+      <w:r>
+        <w:rPr>
+          <w:rFonts w:ascii="Consolas" w:hAnsi="Consolas"/>
+          <w:b/>
+          <w:sz w:val="18"/>
+        </w:rPr>
         <w:t>(</w:t>
       </w:r>
+      <w:proofErr w:type="spellStart"/>
       <w:proofErr w:type="gramEnd"/>
       <w:r>
         <w:rPr>
@@ -12424,8 +12444,9 @@
           <w:color w:val="7F7F7F" w:themeColor="text1" w:themeTint="80"/>
           <w:sz w:val="18"/>
         </w:rPr>
-        <w:t>String</w:t>
-      </w:r>
+        <w:t>CollegeDatabase</w:t>
+      </w:r>
+      <w:proofErr w:type="spellEnd"/>
       <w:r>
         <w:rPr>
           <w:rFonts w:ascii="Consolas" w:hAnsi="Consolas"/>
@@ -12459,7 +12480,25 @@
         <w:rPr>
           <w:i/>
         </w:rPr>
-        <w:t xml:space="preserve"> delete a person from the </w:t>
+        <w:t xml:space="preserve"> delete a </w:t>
+      </w:r>
+      <w:r>
+        <w:rPr>
+          <w:i/>
+        </w:rPr>
+        <w:t>section</w:t>
+      </w:r>
+      <w:r>
+        <w:rPr>
+          <w:i/>
+        </w:rPr>
+        <w:t xml:space="preserve"> of</w:t>
+      </w:r>
+      <w:r>
+        <w:rPr>
+          <w:i/>
+        </w:rPr>
+        <w:t xml:space="preserve"> from the </w:t>
       </w:r>
       <w:proofErr w:type="gramStart"/>
       <w:r>

</xml_diff>

<commit_message>
All deleting methods in CollegeDatabase reported
</commit_message>
<xml_diff>
--- a/Report_FinalProject_CSC142.docx
+++ b/Report_FinalProject_CSC142.docx
@@ -11793,12 +11793,7 @@
         </w:rPr>
       </w:pPr>
       <w:r>
-        <w:t>Note: this method is private, and cannot be accessed by a user directly. It is used exclusively by</w:t>
-      </w:r>
-      <w:bookmarkStart w:id="0" w:name="_GoBack"/>
-      <w:bookmarkEnd w:id="0"/>
-      <w:r>
-        <w:t xml:space="preserve"> method</w:t>
+        <w:t>Note: this method is private, and cannot be accessed by a user directly. It is used exclusively by method</w:t>
       </w:r>
       <w:r>
         <w:t>s</w:t>
@@ -12480,39 +12475,19 @@
         <w:rPr>
           <w:i/>
         </w:rPr>
-        <w:t xml:space="preserve"> delete a </w:t>
+        <w:t xml:space="preserve"> delete </w:t>
       </w:r>
       <w:r>
         <w:rPr>
           <w:i/>
         </w:rPr>
-        <w:t>section</w:t>
+        <w:t>multiple people</w:t>
       </w:r>
       <w:r>
         <w:rPr>
           <w:i/>
         </w:rPr>
-        <w:t xml:space="preserve"> of</w:t>
-      </w:r>
-      <w:r>
-        <w:rPr>
-          <w:i/>
-        </w:rPr>
-        <w:t xml:space="preserve"> from the </w:t>
-      </w:r>
-      <w:proofErr w:type="gramStart"/>
-      <w:r>
-        <w:rPr>
-          <w:i/>
-        </w:rPr>
-        <w:t>database.*</w:t>
-      </w:r>
-      <w:proofErr w:type="gramEnd"/>
-      <w:r>
-        <w:rPr>
-          <w:i/>
-        </w:rPr>
-        <w:t>*********</w:t>
+        <w:t xml:space="preserve"> from the database.</w:t>
       </w:r>
     </w:p>
     <w:p>
@@ -12527,7 +12502,294 @@
         </w:rPr>
       </w:pPr>
       <w:r>
-        <w:t>It requires you to send it a string of words representing a Person’s name.</w:t>
+        <w:t xml:space="preserve">It requires you to send it </w:t>
+      </w:r>
+      <w:r>
+        <w:rPr>
+          <w:i/>
+        </w:rPr>
+        <w:t>a</w:t>
+      </w:r>
+      <w:r>
+        <w:rPr>
+          <w:i/>
+        </w:rPr>
+        <w:t>nother</w:t>
+      </w:r>
+      <w:r>
+        <w:t xml:space="preserve"> </w:t>
+      </w:r>
+      <w:proofErr w:type="spellStart"/>
+      <w:r>
+        <w:t>CollegeDatabase</w:t>
+      </w:r>
+      <w:proofErr w:type="spellEnd"/>
+      <w:r>
+        <w:t>.</w:t>
+      </w:r>
+    </w:p>
+    <w:p>
+      <w:pPr>
+        <w:pStyle w:val="ListParagraph"/>
+        <w:numPr>
+          <w:ilvl w:val="1"/>
+          <w:numId w:val="5"/>
+        </w:numPr>
+        <w:rPr>
+          <w:b/>
+        </w:rPr>
+      </w:pPr>
+      <w:r>
+        <w:t xml:space="preserve">For every Person stored in the </w:t>
+      </w:r>
+      <w:r>
+        <w:rPr>
+          <w:i/>
+        </w:rPr>
+        <w:t>other</w:t>
+      </w:r>
+      <w:r>
+        <w:rPr>
+          <w:i/>
+        </w:rPr>
+        <w:t xml:space="preserve"> </w:t>
+      </w:r>
+      <w:proofErr w:type="spellStart"/>
+      <w:r>
+        <w:t>CollegeDatabase</w:t>
+      </w:r>
+      <w:proofErr w:type="spellEnd"/>
+      <w:r>
+        <w:t xml:space="preserve">, </w:t>
+      </w:r>
+    </w:p>
+    <w:p>
+      <w:pPr>
+        <w:pStyle w:val="ListParagraph"/>
+        <w:numPr>
+          <w:ilvl w:val="2"/>
+          <w:numId w:val="5"/>
+        </w:numPr>
+        <w:rPr>
+          <w:b/>
+        </w:rPr>
+      </w:pPr>
+      <w:r>
+        <w:t xml:space="preserve">It </w:t>
+      </w:r>
+      <w:r>
+        <w:t xml:space="preserve">uses the Person’s </w:t>
+      </w:r>
+      <w:proofErr w:type="spellStart"/>
+      <w:proofErr w:type="gramStart"/>
+      <w:r>
+        <w:rPr>
+          <w:rFonts w:ascii="Consolas" w:hAnsi="Consolas"/>
+          <w:b/>
+          <w:sz w:val="18"/>
+        </w:rPr>
+        <w:t>getName</w:t>
+      </w:r>
+      <w:proofErr w:type="spellEnd"/>
+      <w:r>
+        <w:rPr>
+          <w:rFonts w:ascii="Consolas" w:hAnsi="Consolas"/>
+          <w:b/>
+          <w:sz w:val="18"/>
+        </w:rPr>
+        <w:t>(</w:t>
+      </w:r>
+      <w:proofErr w:type="gramEnd"/>
+      <w:r>
+        <w:rPr>
+          <w:rFonts w:ascii="Consolas" w:hAnsi="Consolas"/>
+          <w:b/>
+          <w:sz w:val="18"/>
+        </w:rPr>
+        <w:t>)</w:t>
+      </w:r>
+      <w:r>
+        <w:t xml:space="preserve"> method to access their name. </w:t>
+      </w:r>
+    </w:p>
+    <w:p>
+      <w:pPr>
+        <w:pStyle w:val="ListParagraph"/>
+        <w:numPr>
+          <w:ilvl w:val="2"/>
+          <w:numId w:val="5"/>
+        </w:numPr>
+        <w:rPr>
+          <w:b/>
+        </w:rPr>
+      </w:pPr>
+      <w:r>
+        <w:t xml:space="preserve">It </w:t>
+      </w:r>
+      <w:r>
+        <w:t xml:space="preserve">sends that name to the </w:t>
+      </w:r>
+      <w:proofErr w:type="spellStart"/>
+      <w:proofErr w:type="gramStart"/>
+      <w:r>
+        <w:rPr>
+          <w:rFonts w:ascii="Consolas" w:hAnsi="Consolas"/>
+          <w:b/>
+          <w:sz w:val="18"/>
+        </w:rPr>
+        <w:t>findLocation</w:t>
+      </w:r>
+      <w:proofErr w:type="spellEnd"/>
+      <w:r>
+        <w:rPr>
+          <w:rFonts w:ascii="Consolas" w:hAnsi="Consolas"/>
+          <w:b/>
+          <w:sz w:val="18"/>
+        </w:rPr>
+        <w:t>(</w:t>
+      </w:r>
+      <w:proofErr w:type="gramEnd"/>
+      <w:r>
+        <w:rPr>
+          <w:rFonts w:ascii="Consolas" w:hAnsi="Consolas"/>
+          <w:b/>
+          <w:color w:val="7F7F7F" w:themeColor="text1" w:themeTint="80"/>
+          <w:sz w:val="18"/>
+        </w:rPr>
+        <w:t>String</w:t>
+      </w:r>
+      <w:r>
+        <w:rPr>
+          <w:rFonts w:ascii="Consolas" w:hAnsi="Consolas"/>
+          <w:b/>
+          <w:sz w:val="18"/>
+        </w:rPr>
+        <w:t>)</w:t>
+      </w:r>
+      <w:r>
+        <w:rPr>
+          <w:b/>
+          <w:sz w:val="18"/>
+        </w:rPr>
+        <w:t xml:space="preserve"> </w:t>
+      </w:r>
+      <w:r>
+        <w:t>method described below to access the Person’s location in the database.</w:t>
+      </w:r>
+    </w:p>
+    <w:p>
+      <w:pPr>
+        <w:pStyle w:val="ListParagraph"/>
+        <w:numPr>
+          <w:ilvl w:val="2"/>
+          <w:numId w:val="5"/>
+        </w:numPr>
+        <w:rPr>
+          <w:b/>
+        </w:rPr>
+      </w:pPr>
+      <w:r>
+        <w:t xml:space="preserve">It sends that location to the </w:t>
+      </w:r>
+      <w:r>
+        <w:rPr>
+          <w:rFonts w:ascii="Consolas" w:hAnsi="Consolas"/>
+          <w:b/>
+          <w:sz w:val="18"/>
+        </w:rPr>
+        <w:t>delete</w:t>
+      </w:r>
+      <w:r>
+        <w:rPr>
+          <w:rFonts w:ascii="Consolas" w:hAnsi="Consolas"/>
+          <w:b/>
+          <w:sz w:val="18"/>
+        </w:rPr>
+        <w:t>(</w:t>
+      </w:r>
+      <w:r>
+        <w:rPr>
+          <w:rFonts w:ascii="Consolas" w:hAnsi="Consolas"/>
+          <w:b/>
+          <w:color w:val="7F7F7F" w:themeColor="text1" w:themeTint="80"/>
+          <w:sz w:val="18"/>
+        </w:rPr>
+        <w:t>int</w:t>
+      </w:r>
+      <w:r>
+        <w:rPr>
+          <w:rFonts w:ascii="Consolas" w:hAnsi="Consolas"/>
+          <w:b/>
+          <w:sz w:val="18"/>
+        </w:rPr>
+        <w:t>)</w:t>
+      </w:r>
+      <w:r>
+        <w:rPr>
+          <w:b/>
+          <w:sz w:val="18"/>
+        </w:rPr>
+        <w:t xml:space="preserve"> </w:t>
+      </w:r>
+      <w:r>
+        <w:t>method</w:t>
+      </w:r>
+      <w:r>
+        <w:t>.</w:t>
+      </w:r>
+    </w:p>
+    <w:p>
+      <w:pPr>
+        <w:pStyle w:val="ListParagraph"/>
+        <w:numPr>
+          <w:ilvl w:val="2"/>
+          <w:numId w:val="5"/>
+        </w:numPr>
+        <w:rPr>
+          <w:b/>
+        </w:rPr>
+      </w:pPr>
+      <w:r>
+        <w:t xml:space="preserve">If the current Person in the </w:t>
+      </w:r>
+      <w:r>
+        <w:rPr>
+          <w:i/>
+        </w:rPr>
+        <w:t xml:space="preserve">other </w:t>
+      </w:r>
+      <w:proofErr w:type="spellStart"/>
+      <w:r>
+        <w:t>CollegeDatabase</w:t>
+      </w:r>
+      <w:proofErr w:type="spellEnd"/>
+      <w:r>
+        <w:t xml:space="preserve"> is found in the current </w:t>
+      </w:r>
+      <w:proofErr w:type="spellStart"/>
+      <w:r>
+        <w:t>CollegeDatabase</w:t>
+      </w:r>
+      <w:proofErr w:type="spellEnd"/>
+      <w:r>
+        <w:t>, they are deleted.</w:t>
+      </w:r>
+      <w:bookmarkStart w:id="0" w:name="_GoBack"/>
+      <w:bookmarkEnd w:id="0"/>
+    </w:p>
+    <w:p>
+      <w:pPr>
+        <w:pStyle w:val="ListParagraph"/>
+        <w:numPr>
+          <w:ilvl w:val="1"/>
+          <w:numId w:val="5"/>
+        </w:numPr>
+        <w:rPr>
+          <w:b/>
+        </w:rPr>
+      </w:pPr>
+      <w:r>
+        <w:t>It then prints to the screen the successful, failed, and attempted deletions.</w:t>
       </w:r>
     </w:p>
     <w:p>
@@ -12549,6 +12811,7 @@
         <w:pStyle w:val="Heading1"/>
       </w:pPr>
       <w:r>
+        <w:lastRenderedPageBreak/>
         <w:t>Testing records:</w:t>
       </w:r>
     </w:p>

</xml_diff>

<commit_message>
FinalProject Report written through expand()
</commit_message>
<xml_diff>
--- a/Report_FinalProject_CSC142.docx
+++ b/Report_FinalProject_CSC142.docx
@@ -10800,7 +10800,16 @@
       </w:r>
       <w:proofErr w:type="spellEnd"/>
       <w:r>
-        <w:t xml:space="preserve"> method another </w:t>
+        <w:t xml:space="preserve"> method </w:t>
+      </w:r>
+      <w:r>
+        <w:rPr>
+          <w:i/>
+        </w:rPr>
+        <w:t>another</w:t>
+      </w:r>
+      <w:r>
+        <w:t xml:space="preserve"> </w:t>
       </w:r>
       <w:proofErr w:type="spellStart"/>
       <w:r>
@@ -10824,7 +10833,30 @@
       </w:pPr>
       <w:r>
         <w:lastRenderedPageBreak/>
-        <w:t xml:space="preserve">It accesses every Person (Employee or Student) in the ‘other’ College database and sends them one at a time to the </w:t>
+        <w:t xml:space="preserve">It accesses every Person (Employee or Student) in the </w:t>
+      </w:r>
+      <w:r>
+        <w:rPr>
+          <w:i/>
+        </w:rPr>
+        <w:t>other</w:t>
+      </w:r>
+      <w:r>
+        <w:t xml:space="preserve"> </w:t>
+      </w:r>
+      <w:proofErr w:type="spellStart"/>
+      <w:r>
+        <w:t>College</w:t>
+      </w:r>
+      <w:r>
+        <w:t>D</w:t>
+      </w:r>
+      <w:r>
+        <w:t>atabase</w:t>
+      </w:r>
+      <w:proofErr w:type="spellEnd"/>
+      <w:r>
+        <w:t xml:space="preserve"> and sends them one at a time to the </w:t>
       </w:r>
       <w:proofErr w:type="gramStart"/>
       <w:r>
@@ -10983,21 +11015,31 @@
         </w:rPr>
       </w:pPr>
       <w:r>
-        <w:t xml:space="preserve">it </w:t>
-      </w:r>
-      <w:r>
-        <w:t xml:space="preserve">adds them to the database stored in the </w:t>
-      </w:r>
-      <w:proofErr w:type="spellStart"/>
-      <w:r>
-        <w:t>CollegeDatabase</w:t>
-      </w:r>
-      <w:proofErr w:type="spellEnd"/>
-      <w:r>
-        <w:t xml:space="preserve"> object</w:t>
-      </w:r>
-      <w:r>
-        <w:t>, and</w:t>
+        <w:t xml:space="preserve">If the database is full, the database size is increased using the </w:t>
+      </w:r>
+      <w:proofErr w:type="gramStart"/>
+      <w:r>
+        <w:rPr>
+          <w:rFonts w:ascii="Consolas" w:hAnsi="Consolas"/>
+          <w:b/>
+          <w:sz w:val="18"/>
+        </w:rPr>
+        <w:t>expand(</w:t>
+      </w:r>
+      <w:proofErr w:type="gramEnd"/>
+      <w:r>
+        <w:rPr>
+          <w:rFonts w:ascii="Consolas" w:hAnsi="Consolas"/>
+          <w:b/>
+          <w:sz w:val="18"/>
+        </w:rPr>
+        <w:t>)</w:t>
+      </w:r>
+      <w:r>
+        <w:t xml:space="preserve"> method</w:t>
+      </w:r>
+      <w:r>
+        <w:t xml:space="preserve"> described below.</w:t>
       </w:r>
     </w:p>
     <w:p>
@@ -11012,6 +11054,44 @@
         </w:rPr>
       </w:pPr>
       <w:r>
+        <w:t xml:space="preserve">Next, </w:t>
+      </w:r>
+      <w:r>
+        <w:t xml:space="preserve">it </w:t>
+      </w:r>
+      <w:r>
+        <w:t>adds the</w:t>
+      </w:r>
+      <w:r>
+        <w:t xml:space="preserve"> Person</w:t>
+      </w:r>
+      <w:r>
+        <w:t xml:space="preserve"> to the database stored in the </w:t>
+      </w:r>
+      <w:proofErr w:type="spellStart"/>
+      <w:r>
+        <w:t>CollegeDatabase</w:t>
+      </w:r>
+      <w:proofErr w:type="spellEnd"/>
+      <w:r>
+        <w:t xml:space="preserve"> object</w:t>
+      </w:r>
+      <w:r>
+        <w:t>, and</w:t>
+      </w:r>
+    </w:p>
+    <w:p>
+      <w:pPr>
+        <w:pStyle w:val="ListParagraph"/>
+        <w:numPr>
+          <w:ilvl w:val="2"/>
+          <w:numId w:val="5"/>
+        </w:numPr>
+        <w:rPr>
+          <w:b/>
+        </w:rPr>
+      </w:pPr>
+      <w:r>
         <w:t xml:space="preserve">updates the size of the database, incrementing it </w:t>
       </w:r>
       <w:r>
@@ -11766,6 +11846,7 @@
         <w:rPr>
           <w:i/>
         </w:rPr>
+        <w:lastRenderedPageBreak/>
         <w:t>Objective:</w:t>
       </w:r>
       <w:r>
@@ -11814,7 +11895,6 @@
         </w:rPr>
       </w:pPr>
       <w:r>
-        <w:lastRenderedPageBreak/>
         <w:t xml:space="preserve">It requires you to send it an integer representing a </w:t>
       </w:r>
       <w:r>
@@ -12298,9 +12378,13 @@
         </w:numPr>
         <w:rPr>
           <w:b/>
-        </w:rPr>
-      </w:pPr>
-      <w:r>
+          <w:highlight w:val="yellow"/>
+        </w:rPr>
+      </w:pPr>
+      <w:r>
+        <w:rPr>
+          <w:highlight w:val="yellow"/>
+        </w:rPr>
         <w:t xml:space="preserve">It prints a message letting you know the person was not found in the database and </w:t>
       </w:r>
     </w:p>
@@ -12313,9 +12397,13 @@
         </w:numPr>
         <w:rPr>
           <w:b/>
-        </w:rPr>
-      </w:pPr>
-      <w:r>
+          <w:highlight w:val="yellow"/>
+        </w:rPr>
+      </w:pPr>
+      <w:r>
+        <w:rPr>
+          <w:highlight w:val="yellow"/>
+        </w:rPr>
         <w:t xml:space="preserve">asks you to enter a new name. </w:t>
       </w:r>
     </w:p>
@@ -12328,9 +12416,13 @@
         </w:numPr>
         <w:rPr>
           <w:b/>
-        </w:rPr>
-      </w:pPr>
-      <w:r>
+          <w:highlight w:val="yellow"/>
+        </w:rPr>
+      </w:pPr>
+      <w:r>
+        <w:rPr>
+          <w:highlight w:val="yellow"/>
+        </w:rPr>
         <w:t xml:space="preserve">If the person enters “q” to quit, the delete method returns the value it was passed from the </w:t>
       </w:r>
       <w:r>
@@ -12338,16 +12430,9 @@
           <w:rFonts w:ascii="Consolas" w:hAnsi="Consolas"/>
           <w:b/>
           <w:sz w:val="18"/>
-        </w:rPr>
-        <w:t>delete</w:t>
-      </w:r>
-      <w:r>
-        <w:rPr>
-          <w:rFonts w:ascii="Consolas" w:hAnsi="Consolas"/>
-          <w:b/>
-          <w:sz w:val="18"/>
-        </w:rPr>
-        <w:t>(</w:t>
+          <w:highlight w:val="yellow"/>
+        </w:rPr>
+        <w:t>delete(</w:t>
       </w:r>
       <w:r>
         <w:rPr>
@@ -12355,6 +12440,7 @@
           <w:b/>
           <w:color w:val="7F7F7F" w:themeColor="text1" w:themeTint="80"/>
           <w:sz w:val="18"/>
+          <w:highlight w:val="yellow"/>
         </w:rPr>
         <w:t>int</w:t>
       </w:r>
@@ -12363,6 +12449,7 @@
           <w:rFonts w:ascii="Consolas" w:hAnsi="Consolas"/>
           <w:b/>
           <w:sz w:val="18"/>
+          <w:highlight w:val="yellow"/>
         </w:rPr>
         <w:t>)</w:t>
       </w:r>
@@ -12370,10 +12457,14 @@
         <w:rPr>
           <w:b/>
           <w:sz w:val="18"/>
+          <w:highlight w:val="yellow"/>
         </w:rPr>
         <w:t xml:space="preserve"> </w:t>
       </w:r>
       <w:r>
+        <w:rPr>
+          <w:highlight w:val="yellow"/>
+        </w:rPr>
         <w:t>method, ‘false’.</w:t>
       </w:r>
     </w:p>
@@ -12386,9 +12477,13 @@
         </w:numPr>
         <w:rPr>
           <w:b/>
-        </w:rPr>
-      </w:pPr>
-      <w:r>
+          <w:highlight w:val="yellow"/>
+        </w:rPr>
+      </w:pPr>
+      <w:r>
+        <w:rPr>
+          <w:highlight w:val="yellow"/>
+        </w:rPr>
         <w:t>If instead, they enter a new string of words, the method restarts itself with the name given.</w:t>
       </w:r>
     </w:p>
@@ -12774,8 +12869,6 @@
       <w:r>
         <w:t>, they are deleted.</w:t>
       </w:r>
-      <w:bookmarkStart w:id="0" w:name="_GoBack"/>
-      <w:bookmarkEnd w:id="0"/>
     </w:p>
     <w:p>
       <w:pPr>
@@ -12786,21 +12879,242 @@
         </w:numPr>
         <w:rPr>
           <w:b/>
-        </w:rPr>
-      </w:pPr>
-      <w:r>
+          <w:highlight w:val="yellow"/>
+        </w:rPr>
+      </w:pPr>
+      <w:r>
+        <w:rPr>
+          <w:highlight w:val="yellow"/>
+        </w:rPr>
         <w:t>It then prints to the screen the successful, failed, and attempted deletions.</w:t>
       </w:r>
     </w:p>
     <w:p>
       <w:pPr>
-        <w:rPr>
-          <w:b/>
-        </w:rPr>
-      </w:pPr>
-    </w:p>
-    <w:p>
-      <w:pPr>
+        <w:pStyle w:val="ListParagraph"/>
+        <w:numPr>
+          <w:ilvl w:val="0"/>
+          <w:numId w:val="5"/>
+        </w:numPr>
+        <w:rPr>
+          <w:b/>
+        </w:rPr>
+      </w:pPr>
+      <w:proofErr w:type="gramStart"/>
+      <w:r>
+        <w:rPr>
+          <w:rFonts w:ascii="Consolas" w:hAnsi="Consolas"/>
+          <w:b/>
+          <w:sz w:val="18"/>
+        </w:rPr>
+        <w:t>expand</w:t>
+      </w:r>
+      <w:r>
+        <w:rPr>
+          <w:rFonts w:ascii="Consolas" w:hAnsi="Consolas"/>
+          <w:b/>
+          <w:sz w:val="18"/>
+        </w:rPr>
+        <w:t>(</w:t>
+      </w:r>
+      <w:proofErr w:type="gramEnd"/>
+      <w:r>
+        <w:rPr>
+          <w:rFonts w:ascii="Consolas" w:hAnsi="Consolas"/>
+          <w:b/>
+          <w:sz w:val="18"/>
+        </w:rPr>
+        <w:t>)</w:t>
+      </w:r>
+      <w:r>
+        <w:rPr>
+          <w:b/>
+          <w:sz w:val="18"/>
+        </w:rPr>
+        <w:t xml:space="preserve"> </w:t>
+      </w:r>
+    </w:p>
+    <w:p>
+      <w:pPr>
+        <w:pStyle w:val="ListParagraph"/>
+        <w:rPr>
+          <w:i/>
+        </w:rPr>
+      </w:pPr>
+      <w:r>
+        <w:rPr>
+          <w:i/>
+        </w:rPr>
+        <w:lastRenderedPageBreak/>
+        <w:t>Objective:</w:t>
+      </w:r>
+      <w:r>
+        <w:rPr>
+          <w:i/>
+        </w:rPr>
+        <w:t xml:space="preserve"> </w:t>
+      </w:r>
+      <w:r>
+        <w:rPr>
+          <w:i/>
+        </w:rPr>
+        <w:t xml:space="preserve">double the </w:t>
+      </w:r>
+      <w:r>
+        <w:rPr>
+          <w:i/>
+        </w:rPr>
+        <w:t>capacity</w:t>
+      </w:r>
+      <w:r>
+        <w:rPr>
+          <w:i/>
+        </w:rPr>
+        <w:t xml:space="preserve"> of the current </w:t>
+      </w:r>
+      <w:proofErr w:type="spellStart"/>
+      <w:r>
+        <w:rPr>
+          <w:i/>
+        </w:rPr>
+        <w:t>CollegeDatabase</w:t>
+      </w:r>
+      <w:proofErr w:type="spellEnd"/>
+      <w:r>
+        <w:rPr>
+          <w:i/>
+        </w:rPr>
+        <w:t>.</w:t>
+      </w:r>
+    </w:p>
+    <w:p>
+      <w:pPr>
+        <w:pStyle w:val="ListParagraph"/>
+        <w:numPr>
+          <w:ilvl w:val="1"/>
+          <w:numId w:val="5"/>
+        </w:numPr>
+        <w:rPr>
+          <w:b/>
+        </w:rPr>
+      </w:pPr>
+      <w:r>
+        <w:t xml:space="preserve">It creates a new database with twice the capacity of the current </w:t>
+      </w:r>
+      <w:proofErr w:type="spellStart"/>
+      <w:r>
+        <w:t>CollegeDatabase</w:t>
+      </w:r>
+      <w:proofErr w:type="spellEnd"/>
+      <w:r>
+        <w:t xml:space="preserve">. </w:t>
+      </w:r>
+    </w:p>
+    <w:p>
+      <w:pPr>
+        <w:pStyle w:val="ListParagraph"/>
+        <w:numPr>
+          <w:ilvl w:val="1"/>
+          <w:numId w:val="5"/>
+        </w:numPr>
+        <w:rPr>
+          <w:b/>
+        </w:rPr>
+      </w:pPr>
+      <w:r>
+        <w:t xml:space="preserve">It then copies the current </w:t>
+      </w:r>
+      <w:proofErr w:type="spellStart"/>
+      <w:r>
+        <w:t>CollegeDatabase</w:t>
+      </w:r>
+      <w:proofErr w:type="spellEnd"/>
+      <w:r>
+        <w:t xml:space="preserve"> to the new database and </w:t>
+      </w:r>
+    </w:p>
+    <w:p>
+      <w:pPr>
+        <w:pStyle w:val="ListParagraph"/>
+        <w:numPr>
+          <w:ilvl w:val="1"/>
+          <w:numId w:val="5"/>
+        </w:numPr>
+        <w:rPr>
+          <w:b/>
+        </w:rPr>
+      </w:pPr>
+      <w:r>
+        <w:t xml:space="preserve">sets the database stored in this </w:t>
+      </w:r>
+      <w:proofErr w:type="spellStart"/>
+      <w:r>
+        <w:t>CollegeDatabase</w:t>
+      </w:r>
+      <w:proofErr w:type="spellEnd"/>
+      <w:r>
+        <w:t xml:space="preserve"> </w:t>
+      </w:r>
+      <w:r>
+        <w:t xml:space="preserve">object </w:t>
+      </w:r>
+      <w:r>
+        <w:t>to be</w:t>
+      </w:r>
+      <w:r>
+        <w:t xml:space="preserve"> the new database.</w:t>
+      </w:r>
+    </w:p>
+    <w:p>
+      <w:pPr>
+        <w:pStyle w:val="ListParagraph"/>
+        <w:numPr>
+          <w:ilvl w:val="1"/>
+          <w:numId w:val="5"/>
+        </w:numPr>
+        <w:rPr>
+          <w:b/>
+        </w:rPr>
+      </w:pPr>
+      <w:r>
+        <w:t>The new</w:t>
+      </w:r>
+      <w:r>
+        <w:t>ly created</w:t>
+      </w:r>
+      <w:r>
+        <w:t xml:space="preserve"> database is now the database </w:t>
+      </w:r>
+      <w:r>
+        <w:t>used</w:t>
+      </w:r>
+      <w:r>
+        <w:t xml:space="preserve"> in this </w:t>
+      </w:r>
+      <w:proofErr w:type="spellStart"/>
+      <w:r>
+        <w:t>CollegeDatabase</w:t>
+      </w:r>
+      <w:proofErr w:type="spellEnd"/>
+      <w:r>
+        <w:t xml:space="preserve"> object</w:t>
+      </w:r>
+      <w:r>
+        <w:t xml:space="preserve"> going forward</w:t>
+      </w:r>
+      <w:bookmarkStart w:id="0" w:name="_GoBack"/>
+      <w:bookmarkEnd w:id="0"/>
+      <w:r>
+        <w:t>.</w:t>
+      </w:r>
+    </w:p>
+    <w:p>
+      <w:pPr>
+        <w:pStyle w:val="ListParagraph"/>
+        <w:numPr>
+          <w:ilvl w:val="0"/>
+          <w:numId w:val="5"/>
+        </w:numPr>
         <w:rPr>
           <w:b/>
         </w:rPr>
@@ -12811,7 +13125,6 @@
         <w:pStyle w:val="Heading1"/>
       </w:pPr>
       <w:r>
-        <w:lastRenderedPageBreak/>
         <w:t>Testing records:</w:t>
       </w:r>
     </w:p>

</xml_diff>

<commit_message>
Working on FinalProject UML ppt. / testing removal of collegedatabase(person[], int)
</commit_message>
<xml_diff>
--- a/Report_FinalProject_CSC142.docx
+++ b/Report_FinalProject_CSC142.docx
@@ -12670,10 +12670,7 @@
         </w:rPr>
       </w:pPr>
       <w:r>
-        <w:t xml:space="preserve">It </w:t>
-      </w:r>
-      <w:r>
-        <w:t xml:space="preserve">uses the Person’s </w:t>
+        <w:t xml:space="preserve">It uses the Person’s </w:t>
       </w:r>
       <w:proofErr w:type="spellStart"/>
       <w:proofErr w:type="gramStart"/>
@@ -12719,10 +12716,7 @@
         </w:rPr>
       </w:pPr>
       <w:r>
-        <w:t xml:space="preserve">It </w:t>
-      </w:r>
-      <w:r>
-        <w:t xml:space="preserve">sends that name to the </w:t>
+        <w:t xml:space="preserve">It sends that name to the </w:t>
       </w:r>
       <w:proofErr w:type="spellStart"/>
       <w:proofErr w:type="gramStart"/>
@@ -12827,10 +12821,7 @@
         <w:t xml:space="preserve"> </w:t>
       </w:r>
       <w:r>
-        <w:t>method</w:t>
-      </w:r>
-      <w:r>
-        <w:t>.</w:t>
+        <w:t>method.</w:t>
       </w:r>
     </w:p>
     <w:p>
@@ -13102,10 +13093,184 @@
       <w:r>
         <w:t xml:space="preserve"> going forward</w:t>
       </w:r>
+      <w:r>
+        <w:t>.</w:t>
+      </w:r>
+    </w:p>
+    <w:p>
+      <w:pPr>
+        <w:pStyle w:val="ListParagraph"/>
+        <w:numPr>
+          <w:ilvl w:val="0"/>
+          <w:numId w:val="5"/>
+        </w:numPr>
+        <w:rPr>
+          <w:b/>
+        </w:rPr>
+      </w:pPr>
+      <w:proofErr w:type="spellStart"/>
+      <w:proofErr w:type="gramStart"/>
+      <w:r>
+        <w:rPr>
+          <w:rFonts w:ascii="Consolas" w:hAnsi="Consolas"/>
+          <w:b/>
+          <w:sz w:val="18"/>
+        </w:rPr>
+        <w:t>findLocation</w:t>
+      </w:r>
+      <w:proofErr w:type="spellEnd"/>
+      <w:r>
+        <w:rPr>
+          <w:rFonts w:ascii="Consolas" w:hAnsi="Consolas"/>
+          <w:b/>
+          <w:sz w:val="18"/>
+        </w:rPr>
+        <w:t>(</w:t>
+      </w:r>
+      <w:proofErr w:type="gramEnd"/>
+      <w:r>
+        <w:rPr>
+          <w:rFonts w:ascii="Consolas" w:hAnsi="Consolas"/>
+          <w:b/>
+          <w:color w:val="7F7F7F" w:themeColor="text1" w:themeTint="80"/>
+          <w:sz w:val="18"/>
+        </w:rPr>
+        <w:t>String</w:t>
+      </w:r>
+      <w:r>
+        <w:rPr>
+          <w:rFonts w:ascii="Consolas" w:hAnsi="Consolas"/>
+          <w:b/>
+          <w:sz w:val="18"/>
+        </w:rPr>
+        <w:t>)</w:t>
+      </w:r>
+      <w:r>
+        <w:rPr>
+          <w:b/>
+          <w:sz w:val="18"/>
+        </w:rPr>
+        <w:t xml:space="preserve"> </w:t>
+      </w:r>
+    </w:p>
+    <w:p>
+      <w:pPr>
+        <w:pStyle w:val="ListParagraph"/>
+        <w:rPr>
+          <w:i/>
+        </w:rPr>
+      </w:pPr>
+      <w:r>
+        <w:rPr>
+          <w:i/>
+        </w:rPr>
+        <w:t>Objective:</w:t>
+      </w:r>
+      <w:r>
+        <w:rPr>
+          <w:i/>
+        </w:rPr>
+        <w:t xml:space="preserve"> </w:t>
+      </w:r>
+      <w:r>
+        <w:rPr>
+          <w:i/>
+        </w:rPr>
+        <w:t>find the location of a Person in a CollegeDatabase.</w:t>
+      </w:r>
       <w:bookmarkStart w:id="0" w:name="_GoBack"/>
       <w:bookmarkEnd w:id="0"/>
-      <w:r>
-        <w:t>.</w:t>
+    </w:p>
+    <w:p>
+      <w:pPr>
+        <w:pStyle w:val="ListParagraph"/>
+        <w:numPr>
+          <w:ilvl w:val="1"/>
+          <w:numId w:val="5"/>
+        </w:numPr>
+        <w:rPr>
+          <w:b/>
+        </w:rPr>
+      </w:pPr>
+      <w:r>
+        <w:t xml:space="preserve">It creates a new database with twice the capacity of the current </w:t>
+      </w:r>
+      <w:proofErr w:type="spellStart"/>
+      <w:r>
+        <w:t>CollegeDatabase</w:t>
+      </w:r>
+      <w:proofErr w:type="spellEnd"/>
+      <w:r>
+        <w:t xml:space="preserve">. </w:t>
+      </w:r>
+    </w:p>
+    <w:p>
+      <w:pPr>
+        <w:pStyle w:val="ListParagraph"/>
+        <w:numPr>
+          <w:ilvl w:val="1"/>
+          <w:numId w:val="5"/>
+        </w:numPr>
+        <w:rPr>
+          <w:b/>
+        </w:rPr>
+      </w:pPr>
+      <w:r>
+        <w:t xml:space="preserve">It then copies the current </w:t>
+      </w:r>
+      <w:proofErr w:type="spellStart"/>
+      <w:r>
+        <w:t>CollegeDatabase</w:t>
+      </w:r>
+      <w:proofErr w:type="spellEnd"/>
+      <w:r>
+        <w:t xml:space="preserve"> to the new database and </w:t>
+      </w:r>
+    </w:p>
+    <w:p>
+      <w:pPr>
+        <w:pStyle w:val="ListParagraph"/>
+        <w:numPr>
+          <w:ilvl w:val="1"/>
+          <w:numId w:val="5"/>
+        </w:numPr>
+        <w:rPr>
+          <w:b/>
+        </w:rPr>
+      </w:pPr>
+      <w:r>
+        <w:t xml:space="preserve">sets the database stored in this </w:t>
+      </w:r>
+      <w:proofErr w:type="spellStart"/>
+      <w:r>
+        <w:t>CollegeDatabase</w:t>
+      </w:r>
+      <w:proofErr w:type="spellEnd"/>
+      <w:r>
+        <w:t xml:space="preserve"> object to be the new database.</w:t>
+      </w:r>
+    </w:p>
+    <w:p>
+      <w:pPr>
+        <w:pStyle w:val="ListParagraph"/>
+        <w:numPr>
+          <w:ilvl w:val="1"/>
+          <w:numId w:val="5"/>
+        </w:numPr>
+        <w:rPr>
+          <w:b/>
+        </w:rPr>
+      </w:pPr>
+      <w:r>
+        <w:t xml:space="preserve">The newly created database is now the database used in this </w:t>
+      </w:r>
+      <w:proofErr w:type="spellStart"/>
+      <w:r>
+        <w:t>CollegeDatabase</w:t>
+      </w:r>
+      <w:proofErr w:type="spellEnd"/>
+      <w:r>
+        <w:t xml:space="preserve"> object going forward.</w:t>
       </w:r>
     </w:p>
     <w:p>

</xml_diff>

<commit_message>
Fixed setGPA(double) to take double, more UML ppt
</commit_message>
<xml_diff>
--- a/Report_FinalProject_CSC142.docx
+++ b/Report_FinalProject_CSC142.docx
@@ -38,81 +38,7 @@
         <w:pStyle w:val="Heading1"/>
       </w:pPr>
       <w:r>
-        <w:rPr>
-          <w:noProof/>
-        </w:rPr>
         <w:lastRenderedPageBreak/>
-        <mc:AlternateContent>
-          <mc:Choice Requires="wps">
-            <w:drawing>
-              <wp:anchor distT="0" distB="0" distL="114300" distR="114300" simplePos="0" relativeHeight="251660288" behindDoc="0" locked="0" layoutInCell="1" allowOverlap="1" wp14:anchorId="1365F20E" wp14:editId="611CD0C4">
-                <wp:simplePos x="0" y="0"/>
-                <wp:positionH relativeFrom="column">
-                  <wp:posOffset>0</wp:posOffset>
-                </wp:positionH>
-                <wp:positionV relativeFrom="paragraph">
-                  <wp:posOffset>267335</wp:posOffset>
-                </wp:positionV>
-                <wp:extent cx="2484120" cy="670560"/>
-                <wp:effectExtent l="0" t="0" r="11430" b="15240"/>
-                <wp:wrapNone/>
-                <wp:docPr id="6" name="Rectangle 6"/>
-                <wp:cNvGraphicFramePr/>
-                <a:graphic xmlns:a="http://schemas.openxmlformats.org/drawingml/2006/main">
-                  <a:graphicData uri="http://schemas.microsoft.com/office/word/2010/wordprocessingShape">
-                    <wps:wsp>
-                      <wps:cNvSpPr/>
-                      <wps:spPr>
-                        <a:xfrm>
-                          <a:off x="0" y="0"/>
-                          <a:ext cx="2484120" cy="670560"/>
-                        </a:xfrm>
-                        <a:prstGeom prst="rect">
-                          <a:avLst/>
-                        </a:prstGeom>
-                        <a:solidFill>
-                          <a:schemeClr val="bg1"/>
-                        </a:solidFill>
-                        <a:ln>
-                          <a:solidFill>
-                            <a:schemeClr val="bg1"/>
-                          </a:solidFill>
-                        </a:ln>
-                      </wps:spPr>
-                      <wps:style>
-                        <a:lnRef idx="2">
-                          <a:schemeClr val="accent6"/>
-                        </a:lnRef>
-                        <a:fillRef idx="1">
-                          <a:schemeClr val="lt1"/>
-                        </a:fillRef>
-                        <a:effectRef idx="0">
-                          <a:schemeClr val="accent6"/>
-                        </a:effectRef>
-                        <a:fontRef idx="minor">
-                          <a:schemeClr val="dk1"/>
-                        </a:fontRef>
-                      </wps:style>
-                      <wps:bodyPr rot="0" spcFirstLastPara="0" vertOverflow="overflow" horzOverflow="overflow" vert="horz" wrap="square" lIns="91440" tIns="45720" rIns="91440" bIns="45720" numCol="1" spcCol="0" rtlCol="0" fromWordArt="0" anchor="ctr" anchorCtr="0" forceAA="0" compatLnSpc="1">
-                        <a:prstTxWarp prst="textNoShape">
-                          <a:avLst/>
-                        </a:prstTxWarp>
-                        <a:noAutofit/>
-                      </wps:bodyPr>
-                    </wps:wsp>
-                  </a:graphicData>
-                </a:graphic>
-              </wp:anchor>
-            </w:drawing>
-          </mc:Choice>
-          <mc:Fallback>
-            <w:pict>
-              <v:rect w14:anchorId="4637DF09" id="Rectangle 6" o:spid="_x0000_s1026" style="position:absolute;margin-left:0;margin-top:21.05pt;width:195.6pt;height:52.8pt;z-index:251660288;visibility:visible;mso-wrap-style:square;mso-wrap-distance-left:9pt;mso-wrap-distance-top:0;mso-wrap-distance-right:9pt;mso-wrap-distance-bottom:0;mso-position-horizontal:absolute;mso-position-horizontal-relative:text;mso-position-vertical:absolute;mso-position-vertical-relative:text;v-text-anchor:middle" o:gfxdata="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" fillcolor="white [3212]" strokecolor="white [3212]" strokeweight="1pt"/>
-            </w:pict>
-          </mc:Fallback>
-        </mc:AlternateContent>
-      </w:r>
-      <w:r>
         <w:t xml:space="preserve">UML </w:t>
       </w:r>
       <w:r>
@@ -137,348 +63,18 @@
         <w:t>:</w:t>
       </w:r>
     </w:p>
-    <w:p>
-      <w:r>
-        <w:rPr>
-          <w:noProof/>
-        </w:rPr>
-        <mc:AlternateContent>
-          <mc:Choice Requires="wpg">
-            <w:drawing>
-              <wp:anchor distT="0" distB="0" distL="114300" distR="114300" simplePos="0" relativeHeight="251662336" behindDoc="0" locked="0" layoutInCell="1" allowOverlap="1" wp14:anchorId="16FE0BD6" wp14:editId="35AD3266">
-                <wp:simplePos x="0" y="0"/>
-                <wp:positionH relativeFrom="column">
-                  <wp:posOffset>129396</wp:posOffset>
-                </wp:positionH>
-                <wp:positionV relativeFrom="paragraph">
-                  <wp:posOffset>303218</wp:posOffset>
-                </wp:positionV>
-                <wp:extent cx="2095500" cy="954513"/>
-                <wp:effectExtent l="0" t="0" r="19050" b="0"/>
-                <wp:wrapNone/>
-                <wp:docPr id="8" name="Group 8"/>
-                <wp:cNvGraphicFramePr/>
-                <a:graphic xmlns:a="http://schemas.openxmlformats.org/drawingml/2006/main">
-                  <a:graphicData uri="http://schemas.microsoft.com/office/word/2010/wordprocessingGroup">
-                    <wpg:wgp>
-                      <wpg:cNvGrpSpPr/>
-                      <wpg:grpSpPr>
-                        <a:xfrm>
-                          <a:off x="0" y="0"/>
-                          <a:ext cx="2095500" cy="954513"/>
-                          <a:chOff x="0" y="-17253"/>
-                          <a:chExt cx="2095500" cy="954513"/>
-                        </a:xfrm>
-                      </wpg:grpSpPr>
-                      <pic:pic xmlns:pic="http://schemas.openxmlformats.org/drawingml/2006/picture">
-                        <pic:nvPicPr>
-                          <pic:cNvPr id="5" name="Picture 5"/>
-                          <pic:cNvPicPr>
-                            <a:picLocks noChangeAspect="1"/>
-                          </pic:cNvPicPr>
-                        </pic:nvPicPr>
-                        <pic:blipFill rotWithShape="1">
-                          <a:blip r:embed="rId12">
-                            <a:extLst>
-                              <a:ext uri="{28A0092B-C50C-407E-A947-70E740481C1C}">
-                                <a14:useLocalDpi xmlns:a14="http://schemas.microsoft.com/office/drawing/2010/main" val="0"/>
-                              </a:ext>
-                            </a:extLst>
-                          </a:blip>
-                          <a:srcRect l="14231" r="74230" b="91322"/>
-                          <a:stretch/>
-                        </pic:blipFill>
-                        <pic:spPr bwMode="auto">
-                          <a:xfrm>
-                            <a:off x="708660" y="289560"/>
-                            <a:ext cx="685800" cy="647700"/>
-                          </a:xfrm>
-                          <a:prstGeom prst="rect">
-                            <a:avLst/>
-                          </a:prstGeom>
-                          <a:ln>
-                            <a:noFill/>
-                          </a:ln>
-                          <a:extLst>
-                            <a:ext uri="{53640926-AAD7-44D8-BBD7-CCE9431645EC}">
-                              <a14:shadowObscured xmlns:a14="http://schemas.microsoft.com/office/drawing/2010/main"/>
-                            </a:ext>
-                          </a:extLst>
-                        </pic:spPr>
-                      </pic:pic>
-                      <pic:pic xmlns:pic="http://schemas.openxmlformats.org/drawingml/2006/picture">
-                        <pic:nvPicPr>
-                          <pic:cNvPr id="2" name="Picture 2"/>
-                          <pic:cNvPicPr>
-                            <a:picLocks noChangeAspect="1"/>
-                          </pic:cNvPicPr>
-                        </pic:nvPicPr>
-                        <pic:blipFill rotWithShape="1">
-                          <a:blip r:embed="rId12">
-                            <a:extLst>
-                              <a:ext uri="{28A0092B-C50C-407E-A947-70E740481C1C}">
-                                <a14:useLocalDpi xmlns:a14="http://schemas.microsoft.com/office/drawing/2010/main" val="0"/>
-                              </a:ext>
-                            </a:extLst>
-                          </a:blip>
-                          <a:srcRect l="28718" r="60128" b="92547"/>
-                          <a:stretch/>
-                        </pic:blipFill>
-                        <pic:spPr bwMode="auto">
-                          <a:xfrm>
-                            <a:off x="1432560" y="289560"/>
-                            <a:ext cx="662940" cy="556260"/>
-                          </a:xfrm>
-                          <a:prstGeom prst="rect">
-                            <a:avLst/>
-                          </a:prstGeom>
-                          <a:ln>
-                            <a:noFill/>
-                          </a:ln>
-                          <a:extLst>
-                            <a:ext uri="{53640926-AAD7-44D8-BBD7-CCE9431645EC}">
-                              <a14:shadowObscured xmlns:a14="http://schemas.microsoft.com/office/drawing/2010/main"/>
-                            </a:ext>
-                          </a:extLst>
-                        </pic:spPr>
-                      </pic:pic>
-                      <pic:pic xmlns:pic="http://schemas.openxmlformats.org/drawingml/2006/picture">
-                        <pic:nvPicPr>
-                          <pic:cNvPr id="4" name="Picture 4"/>
-                          <pic:cNvPicPr>
-                            <a:picLocks noChangeAspect="1"/>
-                          </pic:cNvPicPr>
-                        </pic:nvPicPr>
-                        <pic:blipFill rotWithShape="1">
-                          <a:blip r:embed="rId12">
-                            <a:extLst>
-                              <a:ext uri="{28A0092B-C50C-407E-A947-70E740481C1C}">
-                                <a14:useLocalDpi xmlns:a14="http://schemas.microsoft.com/office/drawing/2010/main" val="0"/>
-                              </a:ext>
-                            </a:extLst>
-                          </a:blip>
-                          <a:srcRect r="88846" b="92649"/>
-                          <a:stretch/>
-                        </pic:blipFill>
-                        <pic:spPr bwMode="auto">
-                          <a:xfrm>
-                            <a:off x="0" y="297180"/>
-                            <a:ext cx="662940" cy="548640"/>
-                          </a:xfrm>
-                          <a:prstGeom prst="rect">
-                            <a:avLst/>
-                          </a:prstGeom>
-                          <a:ln>
-                            <a:noFill/>
-                          </a:ln>
-                          <a:extLst>
-                            <a:ext uri="{53640926-AAD7-44D8-BBD7-CCE9431645EC}">
-                              <a14:shadowObscured xmlns:a14="http://schemas.microsoft.com/office/drawing/2010/main"/>
-                            </a:ext>
-                          </a:extLst>
-                        </pic:spPr>
-                      </pic:pic>
-                      <wps:wsp>
-                        <wps:cNvPr id="7" name="Text Box 7"/>
-                        <wps:cNvSpPr txBox="1"/>
-                        <wps:spPr>
-                          <a:xfrm>
-                            <a:off x="0" y="-17253"/>
-                            <a:ext cx="2095500" cy="260590"/>
-                          </a:xfrm>
-                          <a:prstGeom prst="rect">
-                            <a:avLst/>
-                          </a:prstGeom>
-                          <a:solidFill>
-                            <a:schemeClr val="lt1"/>
-                          </a:solidFill>
-                          <a:ln w="6350">
-                            <a:solidFill>
-                              <a:prstClr val="black"/>
-                            </a:solidFill>
-                          </a:ln>
-                        </wps:spPr>
-                        <wps:txbx>
-                          <w:txbxContent>
-                            <w:p>
-                              <w:pPr>
-                                <w:jc w:val="center"/>
-                                <w:rPr>
-                                  <w:rFonts w:asciiTheme="majorHAnsi" w:hAnsiTheme="majorHAnsi" w:cstheme="majorHAnsi"/>
-                                  <w:b/>
-                                </w:rPr>
-                              </w:pPr>
-                              <w:r>
-                                <w:rPr>
-                                  <w:rFonts w:asciiTheme="majorHAnsi" w:hAnsiTheme="majorHAnsi" w:cstheme="majorHAnsi"/>
-                                  <w:b/>
-                                </w:rPr>
-                                <w:t>Test clients:</w:t>
-                              </w:r>
-                              <w:r>
-                                <w:rPr>
-                                  <w:rFonts w:asciiTheme="majorHAnsi" w:hAnsiTheme="majorHAnsi" w:cstheme="majorHAnsi"/>
-                                  <w:b/>
-                                </w:rPr>
-                                <w:t xml:space="preserve"> </w:t>
-                              </w:r>
-                              <w:r>
-                                <w:rPr>
-                                  <w:rFonts w:asciiTheme="majorHAnsi" w:hAnsiTheme="majorHAnsi" w:cstheme="majorHAnsi"/>
-                                  <w:b/>
-                                  <w:sz w:val="14"/>
-                                </w:rPr>
-                                <w:t>UML’s not required</w:t>
-                              </w:r>
-                            </w:p>
-                          </w:txbxContent>
-                        </wps:txbx>
-                        <wps:bodyPr rot="0" spcFirstLastPara="0" vertOverflow="overflow" horzOverflow="overflow" vert="horz" wrap="square" lIns="91440" tIns="45720" rIns="91440" bIns="45720" numCol="1" spcCol="0" rtlCol="0" fromWordArt="0" anchor="t" anchorCtr="0" forceAA="0" compatLnSpc="1">
-                          <a:prstTxWarp prst="textNoShape">
-                            <a:avLst/>
-                          </a:prstTxWarp>
-                          <a:noAutofit/>
-                        </wps:bodyPr>
-                      </wps:wsp>
-                    </wpg:wgp>
-                  </a:graphicData>
-                </a:graphic>
-                <wp14:sizeRelV relativeFrom="margin">
-                  <wp14:pctHeight>0</wp14:pctHeight>
-                </wp14:sizeRelV>
-              </wp:anchor>
-            </w:drawing>
-          </mc:Choice>
-          <mc:Fallback>
-            <w:pict>
-              <v:group w14:anchorId="16FE0BD6" id="Group 8" o:spid="_x0000_s1026" style="position:absolute;margin-left:10.2pt;margin-top:23.9pt;width:165pt;height:75.15pt;z-index:251662336;mso-height-relative:margin" coordorigin=",-172" coordsize="20955,9545" o:gfxdata="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">
-                <v:shapetype id="_x0000_t75" coordsize="21600,21600" o:spt="75" o:preferrelative="t" path="m@4@5l@4@11@9@11@9@5xe" filled="f" stroked="f">
-                  <v:stroke joinstyle="miter"/>
-                  <v:formulas>
-                    <v:f eqn="if lineDrawn pixelLineWidth 0"/>
-                    <v:f eqn="sum @0 1 0"/>
-                    <v:f eqn="sum 0 0 @1"/>
-                    <v:f eqn="prod @2 1 2"/>
-                    <v:f eqn="prod @3 21600 pixelWidth"/>
-                    <v:f eqn="prod @3 21600 pixelHeight"/>
-                    <v:f eqn="sum @0 0 1"/>
-                    <v:f eqn="prod @6 1 2"/>
-                    <v:f eqn="prod @7 21600 pixelWidth"/>
-                    <v:f eqn="sum @8 21600 0"/>
-                    <v:f eqn="prod @7 21600 pixelHeight"/>
-                    <v:f eqn="sum @10 21600 0"/>
-                  </v:formulas>
-                  <v:path o:extrusionok="f" gradientshapeok="t" o:connecttype="rect"/>
-                  <o:lock v:ext="edit" aspectratio="t"/>
-                </v:shapetype>
-                <v:shape id="Picture 5" o:spid="_x0000_s1027" type="#_x0000_t75" style="position:absolute;left:7086;top:2895;width:6858;height:6477;visibility:visible;mso-wrap-style:square" o:gfxdata="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">
-                  <v:imagedata r:id="rId13" o:title="" cropbottom="59849f" cropleft="9326f" cropright="48647f"/>
-                </v:shape>
-                <v:shape id="Picture 2" o:spid="_x0000_s1028" type="#_x0000_t75" style="position:absolute;left:14325;top:2895;width:6630;height:5563;visibility:visible;mso-wrap-style:square" o:gfxdata="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">
-                  <v:imagedata r:id="rId13" o:title="" cropbottom="60652f" cropleft="18821f" cropright="39405f"/>
-                </v:shape>
-                <v:shape id="Picture 4" o:spid="_x0000_s1029" type="#_x0000_t75" style="position:absolute;top:2971;width:6629;height:5487;visibility:visible;mso-wrap-style:square" o:gfxdata="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">
-                  <v:imagedata r:id="rId13" o:title="" cropbottom="60718f" cropright="58226f"/>
-                </v:shape>
-                <v:shapetype id="_x0000_t202" coordsize="21600,21600" o:spt="202" path="m,l,21600r21600,l21600,xe">
-                  <v:stroke joinstyle="miter"/>
-                  <v:path gradientshapeok="t" o:connecttype="rect"/>
-                </v:shapetype>
-                <v:shape id="Text Box 7" o:spid="_x0000_s1030" type="#_x0000_t202" style="position:absolute;top:-172;width:20955;height:2605;visibility:visible;mso-wrap-style:square;v-text-anchor:top" o:gfxdata="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" fillcolor="white [3201]" strokeweight=".5pt">
-                  <v:textbox>
-                    <w:txbxContent>
-                      <w:p>
-                        <w:pPr>
-                          <w:jc w:val="center"/>
-                          <w:rPr>
-                            <w:rFonts w:asciiTheme="majorHAnsi" w:hAnsiTheme="majorHAnsi" w:cstheme="majorHAnsi"/>
-                            <w:b/>
-                          </w:rPr>
-                        </w:pPr>
-                        <w:r>
-                          <w:rPr>
-                            <w:rFonts w:asciiTheme="majorHAnsi" w:hAnsiTheme="majorHAnsi" w:cstheme="majorHAnsi"/>
-                            <w:b/>
-                          </w:rPr>
-                          <w:t>Test clients:</w:t>
-                        </w:r>
-                        <w:r>
-                          <w:rPr>
-                            <w:rFonts w:asciiTheme="majorHAnsi" w:hAnsiTheme="majorHAnsi" w:cstheme="majorHAnsi"/>
-                            <w:b/>
-                          </w:rPr>
-                          <w:t xml:space="preserve"> </w:t>
-                        </w:r>
-                        <w:r>
-                          <w:rPr>
-                            <w:rFonts w:asciiTheme="majorHAnsi" w:hAnsiTheme="majorHAnsi" w:cstheme="majorHAnsi"/>
-                            <w:b/>
-                            <w:sz w:val="14"/>
-                          </w:rPr>
-                          <w:t>UML’s not required</w:t>
-                        </w:r>
-                      </w:p>
-                    </w:txbxContent>
-                  </v:textbox>
-                </v:shape>
-              </v:group>
-            </w:pict>
-          </mc:Fallback>
-        </mc:AlternateContent>
-      </w:r>
-      <w:r>
-        <w:rPr>
-          <w:noProof/>
-        </w:rPr>
-        <w:drawing>
-          <wp:inline distT="0" distB="0" distL="0" distR="0" wp14:anchorId="28F6922A" wp14:editId="2572B5A6">
-            <wp:extent cx="5943600" cy="7463790"/>
-            <wp:effectExtent l="0" t="0" r="0" b="3810"/>
-            <wp:docPr id="3" name="Picture 3"/>
-            <wp:cNvGraphicFramePr>
-              <a:graphicFrameLocks xmlns:a="http://schemas.openxmlformats.org/drawingml/2006/main" noChangeAspect="1"/>
-            </wp:cNvGraphicFramePr>
-            <a:graphic xmlns:a="http://schemas.openxmlformats.org/drawingml/2006/main">
-              <a:graphicData uri="http://schemas.openxmlformats.org/drawingml/2006/picture">
-                <pic:pic xmlns:pic="http://schemas.openxmlformats.org/drawingml/2006/picture">
-                  <pic:nvPicPr>
-                    <pic:cNvPr id="2" name="finalUML.png"/>
-                    <pic:cNvPicPr/>
-                  </pic:nvPicPr>
-                  <pic:blipFill>
-                    <a:blip r:embed="rId12">
-                      <a:extLst>
-                        <a:ext uri="{28A0092B-C50C-407E-A947-70E740481C1C}">
-                          <a14:useLocalDpi xmlns:a14="http://schemas.microsoft.com/office/drawing/2010/main" val="0"/>
-                        </a:ext>
-                      </a:extLst>
-                    </a:blip>
-                    <a:stretch>
-                      <a:fillRect/>
-                    </a:stretch>
-                  </pic:blipFill>
-                  <pic:spPr>
-                    <a:xfrm>
-                      <a:off x="0" y="0"/>
-                      <a:ext cx="5943600" cy="7463790"/>
-                    </a:xfrm>
-                    <a:prstGeom prst="rect">
-                      <a:avLst/>
-                    </a:prstGeom>
-                  </pic:spPr>
-                </pic:pic>
-              </a:graphicData>
-            </a:graphic>
-          </wp:inline>
-        </w:drawing>
-      </w:r>
-    </w:p>
+    <w:p/>
+    <w:p>
+      <w:r>
+        <w:br w:type="page"/>
+      </w:r>
+    </w:p>
+    <w:p/>
     <w:p>
       <w:pPr>
         <w:pStyle w:val="Title"/>
       </w:pPr>
       <w:r>
-        <w:lastRenderedPageBreak/>
         <w:t xml:space="preserve">Java Project: </w:t>
       </w:r>
       <w:proofErr w:type="spellStart"/>
@@ -10076,8 +9672,10 @@
         <w:t xml:space="preserve"> Object holds </w:t>
       </w:r>
       <w:r>
-        <w:t>7</w:t>
-      </w:r>
+        <w:t>5</w:t>
+      </w:r>
+      <w:bookmarkStart w:id="0" w:name="_GoBack"/>
+      <w:bookmarkEnd w:id="0"/>
       <w:r>
         <w:t xml:space="preserve"> pieces of information:</w:t>
       </w:r>
@@ -10175,42 +9773,6 @@
         </w:numPr>
       </w:pPr>
       <w:r>
-        <w:t>The two types of Person’s who can be stored in the database</w:t>
-      </w:r>
-      <w:r>
-        <w:t xml:space="preserve"> (“EMPLOYEE”, and “STUDENT”)</w:t>
-      </w:r>
-      <w:r>
-        <w:t>,</w:t>
-      </w:r>
-    </w:p>
-    <w:p>
-      <w:pPr>
-        <w:pStyle w:val="ListParagraph"/>
-        <w:numPr>
-          <w:ilvl w:val="0"/>
-          <w:numId w:val="16"/>
-        </w:numPr>
-      </w:pPr>
-      <w:r>
-        <w:t>the two types of operators that could be used to search for people with certain things in common</w:t>
-      </w:r>
-      <w:r>
-        <w:t xml:space="preserve"> (“OVER”, and “UNDER”)</w:t>
-      </w:r>
-      <w:r>
-        <w:t>,</w:t>
-      </w:r>
-    </w:p>
-    <w:p>
-      <w:pPr>
-        <w:pStyle w:val="ListParagraph"/>
-        <w:numPr>
-          <w:ilvl w:val="0"/>
-          <w:numId w:val="16"/>
-        </w:numPr>
-      </w:pPr>
-      <w:r>
         <w:t>and a program that can accept input submissions from a user</w:t>
       </w:r>
       <w:r>
@@ -10832,7 +10394,6 @@
         </w:rPr>
       </w:pPr>
       <w:r>
-        <w:lastRenderedPageBreak/>
         <w:t xml:space="preserve">It accesses every Person (Employee or Student) in the </w:t>
       </w:r>
       <w:r>
@@ -10918,6 +10479,7 @@
           <w:b/>
           <w:sz w:val="18"/>
         </w:rPr>
+        <w:lastRenderedPageBreak/>
         <w:t>a</w:t>
       </w:r>
       <w:r>
@@ -11846,7 +11408,6 @@
         <w:rPr>
           <w:i/>
         </w:rPr>
-        <w:lastRenderedPageBreak/>
         <w:t>Objective:</w:t>
       </w:r>
       <w:r>
@@ -11895,6 +11456,7 @@
         </w:rPr>
       </w:pPr>
       <w:r>
+        <w:lastRenderedPageBreak/>
         <w:t xml:space="preserve">It requires you to send it an integer representing a </w:t>
       </w:r>
       <w:r>
@@ -12936,7 +12498,6 @@
         <w:rPr>
           <w:i/>
         </w:rPr>
-        <w:lastRenderedPageBreak/>
         <w:t>Objective:</w:t>
       </w:r>
       <w:r>
@@ -13036,6 +12597,7 @@
         </w:rPr>
       </w:pPr>
       <w:r>
+        <w:lastRenderedPageBreak/>
         <w:t xml:space="preserve">sets the database stored in this </w:t>
       </w:r>
       <w:proofErr w:type="spellStart"/>
@@ -13176,10 +12738,22 @@
         <w:rPr>
           <w:i/>
         </w:rPr>
-        <w:t>find the location of a Person in a CollegeDatabase.</w:t>
-      </w:r>
-      <w:bookmarkStart w:id="0" w:name="_GoBack"/>
-      <w:bookmarkEnd w:id="0"/>
+        <w:t xml:space="preserve">find the location of a Person in a </w:t>
+      </w:r>
+      <w:proofErr w:type="spellStart"/>
+      <w:r>
+        <w:rPr>
+          <w:i/>
+        </w:rPr>
+        <w:t>CollegeDatabase</w:t>
+      </w:r>
+      <w:proofErr w:type="spellEnd"/>
+      <w:r>
+        <w:rPr>
+          <w:i/>
+        </w:rPr>
+        <w:t>.</w:t>
+      </w:r>
     </w:p>
     <w:p>
       <w:pPr>
@@ -13193,15 +12767,7 @@
         </w:rPr>
       </w:pPr>
       <w:r>
-        <w:t xml:space="preserve">It creates a new database with twice the capacity of the current </w:t>
-      </w:r>
-      <w:proofErr w:type="spellStart"/>
-      <w:r>
-        <w:t>CollegeDatabase</w:t>
-      </w:r>
-      <w:proofErr w:type="spellEnd"/>
-      <w:r>
-        <w:t xml:space="preserve">. </w:t>
+        <w:t>Requires you to send it a string of words representing a Person’s name.</w:t>
       </w:r>
     </w:p>
     <w:p>
@@ -13216,61 +12782,7 @@
         </w:rPr>
       </w:pPr>
       <w:r>
-        <w:t xml:space="preserve">It then copies the current </w:t>
-      </w:r>
-      <w:proofErr w:type="spellStart"/>
-      <w:r>
-        <w:t>CollegeDatabase</w:t>
-      </w:r>
-      <w:proofErr w:type="spellEnd"/>
-      <w:r>
-        <w:t xml:space="preserve"> to the new database and </w:t>
-      </w:r>
-    </w:p>
-    <w:p>
-      <w:pPr>
-        <w:pStyle w:val="ListParagraph"/>
-        <w:numPr>
-          <w:ilvl w:val="1"/>
-          <w:numId w:val="5"/>
-        </w:numPr>
-        <w:rPr>
-          <w:b/>
-        </w:rPr>
-      </w:pPr>
-      <w:r>
-        <w:t xml:space="preserve">sets the database stored in this </w:t>
-      </w:r>
-      <w:proofErr w:type="spellStart"/>
-      <w:r>
-        <w:t>CollegeDatabase</w:t>
-      </w:r>
-      <w:proofErr w:type="spellEnd"/>
-      <w:r>
-        <w:t xml:space="preserve"> object to be the new database.</w:t>
-      </w:r>
-    </w:p>
-    <w:p>
-      <w:pPr>
-        <w:pStyle w:val="ListParagraph"/>
-        <w:numPr>
-          <w:ilvl w:val="1"/>
-          <w:numId w:val="5"/>
-        </w:numPr>
-        <w:rPr>
-          <w:b/>
-        </w:rPr>
-      </w:pPr>
-      <w:r>
-        <w:t xml:space="preserve">The newly created database is now the database used in this </w:t>
-      </w:r>
-      <w:proofErr w:type="spellStart"/>
-      <w:r>
-        <w:t>CollegeDatabase</w:t>
-      </w:r>
-      <w:proofErr w:type="spellEnd"/>
-      <w:r>
-        <w:t xml:space="preserve"> object going forward.</w:t>
+        <w:t xml:space="preserve">It then goes into every entry in the database, accesses its name with the </w:t>
       </w:r>
     </w:p>
     <w:p>
@@ -13310,7 +12822,7 @@
       </w:pPr>
     </w:p>
     <w:sectPr>
-      <w:headerReference w:type="default" r:id="rId14"/>
+      <w:headerReference w:type="default" r:id="rId12"/>
       <w:pgSz w:w="12240" w:h="15840"/>
       <w:pgMar w:top="1440" w:right="1440" w:bottom="1440" w:left="1440" w:header="720" w:footer="720" w:gutter="0"/>
       <w:cols w:space="720"/>

</xml_diff>

<commit_message>
FinalProject CollegeDatabase private: expand, findlocation, ++ report
</commit_message>
<xml_diff>
--- a/Report_FinalProject_CSC142.docx
+++ b/Report_FinalProject_CSC142.docx
@@ -12915,15 +12915,7 @@
         </w:rPr>
       </w:pPr>
       <w:r>
-        <w:t xml:space="preserve">It creates a new database with twice the capacity of the current </w:t>
-      </w:r>
-      <w:proofErr w:type="spellStart"/>
-      <w:r>
-        <w:t>CollegeDatabase</w:t>
-      </w:r>
-      <w:proofErr w:type="spellEnd"/>
-      <w:r>
-        <w:t xml:space="preserve">. </w:t>
+        <w:t xml:space="preserve">Note: this method is private, and cannot be accessed by a user directly. </w:t>
       </w:r>
     </w:p>
     <w:p>
@@ -12938,7 +12930,7 @@
         </w:rPr>
       </w:pPr>
       <w:r>
-        <w:t xml:space="preserve">It then copies the current </w:t>
+        <w:t xml:space="preserve">It creates a new database with twice the capacity of the current </w:t>
       </w:r>
       <w:proofErr w:type="spellStart"/>
       <w:r>
@@ -12946,7 +12938,7 @@
       </w:r>
       <w:proofErr w:type="spellEnd"/>
       <w:r>
-        <w:t xml:space="preserve"> to the new database and </w:t>
+        <w:t xml:space="preserve">. </w:t>
       </w:r>
     </w:p>
     <w:p>
@@ -12961,7 +12953,7 @@
         </w:rPr>
       </w:pPr>
       <w:r>
-        <w:t xml:space="preserve">sets the database stored in this </w:t>
+        <w:t xml:space="preserve">It then copies the current </w:t>
       </w:r>
       <w:proofErr w:type="spellStart"/>
       <w:r>
@@ -12969,16 +12961,7 @@
       </w:r>
       <w:proofErr w:type="spellEnd"/>
       <w:r>
-        <w:t xml:space="preserve"> </w:t>
-      </w:r>
-      <w:r>
-        <w:t xml:space="preserve">object </w:t>
-      </w:r>
-      <w:r>
-        <w:t>to be</w:t>
-      </w:r>
-      <w:r>
-        <w:t xml:space="preserve"> the new database.</w:t>
+        <w:t xml:space="preserve"> to the new database and </w:t>
       </w:r>
     </w:p>
     <w:p>
@@ -12993,6 +12976,38 @@
         </w:rPr>
       </w:pPr>
       <w:r>
+        <w:t xml:space="preserve">sets the database stored in this </w:t>
+      </w:r>
+      <w:proofErr w:type="spellStart"/>
+      <w:r>
+        <w:t>CollegeDatabase</w:t>
+      </w:r>
+      <w:proofErr w:type="spellEnd"/>
+      <w:r>
+        <w:t xml:space="preserve"> </w:t>
+      </w:r>
+      <w:r>
+        <w:t xml:space="preserve">object </w:t>
+      </w:r>
+      <w:r>
+        <w:t>to be</w:t>
+      </w:r>
+      <w:r>
+        <w:t xml:space="preserve"> the new database.</w:t>
+      </w:r>
+    </w:p>
+    <w:p>
+      <w:pPr>
+        <w:pStyle w:val="ListParagraph"/>
+        <w:numPr>
+          <w:ilvl w:val="1"/>
+          <w:numId w:val="5"/>
+        </w:numPr>
+        <w:rPr>
+          <w:b/>
+        </w:rPr>
+      </w:pPr>
+      <w:r>
         <w:t>The new</w:t>
       </w:r>
       <w:r>
@@ -13123,7 +13138,7 @@
         </w:rPr>
       </w:pPr>
       <w:r>
-        <w:t>Requires you to send it a string of words representing a Person’s name.</w:t>
+        <w:t xml:space="preserve">Note: this method is private, and cannot be accessed by a user directly. </w:t>
       </w:r>
     </w:p>
     <w:p>
@@ -13138,6 +13153,29 @@
         </w:rPr>
       </w:pPr>
       <w:r>
+        <w:t xml:space="preserve">Requires </w:t>
+      </w:r>
+      <w:r>
+        <w:t>a method</w:t>
+      </w:r>
+      <w:bookmarkStart w:id="0" w:name="_GoBack"/>
+      <w:bookmarkEnd w:id="0"/>
+      <w:r>
+        <w:t xml:space="preserve"> to send it a string of words representing a Person’s name.</w:t>
+      </w:r>
+    </w:p>
+    <w:p>
+      <w:pPr>
+        <w:pStyle w:val="ListParagraph"/>
+        <w:numPr>
+          <w:ilvl w:val="1"/>
+          <w:numId w:val="5"/>
+        </w:numPr>
+        <w:rPr>
+          <w:b/>
+        </w:rPr>
+      </w:pPr>
+      <w:r>
         <w:t xml:space="preserve">It then goes into every entry in the database, </w:t>
       </w:r>
     </w:p>
@@ -13584,13 +13622,7 @@
         <w:rPr>
           <w:i/>
         </w:rPr>
-        <w:t xml:space="preserve"> </w:t>
-      </w:r>
-      <w:r>
-        <w:rPr>
-          <w:i/>
-        </w:rPr>
-        <w:t>find out how many Person objects are currently being stored in the database.</w:t>
+        <w:t xml:space="preserve"> find out how many Person objects are currently being stored in the database.</w:t>
       </w:r>
     </w:p>
     <w:p>
@@ -13712,10 +13744,7 @@
         <w:t>Requires you to send it a</w:t>
       </w:r>
       <w:r>
-        <w:t xml:space="preserve">n integer </w:t>
-      </w:r>
-      <w:r>
-        <w:t xml:space="preserve">representing a location in the database. </w:t>
+        <w:t xml:space="preserve">n integer representing a location in the database. </w:t>
       </w:r>
     </w:p>
     <w:p>
@@ -13745,6 +13774,7 @@
         </w:rPr>
       </w:pPr>
       <w:r>
+        <w:lastRenderedPageBreak/>
         <w:t>That Person object</w:t>
       </w:r>
       <w:r>
@@ -13805,15 +13835,7 @@
           <w:b/>
           <w:sz w:val="18"/>
         </w:rPr>
-        <w:t>)</w:t>
-      </w:r>
-      <w:r>
-        <w:rPr>
-          <w:rFonts w:ascii="Consolas" w:hAnsi="Consolas"/>
-          <w:b/>
-          <w:sz w:val="18"/>
-        </w:rPr>
-        <w:t xml:space="preserve"> </w:t>
+        <w:t xml:space="preserve">) </w:t>
       </w:r>
       <w:r>
         <w:t>method</w:t>
@@ -13834,7 +13856,6 @@
         </w:rPr>
       </w:pPr>
       <w:r>
-        <w:lastRenderedPageBreak/>
         <w:t>and returned to the user.</w:t>
       </w:r>
     </w:p>
@@ -13906,6 +13927,7 @@
           <w:b/>
         </w:rPr>
       </w:pPr>
+      <w:proofErr w:type="gramStart"/>
       <w:r>
         <w:rPr>
           <w:rFonts w:ascii="Consolas" w:hAnsi="Consolas"/>
@@ -13922,6 +13944,7 @@
         </w:rPr>
         <w:t>(</w:t>
       </w:r>
+      <w:proofErr w:type="gramEnd"/>
       <w:r>
         <w:rPr>
           <w:rFonts w:ascii="Consolas" w:hAnsi="Consolas"/>
@@ -13936,18 +13959,8 @@
           <w:b/>
           <w:sz w:val="18"/>
         </w:rPr>
-        <w:t>Person</w:t>
-      </w:r>
-      <w:r>
-        <w:rPr>
-          <w:rFonts w:ascii="Consolas" w:hAnsi="Consolas"/>
-          <w:b/>
-          <w:sz w:val="18"/>
-        </w:rPr>
-        <w:t>***************</w:t>
-      </w:r>
-      <w:bookmarkStart w:id="0" w:name="_GoBack"/>
-      <w:bookmarkEnd w:id="0"/>
+        <w:t>void</w:t>
+      </w:r>
     </w:p>
     <w:p>
       <w:pPr>
@@ -13966,7 +13979,13 @@
         <w:rPr>
           <w:i/>
         </w:rPr>
-        <w:t xml:space="preserve"> access a Person object and delete it from the database.</w:t>
+        <w:t xml:space="preserve"> </w:t>
+      </w:r>
+      <w:r>
+        <w:rPr>
+          <w:i/>
+        </w:rPr>
+        <w:t>print information about Person objects in the database for the user.</w:t>
       </w:r>
     </w:p>
     <w:p>
@@ -13981,7 +14000,46 @@
         </w:rPr>
       </w:pPr>
       <w:r>
-        <w:t xml:space="preserve">Requires you to send it an integer representing a location in the database. </w:t>
+        <w:t xml:space="preserve">Prints to the screen the returned information from the </w:t>
+      </w:r>
+      <w:proofErr w:type="spellStart"/>
+      <w:r>
+        <w:t>CollegeDatabase</w:t>
+      </w:r>
+      <w:proofErr w:type="spellEnd"/>
+      <w:r>
+        <w:t xml:space="preserve"> </w:t>
+      </w:r>
+      <w:proofErr w:type="spellStart"/>
+      <w:proofErr w:type="gramStart"/>
+      <w:r>
+        <w:rPr>
+          <w:rFonts w:ascii="Consolas" w:hAnsi="Consolas"/>
+          <w:b/>
+          <w:sz w:val="18"/>
+        </w:rPr>
+        <w:t>toString</w:t>
+      </w:r>
+      <w:proofErr w:type="spellEnd"/>
+      <w:r>
+        <w:rPr>
+          <w:rFonts w:ascii="Consolas" w:hAnsi="Consolas"/>
+          <w:b/>
+          <w:sz w:val="18"/>
+        </w:rPr>
+        <w:t>(</w:t>
+      </w:r>
+      <w:proofErr w:type="gramEnd"/>
+      <w:r>
+        <w:rPr>
+          <w:rFonts w:ascii="Consolas" w:hAnsi="Consolas"/>
+          <w:b/>
+          <w:sz w:val="18"/>
+        </w:rPr>
+        <w:t xml:space="preserve">) </w:t>
+      </w:r>
+      <w:r>
+        <w:t>method defined below.</w:t>
       </w:r>
     </w:p>
     <w:p>
@@ -13995,6 +14053,256 @@
           <w:b/>
         </w:rPr>
       </w:pPr>
+      <w:proofErr w:type="spellStart"/>
+      <w:proofErr w:type="gramStart"/>
+      <w:r>
+        <w:rPr>
+          <w:rFonts w:ascii="Consolas" w:hAnsi="Consolas"/>
+          <w:b/>
+          <w:sz w:val="18"/>
+        </w:rPr>
+        <w:t>print</w:t>
+      </w:r>
+      <w:r>
+        <w:rPr>
+          <w:rFonts w:ascii="Consolas" w:hAnsi="Consolas"/>
+          <w:b/>
+          <w:sz w:val="18"/>
+        </w:rPr>
+        <w:t>CommaSeparated</w:t>
+      </w:r>
+      <w:proofErr w:type="spellEnd"/>
+      <w:r>
+        <w:rPr>
+          <w:rFonts w:ascii="Consolas" w:hAnsi="Consolas"/>
+          <w:b/>
+          <w:sz w:val="18"/>
+        </w:rPr>
+        <w:t>(</w:t>
+      </w:r>
+      <w:proofErr w:type="gramEnd"/>
+      <w:r>
+        <w:rPr>
+          <w:rFonts w:ascii="Consolas" w:hAnsi="Consolas"/>
+          <w:b/>
+          <w:sz w:val="18"/>
+        </w:rPr>
+        <w:t>) : void</w:t>
+      </w:r>
+    </w:p>
+    <w:p>
+      <w:pPr>
+        <w:pStyle w:val="ListParagraph"/>
+        <w:rPr>
+          <w:i/>
+        </w:rPr>
+      </w:pPr>
+      <w:r>
+        <w:rPr>
+          <w:i/>
+        </w:rPr>
+        <w:t>Objective:</w:t>
+      </w:r>
+      <w:r>
+        <w:rPr>
+          <w:i/>
+        </w:rPr>
+        <w:t xml:space="preserve"> print information about Person objects in the database.</w:t>
+      </w:r>
+    </w:p>
+    <w:p>
+      <w:pPr>
+        <w:pStyle w:val="ListParagraph"/>
+        <w:numPr>
+          <w:ilvl w:val="1"/>
+          <w:numId w:val="5"/>
+        </w:numPr>
+        <w:rPr>
+          <w:b/>
+        </w:rPr>
+      </w:pPr>
+      <w:r>
+        <w:t xml:space="preserve">Prints to the screen the returned information from the </w:t>
+      </w:r>
+      <w:proofErr w:type="spellStart"/>
+      <w:r>
+        <w:t>CollegeDatabase</w:t>
+      </w:r>
+      <w:proofErr w:type="spellEnd"/>
+      <w:r>
+        <w:t xml:space="preserve"> </w:t>
+      </w:r>
+      <w:proofErr w:type="spellStart"/>
+      <w:proofErr w:type="gramStart"/>
+      <w:r>
+        <w:rPr>
+          <w:rFonts w:ascii="Consolas" w:hAnsi="Consolas"/>
+          <w:b/>
+          <w:sz w:val="18"/>
+        </w:rPr>
+        <w:t>to</w:t>
+      </w:r>
+      <w:r>
+        <w:rPr>
+          <w:rFonts w:ascii="Consolas" w:hAnsi="Consolas"/>
+          <w:b/>
+          <w:sz w:val="18"/>
+        </w:rPr>
+        <w:t>File</w:t>
+      </w:r>
+      <w:proofErr w:type="spellEnd"/>
+      <w:r>
+        <w:rPr>
+          <w:rFonts w:ascii="Consolas" w:hAnsi="Consolas"/>
+          <w:b/>
+          <w:sz w:val="18"/>
+        </w:rPr>
+        <w:t>(</w:t>
+      </w:r>
+      <w:proofErr w:type="gramEnd"/>
+      <w:r>
+        <w:rPr>
+          <w:rFonts w:ascii="Consolas" w:hAnsi="Consolas"/>
+          <w:b/>
+          <w:sz w:val="18"/>
+        </w:rPr>
+        <w:t xml:space="preserve">) </w:t>
+      </w:r>
+      <w:r>
+        <w:t>method defined below.</w:t>
+      </w:r>
+    </w:p>
+    <w:p>
+      <w:pPr>
+        <w:pStyle w:val="ListParagraph"/>
+        <w:numPr>
+          <w:ilvl w:val="0"/>
+          <w:numId w:val="5"/>
+        </w:numPr>
+        <w:rPr>
+          <w:b/>
+        </w:rPr>
+      </w:pPr>
+      <w:proofErr w:type="gramStart"/>
+      <w:r>
+        <w:rPr>
+          <w:rFonts w:ascii="Consolas" w:hAnsi="Consolas"/>
+          <w:b/>
+          <w:sz w:val="18"/>
+        </w:rPr>
+        <w:t>search</w:t>
+      </w:r>
+      <w:r>
+        <w:rPr>
+          <w:rFonts w:ascii="Consolas" w:hAnsi="Consolas"/>
+          <w:b/>
+          <w:sz w:val="18"/>
+        </w:rPr>
+        <w:t>(</w:t>
+      </w:r>
+      <w:proofErr w:type="gramEnd"/>
+      <w:r>
+        <w:rPr>
+          <w:rFonts w:ascii="Consolas" w:hAnsi="Consolas"/>
+          <w:b/>
+          <w:sz w:val="18"/>
+        </w:rPr>
+        <w:t>String</w:t>
+      </w:r>
+      <w:r>
+        <w:rPr>
+          <w:rFonts w:ascii="Consolas" w:hAnsi="Consolas"/>
+          <w:b/>
+          <w:sz w:val="18"/>
+        </w:rPr>
+        <w:t>) : void</w:t>
+      </w:r>
+    </w:p>
+    <w:p>
+      <w:pPr>
+        <w:pStyle w:val="ListParagraph"/>
+        <w:rPr>
+          <w:i/>
+        </w:rPr>
+      </w:pPr>
+      <w:r>
+        <w:rPr>
+          <w:i/>
+        </w:rPr>
+        <w:t>Objective:</w:t>
+      </w:r>
+      <w:r>
+        <w:rPr>
+          <w:i/>
+        </w:rPr>
+        <w:t xml:space="preserve"> print information about Person objects in the database for the user.</w:t>
+      </w:r>
+    </w:p>
+    <w:p>
+      <w:pPr>
+        <w:pStyle w:val="ListParagraph"/>
+        <w:numPr>
+          <w:ilvl w:val="1"/>
+          <w:numId w:val="5"/>
+        </w:numPr>
+        <w:rPr>
+          <w:b/>
+        </w:rPr>
+      </w:pPr>
+      <w:r>
+        <w:t xml:space="preserve">Prints to the screen the returned information from the </w:t>
+      </w:r>
+      <w:proofErr w:type="spellStart"/>
+      <w:r>
+        <w:t>CollegeDatabase</w:t>
+      </w:r>
+      <w:proofErr w:type="spellEnd"/>
+      <w:r>
+        <w:t xml:space="preserve"> </w:t>
+      </w:r>
+      <w:proofErr w:type="spellStart"/>
+      <w:proofErr w:type="gramStart"/>
+      <w:r>
+        <w:rPr>
+          <w:rFonts w:ascii="Consolas" w:hAnsi="Consolas"/>
+          <w:b/>
+          <w:sz w:val="18"/>
+        </w:rPr>
+        <w:t>toString</w:t>
+      </w:r>
+      <w:proofErr w:type="spellEnd"/>
+      <w:r>
+        <w:rPr>
+          <w:rFonts w:ascii="Consolas" w:hAnsi="Consolas"/>
+          <w:b/>
+          <w:sz w:val="18"/>
+        </w:rPr>
+        <w:t>(</w:t>
+      </w:r>
+      <w:proofErr w:type="gramEnd"/>
+      <w:r>
+        <w:rPr>
+          <w:rFonts w:ascii="Consolas" w:hAnsi="Consolas"/>
+          <w:b/>
+          <w:sz w:val="18"/>
+        </w:rPr>
+        <w:t xml:space="preserve">) </w:t>
+      </w:r>
+      <w:r>
+        <w:t>method defined below.</w:t>
+      </w:r>
+    </w:p>
+    <w:p>
+      <w:pPr>
+        <w:pStyle w:val="ListParagraph"/>
+        <w:numPr>
+          <w:ilvl w:val="0"/>
+          <w:numId w:val="5"/>
+        </w:numPr>
+        <w:rPr>
+          <w:b/>
+        </w:rPr>
+      </w:pPr>
     </w:p>
     <w:p>
       <w:pPr>
@@ -14022,6 +14330,7 @@
     </w:p>
     <w:sectPr>
       <w:headerReference w:type="default" r:id="rId9"/>
+      <w:footerReference w:type="default" r:id="rId10"/>
       <w:pgSz w:w="12240" w:h="15840"/>
       <w:pgMar w:top="1440" w:right="1440" w:bottom="1440" w:left="1440" w:header="720" w:footer="720" w:gutter="0"/>
       <w:cols w:space="720"/>
@@ -14054,6 +14363,103 @@
     </w:p>
   </w:endnote>
 </w:endnotes>
+</file>
+
+<file path=word/footer1.xml><?xml version="1.0" encoding="utf-8"?>
+<w:ftr xmlns:wpc="http://schemas.microsoft.com/office/word/2010/wordprocessingCanvas" xmlns:cx="http://schemas.microsoft.com/office/drawing/2014/chartex" xmlns:cx1="http://schemas.microsoft.com/office/drawing/2015/9/8/chartex" xmlns:cx2="http://schemas.microsoft.com/office/drawing/2015/10/21/chartex" xmlns:cx3="http://schemas.microsoft.com/office/drawing/2016/5/9/chartex" xmlns:cx4="http://schemas.microsoft.com/office/drawing/2016/5/10/chartex" xmlns:cx5="http://schemas.microsoft.com/office/drawing/2016/5/11/chartex" xmlns:cx6="http://schemas.microsoft.com/office/drawing/2016/5/12/chartex" xmlns:cx7="http://schemas.microsoft.com/office/drawing/2016/5/13/chartex" xmlns:cx8="http://schemas.microsoft.com/office/drawing/2016/5/14/chartex" xmlns:mc="http://schemas.openxmlformats.org/markup-compatibility/2006" xmlns:aink="http://schemas.microsoft.com/office/drawing/2016/ink" xmlns:am3d="http://schemas.microsoft.com/office/drawing/2017/model3d" xmlns:o="urn:schemas-microsoft-com:office:office" xmlns:r="http://schemas.openxmlformats.org/officeDocument/2006/relationships" xmlns:m="http://schemas.openxmlformats.org/officeDocument/2006/math" xmlns:v="urn:schemas-microsoft-com:vml" xmlns:wp14="http://schemas.microsoft.com/office/word/2010/wordprocessingDrawing" xmlns:wp="http://schemas.openxmlformats.org/drawingml/2006/wordprocessingDrawing" xmlns:w10="urn:schemas-microsoft-com:office:word" xmlns:w="http://schemas.openxmlformats.org/wordprocessingml/2006/main" xmlns:w14="http://schemas.microsoft.com/office/word/2010/wordml" xmlns:w15="http://schemas.microsoft.com/office/word/2012/wordml" xmlns:w16cid="http://schemas.microsoft.com/office/word/2016/wordml/cid" xmlns:w16se="http://schemas.microsoft.com/office/word/2015/wordml/symex" xmlns:wpg="http://schemas.microsoft.com/office/word/2010/wordprocessingGroup" xmlns:wpi="http://schemas.microsoft.com/office/word/2010/wordprocessingInk" xmlns:wne="http://schemas.microsoft.com/office/word/2006/wordml" xmlns:wps="http://schemas.microsoft.com/office/word/2010/wordprocessingShape" mc:Ignorable="w14 w15 w16se w16cid wp14">
+  <w:sdt>
+    <w:sdtPr>
+      <w:rPr>
+        <w:rFonts w:ascii="Consolas" w:hAnsi="Consolas"/>
+        <w:sz w:val="18"/>
+      </w:rPr>
+      <w:id w:val="52202697"/>
+      <w:docPartObj>
+        <w:docPartGallery w:val="Page Numbers (Bottom of Page)"/>
+        <w:docPartUnique/>
+      </w:docPartObj>
+    </w:sdtPr>
+    <w:sdtEndPr>
+      <w:rPr>
+        <w:color w:val="7F7F7F" w:themeColor="background1" w:themeShade="7F"/>
+        <w:spacing w:val="60"/>
+      </w:rPr>
+    </w:sdtEndPr>
+    <w:sdtContent>
+      <w:p>
+        <w:pPr>
+          <w:pStyle w:val="Footer"/>
+          <w:pBdr>
+            <w:top w:val="single" w:sz="4" w:space="1" w:color="D9D9D9" w:themeColor="background1" w:themeShade="D9"/>
+          </w:pBdr>
+          <w:jc w:val="right"/>
+          <w:rPr>
+            <w:rFonts w:ascii="Consolas" w:hAnsi="Consolas"/>
+            <w:sz w:val="18"/>
+          </w:rPr>
+        </w:pPr>
+        <w:r>
+          <w:rPr>
+            <w:rFonts w:ascii="Consolas" w:hAnsi="Consolas"/>
+            <w:sz w:val="18"/>
+          </w:rPr>
+          <w:fldChar w:fldCharType="begin"/>
+        </w:r>
+        <w:r>
+          <w:rPr>
+            <w:rFonts w:ascii="Consolas" w:hAnsi="Consolas"/>
+            <w:sz w:val="18"/>
+          </w:rPr>
+          <w:instrText xml:space="preserve"> PAGE   \* MERGEFORMAT </w:instrText>
+        </w:r>
+        <w:r>
+          <w:rPr>
+            <w:rFonts w:ascii="Consolas" w:hAnsi="Consolas"/>
+            <w:sz w:val="18"/>
+          </w:rPr>
+          <w:fldChar w:fldCharType="separate"/>
+        </w:r>
+        <w:r>
+          <w:rPr>
+            <w:rFonts w:ascii="Consolas" w:hAnsi="Consolas"/>
+            <w:noProof/>
+            <w:sz w:val="18"/>
+          </w:rPr>
+          <w:t>2</w:t>
+        </w:r>
+        <w:r>
+          <w:rPr>
+            <w:rFonts w:ascii="Consolas" w:hAnsi="Consolas"/>
+            <w:noProof/>
+            <w:sz w:val="18"/>
+          </w:rPr>
+          <w:fldChar w:fldCharType="end"/>
+        </w:r>
+        <w:r>
+          <w:rPr>
+            <w:rFonts w:ascii="Consolas" w:hAnsi="Consolas"/>
+            <w:sz w:val="18"/>
+          </w:rPr>
+          <w:t xml:space="preserve"> | </w:t>
+        </w:r>
+        <w:r>
+          <w:rPr>
+            <w:rFonts w:ascii="Consolas" w:hAnsi="Consolas"/>
+            <w:color w:val="7F7F7F" w:themeColor="background1" w:themeShade="7F"/>
+            <w:spacing w:val="60"/>
+            <w:sz w:val="18"/>
+          </w:rPr>
+          <w:t>Page</w:t>
+        </w:r>
+      </w:p>
+    </w:sdtContent>
+  </w:sdt>
+  <w:p>
+    <w:pPr>
+      <w:pStyle w:val="Footer"/>
+    </w:pPr>
+  </w:p>
+</w:ftr>
 </file>
 
 <file path=word/footnotes.xml><?xml version="1.0" encoding="utf-8"?>

</xml_diff>

<commit_message>
separate(int) , separate(int, operator) in CollegeDatabase Final Project edited to make CollegeDatabase and populate it (not array)
</commit_message>
<xml_diff>
--- a/Report_FinalProject_CSC142.docx
+++ b/Report_FinalProject_CSC142.docx
@@ -9498,7 +9498,7 @@
         <w:t xml:space="preserve"> Object holds </w:t>
       </w:r>
       <w:r>
-        <w:t>5</w:t>
+        <w:t>6</w:t>
       </w:r>
       <w:r>
         <w:t xml:space="preserve"> pieces of information:</w:t>
@@ -9578,8 +9578,16 @@
           <w:numId w:val="16"/>
         </w:numPr>
       </w:pPr>
-      <w:r>
-        <w:t xml:space="preserve">A value representing a person who was </w:t>
+      <w:proofErr w:type="gramStart"/>
+      <w:r>
+        <w:t>A</w:t>
+      </w:r>
+      <w:r>
+        <w:t>n</w:t>
+      </w:r>
+      <w:proofErr w:type="gramEnd"/>
+      <w:r>
+        <w:t xml:space="preserve"> value representing a person who was </w:t>
       </w:r>
       <w:r>
         <w:t>NOT_FOUND</w:t>
@@ -9609,6 +9617,93 @@
         </w:numPr>
       </w:pPr>
       <w:r>
+        <w:t>A</w:t>
+      </w:r>
+      <w:r>
+        <w:t>n immutable</w:t>
+      </w:r>
+      <w:r>
+        <w:t xml:space="preserve"> Person object</w:t>
+      </w:r>
+      <w:r>
+        <w:t>:</w:t>
+      </w:r>
+      <w:r>
+        <w:t xml:space="preserve"> </w:t>
+      </w:r>
+      <w:r>
+        <w:rPr>
+          <w:rFonts w:ascii="Consolas" w:hAnsi="Consolas"/>
+          <w:b/>
+          <w:sz w:val="18"/>
+        </w:rPr>
+        <w:t>new</w:t>
+      </w:r>
+      <w:r>
+        <w:rPr>
+          <w:rFonts w:ascii="Consolas" w:hAnsi="Consolas"/>
+          <w:b/>
+          <w:i/>
+          <w:sz w:val="18"/>
+        </w:rPr>
+        <w:t xml:space="preserve"> </w:t>
+      </w:r>
+      <w:proofErr w:type="gramStart"/>
+      <w:r>
+        <w:rPr>
+          <w:rFonts w:ascii="Consolas" w:hAnsi="Consolas"/>
+          <w:b/>
+          <w:sz w:val="18"/>
+        </w:rPr>
+        <w:t>Person</w:t>
+      </w:r>
+      <w:r>
+        <w:rPr>
+          <w:rFonts w:ascii="Consolas" w:hAnsi="Consolas"/>
+          <w:b/>
+          <w:sz w:val="18"/>
+        </w:rPr>
+        <w:t>(</w:t>
+      </w:r>
+      <w:proofErr w:type="gramEnd"/>
+      <w:r>
+        <w:rPr>
+          <w:rFonts w:ascii="Consolas" w:hAnsi="Consolas"/>
+          <w:b/>
+          <w:color w:val="7F7F7F" w:themeColor="text1" w:themeTint="80"/>
+          <w:sz w:val="18"/>
+        </w:rPr>
+        <w:t>“NOT_FOUND”, 0</w:t>
+      </w:r>
+      <w:r>
+        <w:rPr>
+          <w:rFonts w:ascii="Consolas" w:hAnsi="Consolas"/>
+          <w:b/>
+          <w:sz w:val="18"/>
+        </w:rPr>
+        <w:t>)</w:t>
+      </w:r>
+      <w:r>
+        <w:rPr>
+          <w:rFonts w:ascii="Consolas" w:hAnsi="Consolas"/>
+          <w:b/>
+          <w:sz w:val="18"/>
+        </w:rPr>
+        <w:t xml:space="preserve"> </w:t>
+      </w:r>
+      <w:r>
+        <w:t>representing a PERSON_NOT_FOUND in the database.</w:t>
+      </w:r>
+    </w:p>
+    <w:p>
+      <w:pPr>
+        <w:pStyle w:val="ListParagraph"/>
+        <w:numPr>
+          <w:ilvl w:val="0"/>
+          <w:numId w:val="16"/>
+        </w:numPr>
+      </w:pPr>
+      <w:r>
         <w:t>and a program that can accept input submissions from a user</w:t>
       </w:r>
       <w:r>
@@ -9854,6 +9949,7 @@
         </w:numPr>
       </w:pPr>
       <w:r>
+        <w:lastRenderedPageBreak/>
         <w:t>The number of people stored in the database is set to zero.</w:t>
       </w:r>
     </w:p>
@@ -9870,7 +9966,6 @@
         </w:rPr>
       </w:pPr>
       <w:r>
-        <w:lastRenderedPageBreak/>
         <w:t xml:space="preserve">Using a </w:t>
       </w:r>
       <w:r>
@@ -12567,8 +12662,6 @@
       <w:r>
         <w:t>calling method</w:t>
       </w:r>
-      <w:bookmarkStart w:id="0" w:name="_GoBack"/>
-      <w:bookmarkEnd w:id="0"/>
       <w:r>
         <w:t xml:space="preserve">. </w:t>
       </w:r>
@@ -13306,6 +13399,7 @@
       <w:pPr>
         <w:pStyle w:val="Heading5"/>
       </w:pPr>
+      <w:bookmarkStart w:id="0" w:name="_Hlk532476319"/>
       <w:proofErr w:type="gramStart"/>
       <w:r>
         <w:t>search</w:t>
@@ -13315,10 +13409,20 @@
       </w:r>
       <w:proofErr w:type="gramEnd"/>
       <w:r>
+        <w:rPr>
+          <w:color w:val="7F7F7F" w:themeColor="text1" w:themeTint="80"/>
+        </w:rPr>
         <w:t>String</w:t>
       </w:r>
       <w:r>
-        <w:t>) : void</w:t>
+        <w:t xml:space="preserve">) </w:t>
+      </w:r>
+      <w:bookmarkEnd w:id="0"/>
+      <w:r>
+        <w:t xml:space="preserve">: </w:t>
+      </w:r>
+      <w:r>
+        <w:t>Person</w:t>
       </w:r>
     </w:p>
     <w:p>
@@ -13344,7 +13448,7 @@
         <w:rPr>
           <w:i/>
         </w:rPr>
-        <w:t>fin</w:t>
+        <w:t>find information about a Person in the database.</w:t>
       </w:r>
     </w:p>
     <w:p>
@@ -13359,15 +13463,22 @@
         </w:rPr>
       </w:pPr>
       <w:r>
-        <w:t xml:space="preserve">Prints to the screen the returned information from the </w:t>
-      </w:r>
-      <w:proofErr w:type="spellStart"/>
-      <w:r>
-        <w:t>CollegeDatabase</w:t>
-      </w:r>
-      <w:proofErr w:type="spellEnd"/>
-      <w:r>
-        <w:t xml:space="preserve"> </w:t>
+        <w:t>Requires you to send it a String of words representing a Person’s name.</w:t>
+      </w:r>
+    </w:p>
+    <w:p>
+      <w:pPr>
+        <w:pStyle w:val="ListParagraph"/>
+        <w:numPr>
+          <w:ilvl w:val="1"/>
+          <w:numId w:val="5"/>
+        </w:numPr>
+        <w:rPr>
+          <w:b/>
+        </w:rPr>
+      </w:pPr>
+      <w:r>
+        <w:t xml:space="preserve">It uses the </w:t>
       </w:r>
       <w:proofErr w:type="spellStart"/>
       <w:proofErr w:type="gramStart"/>
@@ -13377,7 +13488,7 @@
           <w:b/>
           <w:sz w:val="18"/>
         </w:rPr>
-        <w:t>toString</w:t>
+        <w:t>findLocation</w:t>
       </w:r>
       <w:proofErr w:type="spellEnd"/>
       <w:r>
@@ -13393,12 +13504,453 @@
         <w:rPr>
           <w:rFonts w:ascii="Consolas" w:hAnsi="Consolas"/>
           <w:b/>
-          <w:sz w:val="18"/>
-        </w:rPr>
-        <w:t xml:space="preserve">) </w:t>
-      </w:r>
-      <w:r>
-        <w:t>method defined below.</w:t>
+          <w:color w:val="7F7F7F" w:themeColor="text1" w:themeTint="80"/>
+          <w:sz w:val="18"/>
+        </w:rPr>
+        <w:t>String</w:t>
+      </w:r>
+      <w:r>
+        <w:rPr>
+          <w:rFonts w:ascii="Consolas" w:hAnsi="Consolas"/>
+          <w:b/>
+          <w:sz w:val="18"/>
+        </w:rPr>
+        <w:t>)</w:t>
+      </w:r>
+      <w:r>
+        <w:rPr>
+          <w:rFonts w:ascii="Consolas" w:hAnsi="Consolas"/>
+          <w:b/>
+          <w:sz w:val="18"/>
+        </w:rPr>
+        <w:t xml:space="preserve"> </w:t>
+      </w:r>
+      <w:r>
+        <w:t>method</w:t>
+      </w:r>
+      <w:r>
+        <w:t xml:space="preserve"> to find the Person’s location in the database.</w:t>
+      </w:r>
+    </w:p>
+    <w:p>
+      <w:pPr>
+        <w:pStyle w:val="ListParagraph"/>
+        <w:numPr>
+          <w:ilvl w:val="1"/>
+          <w:numId w:val="5"/>
+        </w:numPr>
+        <w:rPr>
+          <w:b/>
+        </w:rPr>
+      </w:pPr>
+      <w:r>
+        <w:t>If the person is not found in the database, a PERSON_NOT_FOUND Person object is returned to the user</w:t>
+      </w:r>
+      <w:r>
+        <w:t xml:space="preserve"> and a message explaining that is printed to the screen.</w:t>
+      </w:r>
+    </w:p>
+    <w:p>
+      <w:pPr>
+        <w:pStyle w:val="ListParagraph"/>
+        <w:numPr>
+          <w:ilvl w:val="1"/>
+          <w:numId w:val="5"/>
+        </w:numPr>
+        <w:rPr>
+          <w:b/>
+        </w:rPr>
+      </w:pPr>
+      <w:r>
+        <w:t>If the Person is found, the Person object is returned to the user.</w:t>
+      </w:r>
+    </w:p>
+    <w:p>
+      <w:pPr>
+        <w:pStyle w:val="Heading5"/>
+      </w:pPr>
+      <w:r>
+        <w:t>separate</w:t>
+      </w:r>
+      <w:r>
+        <w:t>(</w:t>
+      </w:r>
+      <w:r>
+        <w:rPr>
+          <w:color w:val="7F7F7F" w:themeColor="text1" w:themeTint="80"/>
+        </w:rPr>
+        <w:t>int</w:t>
+      </w:r>
+      <w:proofErr w:type="gramStart"/>
+      <w:r>
+        <w:t>) :</w:t>
+      </w:r>
+      <w:proofErr w:type="gramEnd"/>
+      <w:r>
+        <w:t xml:space="preserve"> </w:t>
+      </w:r>
+      <w:proofErr w:type="spellStart"/>
+      <w:r>
+        <w:t>CollegeDatabase</w:t>
+      </w:r>
+      <w:proofErr w:type="spellEnd"/>
+    </w:p>
+    <w:p>
+      <w:pPr>
+        <w:pStyle w:val="ListParagraph"/>
+        <w:rPr>
+          <w:i/>
+        </w:rPr>
+      </w:pPr>
+      <w:r>
+        <w:rPr>
+          <w:i/>
+        </w:rPr>
+        <w:t>Objective:</w:t>
+      </w:r>
+      <w:r>
+        <w:rPr>
+          <w:i/>
+        </w:rPr>
+        <w:t xml:space="preserve"> </w:t>
+      </w:r>
+      <w:r>
+        <w:rPr>
+          <w:i/>
+        </w:rPr>
+        <w:t xml:space="preserve">make a separate </w:t>
+      </w:r>
+      <w:proofErr w:type="spellStart"/>
+      <w:r>
+        <w:rPr>
+          <w:i/>
+        </w:rPr>
+        <w:t>CollegeDatabase</w:t>
+      </w:r>
+      <w:proofErr w:type="spellEnd"/>
+      <w:r>
+        <w:rPr>
+          <w:i/>
+        </w:rPr>
+        <w:t xml:space="preserve"> of </w:t>
+      </w:r>
+      <w:r>
+        <w:rPr>
+          <w:i/>
+        </w:rPr>
+        <w:t>Persons</w:t>
+      </w:r>
+      <w:r>
+        <w:rPr>
+          <w:i/>
+        </w:rPr>
+        <w:t xml:space="preserve"> with a common age.</w:t>
+      </w:r>
+    </w:p>
+    <w:p>
+      <w:pPr>
+        <w:pStyle w:val="ListParagraph"/>
+        <w:numPr>
+          <w:ilvl w:val="1"/>
+          <w:numId w:val="5"/>
+        </w:numPr>
+        <w:rPr>
+          <w:b/>
+        </w:rPr>
+      </w:pPr>
+      <w:r>
+        <w:t>Requires you to send it a</w:t>
+      </w:r>
+      <w:r>
+        <w:t>n integer representing an age.</w:t>
+      </w:r>
+    </w:p>
+    <w:p>
+      <w:pPr>
+        <w:pStyle w:val="ListParagraph"/>
+        <w:numPr>
+          <w:ilvl w:val="1"/>
+          <w:numId w:val="5"/>
+        </w:numPr>
+        <w:rPr>
+          <w:b/>
+        </w:rPr>
+      </w:pPr>
+      <w:r>
+        <w:t xml:space="preserve">It creates a new </w:t>
+      </w:r>
+      <w:proofErr w:type="spellStart"/>
+      <w:r>
+        <w:t>CollegeDatabase</w:t>
+      </w:r>
+      <w:proofErr w:type="spellEnd"/>
+      <w:r>
+        <w:t xml:space="preserve"> object and</w:t>
+      </w:r>
+    </w:p>
+    <w:p>
+      <w:pPr>
+        <w:pStyle w:val="ListParagraph"/>
+        <w:numPr>
+          <w:ilvl w:val="1"/>
+          <w:numId w:val="5"/>
+        </w:numPr>
+        <w:rPr>
+          <w:b/>
+        </w:rPr>
+      </w:pPr>
+      <w:r>
+        <w:t xml:space="preserve">Fills it with Person objects from the existing </w:t>
+      </w:r>
+      <w:proofErr w:type="spellStart"/>
+      <w:r>
+        <w:t>CollegeDatabase</w:t>
+      </w:r>
+      <w:proofErr w:type="spellEnd"/>
+      <w:r>
+        <w:t xml:space="preserve"> that have the given age.</w:t>
+      </w:r>
+    </w:p>
+    <w:p>
+      <w:pPr>
+        <w:pStyle w:val="ListParagraph"/>
+        <w:numPr>
+          <w:ilvl w:val="1"/>
+          <w:numId w:val="5"/>
+        </w:numPr>
+        <w:rPr>
+          <w:b/>
+        </w:rPr>
+      </w:pPr>
+      <w:r>
+        <w:lastRenderedPageBreak/>
+        <w:t xml:space="preserve">The new </w:t>
+      </w:r>
+      <w:proofErr w:type="spellStart"/>
+      <w:r>
+        <w:t>CollegeDatabase</w:t>
+      </w:r>
+      <w:proofErr w:type="spellEnd"/>
+      <w:r>
+        <w:t xml:space="preserve"> is returned to the user, and the original database i</w:t>
+      </w:r>
+      <w:r>
+        <w:t>s</w:t>
+      </w:r>
+      <w:r>
+        <w:t xml:space="preserve"> unchanged. </w:t>
+      </w:r>
+    </w:p>
+    <w:p>
+      <w:pPr>
+        <w:pStyle w:val="Heading5"/>
+      </w:pPr>
+      <w:proofErr w:type="gramStart"/>
+      <w:r>
+        <w:t>separate</w:t>
+      </w:r>
+      <w:r>
+        <w:t>(</w:t>
+      </w:r>
+      <w:proofErr w:type="gramEnd"/>
+      <w:r>
+        <w:rPr>
+          <w:color w:val="7F7F7F" w:themeColor="text1" w:themeTint="80"/>
+        </w:rPr>
+        <w:t>int</w:t>
+      </w:r>
+      <w:r>
+        <w:rPr>
+          <w:color w:val="7F7F7F" w:themeColor="text1" w:themeTint="80"/>
+        </w:rPr>
+        <w:t xml:space="preserve">, </w:t>
+      </w:r>
+      <w:r>
+        <w:rPr>
+          <w:i/>
+          <w:color w:val="7F7F7F" w:themeColor="text1" w:themeTint="80"/>
+        </w:rPr>
+        <w:t>Operator</w:t>
+      </w:r>
+      <w:r>
+        <w:t xml:space="preserve">) : </w:t>
+      </w:r>
+      <w:proofErr w:type="spellStart"/>
+      <w:r>
+        <w:t>CollegeDatabase</w:t>
+      </w:r>
+      <w:proofErr w:type="spellEnd"/>
+    </w:p>
+    <w:p>
+      <w:pPr>
+        <w:pStyle w:val="ListParagraph"/>
+        <w:rPr>
+          <w:i/>
+        </w:rPr>
+      </w:pPr>
+      <w:r>
+        <w:rPr>
+          <w:i/>
+        </w:rPr>
+        <w:t>Objective:</w:t>
+      </w:r>
+      <w:r>
+        <w:rPr>
+          <w:i/>
+        </w:rPr>
+        <w:t xml:space="preserve"> make a separate </w:t>
+      </w:r>
+      <w:proofErr w:type="spellStart"/>
+      <w:r>
+        <w:rPr>
+          <w:i/>
+        </w:rPr>
+        <w:t>CollegeDatabase</w:t>
+      </w:r>
+      <w:proofErr w:type="spellEnd"/>
+      <w:r>
+        <w:rPr>
+          <w:i/>
+        </w:rPr>
+        <w:t xml:space="preserve"> of </w:t>
+      </w:r>
+      <w:r>
+        <w:rPr>
+          <w:i/>
+        </w:rPr>
+        <w:t>Persons</w:t>
+      </w:r>
+      <w:r>
+        <w:rPr>
+          <w:i/>
+        </w:rPr>
+        <w:t xml:space="preserve"> </w:t>
+      </w:r>
+      <w:r>
+        <w:rPr>
+          <w:i/>
+        </w:rPr>
+        <w:t>in</w:t>
+      </w:r>
+      <w:r>
+        <w:rPr>
+          <w:i/>
+        </w:rPr>
+        <w:t xml:space="preserve"> a common age</w:t>
+      </w:r>
+      <w:r>
+        <w:rPr>
+          <w:i/>
+        </w:rPr>
+        <w:t xml:space="preserve"> range.</w:t>
+      </w:r>
+    </w:p>
+    <w:p>
+      <w:pPr>
+        <w:pStyle w:val="ListParagraph"/>
+        <w:numPr>
+          <w:ilvl w:val="1"/>
+          <w:numId w:val="5"/>
+        </w:numPr>
+        <w:rPr>
+          <w:b/>
+        </w:rPr>
+      </w:pPr>
+      <w:r>
+        <w:t>Requires you to send it an integer representing an age</w:t>
+      </w:r>
+      <w:r>
+        <w:t xml:space="preserve">, and an </w:t>
+      </w:r>
+      <w:r>
+        <w:rPr>
+          <w:i/>
+        </w:rPr>
+        <w:t>Operator</w:t>
+      </w:r>
+      <w:r>
+        <w:t xml:space="preserve"> (“OVER” or “UNDER” exclusively)</w:t>
+      </w:r>
+      <w:r>
+        <w:t>.</w:t>
+      </w:r>
+    </w:p>
+    <w:p>
+      <w:pPr>
+        <w:pStyle w:val="ListParagraph"/>
+        <w:numPr>
+          <w:ilvl w:val="1"/>
+          <w:numId w:val="5"/>
+        </w:numPr>
+        <w:rPr>
+          <w:b/>
+        </w:rPr>
+      </w:pPr>
+      <w:r>
+        <w:t xml:space="preserve">It creates a new </w:t>
+      </w:r>
+      <w:proofErr w:type="spellStart"/>
+      <w:r>
+        <w:t>CollegeDatabase</w:t>
+      </w:r>
+      <w:proofErr w:type="spellEnd"/>
+      <w:r>
+        <w:t xml:space="preserve"> object.</w:t>
+      </w:r>
+    </w:p>
+    <w:p>
+      <w:pPr>
+        <w:pStyle w:val="ListParagraph"/>
+        <w:numPr>
+          <w:ilvl w:val="1"/>
+          <w:numId w:val="5"/>
+        </w:numPr>
+        <w:rPr>
+          <w:b/>
+        </w:rPr>
+      </w:pPr>
+      <w:r>
+        <w:t xml:space="preserve">If the </w:t>
+      </w:r>
+      <w:r>
+        <w:rPr>
+          <w:i/>
+        </w:rPr>
+        <w:t>Operator</w:t>
+      </w:r>
+      <w:r>
+        <w:t xml:space="preserve"> is “OVER”, </w:t>
+      </w:r>
+    </w:p>
+    <w:p>
+      <w:pPr>
+        <w:pStyle w:val="ListParagraph"/>
+        <w:numPr>
+          <w:ilvl w:val="2"/>
+          <w:numId w:val="5"/>
+        </w:numPr>
+        <w:rPr>
+          <w:b/>
+        </w:rPr>
+      </w:pPr>
+      <w:r>
+        <w:t xml:space="preserve">it fills the </w:t>
+      </w:r>
+      <w:proofErr w:type="spellStart"/>
+      <w:r>
+        <w:t>CollegeDatabase</w:t>
+      </w:r>
+      <w:proofErr w:type="spellEnd"/>
+      <w:r>
+        <w:t xml:space="preserve"> with Person objects whose age is </w:t>
+      </w:r>
+      <w:r>
+        <w:t>greater than</w:t>
+      </w:r>
+      <w:bookmarkStart w:id="1" w:name="_GoBack"/>
+      <w:bookmarkEnd w:id="1"/>
+      <w:r>
+        <w:t xml:space="preserve"> the given integer.</w:t>
       </w:r>
     </w:p>
     <w:p>

</xml_diff>

<commit_message>
Add to Final Project report
</commit_message>
<xml_diff>
--- a/Report_FinalProject_CSC142.docx
+++ b/Report_FinalProject_CSC142.docx
@@ -13942,16 +13942,830 @@
       </w:r>
       <w:proofErr w:type="spellEnd"/>
       <w:r>
-        <w:t xml:space="preserve"> with Person objects whose age is </w:t>
+        <w:t xml:space="preserve"> with Person objects </w:t>
+      </w:r>
+      <w:r>
+        <w:t xml:space="preserve">from the existing </w:t>
+      </w:r>
+      <w:proofErr w:type="spellStart"/>
+      <w:r>
+        <w:t>CollegeDatabase</w:t>
+      </w:r>
+      <w:proofErr w:type="spellEnd"/>
+      <w:r>
+        <w:t xml:space="preserve"> </w:t>
+      </w:r>
+      <w:r>
+        <w:t xml:space="preserve">whose age is </w:t>
       </w:r>
       <w:r>
         <w:t>greater than</w:t>
       </w:r>
-      <w:bookmarkStart w:id="1" w:name="_GoBack"/>
+      <w:r>
+        <w:t xml:space="preserve"> the given integer.</w:t>
+      </w:r>
+    </w:p>
+    <w:p>
+      <w:pPr>
+        <w:pStyle w:val="ListParagraph"/>
+        <w:numPr>
+          <w:ilvl w:val="1"/>
+          <w:numId w:val="5"/>
+        </w:numPr>
+        <w:rPr>
+          <w:b/>
+        </w:rPr>
+      </w:pPr>
+      <w:r>
+        <w:t xml:space="preserve">If the </w:t>
+      </w:r>
+      <w:r>
+        <w:rPr>
+          <w:i/>
+        </w:rPr>
+        <w:t xml:space="preserve">Operator </w:t>
+      </w:r>
+      <w:r>
+        <w:t>is “UNDER”,</w:t>
+      </w:r>
+    </w:p>
+    <w:p>
+      <w:pPr>
+        <w:pStyle w:val="ListParagraph"/>
+        <w:numPr>
+          <w:ilvl w:val="2"/>
+          <w:numId w:val="5"/>
+        </w:numPr>
+        <w:rPr>
+          <w:b/>
+        </w:rPr>
+      </w:pPr>
+      <w:r>
+        <w:t xml:space="preserve">it fills the </w:t>
+      </w:r>
+      <w:proofErr w:type="spellStart"/>
+      <w:r>
+        <w:t>CollegeDatabase</w:t>
+      </w:r>
+      <w:proofErr w:type="spellEnd"/>
+      <w:r>
+        <w:t xml:space="preserve"> with Person objects </w:t>
+      </w:r>
+      <w:r>
+        <w:t xml:space="preserve">from the existing </w:t>
+      </w:r>
+      <w:proofErr w:type="spellStart"/>
+      <w:r>
+        <w:t>CollegeDatabase</w:t>
+      </w:r>
+      <w:proofErr w:type="spellEnd"/>
+      <w:r>
+        <w:t xml:space="preserve"> </w:t>
+      </w:r>
+      <w:r>
+        <w:t>whose age is less than the given integer.</w:t>
+      </w:r>
+    </w:p>
+    <w:p>
+      <w:pPr>
+        <w:pStyle w:val="ListParagraph"/>
+        <w:numPr>
+          <w:ilvl w:val="1"/>
+          <w:numId w:val="5"/>
+        </w:numPr>
+        <w:rPr>
+          <w:b/>
+        </w:rPr>
+      </w:pPr>
+      <w:r>
+        <w:t xml:space="preserve">The new </w:t>
+      </w:r>
+      <w:proofErr w:type="spellStart"/>
+      <w:r>
+        <w:t>CollegeDatabase</w:t>
+      </w:r>
+      <w:proofErr w:type="spellEnd"/>
+      <w:r>
+        <w:t xml:space="preserve"> is returned to the user, and the original database is unchanged. </w:t>
+      </w:r>
+    </w:p>
+    <w:p>
+      <w:pPr>
+        <w:pStyle w:val="Heading5"/>
+      </w:pPr>
+      <w:bookmarkStart w:id="1" w:name="_Hlk532479518"/>
+      <w:proofErr w:type="gramStart"/>
+      <w:r>
+        <w:t>separate</w:t>
+      </w:r>
+      <w:r>
+        <w:t>(</w:t>
+      </w:r>
+      <w:proofErr w:type="spellStart"/>
+      <w:proofErr w:type="gramEnd"/>
+      <w:r>
+        <w:rPr>
+          <w:i/>
+          <w:color w:val="7F7F7F" w:themeColor="text1" w:themeTint="80"/>
+        </w:rPr>
+        <w:t>PersonType</w:t>
+      </w:r>
+      <w:proofErr w:type="spellEnd"/>
+      <w:r>
+        <w:t xml:space="preserve">) </w:t>
+      </w:r>
       <w:bookmarkEnd w:id="1"/>
       <w:r>
-        <w:t xml:space="preserve"> the given integer.</w:t>
-      </w:r>
+        <w:t xml:space="preserve">: </w:t>
+      </w:r>
+      <w:proofErr w:type="spellStart"/>
+      <w:r>
+        <w:t>CollegeDatabase</w:t>
+      </w:r>
+      <w:proofErr w:type="spellEnd"/>
+    </w:p>
+    <w:p>
+      <w:pPr>
+        <w:pStyle w:val="ListParagraph"/>
+        <w:rPr>
+          <w:i/>
+        </w:rPr>
+      </w:pPr>
+      <w:r>
+        <w:rPr>
+          <w:i/>
+        </w:rPr>
+        <w:t>Objective:</w:t>
+      </w:r>
+      <w:r>
+        <w:rPr>
+          <w:i/>
+        </w:rPr>
+        <w:t xml:space="preserve"> make a separate </w:t>
+      </w:r>
+      <w:proofErr w:type="spellStart"/>
+      <w:r>
+        <w:rPr>
+          <w:i/>
+        </w:rPr>
+        <w:t>CollegeDatabase</w:t>
+      </w:r>
+      <w:proofErr w:type="spellEnd"/>
+      <w:r>
+        <w:rPr>
+          <w:i/>
+        </w:rPr>
+        <w:t xml:space="preserve"> of Persons </w:t>
+      </w:r>
+      <w:r>
+        <w:rPr>
+          <w:i/>
+        </w:rPr>
+        <w:t>of a particular sub-type</w:t>
+      </w:r>
+      <w:r>
+        <w:rPr>
+          <w:i/>
+        </w:rPr>
+        <w:t>.</w:t>
+      </w:r>
+    </w:p>
+    <w:p>
+      <w:pPr>
+        <w:pStyle w:val="ListParagraph"/>
+        <w:numPr>
+          <w:ilvl w:val="1"/>
+          <w:numId w:val="5"/>
+        </w:numPr>
+        <w:rPr>
+          <w:b/>
+        </w:rPr>
+      </w:pPr>
+      <w:r>
+        <w:t>Requires you to send it a</w:t>
+      </w:r>
+      <w:r>
+        <w:t xml:space="preserve"> </w:t>
+      </w:r>
+      <w:proofErr w:type="spellStart"/>
+      <w:r>
+        <w:rPr>
+          <w:i/>
+        </w:rPr>
+        <w:t>PersonType</w:t>
+      </w:r>
+      <w:proofErr w:type="spellEnd"/>
+      <w:r>
+        <w:t xml:space="preserve"> (“STUDENT” or “EMPLOYEE” exclusively).</w:t>
+      </w:r>
+    </w:p>
+    <w:p>
+      <w:pPr>
+        <w:pStyle w:val="ListParagraph"/>
+        <w:numPr>
+          <w:ilvl w:val="1"/>
+          <w:numId w:val="5"/>
+        </w:numPr>
+      </w:pPr>
+      <w:r>
+        <w:t>I</w:t>
+      </w:r>
+      <w:r>
+        <w:t xml:space="preserve">t creates a new </w:t>
+      </w:r>
+      <w:proofErr w:type="spellStart"/>
+      <w:r>
+        <w:t>CollegeDatabase</w:t>
+      </w:r>
+      <w:proofErr w:type="spellEnd"/>
+      <w:r>
+        <w:t xml:space="preserve"> object.</w:t>
+      </w:r>
+    </w:p>
+    <w:p>
+      <w:pPr>
+        <w:pStyle w:val="ListParagraph"/>
+        <w:numPr>
+          <w:ilvl w:val="1"/>
+          <w:numId w:val="5"/>
+        </w:numPr>
+      </w:pPr>
+      <w:r>
+        <w:t xml:space="preserve">If the </w:t>
+      </w:r>
+      <w:proofErr w:type="spellStart"/>
+      <w:r>
+        <w:rPr>
+          <w:i/>
+        </w:rPr>
+        <w:t>PersonType</w:t>
+      </w:r>
+      <w:proofErr w:type="spellEnd"/>
+      <w:r>
+        <w:t xml:space="preserve"> is “EMPLOYEE”, </w:t>
+      </w:r>
+    </w:p>
+    <w:p>
+      <w:pPr>
+        <w:pStyle w:val="ListParagraph"/>
+        <w:numPr>
+          <w:ilvl w:val="2"/>
+          <w:numId w:val="5"/>
+        </w:numPr>
+      </w:pPr>
+      <w:r>
+        <w:t xml:space="preserve">it fills the </w:t>
+      </w:r>
+      <w:proofErr w:type="spellStart"/>
+      <w:r>
+        <w:t>CollegeDatabase</w:t>
+      </w:r>
+      <w:proofErr w:type="spellEnd"/>
+      <w:r>
+        <w:t xml:space="preserve"> with Person objects </w:t>
+      </w:r>
+      <w:r>
+        <w:t xml:space="preserve">from the existing </w:t>
+      </w:r>
+      <w:proofErr w:type="spellStart"/>
+      <w:r>
+        <w:t>CollegeDatabase</w:t>
+      </w:r>
+      <w:proofErr w:type="spellEnd"/>
+      <w:r>
+        <w:t xml:space="preserve"> who are of Employee type.</w:t>
+      </w:r>
+    </w:p>
+    <w:p>
+      <w:pPr>
+        <w:pStyle w:val="ListParagraph"/>
+        <w:numPr>
+          <w:ilvl w:val="1"/>
+          <w:numId w:val="5"/>
+        </w:numPr>
+      </w:pPr>
+      <w:r>
+        <w:t xml:space="preserve">Otherwise, </w:t>
+      </w:r>
+    </w:p>
+    <w:p>
+      <w:pPr>
+        <w:pStyle w:val="ListParagraph"/>
+        <w:numPr>
+          <w:ilvl w:val="2"/>
+          <w:numId w:val="5"/>
+        </w:numPr>
+      </w:pPr>
+      <w:r>
+        <w:t xml:space="preserve">it fills the </w:t>
+      </w:r>
+      <w:proofErr w:type="spellStart"/>
+      <w:r>
+        <w:t>CollegeDatabase</w:t>
+      </w:r>
+      <w:proofErr w:type="spellEnd"/>
+      <w:r>
+        <w:t xml:space="preserve"> with Person objects from the existing </w:t>
+      </w:r>
+      <w:proofErr w:type="spellStart"/>
+      <w:r>
+        <w:t>CollegeDatabase</w:t>
+      </w:r>
+      <w:proofErr w:type="spellEnd"/>
+      <w:r>
+        <w:t xml:space="preserve"> who are of </w:t>
+      </w:r>
+      <w:r>
+        <w:t>Student</w:t>
+      </w:r>
+      <w:r>
+        <w:t xml:space="preserve"> type.</w:t>
+      </w:r>
+    </w:p>
+    <w:p>
+      <w:pPr>
+        <w:pStyle w:val="ListParagraph"/>
+        <w:numPr>
+          <w:ilvl w:val="1"/>
+          <w:numId w:val="5"/>
+        </w:numPr>
+        <w:rPr>
+          <w:b/>
+        </w:rPr>
+      </w:pPr>
+      <w:r>
+        <w:t xml:space="preserve">The new </w:t>
+      </w:r>
+      <w:proofErr w:type="spellStart"/>
+      <w:r>
+        <w:t>CollegeDatabase</w:t>
+      </w:r>
+      <w:proofErr w:type="spellEnd"/>
+      <w:r>
+        <w:t xml:space="preserve"> is returned to the user, and the original database is unchanged. </w:t>
+      </w:r>
+    </w:p>
+    <w:p>
+      <w:pPr>
+        <w:pStyle w:val="Heading5"/>
+      </w:pPr>
+      <w:proofErr w:type="gramStart"/>
+      <w:r>
+        <w:t>separate</w:t>
+      </w:r>
+      <w:r>
+        <w:t>(</w:t>
+      </w:r>
+      <w:proofErr w:type="spellStart"/>
+      <w:proofErr w:type="gramEnd"/>
+      <w:r>
+        <w:rPr>
+          <w:i/>
+          <w:color w:val="7F7F7F" w:themeColor="text1" w:themeTint="80"/>
+        </w:rPr>
+        <w:t>PersonType</w:t>
+      </w:r>
+      <w:proofErr w:type="spellEnd"/>
+      <w:r>
+        <w:rPr>
+          <w:color w:val="7F7F7F" w:themeColor="text1" w:themeTint="80"/>
+        </w:rPr>
+        <w:t xml:space="preserve">, double, </w:t>
+      </w:r>
+      <w:r>
+        <w:rPr>
+          <w:i/>
+          <w:color w:val="7F7F7F" w:themeColor="text1" w:themeTint="80"/>
+        </w:rPr>
+        <w:t>Operator</w:t>
+      </w:r>
+      <w:r>
+        <w:t xml:space="preserve">) : </w:t>
+      </w:r>
+      <w:proofErr w:type="spellStart"/>
+      <w:r>
+        <w:t>CollegeDatabase</w:t>
+      </w:r>
+      <w:proofErr w:type="spellEnd"/>
+    </w:p>
+    <w:p>
+      <w:pPr>
+        <w:pStyle w:val="ListParagraph"/>
+        <w:rPr>
+          <w:i/>
+        </w:rPr>
+      </w:pPr>
+      <w:r>
+        <w:rPr>
+          <w:i/>
+        </w:rPr>
+        <w:t>Objective:</w:t>
+      </w:r>
+      <w:r>
+        <w:rPr>
+          <w:i/>
+        </w:rPr>
+        <w:t xml:space="preserve"> make a separate </w:t>
+      </w:r>
+      <w:proofErr w:type="spellStart"/>
+      <w:r>
+        <w:rPr>
+          <w:i/>
+        </w:rPr>
+        <w:t>CollegeDatabase</w:t>
+      </w:r>
+      <w:proofErr w:type="spellEnd"/>
+      <w:r>
+        <w:rPr>
+          <w:i/>
+        </w:rPr>
+        <w:t xml:space="preserve"> of Persons</w:t>
+      </w:r>
+      <w:r>
+        <w:rPr>
+          <w:i/>
+        </w:rPr>
+        <w:t xml:space="preserve"> </w:t>
+      </w:r>
+      <w:r>
+        <w:rPr>
+          <w:i/>
+        </w:rPr>
+        <w:t>in</w:t>
+      </w:r>
+      <w:r>
+        <w:rPr>
+          <w:i/>
+        </w:rPr>
+        <w:t xml:space="preserve"> a common </w:t>
+      </w:r>
+      <w:r>
+        <w:rPr>
+          <w:i/>
+        </w:rPr>
+        <w:t xml:space="preserve">GPA or </w:t>
+      </w:r>
+      <w:r>
+        <w:rPr>
+          <w:i/>
+        </w:rPr>
+        <w:t>s</w:t>
+      </w:r>
+      <w:r>
+        <w:rPr>
+          <w:i/>
+        </w:rPr>
+        <w:t>alary</w:t>
+      </w:r>
+      <w:r>
+        <w:rPr>
+          <w:i/>
+        </w:rPr>
+        <w:t xml:space="preserve"> range</w:t>
+      </w:r>
+      <w:r>
+        <w:rPr>
+          <w:i/>
+        </w:rPr>
+        <w:t xml:space="preserve">. </w:t>
+      </w:r>
+    </w:p>
+    <w:p>
+      <w:pPr>
+        <w:pStyle w:val="ListParagraph"/>
+        <w:numPr>
+          <w:ilvl w:val="1"/>
+          <w:numId w:val="5"/>
+        </w:numPr>
+        <w:rPr>
+          <w:b/>
+        </w:rPr>
+      </w:pPr>
+      <w:r>
+        <w:t xml:space="preserve">Requires you to send it a </w:t>
+      </w:r>
+      <w:proofErr w:type="spellStart"/>
+      <w:r>
+        <w:rPr>
+          <w:i/>
+        </w:rPr>
+        <w:t>PersonType</w:t>
+      </w:r>
+      <w:proofErr w:type="spellEnd"/>
+      <w:r>
+        <w:t xml:space="preserve"> (“STUDENT” or “EMPLOYEE” exclusively)</w:t>
+      </w:r>
+      <w:r>
+        <w:t xml:space="preserve">, a number (representing either a GPA or a salary depending </w:t>
+      </w:r>
+      <w:r>
+        <w:t xml:space="preserve">on the </w:t>
+      </w:r>
+      <w:proofErr w:type="spellStart"/>
+      <w:r>
+        <w:rPr>
+          <w:i/>
+        </w:rPr>
+        <w:t>PersonType</w:t>
+      </w:r>
+      <w:proofErr w:type="spellEnd"/>
+      <w:r>
+        <w:t xml:space="preserve">), </w:t>
+      </w:r>
+      <w:r>
+        <w:t xml:space="preserve">and an </w:t>
+      </w:r>
+      <w:r>
+        <w:rPr>
+          <w:i/>
+        </w:rPr>
+        <w:t>Operator</w:t>
+      </w:r>
+      <w:r>
+        <w:t xml:space="preserve"> (“OVER” or “UNDER” exclusively)</w:t>
+      </w:r>
+      <w:r>
+        <w:t>.</w:t>
+      </w:r>
+    </w:p>
+    <w:p>
+      <w:pPr>
+        <w:pStyle w:val="ListParagraph"/>
+        <w:numPr>
+          <w:ilvl w:val="1"/>
+          <w:numId w:val="5"/>
+        </w:numPr>
+        <w:rPr>
+          <w:b/>
+        </w:rPr>
+      </w:pPr>
+      <w:r>
+        <w:t xml:space="preserve">It creates a new </w:t>
+      </w:r>
+      <w:proofErr w:type="spellStart"/>
+      <w:r>
+        <w:t>CollegeDatabase</w:t>
+      </w:r>
+      <w:proofErr w:type="spellEnd"/>
+      <w:r>
+        <w:t xml:space="preserve"> “</w:t>
+      </w:r>
+      <w:proofErr w:type="spellStart"/>
+      <w:r>
+        <w:t>ofType</w:t>
+      </w:r>
+      <w:proofErr w:type="spellEnd"/>
+      <w:r>
+        <w:t>”</w:t>
+      </w:r>
+      <w:r>
+        <w:t xml:space="preserve"> equal to the returned </w:t>
+      </w:r>
+      <w:proofErr w:type="spellStart"/>
+      <w:r>
+        <w:t>CollegeDatabase</w:t>
+      </w:r>
+      <w:proofErr w:type="spellEnd"/>
+      <w:r>
+        <w:t xml:space="preserve"> of the </w:t>
+      </w:r>
+      <w:proofErr w:type="gramStart"/>
+      <w:r>
+        <w:rPr>
+          <w:rFonts w:ascii="Consolas" w:hAnsi="Consolas"/>
+          <w:b/>
+          <w:sz w:val="18"/>
+        </w:rPr>
+        <w:t>separate(</w:t>
+      </w:r>
+      <w:proofErr w:type="spellStart"/>
+      <w:proofErr w:type="gramEnd"/>
+      <w:r>
+        <w:rPr>
+          <w:rFonts w:ascii="Consolas" w:hAnsi="Consolas"/>
+          <w:b/>
+          <w:i/>
+          <w:color w:val="7F7F7F" w:themeColor="text1" w:themeTint="80"/>
+          <w:sz w:val="18"/>
+        </w:rPr>
+        <w:t>PersonType</w:t>
+      </w:r>
+      <w:proofErr w:type="spellEnd"/>
+      <w:r>
+        <w:rPr>
+          <w:rFonts w:ascii="Consolas" w:hAnsi="Consolas"/>
+          <w:b/>
+          <w:sz w:val="18"/>
+        </w:rPr>
+        <w:t>)</w:t>
+      </w:r>
+      <w:r>
+        <w:rPr>
+          <w:b/>
+          <w:sz w:val="18"/>
+        </w:rPr>
+        <w:t xml:space="preserve"> </w:t>
+      </w:r>
+      <w:r>
+        <w:t xml:space="preserve">method when sent the given </w:t>
+      </w:r>
+      <w:proofErr w:type="spellStart"/>
+      <w:r>
+        <w:t>PersonType</w:t>
+      </w:r>
+      <w:proofErr w:type="spellEnd"/>
+      <w:r>
+        <w:t>.</w:t>
+      </w:r>
+    </w:p>
+    <w:p>
+      <w:pPr>
+        <w:pStyle w:val="ListParagraph"/>
+        <w:numPr>
+          <w:ilvl w:val="1"/>
+          <w:numId w:val="5"/>
+        </w:numPr>
+        <w:rPr>
+          <w:b/>
+        </w:rPr>
+      </w:pPr>
+      <w:r>
+        <w:t xml:space="preserve">It creates a second, empty </w:t>
+      </w:r>
+      <w:proofErr w:type="spellStart"/>
+      <w:r>
+        <w:t>CollegeDatabase</w:t>
+      </w:r>
+      <w:proofErr w:type="spellEnd"/>
+      <w:r>
+        <w:t>, “</w:t>
+      </w:r>
+      <w:proofErr w:type="spellStart"/>
+      <w:r>
+        <w:t>inRange</w:t>
+      </w:r>
+      <w:proofErr w:type="spellEnd"/>
+      <w:r>
+        <w:t>”</w:t>
+      </w:r>
+      <w:r>
+        <w:t>.</w:t>
+      </w:r>
+    </w:p>
+    <w:p>
+      <w:pPr>
+        <w:pStyle w:val="ListParagraph"/>
+        <w:numPr>
+          <w:ilvl w:val="1"/>
+          <w:numId w:val="5"/>
+        </w:numPr>
+        <w:rPr>
+          <w:b/>
+        </w:rPr>
+      </w:pPr>
+      <w:r>
+        <w:t xml:space="preserve">If the </w:t>
+      </w:r>
+      <w:proofErr w:type="spellStart"/>
+      <w:r>
+        <w:rPr>
+          <w:i/>
+        </w:rPr>
+        <w:t>PersonType</w:t>
+      </w:r>
+      <w:proofErr w:type="spellEnd"/>
+      <w:r>
+        <w:t xml:space="preserve"> is Employee, </w:t>
+      </w:r>
+    </w:p>
+    <w:p>
+      <w:pPr>
+        <w:pStyle w:val="ListParagraph"/>
+        <w:numPr>
+          <w:ilvl w:val="2"/>
+          <w:numId w:val="5"/>
+        </w:numPr>
+        <w:rPr>
+          <w:b/>
+        </w:rPr>
+      </w:pPr>
+      <w:proofErr w:type="spellStart"/>
+      <w:r>
+        <w:t>inRange</w:t>
+      </w:r>
+      <w:proofErr w:type="spellEnd"/>
+      <w:r>
+        <w:t xml:space="preserve"> is set equal to the returned </w:t>
+      </w:r>
+      <w:proofErr w:type="spellStart"/>
+      <w:r>
+        <w:t>CollegeDatabase</w:t>
+      </w:r>
+      <w:proofErr w:type="spellEnd"/>
+      <w:r>
+        <w:t xml:space="preserve"> when the </w:t>
+      </w:r>
+      <w:proofErr w:type="spellStart"/>
+      <w:r>
+        <w:t>bySalary</w:t>
+      </w:r>
+      <w:proofErr w:type="spellEnd"/>
+      <w:r>
+        <w:t xml:space="preserve"> method is applied to </w:t>
+      </w:r>
+      <w:proofErr w:type="spellStart"/>
+      <w:r>
+        <w:t>ofType</w:t>
+      </w:r>
+      <w:proofErr w:type="spellEnd"/>
+      <w:r>
+        <w:t>.</w:t>
+      </w:r>
+    </w:p>
+    <w:p>
+      <w:pPr>
+        <w:pStyle w:val="ListParagraph"/>
+        <w:numPr>
+          <w:ilvl w:val="1"/>
+          <w:numId w:val="5"/>
+        </w:numPr>
+        <w:rPr>
+          <w:b/>
+        </w:rPr>
+      </w:pPr>
+      <w:r>
+        <w:t>Otherwise,</w:t>
+      </w:r>
+    </w:p>
+    <w:p>
+      <w:pPr>
+        <w:pStyle w:val="ListParagraph"/>
+        <w:numPr>
+          <w:ilvl w:val="2"/>
+          <w:numId w:val="5"/>
+        </w:numPr>
+        <w:rPr>
+          <w:b/>
+        </w:rPr>
+      </w:pPr>
+      <w:proofErr w:type="spellStart"/>
+      <w:r>
+        <w:lastRenderedPageBreak/>
+        <w:t>inRange</w:t>
+      </w:r>
+      <w:proofErr w:type="spellEnd"/>
+      <w:r>
+        <w:t xml:space="preserve"> is set equal to the returned </w:t>
+      </w:r>
+      <w:proofErr w:type="spellStart"/>
+      <w:r>
+        <w:t>CollegeDatabase</w:t>
+      </w:r>
+      <w:proofErr w:type="spellEnd"/>
+      <w:r>
+        <w:t xml:space="preserve"> when the </w:t>
+      </w:r>
+      <w:proofErr w:type="spellStart"/>
+      <w:r>
+        <w:t>byGPA</w:t>
+      </w:r>
+      <w:proofErr w:type="spellEnd"/>
+      <w:r>
+        <w:t xml:space="preserve"> method is applied to </w:t>
+      </w:r>
+      <w:proofErr w:type="spellStart"/>
+      <w:r>
+        <w:t>ofType</w:t>
+      </w:r>
+      <w:proofErr w:type="spellEnd"/>
+      <w:r>
+        <w:t>.</w:t>
+      </w:r>
+    </w:p>
+    <w:p>
+      <w:pPr>
+        <w:pStyle w:val="ListParagraph"/>
+        <w:numPr>
+          <w:ilvl w:val="2"/>
+          <w:numId w:val="5"/>
+        </w:numPr>
+        <w:rPr>
+          <w:b/>
+        </w:rPr>
+      </w:pPr>
+      <w:proofErr w:type="spellStart"/>
+      <w:r>
+        <w:t>inRange</w:t>
+      </w:r>
+      <w:proofErr w:type="spellEnd"/>
+      <w:r>
+        <w:t xml:space="preserve"> is returned to the user</w:t>
+      </w:r>
+      <w:r>
+        <w:t>.</w:t>
+      </w:r>
+      <w:bookmarkStart w:id="2" w:name="_GoBack"/>
+      <w:bookmarkEnd w:id="2"/>
     </w:p>
     <w:p>
       <w:pPr>

</xml_diff>

<commit_message>
FinalProject: Report: CollegeDatabase: Sepatate(persontype, double, operator)
edited to reflect changes to this method, byGPA, and bySalary
</commit_message>
<xml_diff>
--- a/Report_FinalProject_CSC142.docx
+++ b/Report_FinalProject_CSC142.docx
@@ -11106,8 +11106,6 @@
       <w:pPr>
         <w:pStyle w:val="Heading5"/>
       </w:pPr>
-      <w:bookmarkStart w:id="0" w:name="_GoBack"/>
-      <w:bookmarkEnd w:id="0"/>
       <w:r>
         <w:t>delete</w:t>
       </w:r>
@@ -11120,8 +11118,13 @@
         </w:rPr>
         <w:t>int</w:t>
       </w:r>
-      <w:r>
-        <w:t xml:space="preserve">) : </w:t>
+      <w:proofErr w:type="gramStart"/>
+      <w:r>
+        <w:t>) :</w:t>
+      </w:r>
+      <w:proofErr w:type="gramEnd"/>
+      <w:r>
+        <w:t xml:space="preserve"> </w:t>
       </w:r>
       <w:proofErr w:type="spellStart"/>
       <w:r>
@@ -13270,7 +13273,7 @@
       <w:pPr>
         <w:pStyle w:val="Heading5"/>
       </w:pPr>
-      <w:bookmarkStart w:id="1" w:name="_Hlk532476319"/>
+      <w:bookmarkStart w:id="0" w:name="_Hlk532476319"/>
       <w:proofErr w:type="gramStart"/>
       <w:r>
         <w:t>search</w:t>
@@ -13288,7 +13291,7 @@
       <w:r>
         <w:t xml:space="preserve">) </w:t>
       </w:r>
-      <w:bookmarkEnd w:id="1"/>
+      <w:bookmarkEnd w:id="0"/>
       <w:r>
         <w:t xml:space="preserve">: </w:t>
       </w:r>
@@ -13924,7 +13927,7 @@
       <w:pPr>
         <w:pStyle w:val="Heading5"/>
       </w:pPr>
-      <w:bookmarkStart w:id="2" w:name="_Hlk532479518"/>
+      <w:bookmarkStart w:id="1" w:name="_Hlk532479518"/>
       <w:proofErr w:type="gramStart"/>
       <w:r>
         <w:t>separate</w:t>
@@ -13945,7 +13948,7 @@
       <w:r>
         <w:t xml:space="preserve">) </w:t>
       </w:r>
-      <w:bookmarkEnd w:id="2"/>
+      <w:bookmarkEnd w:id="1"/>
       <w:r>
         <w:t xml:space="preserve">: </w:t>
       </w:r>
@@ -14379,18 +14382,10 @@
       </w:r>
       <w:proofErr w:type="spellEnd"/>
       <w:r>
-        <w:t xml:space="preserve"> “</w:t>
-      </w:r>
-      <w:proofErr w:type="spellStart"/>
-      <w:r>
-        <w:t>ofType</w:t>
-      </w:r>
-      <w:proofErr w:type="spellEnd"/>
-      <w:r>
-        <w:t>”</w:t>
-      </w:r>
-      <w:r>
-        <w:t xml:space="preserve"> equal to the returned </w:t>
+        <w:t xml:space="preserve"> </w:t>
+      </w:r>
+      <w:r>
+        <w:t xml:space="preserve">equal to the returned </w:t>
       </w:r>
       <w:proofErr w:type="spellStart"/>
       <w:r>
@@ -14461,23 +14456,110 @@
         </w:rPr>
       </w:pPr>
       <w:r>
-        <w:t xml:space="preserve">It creates a second, empty </w:t>
+        <w:t xml:space="preserve">If the </w:t>
       </w:r>
       <w:proofErr w:type="spellStart"/>
       <w:r>
+        <w:rPr>
+          <w:i/>
+        </w:rPr>
+        <w:t>PersonType</w:t>
+      </w:r>
+      <w:proofErr w:type="spellEnd"/>
+      <w:r>
+        <w:t xml:space="preserve"> is Employee, </w:t>
+      </w:r>
+    </w:p>
+    <w:p>
+      <w:pPr>
+        <w:pStyle w:val="ListParagraph"/>
+        <w:numPr>
+          <w:ilvl w:val="2"/>
+          <w:numId w:val="5"/>
+        </w:numPr>
+        <w:rPr>
+          <w:b/>
+        </w:rPr>
+      </w:pPr>
+      <w:r>
+        <w:t xml:space="preserve">The new </w:t>
+      </w:r>
+      <w:proofErr w:type="spellStart"/>
+      <w:r>
         <w:t>CollegeDatabase</w:t>
       </w:r>
       <w:proofErr w:type="spellEnd"/>
       <w:r>
-        <w:t>, “</w:t>
+        <w:t xml:space="preserve"> of </w:t>
+      </w:r>
+      <w:r>
+        <w:t xml:space="preserve">Employee objects </w:t>
+      </w:r>
+      <w:r>
+        <w:t>is</w:t>
+      </w:r>
+      <w:r>
+        <w:t xml:space="preserve"> then</w:t>
+      </w:r>
+      <w:r>
+        <w:t xml:space="preserve"> edited using the </w:t>
       </w:r>
       <w:proofErr w:type="spellStart"/>
-      <w:r>
-        <w:t>inRange</w:t>
+      <w:proofErr w:type="gramStart"/>
+      <w:r>
+        <w:rPr>
+          <w:rFonts w:ascii="Consolas" w:hAnsi="Consolas"/>
+          <w:b/>
+          <w:sz w:val="18"/>
+        </w:rPr>
+        <w:t>bySalary</w:t>
       </w:r>
       <w:proofErr w:type="spellEnd"/>
       <w:r>
-        <w:t>”</w:t>
+        <w:rPr>
+          <w:rFonts w:ascii="Consolas" w:hAnsi="Consolas"/>
+          <w:b/>
+          <w:sz w:val="18"/>
+        </w:rPr>
+        <w:t>(</w:t>
+      </w:r>
+      <w:proofErr w:type="gramEnd"/>
+      <w:r>
+        <w:rPr>
+          <w:rFonts w:ascii="Consolas" w:hAnsi="Consolas"/>
+          <w:b/>
+          <w:color w:val="7F7F7F" w:themeColor="text1" w:themeTint="80"/>
+          <w:sz w:val="18"/>
+        </w:rPr>
+        <w:t xml:space="preserve">double, </w:t>
+      </w:r>
+      <w:r>
+        <w:rPr>
+          <w:rFonts w:ascii="Consolas" w:hAnsi="Consolas"/>
+          <w:b/>
+          <w:i/>
+          <w:color w:val="7F7F7F" w:themeColor="text1" w:themeTint="80"/>
+          <w:sz w:val="18"/>
+        </w:rPr>
+        <w:t>Operator</w:t>
+      </w:r>
+      <w:r>
+        <w:rPr>
+          <w:rFonts w:ascii="Consolas" w:hAnsi="Consolas"/>
+          <w:b/>
+          <w:sz w:val="18"/>
+        </w:rPr>
+        <w:t>)</w:t>
+      </w:r>
+      <w:r>
+        <w:rPr>
+          <w:b/>
+          <w:sz w:val="18"/>
+        </w:rPr>
+        <w:t xml:space="preserve"> </w:t>
+      </w:r>
+      <w:r>
+        <w:t>method</w:t>
       </w:r>
       <w:r>
         <w:t>.</w:t>
@@ -14495,18 +14577,7 @@
         </w:rPr>
       </w:pPr>
       <w:r>
-        <w:t xml:space="preserve">If the </w:t>
-      </w:r>
-      <w:proofErr w:type="spellStart"/>
-      <w:r>
-        <w:rPr>
-          <w:i/>
-        </w:rPr>
-        <w:t>PersonType</w:t>
-      </w:r>
-      <w:proofErr w:type="spellEnd"/>
-      <w:r>
-        <w:t xml:space="preserve"> is Employee, </w:t>
+        <w:t>Otherwise,</w:t>
       </w:r>
     </w:p>
     <w:p>
@@ -14520,37 +14591,87 @@
           <w:b/>
         </w:rPr>
       </w:pPr>
+      <w:r>
+        <w:t xml:space="preserve">The new </w:t>
+      </w:r>
       <w:proofErr w:type="spellStart"/>
       <w:r>
-        <w:t>inRange</w:t>
+        <w:t>CollegeDatabase</w:t>
       </w:r>
       <w:proofErr w:type="spellEnd"/>
       <w:r>
-        <w:t xml:space="preserve"> is set equal to the returned </w:t>
+        <w:t xml:space="preserve"> of </w:t>
+      </w:r>
+      <w:r>
+        <w:t>Student</w:t>
+      </w:r>
+      <w:r>
+        <w:t xml:space="preserve"> objects is then edited using the </w:t>
       </w:r>
       <w:proofErr w:type="spellStart"/>
-      <w:r>
-        <w:t>CollegeDatabase</w:t>
+      <w:proofErr w:type="gramStart"/>
+      <w:r>
+        <w:rPr>
+          <w:rFonts w:ascii="Consolas" w:hAnsi="Consolas"/>
+          <w:b/>
+          <w:sz w:val="18"/>
+        </w:rPr>
+        <w:t>by</w:t>
+      </w:r>
+      <w:r>
+        <w:rPr>
+          <w:rFonts w:ascii="Consolas" w:hAnsi="Consolas"/>
+          <w:b/>
+          <w:sz w:val="18"/>
+        </w:rPr>
+        <w:t>GPA</w:t>
       </w:r>
       <w:proofErr w:type="spellEnd"/>
       <w:r>
-        <w:t xml:space="preserve"> when the </w:t>
-      </w:r>
-      <w:proofErr w:type="spellStart"/>
-      <w:r>
-        <w:t>bySalary</w:t>
-      </w:r>
-      <w:proofErr w:type="spellEnd"/>
-      <w:r>
-        <w:t xml:space="preserve"> method is applied to </w:t>
-      </w:r>
-      <w:proofErr w:type="spellStart"/>
-      <w:r>
-        <w:t>ofType</w:t>
-      </w:r>
-      <w:proofErr w:type="spellEnd"/>
-      <w:r>
-        <w:t>.</w:t>
+        <w:rPr>
+          <w:rFonts w:ascii="Consolas" w:hAnsi="Consolas"/>
+          <w:b/>
+          <w:sz w:val="18"/>
+        </w:rPr>
+        <w:t>(</w:t>
+      </w:r>
+      <w:proofErr w:type="gramEnd"/>
+      <w:r>
+        <w:rPr>
+          <w:rFonts w:ascii="Consolas" w:hAnsi="Consolas"/>
+          <w:b/>
+          <w:color w:val="7F7F7F" w:themeColor="text1" w:themeTint="80"/>
+          <w:sz w:val="18"/>
+        </w:rPr>
+        <w:t xml:space="preserve">double, </w:t>
+      </w:r>
+      <w:r>
+        <w:rPr>
+          <w:rFonts w:ascii="Consolas" w:hAnsi="Consolas"/>
+          <w:b/>
+          <w:i/>
+          <w:color w:val="7F7F7F" w:themeColor="text1" w:themeTint="80"/>
+          <w:sz w:val="18"/>
+        </w:rPr>
+        <w:t>Operator</w:t>
+      </w:r>
+      <w:r>
+        <w:rPr>
+          <w:rFonts w:ascii="Consolas" w:hAnsi="Consolas"/>
+          <w:b/>
+          <w:sz w:val="18"/>
+        </w:rPr>
+        <w:t>)</w:t>
+      </w:r>
+      <w:r>
+        <w:rPr>
+          <w:b/>
+          <w:sz w:val="18"/>
+        </w:rPr>
+        <w:t xml:space="preserve"> </w:t>
+      </w:r>
+      <w:r>
+        <w:t>method.</w:t>
       </w:r>
     </w:p>
     <w:p>
@@ -14565,75 +14686,18 @@
         </w:rPr>
       </w:pPr>
       <w:r>
-        <w:t>Otherwise,</w:t>
-      </w:r>
-    </w:p>
-    <w:p>
-      <w:pPr>
-        <w:pStyle w:val="ListParagraph"/>
-        <w:numPr>
-          <w:ilvl w:val="2"/>
-          <w:numId w:val="5"/>
-        </w:numPr>
-        <w:rPr>
-          <w:b/>
-        </w:rPr>
-      </w:pPr>
+        <w:t xml:space="preserve">The new </w:t>
+      </w:r>
       <w:proofErr w:type="spellStart"/>
       <w:r>
-        <w:t>inRange</w:t>
+        <w:t>CollegeDatabase</w:t>
       </w:r>
       <w:proofErr w:type="spellEnd"/>
       <w:r>
-        <w:t xml:space="preserve"> is set equal to the returned </w:t>
-      </w:r>
-      <w:proofErr w:type="spellStart"/>
-      <w:r>
-        <w:t>CollegeDatabase</w:t>
-      </w:r>
-      <w:proofErr w:type="spellEnd"/>
-      <w:r>
-        <w:t xml:space="preserve"> when the </w:t>
-      </w:r>
-      <w:proofErr w:type="spellStart"/>
-      <w:r>
-        <w:t>byGPA</w:t>
-      </w:r>
-      <w:proofErr w:type="spellEnd"/>
-      <w:r>
-        <w:t xml:space="preserve"> method is applied to </w:t>
-      </w:r>
-      <w:proofErr w:type="spellStart"/>
-      <w:r>
-        <w:t>ofType</w:t>
-      </w:r>
-      <w:proofErr w:type="spellEnd"/>
-      <w:r>
-        <w:t>.</w:t>
-      </w:r>
-    </w:p>
-    <w:p>
-      <w:pPr>
-        <w:pStyle w:val="ListParagraph"/>
-        <w:numPr>
-          <w:ilvl w:val="2"/>
-          <w:numId w:val="5"/>
-        </w:numPr>
-        <w:rPr>
-          <w:b/>
-        </w:rPr>
-      </w:pPr>
-      <w:proofErr w:type="spellStart"/>
-      <w:r>
-        <w:t>inRange</w:t>
-      </w:r>
-      <w:proofErr w:type="spellEnd"/>
-      <w:r>
-        <w:t xml:space="preserve"> is returned to the user</w:t>
-      </w:r>
-      <w:r>
-        <w:t>.</w:t>
-      </w:r>
+        <w:t xml:space="preserve"> is returned to the user.</w:t>
+      </w:r>
+      <w:bookmarkStart w:id="2" w:name="_GoBack"/>
+      <w:bookmarkEnd w:id="2"/>
     </w:p>
     <w:p>
       <w:pPr>

</xml_diff>

<commit_message>
DatabaseStorage: read & write improved error handling
insert scanner and user input
</commit_message>
<xml_diff>
--- a/Report_FinalProject_CSC142.docx
+++ b/Report_FinalProject_CSC142.docx
@@ -1476,13 +1476,7 @@
         <w:pStyle w:val="Heading4"/>
       </w:pPr>
       <w:r>
-        <w:t>M</w:t>
-      </w:r>
-      <w:r>
-        <w:t>ethod</w:t>
-      </w:r>
-      <w:r>
-        <w:t xml:space="preserve">s: </w:t>
+        <w:t xml:space="preserve">Methods: </w:t>
       </w:r>
       <w:r>
         <w:t>A Person Object’s stored information can be manipulated:</w:t>
@@ -2669,6 +2663,9 @@
         <w:t xml:space="preserve">Constructors: </w:t>
       </w:r>
       <w:r>
+        <w:t>A</w:t>
+      </w:r>
+      <w:r>
         <w:t>n Employee</w:t>
       </w:r>
       <w:r>
@@ -3420,13 +3417,7 @@
       </w:pPr>
       <w:r>
         <w:lastRenderedPageBreak/>
-        <w:t>M</w:t>
-      </w:r>
-      <w:r>
-        <w:t>ethods</w:t>
-      </w:r>
-      <w:r>
-        <w:t xml:space="preserve">: </w:t>
+        <w:t xml:space="preserve">Methods: </w:t>
       </w:r>
       <w:r>
         <w:t>A</w:t>
@@ -3893,19 +3884,23 @@
           <w:sz w:val="22"/>
         </w:rPr>
       </w:pPr>
-      <w:proofErr w:type="gramStart"/>
       <w:r>
         <w:t>payments</w:t>
       </w:r>
       <w:r>
         <w:t>(</w:t>
       </w:r>
-      <w:proofErr w:type="gramEnd"/>
-      <w:r>
-        <w:rPr>
-          <w:color w:val="7F7F7F" w:themeColor="text1" w:themeTint="80"/>
-        </w:rPr>
-        <w:t>Double</w:t>
+      <w:r>
+        <w:rPr>
+          <w:color w:val="7F7F7F" w:themeColor="text1" w:themeTint="80"/>
+        </w:rPr>
+        <w:t>d</w:t>
+      </w:r>
+      <w:r>
+        <w:rPr>
+          <w:color w:val="7F7F7F" w:themeColor="text1" w:themeTint="80"/>
+        </w:rPr>
+        <w:t>ouble</w:t>
       </w:r>
       <w:r>
         <w:t xml:space="preserve">) </w:t>
@@ -4895,11 +4890,6 @@
     </w:p>
     <w:p>
       <w:pPr>
-        <w:pStyle w:val="Heading3"/>
-      </w:pPr>
-    </w:p>
-    <w:p>
-      <w:pPr>
         <w:rPr>
           <w:rFonts w:asciiTheme="majorHAnsi" w:eastAsiaTheme="majorEastAsia" w:hAnsiTheme="majorHAnsi" w:cstheme="majorBidi"/>
           <w:color w:val="171717" w:themeColor="background2" w:themeShade="1A"/>
@@ -13462,10 +13452,7 @@
         <w:t xml:space="preserve"> </w:t>
       </w:r>
       <w:r>
-        <w:t>method</w:t>
-      </w:r>
-      <w:r>
-        <w:t xml:space="preserve"> to find the Person’s location in the database.</w:t>
+        <w:t>method to find the Person’s location in the database.</w:t>
       </w:r>
     </w:p>
     <w:p>
@@ -14157,10 +14144,7 @@
       </w:r>
       <w:proofErr w:type="spellEnd"/>
       <w:r>
-        <w:t xml:space="preserve"> with Person objects </w:t>
-      </w:r>
-      <w:r>
-        <w:t xml:space="preserve">from the existing </w:t>
+        <w:t xml:space="preserve"> with Person objects from the existing </w:t>
       </w:r>
       <w:proofErr w:type="spellStart"/>
       <w:r>
@@ -14208,14 +14192,10 @@
       </w:r>
       <w:proofErr w:type="spellEnd"/>
       <w:r>
-        <w:t xml:space="preserve"> who are of </w:t>
-      </w:r>
-      <w:r>
-        <w:t>Student</w:t>
-      </w:r>
-      <w:r>
-        <w:t xml:space="preserve"> type.</w:t>
-      </w:r>
+        <w:t xml:space="preserve"> who are of Student type.</w:t>
+      </w:r>
+      <w:bookmarkStart w:id="3" w:name="_GoBack"/>
+      <w:bookmarkEnd w:id="3"/>
     </w:p>
     <w:p>
       <w:pPr>
@@ -14662,13 +14642,7 @@
       </w:r>
       <w:proofErr w:type="spellEnd"/>
       <w:r>
-        <w:t xml:space="preserve"> of </w:t>
-      </w:r>
-      <w:r>
-        <w:t>Student</w:t>
-      </w:r>
-      <w:r>
-        <w:t xml:space="preserve"> objects is then edited using the </w:t>
+        <w:t xml:space="preserve"> of Student objects is then edited using the </w:t>
       </w:r>
       <w:proofErr w:type="spellStart"/>
       <w:proofErr w:type="gramStart"/>
@@ -14678,15 +14652,7 @@
           <w:b/>
           <w:sz w:val="18"/>
         </w:rPr>
-        <w:t>by</w:t>
-      </w:r>
-      <w:r>
-        <w:rPr>
-          <w:rFonts w:ascii="Consolas" w:hAnsi="Consolas"/>
-          <w:b/>
-          <w:sz w:val="18"/>
-        </w:rPr>
-        <w:t>GPA</w:t>
+        <w:t>byGPA</w:t>
       </w:r>
       <w:proofErr w:type="spellEnd"/>
       <w:r>
@@ -14763,7 +14729,7 @@
       <w:pPr>
         <w:pStyle w:val="Heading5"/>
       </w:pPr>
-      <w:bookmarkStart w:id="3" w:name="_Hlk532481624"/>
+      <w:bookmarkStart w:id="4" w:name="_Hlk532481624"/>
       <w:proofErr w:type="spellStart"/>
       <w:proofErr w:type="gramStart"/>
       <w:r>
@@ -14777,7 +14743,7 @@
       <w:r>
         <w:t xml:space="preserve">) </w:t>
       </w:r>
-      <w:bookmarkEnd w:id="3"/>
+      <w:bookmarkEnd w:id="4"/>
       <w:r>
         <w:t xml:space="preserve">: </w:t>
       </w:r>
@@ -14808,25 +14774,7 @@
         <w:rPr>
           <w:i/>
         </w:rPr>
-        <w:t xml:space="preserve">access all stored information about </w:t>
-      </w:r>
-      <w:r>
-        <w:rPr>
-          <w:i/>
-        </w:rPr>
-        <w:t>each</w:t>
-      </w:r>
-      <w:r>
-        <w:rPr>
-          <w:i/>
-        </w:rPr>
-        <w:t xml:space="preserve"> Person</w:t>
-      </w:r>
-      <w:r>
-        <w:rPr>
-          <w:i/>
-        </w:rPr>
-        <w:t xml:space="preserve"> stored in the </w:t>
+        <w:t xml:space="preserve">access all stored information about each Person stored in the </w:t>
       </w:r>
       <w:proofErr w:type="spellStart"/>
       <w:r>
@@ -14840,19 +14788,7 @@
         <w:rPr>
           <w:i/>
         </w:rPr>
-        <w:t>, with data about a Person</w:t>
-      </w:r>
-      <w:r>
-        <w:rPr>
-          <w:i/>
-        </w:rPr>
-        <w:t xml:space="preserve"> separated by comma’s</w:t>
-      </w:r>
-      <w:r>
-        <w:rPr>
-          <w:i/>
-        </w:rPr>
-        <w:t>, and Person’s separated each on their own line</w:t>
+        <w:t>, with data about a Person separated by comma’s, and Person’s separated each on their own line</w:t>
       </w:r>
       <w:r>
         <w:rPr>
@@ -15147,13 +15083,7 @@
         <w:rPr>
           <w:i/>
         </w:rPr>
-        <w:t xml:space="preserve"> </w:t>
-      </w:r>
-      <w:r>
-        <w:rPr>
-          <w:i/>
-        </w:rPr>
-        <w:t>with labels and formatting.</w:t>
+        <w:t xml:space="preserve"> with labels and formatting.</w:t>
       </w:r>
     </w:p>
     <w:p>
@@ -15300,8 +15230,6 @@
       <w:pPr>
         <w:ind w:left="1440"/>
       </w:pPr>
-      <w:bookmarkStart w:id="4" w:name="_GoBack"/>
-      <w:bookmarkEnd w:id="4"/>
       <w:r>
         <w:lastRenderedPageBreak/>
         <w:t>For example:</w:t>

</xml_diff>

<commit_message>
revising tests in databaseClient
</commit_message>
<xml_diff>
--- a/Report_FinalProject_CSC142.docx
+++ b/Report_FinalProject_CSC142.docx
@@ -15069,8 +15069,6 @@
       <w:pPr>
         <w:ind w:left="1440"/>
       </w:pPr>
-      <w:bookmarkStart w:id="4" w:name="_GoBack"/>
-      <w:bookmarkEnd w:id="4"/>
       <w:r>
         <w:lastRenderedPageBreak/>
         <w:t>For example:</w:t>
@@ -15507,8 +15505,18 @@
       <w:pPr>
         <w:pStyle w:val="Heading1"/>
       </w:pPr>
-      <w:r>
-        <w:t>Testing records:</w:t>
+      <w:proofErr w:type="spellStart"/>
+      <w:r>
+        <w:t>DatabaseClient</w:t>
+      </w:r>
+      <w:proofErr w:type="spellEnd"/>
+      <w:r>
+        <w:t xml:space="preserve"> testing report</w:t>
+      </w:r>
+      <w:bookmarkStart w:id="4" w:name="_GoBack"/>
+      <w:bookmarkEnd w:id="4"/>
+      <w:r>
+        <w:t>:</w:t>
       </w:r>
     </w:p>
     <w:p>

</xml_diff>

<commit_message>
Writing about testing in Final Report
</commit_message>
<xml_diff>
--- a/Report_FinalProject_CSC142.docx
+++ b/Report_FinalProject_CSC142.docx
@@ -15513,12 +15513,461 @@
       <w:r>
         <w:t xml:space="preserve"> testing report</w:t>
       </w:r>
+      <w:r>
+        <w:t>:</w:t>
+      </w:r>
+    </w:p>
+    <w:p>
+      <w:pPr>
+        <w:pStyle w:val="Heading2"/>
+      </w:pPr>
+      <w:proofErr w:type="gramStart"/>
+      <w:r>
+        <w:t>add(</w:t>
+      </w:r>
+      <w:proofErr w:type="gramEnd"/>
+      <w:r>
+        <w:t>Person</w:t>
+      </w:r>
+      <w:r>
+        <w:t>)</w:t>
+      </w:r>
+      <w:r>
+        <w:rPr>
+          <w:sz w:val="22"/>
+        </w:rPr>
+        <w:t xml:space="preserve"> </w:t>
+      </w:r>
+      <w:r>
+        <w:t>method tests</w:t>
+      </w:r>
+    </w:p>
+    <w:p>
+      <w:pPr>
+        <w:pStyle w:val="Heading3"/>
+      </w:pPr>
+      <w:r>
+        <w:t>Does not accept repeated names</w:t>
+      </w:r>
+    </w:p>
+    <w:p>
+      <w:r>
+        <w:t>Prints an error message to the user explaining which person could not be added.</w:t>
+      </w:r>
+    </w:p>
+    <w:p>
+      <w:pPr>
+        <w:pStyle w:val="Heading3"/>
+      </w:pPr>
+      <w:r>
+        <w:t>Accurately populates an array</w:t>
+      </w:r>
+    </w:p>
+    <w:p>
+      <w:r>
+        <w:t xml:space="preserve">Creates an array stored in the </w:t>
+      </w:r>
+      <w:proofErr w:type="spellStart"/>
+      <w:r>
+        <w:t>CollegeDatabase</w:t>
+      </w:r>
+      <w:proofErr w:type="spellEnd"/>
+      <w:r>
+        <w:t xml:space="preserve"> object ‘database’ which accurately represents information read from a file. </w:t>
+      </w:r>
+    </w:p>
+    <w:p>
+      <w:pPr>
+        <w:pStyle w:val="Heading3"/>
+      </w:pPr>
+      <w:r>
+        <w:t>Does not accept PERSON_NOT_FOUND (</w:t>
+      </w:r>
+      <w:proofErr w:type="spellStart"/>
+      <w:r>
+        <w:t>CollegeDatabase</w:t>
+      </w:r>
+      <w:r>
+        <w:t>.PERSON_NOT_FOUND</w:t>
+      </w:r>
+      <w:proofErr w:type="spellEnd"/>
+      <w:r>
+        <w:t>)</w:t>
+      </w:r>
+    </w:p>
+    <w:p>
+      <w:r>
+        <w:t xml:space="preserve">If the Person you are trying to add to the database is </w:t>
+      </w:r>
+      <w:proofErr w:type="spellStart"/>
+      <w:r>
+        <w:t>CollegeDatabase.PERSON_NOT_FOUND</w:t>
+      </w:r>
+      <w:proofErr w:type="spellEnd"/>
+      <w:r>
+        <w:t>, the add method will ignore your request.</w:t>
+      </w:r>
+    </w:p>
+    <w:p>
+      <w:pPr>
+        <w:pStyle w:val="Heading2"/>
+      </w:pPr>
+      <w:r>
+        <w:t>get(int) method tests</w:t>
+      </w:r>
+    </w:p>
+    <w:p>
+      <w:pPr>
+        <w:pStyle w:val="Heading3"/>
+      </w:pPr>
+      <w:r>
+        <w:t xml:space="preserve">Handles </w:t>
+      </w:r>
+      <w:r>
+        <w:t>a negative index (-9)</w:t>
+      </w:r>
+    </w:p>
+    <w:p>
+      <w:r>
+        <w:t>It reminds you of the index you sent it and informs you that it is not valid. If you try to send the Person it returns to you to the add method, it will ignore your request. If you try to print it, it will let you know that the Person object was not found.</w:t>
+      </w:r>
+    </w:p>
+    <w:p>
+      <w:pPr>
+        <w:pStyle w:val="Heading3"/>
+      </w:pPr>
+      <w:r>
+        <w:t>Handles out of bounds index (size + 400)</w:t>
+      </w:r>
+    </w:p>
+    <w:p>
+      <w:r>
+        <w:t>Handled the same way as the previous test</w:t>
+      </w:r>
+      <w:r>
+        <w:t xml:space="preserve"> (-9)</w:t>
+      </w:r>
+      <w:r>
+        <w:t>.</w:t>
+      </w:r>
+    </w:p>
+    <w:p>
+      <w:pPr>
+        <w:pStyle w:val="Heading3"/>
+      </w:pPr>
+      <w:r>
+        <w:t xml:space="preserve">Handles </w:t>
+      </w:r>
+      <w:r>
+        <w:t>a valid index (0)</w:t>
+      </w:r>
+    </w:p>
+    <w:p>
+      <w:r>
+        <w:t>The Person object at the given (valid) index is returned.</w:t>
+      </w:r>
+    </w:p>
+    <w:p>
+      <w:pPr>
+        <w:pStyle w:val="Heading2"/>
+      </w:pPr>
+      <w:proofErr w:type="gramStart"/>
+      <w:r>
+        <w:lastRenderedPageBreak/>
+        <w:t>search</w:t>
+      </w:r>
+      <w:r>
+        <w:t>(</w:t>
+      </w:r>
+      <w:proofErr w:type="gramEnd"/>
+      <w:r>
+        <w:t>String) method tests</w:t>
+      </w:r>
+    </w:p>
+    <w:p>
+      <w:pPr>
+        <w:pStyle w:val="Heading3"/>
+      </w:pPr>
+      <w:r>
+        <w:t xml:space="preserve">Handles </w:t>
+      </w:r>
+      <w:r>
+        <w:t>searching for</w:t>
+      </w:r>
+      <w:r>
+        <w:t xml:space="preserve"> Person at beginning of database (index 0)</w:t>
+      </w:r>
+    </w:p>
+    <w:p>
+      <w:r>
+        <w:t>Returns the correct Person object.</w:t>
+      </w:r>
+    </w:p>
+    <w:p>
+      <w:pPr>
+        <w:pStyle w:val="Heading3"/>
+      </w:pPr>
+      <w:r>
+        <w:t>Handles searching for</w:t>
+      </w:r>
+      <w:r>
+        <w:t xml:space="preserve"> </w:t>
+      </w:r>
+      <w:r>
+        <w:t>Person in the middle of the database (size / 2)</w:t>
+      </w:r>
+    </w:p>
+    <w:p>
+      <w:r>
+        <w:t>Same as previous test.</w:t>
+      </w:r>
+    </w:p>
+    <w:p>
+      <w:pPr>
+        <w:pStyle w:val="Heading3"/>
+      </w:pPr>
+      <w:r>
+        <w:t>Handles searching for</w:t>
+      </w:r>
+      <w:r>
+        <w:t xml:space="preserve"> </w:t>
+      </w:r>
+      <w:r>
+        <w:t>Person at the end of the database (size – 1)</w:t>
+      </w:r>
+    </w:p>
+    <w:p>
+      <w:r>
+        <w:t>Same as previous test.</w:t>
+      </w:r>
+    </w:p>
+    <w:p>
+      <w:pPr>
+        <w:pStyle w:val="Heading3"/>
+      </w:pPr>
+      <w:r>
+        <w:t>Handles attempting to search for Person not in the database</w:t>
+      </w:r>
+    </w:p>
+    <w:p>
+      <w:r>
+        <w:t xml:space="preserve">It reminds you of the </w:t>
+      </w:r>
+      <w:r>
+        <w:t>name</w:t>
+      </w:r>
+      <w:r>
+        <w:t xml:space="preserve"> you sent it and informs you that </w:t>
+      </w:r>
+      <w:r>
+        <w:t>no such Person exists in the database</w:t>
+      </w:r>
+      <w:r>
+        <w:t>. If you try to send the Person it returns to you to the add method, it will ignore your request. If you try to print it, it will let you know that the Person object was not found.</w:t>
+      </w:r>
+    </w:p>
+    <w:p>
+      <w:pPr>
+        <w:pStyle w:val="Heading2"/>
+      </w:pPr>
+      <w:proofErr w:type="gramStart"/>
+      <w:r>
+        <w:t>delete(</w:t>
+      </w:r>
+      <w:proofErr w:type="gramEnd"/>
+      <w:r>
+        <w:t>String) method tests</w:t>
+      </w:r>
+    </w:p>
+    <w:p>
+      <w:pPr>
+        <w:pStyle w:val="Heading3"/>
+      </w:pPr>
+      <w:r>
+        <w:t>Handles deleting Person at beginning of database (index 0)</w:t>
+      </w:r>
+    </w:p>
+    <w:p>
+      <w:r>
+        <w:t>Deletes Person and returns true.</w:t>
+      </w:r>
+    </w:p>
+    <w:p>
+      <w:pPr>
+        <w:pStyle w:val="Heading3"/>
+      </w:pPr>
+      <w:r>
+        <w:t>Handles deleting Person in the middle of the database (size / 2)</w:t>
+      </w:r>
+    </w:p>
+    <w:p>
+      <w:r>
+        <w:t>Same as previous test.</w:t>
+      </w:r>
+    </w:p>
+    <w:p>
+      <w:pPr>
+        <w:pStyle w:val="Heading3"/>
+      </w:pPr>
+      <w:r>
+        <w:t xml:space="preserve">Handles deleting </w:t>
+      </w:r>
+      <w:r>
+        <w:t>P</w:t>
+      </w:r>
+      <w:r>
+        <w:t>erson at the end of the database (size – 1)</w:t>
+      </w:r>
+    </w:p>
+    <w:p>
+      <w:r>
+        <w:t>Same as previous test.</w:t>
+      </w:r>
+    </w:p>
+    <w:p>
+      <w:pPr>
+        <w:pStyle w:val="Heading3"/>
+      </w:pPr>
+      <w:r>
+        <w:t>Handles attempting to delete a Person not in the database</w:t>
+      </w:r>
+    </w:p>
+    <w:p>
+      <w:r>
+        <w:t>It reminds you of the name that you gave it and informs you that a Person with that name is not stored in the database. It then allows you to correct the name (incase it was misspelled or something). You can correct the name infinitely unless you either enter a valid name, or enter “q” to quit. If you enter a valid name, the Person is deleted and it returns ‘true’. If you enter “q”, it returns ‘false’ and the database remains unchanged</w:t>
+      </w:r>
+      <w:r>
+        <w:t>.</w:t>
+      </w:r>
       <w:bookmarkStart w:id="4" w:name="_GoBack"/>
       <w:bookmarkEnd w:id="4"/>
-      <w:r>
-        <w:t>:</w:t>
-      </w:r>
-    </w:p>
+    </w:p>
+    <w:p>
+      <w:pPr>
+        <w:pStyle w:val="Heading2"/>
+      </w:pPr>
+      <w:r>
+        <w:lastRenderedPageBreak/>
+        <w:t>Separation Criteria Tests</w:t>
+      </w:r>
+    </w:p>
+    <w:p>
+      <w:pPr>
+        <w:pStyle w:val="Heading2"/>
+        <w:ind w:left="720"/>
+      </w:pPr>
+      <w:r>
+        <w:t>Employee Separations:</w:t>
+      </w:r>
+    </w:p>
+    <w:p>
+      <w:pPr>
+        <w:pStyle w:val="Heading3"/>
+        <w:ind w:left="720"/>
+      </w:pPr>
+      <w:r>
+        <w:t>Can separate a database into a database of only Employees</w:t>
+      </w:r>
+    </w:p>
+    <w:p>
+      <w:pPr>
+        <w:pStyle w:val="Heading3"/>
+        <w:ind w:left="720"/>
+      </w:pPr>
+      <w:r>
+        <w:t xml:space="preserve">Can </w:t>
+      </w:r>
+      <w:r>
+        <w:t>s</w:t>
+      </w:r>
+      <w:r>
+        <w:t>eparate a database into a database of Employees with a salary greater than $55,000.00</w:t>
+      </w:r>
+    </w:p>
+    <w:p>
+      <w:pPr>
+        <w:pStyle w:val="Heading3"/>
+        <w:ind w:left="720"/>
+      </w:pPr>
+      <w:r>
+        <w:t>Can separate a database into a database of Employees over 40 years of age</w:t>
+      </w:r>
+    </w:p>
+    <w:p>
+      <w:pPr>
+        <w:pStyle w:val="Heading2"/>
+        <w:ind w:left="720"/>
+      </w:pPr>
+      <w:r>
+        <w:t>Student Separations:</w:t>
+      </w:r>
+    </w:p>
+    <w:p>
+      <w:pPr>
+        <w:pStyle w:val="Heading3"/>
+        <w:ind w:left="720"/>
+      </w:pPr>
+      <w:r>
+        <w:t>Can separate a database into a database of only Students</w:t>
+      </w:r>
+    </w:p>
+    <w:p>
+      <w:pPr>
+        <w:pStyle w:val="Heading3"/>
+        <w:ind w:left="720"/>
+      </w:pPr>
+      <w:r>
+        <w:t>Can separate a database into a database of Students whose GPA is less than 2.0</w:t>
+      </w:r>
+    </w:p>
+    <w:p>
+      <w:pPr>
+        <w:pStyle w:val="Heading3"/>
+        <w:ind w:left="720"/>
+      </w:pPr>
+      <w:r>
+        <w:t>Can separate a database into a database of Students whose GPA is less than 3.0</w:t>
+      </w:r>
+    </w:p>
+    <w:p>
+      <w:pPr>
+        <w:pStyle w:val="Heading3"/>
+        <w:ind w:left="720"/>
+      </w:pPr>
+      <w:r>
+        <w:t>Can separate a database into a database of Students who are under 25 years of age</w:t>
+      </w:r>
+    </w:p>
+    <w:p>
+      <w:pPr>
+        <w:pStyle w:val="Heading2"/>
+      </w:pPr>
+      <w:proofErr w:type="gramStart"/>
+      <w:r>
+        <w:t>write(</w:t>
+      </w:r>
+      <w:proofErr w:type="gramEnd"/>
+      <w:r>
+        <w:t>) method test:</w:t>
+      </w:r>
+    </w:p>
+    <w:p>
+      <w:pPr>
+        <w:pStyle w:val="Heading3"/>
+      </w:pPr>
+      <w:r>
+        <w:t xml:space="preserve">Can write to a file in a </w:t>
+      </w:r>
+      <w:r>
+        <w:t xml:space="preserve">neat </w:t>
+      </w:r>
+      <w:r>
+        <w:t>format that is easy for a user to read and understand</w:t>
+      </w:r>
+    </w:p>
+    <w:p/>
+    <w:p/>
+    <w:p/>
     <w:p>
       <w:pPr>
         <w:rPr>
@@ -20711,7 +21160,7 @@
     <w:uiPriority w:val="9"/>
     <w:unhideWhenUsed/>
     <w:qFormat/>
-    <w:rsid w:val="00C6263A"/>
+    <w:rsid w:val="007500DD"/>
     <w:pPr>
       <w:keepNext/>
       <w:keepLines/>
@@ -20720,7 +21169,7 @@
     </w:pPr>
     <w:rPr>
       <w:rFonts w:asciiTheme="majorHAnsi" w:eastAsiaTheme="majorEastAsia" w:hAnsiTheme="majorHAnsi" w:cstheme="majorBidi"/>
-      <w:color w:val="171717" w:themeColor="background2" w:themeShade="1A"/>
+      <w:color w:val="595959" w:themeColor="text1" w:themeTint="A6"/>
       <w:sz w:val="24"/>
       <w:szCs w:val="24"/>
     </w:rPr>
@@ -20771,7 +21220,6 @@
   <w:style w:type="character" w:default="1" w:styleId="DefaultParagraphFont">
     <w:name w:val="Default Paragraph Font"/>
     <w:uiPriority w:val="1"/>
-    <w:semiHidden/>
     <w:unhideWhenUsed/>
   </w:style>
   <w:style w:type="table" w:default="1" w:styleId="TableNormal">
@@ -20914,10 +21362,10 @@
     <w:basedOn w:val="DefaultParagraphFont"/>
     <w:link w:val="Heading3"/>
     <w:uiPriority w:val="9"/>
-    <w:rsid w:val="00C6263A"/>
+    <w:rsid w:val="007500DD"/>
     <w:rPr>
       <w:rFonts w:asciiTheme="majorHAnsi" w:eastAsiaTheme="majorEastAsia" w:hAnsiTheme="majorHAnsi" w:cstheme="majorBidi"/>
-      <w:color w:val="171717" w:themeColor="background2" w:themeShade="1A"/>
+      <w:color w:val="595959" w:themeColor="text1" w:themeTint="A6"/>
       <w:sz w:val="24"/>
       <w:szCs w:val="24"/>
     </w:rPr>

</xml_diff>

<commit_message>
Final touches. Submitted for grading. PDF created.
</commit_message>
<xml_diff>
--- a/Report_FinalProject_CSC142.docx
+++ b/Report_FinalProject_CSC142.docx
@@ -6523,6 +6523,47 @@
     </w:p>
     <w:p>
       <w:pPr>
+        <w:pStyle w:val="Heading5"/>
+        <w:rPr>
+          <w:sz w:val="22"/>
+        </w:rPr>
+      </w:pPr>
+      <w:proofErr w:type="spellStart"/>
+      <w:proofErr w:type="gramStart"/>
+      <w:r>
+        <w:t>printStatus</w:t>
+      </w:r>
+      <w:proofErr w:type="spellEnd"/>
+      <w:r>
+        <w:t>(</w:t>
+      </w:r>
+      <w:proofErr w:type="gramEnd"/>
+      <w:r>
+        <w:t xml:space="preserve">) </w:t>
+      </w:r>
+    </w:p>
+    <w:p>
+      <w:pPr>
+        <w:pStyle w:val="ListParagraph"/>
+        <w:rPr>
+          <w:b/>
+        </w:rPr>
+      </w:pPr>
+      <w:r>
+        <w:rPr>
+          <w:i/>
+        </w:rPr>
+        <w:t>Objective:</w:t>
+      </w:r>
+      <w:r>
+        <w:rPr>
+          <w:i/>
+        </w:rPr>
+        <w:t xml:space="preserve"> identify a Person’s relationship to a college.</w:t>
+      </w:r>
+    </w:p>
+    <w:p>
+      <w:pPr>
         <w:pStyle w:val="ListParagraph"/>
         <w:numPr>
           <w:ilvl w:val="1"/>
@@ -6530,43 +6571,25 @@
         </w:numPr>
       </w:pPr>
       <w:r>
-        <w:rPr>
-          <w:highlight w:val="yellow"/>
-        </w:rPr>
-        <w:t>If neither of these conditions are true, the stored GPA value is a negative number, which is</w:t>
-      </w:r>
-      <w:r>
-        <w:rPr>
-          <w:highlight w:val="yellow"/>
-        </w:rPr>
-        <w:t xml:space="preserve"> an</w:t>
-      </w:r>
-      <w:r>
-        <w:rPr>
-          <w:highlight w:val="yellow"/>
-        </w:rPr>
-        <w:t xml:space="preserve"> invalid</w:t>
-      </w:r>
-      <w:r>
-        <w:rPr>
-          <w:highlight w:val="yellow"/>
-        </w:rPr>
-        <w:t xml:space="preserve"> GPA value</w:t>
-      </w:r>
-      <w:r>
-        <w:rPr>
-          <w:highlight w:val="yellow"/>
-        </w:rPr>
-        <w:t xml:space="preserve">. </w:t>
-      </w:r>
-      <w:r>
-        <w:rPr>
-          <w:highlight w:val="yellow"/>
-        </w:rPr>
-        <w:t>The program stops, and it informs you of this error.</w:t>
-      </w:r>
-      <w:r>
-        <w:t xml:space="preserve"> </w:t>
+        <w:t>Overrides the Person object method.</w:t>
+      </w:r>
+    </w:p>
+    <w:p>
+      <w:pPr>
+        <w:pStyle w:val="ListParagraph"/>
+        <w:numPr>
+          <w:ilvl w:val="1"/>
+          <w:numId w:val="5"/>
+        </w:numPr>
+      </w:pPr>
+      <w:r>
+        <w:t>Returns the title “</w:t>
+      </w:r>
+      <w:r>
+        <w:t>Student</w:t>
+      </w:r>
+      <w:r>
+        <w:t>” to the user.</w:t>
       </w:r>
     </w:p>
     <w:p>
@@ -6579,7 +6602,10 @@
       <w:proofErr w:type="spellStart"/>
       <w:proofErr w:type="gramStart"/>
       <w:r>
-        <w:t>printStatus</w:t>
+        <w:t>set</w:t>
+      </w:r>
+      <w:r>
+        <w:t>GPA</w:t>
       </w:r>
       <w:proofErr w:type="spellEnd"/>
       <w:r>
@@ -6587,6 +6613,12 @@
       </w:r>
       <w:proofErr w:type="gramEnd"/>
       <w:r>
+        <w:rPr>
+          <w:color w:val="7F7F7F" w:themeColor="text1" w:themeTint="80"/>
+        </w:rPr>
+        <w:t>Double</w:t>
+      </w:r>
+      <w:r>
         <w:t xml:space="preserve">) </w:t>
       </w:r>
     </w:p>
@@ -6607,7 +6639,31 @@
         <w:rPr>
           <w:i/>
         </w:rPr>
-        <w:t xml:space="preserve"> identify a Person’s relationship to a college.</w:t>
+        <w:t xml:space="preserve"> change the </w:t>
+      </w:r>
+      <w:r>
+        <w:rPr>
+          <w:i/>
+        </w:rPr>
+        <w:t>GPA</w:t>
+      </w:r>
+      <w:r>
+        <w:rPr>
+          <w:i/>
+        </w:rPr>
+        <w:t xml:space="preserve"> stored in the </w:t>
+      </w:r>
+      <w:r>
+        <w:rPr>
+          <w:i/>
+        </w:rPr>
+        <w:t>Student</w:t>
+      </w:r>
+      <w:r>
+        <w:rPr>
+          <w:i/>
+        </w:rPr>
+        <w:t xml:space="preserve"> object.</w:t>
       </w:r>
     </w:p>
     <w:p>
@@ -6619,7 +6675,13 @@
         </w:numPr>
       </w:pPr>
       <w:r>
-        <w:t>Overrides the Person object method.</w:t>
+        <w:t xml:space="preserve">Requires you to give it a number representing the new </w:t>
+      </w:r>
+      <w:r>
+        <w:t>GPA</w:t>
+      </w:r>
+      <w:r>
+        <w:t>.</w:t>
       </w:r>
     </w:p>
     <w:p>
@@ -6631,14 +6693,25 @@
         </w:numPr>
       </w:pPr>
       <w:r>
-        <w:t>Returns the title “</w:t>
+        <w:t xml:space="preserve">Sets the </w:t>
       </w:r>
       <w:r>
         <w:t>Student</w:t>
       </w:r>
       <w:r>
-        <w:t>” to the user.</w:t>
-      </w:r>
+        <w:t xml:space="preserve"> object’s </w:t>
+      </w:r>
+      <w:r>
+        <w:t>GPA</w:t>
+      </w:r>
+      <w:r>
+        <w:t xml:space="preserve"> equal to the value of the given number</w:t>
+      </w:r>
+      <w:r>
+        <w:t xml:space="preserve"> so long as the number is positive.</w:t>
+      </w:r>
+      <w:bookmarkStart w:id="0" w:name="_GoBack"/>
+      <w:bookmarkEnd w:id="0"/>
     </w:p>
     <w:p>
       <w:pPr>
@@ -6650,10 +6723,10 @@
       <w:proofErr w:type="spellStart"/>
       <w:proofErr w:type="gramStart"/>
       <w:r>
-        <w:t>set</w:t>
-      </w:r>
-      <w:r>
-        <w:t>GPA</w:t>
+        <w:t>setS</w:t>
+      </w:r>
+      <w:r>
+        <w:t>tatus</w:t>
       </w:r>
       <w:proofErr w:type="spellEnd"/>
       <w:r>
@@ -6664,7 +6737,13 @@
         <w:rPr>
           <w:color w:val="7F7F7F" w:themeColor="text1" w:themeTint="80"/>
         </w:rPr>
-        <w:t>Double</w:t>
+        <w:t>St</w:t>
+      </w:r>
+      <w:r>
+        <w:rPr>
+          <w:color w:val="7F7F7F" w:themeColor="text1" w:themeTint="80"/>
+        </w:rPr>
+        <w:t>atus</w:t>
       </w:r>
       <w:r>
         <w:t xml:space="preserve">) </w:t>
@@ -6687,31 +6766,7 @@
         <w:rPr>
           <w:i/>
         </w:rPr>
-        <w:t xml:space="preserve"> change the </w:t>
-      </w:r>
-      <w:r>
-        <w:rPr>
-          <w:i/>
-        </w:rPr>
-        <w:t>GPA</w:t>
-      </w:r>
-      <w:r>
-        <w:rPr>
-          <w:i/>
-        </w:rPr>
-        <w:t xml:space="preserve"> stored in the </w:t>
-      </w:r>
-      <w:r>
-        <w:rPr>
-          <w:i/>
-        </w:rPr>
-        <w:t>Student</w:t>
-      </w:r>
-      <w:r>
-        <w:rPr>
-          <w:i/>
-        </w:rPr>
-        <w:t xml:space="preserve"> object.</w:t>
+        <w:t xml:space="preserve"> change the Status stored in the Student object.</w:t>
       </w:r>
     </w:p>
     <w:p>
@@ -6723,10 +6778,7 @@
         </w:numPr>
       </w:pPr>
       <w:r>
-        <w:t xml:space="preserve">Requires you to give it a number representing the new </w:t>
-      </w:r>
-      <w:r>
-        <w:t>GPA</w:t>
+        <w:t>Requires a new Status</w:t>
       </w:r>
       <w:r>
         <w:t>.</w:t>
@@ -6741,19 +6793,7 @@
         </w:numPr>
       </w:pPr>
       <w:r>
-        <w:t xml:space="preserve">Sets the </w:t>
-      </w:r>
-      <w:r>
-        <w:t>Student</w:t>
-      </w:r>
-      <w:r>
-        <w:t xml:space="preserve"> object’s </w:t>
-      </w:r>
-      <w:r>
-        <w:t>GPA</w:t>
-      </w:r>
-      <w:r>
-        <w:t xml:space="preserve"> equal to the value of the given number.</w:t>
+        <w:t>Sets the Student object’s Status to the given Status.</w:t>
       </w:r>
     </w:p>
     <w:p>
@@ -6766,10 +6806,7 @@
       <w:proofErr w:type="spellStart"/>
       <w:proofErr w:type="gramStart"/>
       <w:r>
-        <w:t>setS</w:t>
-      </w:r>
-      <w:r>
-        <w:t>tatus</w:t>
+        <w:t>toFile</w:t>
       </w:r>
       <w:proofErr w:type="spellEnd"/>
       <w:r>
@@ -6777,18 +6814,6 @@
       </w:r>
       <w:proofErr w:type="gramEnd"/>
       <w:r>
-        <w:rPr>
-          <w:color w:val="7F7F7F" w:themeColor="text1" w:themeTint="80"/>
-        </w:rPr>
-        <w:t>St</w:t>
-      </w:r>
-      <w:r>
-        <w:rPr>
-          <w:color w:val="7F7F7F" w:themeColor="text1" w:themeTint="80"/>
-        </w:rPr>
-        <w:t>atus</w:t>
-      </w:r>
-      <w:r>
         <w:t xml:space="preserve">) </w:t>
       </w:r>
     </w:p>
@@ -6809,7 +6834,21 @@
         <w:rPr>
           <w:i/>
         </w:rPr>
-        <w:t xml:space="preserve"> change the Status stored in the Student object.</w:t>
+        <w:t xml:space="preserve"> access all stored information about a Person, separated by </w:t>
+      </w:r>
+      <w:proofErr w:type="gramStart"/>
+      <w:r>
+        <w:rPr>
+          <w:i/>
+        </w:rPr>
+        <w:t>comma’s</w:t>
+      </w:r>
+      <w:proofErr w:type="gramEnd"/>
+      <w:r>
+        <w:rPr>
+          <w:i/>
+        </w:rPr>
+        <w:t>.</w:t>
       </w:r>
     </w:p>
     <w:p>
@@ -6821,10 +6860,7 @@
         </w:numPr>
       </w:pPr>
       <w:r>
-        <w:t>Requires a new Status</w:t>
-      </w:r>
-      <w:r>
-        <w:t>.</w:t>
+        <w:t>Overrides the Person object method.</w:t>
       </w:r>
     </w:p>
     <w:p>
@@ -6836,86 +6872,7 @@
         </w:numPr>
       </w:pPr>
       <w:r>
-        <w:t>Sets the Student object’s Status to the given Status.</w:t>
-      </w:r>
-    </w:p>
-    <w:p>
-      <w:pPr>
-        <w:pStyle w:val="Heading5"/>
-        <w:rPr>
-          <w:sz w:val="22"/>
-        </w:rPr>
-      </w:pPr>
-      <w:proofErr w:type="spellStart"/>
-      <w:proofErr w:type="gramStart"/>
-      <w:r>
-        <w:t>toFile</w:t>
-      </w:r>
-      <w:proofErr w:type="spellEnd"/>
-      <w:r>
-        <w:t>(</w:t>
-      </w:r>
-      <w:proofErr w:type="gramEnd"/>
-      <w:r>
-        <w:t xml:space="preserve">) </w:t>
-      </w:r>
-    </w:p>
-    <w:p>
-      <w:pPr>
-        <w:pStyle w:val="ListParagraph"/>
-        <w:rPr>
-          <w:b/>
-        </w:rPr>
-      </w:pPr>
-      <w:r>
-        <w:rPr>
-          <w:i/>
-        </w:rPr>
-        <w:t>Objective:</w:t>
-      </w:r>
-      <w:r>
-        <w:rPr>
-          <w:i/>
-        </w:rPr>
-        <w:t xml:space="preserve"> access all stored information about a Person, separated by </w:t>
-      </w:r>
-      <w:proofErr w:type="gramStart"/>
-      <w:r>
-        <w:rPr>
-          <w:i/>
-        </w:rPr>
-        <w:t>comma’s</w:t>
-      </w:r>
-      <w:proofErr w:type="gramEnd"/>
-      <w:r>
-        <w:rPr>
-          <w:i/>
-        </w:rPr>
-        <w:t>.</w:t>
-      </w:r>
-    </w:p>
-    <w:p>
-      <w:pPr>
-        <w:pStyle w:val="ListParagraph"/>
-        <w:numPr>
-          <w:ilvl w:val="1"/>
-          <w:numId w:val="5"/>
-        </w:numPr>
-      </w:pPr>
-      <w:r>
         <w:lastRenderedPageBreak/>
-        <w:t>Overrides the Person object method.</w:t>
-      </w:r>
-    </w:p>
-    <w:p>
-      <w:pPr>
-        <w:pStyle w:val="ListParagraph"/>
-        <w:numPr>
-          <w:ilvl w:val="1"/>
-          <w:numId w:val="5"/>
-        </w:numPr>
-      </w:pPr>
-      <w:r>
         <w:t>Returns to the user</w:t>
       </w:r>
       <w:r>
@@ -8698,7 +8655,7 @@
           <w:szCs w:val="20"/>
         </w:rPr>
       </w:pPr>
-      <w:bookmarkStart w:id="0" w:name="_Hlk532482758"/>
+      <w:bookmarkStart w:id="1" w:name="_Hlk532482758"/>
       <w:r>
         <w:rPr>
           <w:rFonts w:ascii="Consolas" w:hAnsi="Consolas" w:cs="Consolas"/>
@@ -9103,7 +9060,7 @@
         <w:t>--------------------------------------------------</w:t>
       </w:r>
     </w:p>
-    <w:bookmarkEnd w:id="0"/>
+    <w:bookmarkEnd w:id="1"/>
     <w:p>
       <w:pPr>
         <w:pStyle w:val="ListParagraph"/>
@@ -10498,14 +10455,43 @@
         </w:numPr>
         <w:rPr>
           <w:b/>
-          <w:highlight w:val="yellow"/>
-        </w:rPr>
-      </w:pPr>
-      <w:r>
-        <w:rPr>
-          <w:highlight w:val="yellow"/>
-        </w:rPr>
+        </w:rPr>
+      </w:pPr>
+      <w:r>
         <w:t>If someone else in the database shares their name, the person is not added to the database, and their information is printed to the screen with a message explaining why they were not added to the list.</w:t>
+      </w:r>
+    </w:p>
+    <w:p>
+      <w:pPr>
+        <w:pStyle w:val="ListParagraph"/>
+        <w:numPr>
+          <w:ilvl w:val="1"/>
+          <w:numId w:val="5"/>
+        </w:numPr>
+        <w:rPr>
+          <w:b/>
+        </w:rPr>
+      </w:pPr>
+      <w:r>
+        <w:t xml:space="preserve">Will not add </w:t>
+      </w:r>
+      <w:proofErr w:type="spellStart"/>
+      <w:r>
+        <w:rPr>
+          <w:rFonts w:ascii="Consolas" w:hAnsi="Consolas"/>
+          <w:sz w:val="18"/>
+        </w:rPr>
+        <w:t>CollegeDatabase.PERSON_NOT_FOUND</w:t>
+      </w:r>
+      <w:proofErr w:type="spellEnd"/>
+      <w:r>
+        <w:rPr>
+          <w:sz w:val="18"/>
+        </w:rPr>
+        <w:t xml:space="preserve"> </w:t>
+      </w:r>
+      <w:r>
+        <w:t>to the database.</w:t>
       </w:r>
     </w:p>
     <w:p>
@@ -11535,13 +11521,9 @@
         </w:numPr>
         <w:rPr>
           <w:b/>
-          <w:highlight w:val="yellow"/>
-        </w:rPr>
-      </w:pPr>
-      <w:r>
-        <w:rPr>
-          <w:highlight w:val="yellow"/>
-        </w:rPr>
+        </w:rPr>
+      </w:pPr>
+      <w:r>
         <w:t xml:space="preserve">It prints a message letting you know the person was not found in the database and </w:t>
       </w:r>
     </w:p>
@@ -11554,13 +11536,9 @@
         </w:numPr>
         <w:rPr>
           <w:b/>
-          <w:highlight w:val="yellow"/>
-        </w:rPr>
-      </w:pPr>
-      <w:r>
-        <w:rPr>
-          <w:highlight w:val="yellow"/>
-        </w:rPr>
+        </w:rPr>
+      </w:pPr>
+      <w:r>
         <w:t xml:space="preserve">asks you to enter a new name. </w:t>
       </w:r>
     </w:p>
@@ -11573,13 +11551,9 @@
         </w:numPr>
         <w:rPr>
           <w:b/>
-          <w:highlight w:val="yellow"/>
-        </w:rPr>
-      </w:pPr>
-      <w:r>
-        <w:rPr>
-          <w:highlight w:val="yellow"/>
-        </w:rPr>
+        </w:rPr>
+      </w:pPr>
+      <w:r>
         <w:t xml:space="preserve">If the person enters “q” to quit, the delete method returns the value it was passed from the </w:t>
       </w:r>
       <w:r>
@@ -11587,7 +11561,6 @@
           <w:rFonts w:ascii="Consolas" w:hAnsi="Consolas"/>
           <w:b/>
           <w:sz w:val="18"/>
-          <w:highlight w:val="yellow"/>
         </w:rPr>
         <w:t>delete(</w:t>
       </w:r>
@@ -11597,7 +11570,6 @@
           <w:b/>
           <w:color w:val="7F7F7F" w:themeColor="text1" w:themeTint="80"/>
           <w:sz w:val="18"/>
-          <w:highlight w:val="yellow"/>
         </w:rPr>
         <w:t>int</w:t>
       </w:r>
@@ -11606,7 +11578,6 @@
           <w:rFonts w:ascii="Consolas" w:hAnsi="Consolas"/>
           <w:b/>
           <w:sz w:val="18"/>
-          <w:highlight w:val="yellow"/>
         </w:rPr>
         <w:t>)</w:t>
       </w:r>
@@ -11614,14 +11585,10 @@
         <w:rPr>
           <w:b/>
           <w:sz w:val="18"/>
-          <w:highlight w:val="yellow"/>
         </w:rPr>
         <w:t xml:space="preserve"> </w:t>
       </w:r>
       <w:r>
-        <w:rPr>
-          <w:highlight w:val="yellow"/>
-        </w:rPr>
         <w:t>method, ‘false’.</w:t>
       </w:r>
     </w:p>
@@ -11634,13 +11601,9 @@
         </w:numPr>
         <w:rPr>
           <w:b/>
-          <w:highlight w:val="yellow"/>
-        </w:rPr>
-      </w:pPr>
-      <w:r>
-        <w:rPr>
-          <w:highlight w:val="yellow"/>
-        </w:rPr>
+        </w:rPr>
+      </w:pPr>
+      <w:r>
         <w:t>If instead, they enter a new string of words, the method restarts itself with the name given.</w:t>
       </w:r>
     </w:p>
@@ -11990,13 +11953,9 @@
         </w:numPr>
         <w:rPr>
           <w:b/>
-          <w:highlight w:val="yellow"/>
-        </w:rPr>
-      </w:pPr>
-      <w:r>
-        <w:rPr>
-          <w:highlight w:val="yellow"/>
-        </w:rPr>
+        </w:rPr>
+      </w:pPr>
+      <w:r>
         <w:t>It then prints to the screen the successful, failed, and attempted deletions.</w:t>
       </w:r>
     </w:p>
@@ -13160,7 +13119,7 @@
       <w:pPr>
         <w:pStyle w:val="Heading5"/>
       </w:pPr>
-      <w:bookmarkStart w:id="1" w:name="_Hlk532476319"/>
+      <w:bookmarkStart w:id="2" w:name="_Hlk532476319"/>
       <w:proofErr w:type="gramStart"/>
       <w:r>
         <w:t>search</w:t>
@@ -13178,7 +13137,7 @@
       <w:r>
         <w:t xml:space="preserve">) </w:t>
       </w:r>
-      <w:bookmarkEnd w:id="1"/>
+      <w:bookmarkEnd w:id="2"/>
       <w:r>
         <w:t xml:space="preserve">: </w:t>
       </w:r>
@@ -13811,7 +13770,7 @@
       <w:pPr>
         <w:pStyle w:val="Heading5"/>
       </w:pPr>
-      <w:bookmarkStart w:id="2" w:name="_Hlk532479518"/>
+      <w:bookmarkStart w:id="3" w:name="_Hlk532479518"/>
       <w:proofErr w:type="gramStart"/>
       <w:r>
         <w:t>separate</w:t>
@@ -13832,7 +13791,7 @@
       <w:r>
         <w:t xml:space="preserve">) </w:t>
       </w:r>
-      <w:bookmarkEnd w:id="2"/>
+      <w:bookmarkEnd w:id="3"/>
       <w:r>
         <w:t xml:space="preserve">: </w:t>
       </w:r>
@@ -14563,7 +14522,7 @@
       <w:pPr>
         <w:pStyle w:val="Heading5"/>
       </w:pPr>
-      <w:bookmarkStart w:id="3" w:name="_Hlk532481624"/>
+      <w:bookmarkStart w:id="4" w:name="_Hlk532481624"/>
       <w:proofErr w:type="spellStart"/>
       <w:proofErr w:type="gramStart"/>
       <w:r>
@@ -14577,7 +14536,7 @@
       <w:r>
         <w:t xml:space="preserve">) </w:t>
       </w:r>
-      <w:bookmarkEnd w:id="3"/>
+      <w:bookmarkEnd w:id="4"/>
       <w:r>
         <w:t xml:space="preserve">: </w:t>
       </w:r>
@@ -15839,15 +15798,12 @@
       <w:r>
         <w:t>.</w:t>
       </w:r>
-      <w:bookmarkStart w:id="4" w:name="_GoBack"/>
-      <w:bookmarkEnd w:id="4"/>
     </w:p>
     <w:p>
       <w:pPr>
         <w:pStyle w:val="Heading2"/>
       </w:pPr>
       <w:r>
-        <w:lastRenderedPageBreak/>
         <w:t>Separation Criteria Tests</w:t>
       </w:r>
     </w:p>
@@ -15871,6 +15827,14 @@
     </w:p>
     <w:p>
       <w:pPr>
+        <w:ind w:left="720"/>
+      </w:pPr>
+      <w:r>
+        <w:t>All Person objects of Employee type from the database are stored in a separate database and returned to the user.</w:t>
+      </w:r>
+    </w:p>
+    <w:p>
+      <w:pPr>
         <w:pStyle w:val="Heading3"/>
         <w:ind w:left="720"/>
       </w:pPr>
@@ -15886,6 +15850,14 @@
     </w:p>
     <w:p>
       <w:pPr>
+        <w:ind w:left="720"/>
+      </w:pPr>
+      <w:r>
+        <w:t>Successfully creates database and populates it with Employee objects with the given criteria.</w:t>
+      </w:r>
+    </w:p>
+    <w:p>
+      <w:pPr>
         <w:pStyle w:val="Heading3"/>
         <w:ind w:left="720"/>
       </w:pPr>
@@ -15895,6 +15867,19 @@
     </w:p>
     <w:p>
       <w:pPr>
+        <w:ind w:left="720"/>
+      </w:pPr>
+      <w:r>
+        <w:t>Successfully creates database and populates it with Employee objects with the given criteria.</w:t>
+      </w:r>
+    </w:p>
+    <w:p>
+      <w:pPr>
+        <w:ind w:left="720"/>
+      </w:pPr>
+    </w:p>
+    <w:p>
+      <w:pPr>
         <w:pStyle w:val="Heading2"/>
         <w:ind w:left="720"/>
       </w:pPr>
@@ -15913,6 +15898,20 @@
     </w:p>
     <w:p>
       <w:pPr>
+        <w:ind w:left="720"/>
+      </w:pPr>
+      <w:r>
+        <w:t xml:space="preserve">All Person objects of </w:t>
+      </w:r>
+      <w:r>
+        <w:t>Student</w:t>
+      </w:r>
+      <w:r>
+        <w:t xml:space="preserve"> type from the database are stored in a separate database and returned to the user.</w:t>
+      </w:r>
+    </w:p>
+    <w:p>
+      <w:pPr>
         <w:pStyle w:val="Heading3"/>
         <w:ind w:left="720"/>
       </w:pPr>
@@ -15922,6 +15921,20 @@
     </w:p>
     <w:p>
       <w:pPr>
+        <w:ind w:left="720"/>
+      </w:pPr>
+      <w:r>
+        <w:t xml:space="preserve">Successfully creates database and populates it with </w:t>
+      </w:r>
+      <w:r>
+        <w:t>Student</w:t>
+      </w:r>
+      <w:r>
+        <w:t xml:space="preserve"> objects with the given criteria.</w:t>
+      </w:r>
+    </w:p>
+    <w:p>
+      <w:pPr>
         <w:pStyle w:val="Heading3"/>
         <w:ind w:left="720"/>
       </w:pPr>
@@ -15931,6 +15944,20 @@
     </w:p>
     <w:p>
       <w:pPr>
+        <w:ind w:left="720"/>
+      </w:pPr>
+      <w:r>
+        <w:t>Successfully creates database and populates it with Student</w:t>
+      </w:r>
+      <w:r>
+        <w:t xml:space="preserve"> </w:t>
+      </w:r>
+      <w:r>
+        <w:t>objects with the given criteria.</w:t>
+      </w:r>
+    </w:p>
+    <w:p>
+      <w:pPr>
         <w:pStyle w:val="Heading3"/>
         <w:ind w:left="720"/>
       </w:pPr>
@@ -15940,6 +15967,20 @@
     </w:p>
     <w:p>
       <w:pPr>
+        <w:ind w:left="720"/>
+      </w:pPr>
+      <w:r>
+        <w:t>Successfully creates database and populates it with Student</w:t>
+      </w:r>
+      <w:r>
+        <w:t xml:space="preserve"> </w:t>
+      </w:r>
+      <w:r>
+        <w:t>objects with the given criteria.</w:t>
+      </w:r>
+    </w:p>
+    <w:p>
+      <w:pPr>
         <w:pStyle w:val="Heading2"/>
       </w:pPr>
       <w:proofErr w:type="gramStart"/>
@@ -15950,6 +15991,9 @@
       <w:r>
         <w:t>) method test:</w:t>
       </w:r>
+      <w:r>
+        <w:t xml:space="preserve"> ***************************************************</w:t>
+      </w:r>
     </w:p>
     <w:p>
       <w:pPr>
@@ -15963,11 +16007,156 @@
       </w:r>
       <w:r>
         <w:t>format that is easy for a user to read and understand</w:t>
+      </w:r>
+    </w:p>
+    <w:p>
+      <w:r>
+        <w:t xml:space="preserve">Note: I figured out how to make this method write properly to a file. If you recall, I had the issue where my entire string was writing to a single line. Every line of information about every Person in the database was being written to line one of the </w:t>
+      </w:r>
+      <w:proofErr w:type="gramStart"/>
+      <w:r>
+        <w:t>file</w:t>
+      </w:r>
+      <w:proofErr w:type="gramEnd"/>
+      <w:r>
+        <w:t xml:space="preserve">. </w:t>
+      </w:r>
+    </w:p>
+    <w:p>
+      <w:r>
+        <w:t xml:space="preserve">How I figured it out: I ran some tests and realized that the writer was ignoring string newline characters like “\n” as well as print newlines such as </w:t>
+      </w:r>
+      <w:proofErr w:type="spellStart"/>
+      <w:r>
+        <w:t>System.out.println</w:t>
+      </w:r>
+      <w:proofErr w:type="spellEnd"/>
+      <w:r>
+        <w:t>(“”)</w:t>
+      </w:r>
+      <w:r>
+        <w:t>.</w:t>
+      </w:r>
+    </w:p>
+    <w:p>
+      <w:r>
+        <w:t xml:space="preserve">I vaguely understand that Java is as popular as it is today because it has a virtual machine that helps it communicate with the operating system. I remember that you mentioned that your code wrote correctly to some operating systems and not to others. This made me wonder if the People who work for Java and wrote the code for the writer had found a way to communicate newlines to </w:t>
+      </w:r>
+      <w:r>
+        <w:t>every operating system when writing to a file.</w:t>
+      </w:r>
+    </w:p>
+    <w:p>
+      <w:r>
+        <w:t xml:space="preserve">To test this, I separated information about each </w:t>
+      </w:r>
+      <w:r>
+        <w:t>P</w:t>
+      </w:r>
+      <w:r>
+        <w:t xml:space="preserve">erson on its own </w:t>
+      </w:r>
+      <w:proofErr w:type="spellStart"/>
+      <w:proofErr w:type="gramStart"/>
+      <w:r>
+        <w:t>writer.println</w:t>
+      </w:r>
+      <w:proofErr w:type="spellEnd"/>
+      <w:proofErr w:type="gramEnd"/>
+      <w:r>
+        <w:t>(“”).</w:t>
+      </w:r>
+      <w:r>
+        <w:t xml:space="preserve"> Alas, it worked! But, even having information about one Person on a single line looked, well, tacky. For this reason, I used the </w:t>
+      </w:r>
+      <w:proofErr w:type="spellStart"/>
+      <w:r>
+        <w:t>String.split</w:t>
+      </w:r>
+      <w:proofErr w:type="spellEnd"/>
+      <w:r>
+        <w:t xml:space="preserve">(“\n”) method to split the </w:t>
+      </w:r>
+      <w:proofErr w:type="spellStart"/>
+      <w:proofErr w:type="gramStart"/>
+      <w:r>
+        <w:t>toString</w:t>
+      </w:r>
+      <w:proofErr w:type="spellEnd"/>
+      <w:r>
+        <w:t>(</w:t>
+      </w:r>
+      <w:proofErr w:type="gramEnd"/>
+      <w:r>
+        <w:t xml:space="preserve">) method for each Person at the “\n” newline character. I then had the </w:t>
+      </w:r>
+      <w:proofErr w:type="spellStart"/>
+      <w:proofErr w:type="gramStart"/>
+      <w:r>
+        <w:t>writer.println</w:t>
+      </w:r>
+      <w:proofErr w:type="spellEnd"/>
+      <w:proofErr w:type="gramEnd"/>
+      <w:r>
+        <w:t>(“”) access each index of the new String[ ] array and print it using the superior Java</w:t>
+      </w:r>
+      <w:r>
+        <w:t>-employees’</w:t>
+      </w:r>
+      <w:r>
+        <w:t xml:space="preserve"> code.</w:t>
+      </w:r>
+    </w:p>
+    <w:p>
+      <w:r>
+        <w:t>On my operating system (windows), this writes to the file in the exact same format as it would print to the consol. I am curious if it does the same thing on your mac.</w:t>
+      </w:r>
+    </w:p>
+    <w:p>
+      <w:r>
+        <w:rPr>
+          <w:noProof/>
+        </w:rPr>
+        <w:lastRenderedPageBreak/>
+        <w:drawing>
+          <wp:inline distT="0" distB="0" distL="0" distR="0" wp14:anchorId="4B13E763" wp14:editId="1C3652E4">
+            <wp:extent cx="5943600" cy="3343275"/>
+            <wp:effectExtent l="0" t="0" r="0" b="9525"/>
+            <wp:docPr id="2" name="Picture 2"/>
+            <wp:cNvGraphicFramePr>
+              <a:graphicFrameLocks xmlns:a="http://schemas.openxmlformats.org/drawingml/2006/main" noChangeAspect="1"/>
+            </wp:cNvGraphicFramePr>
+            <a:graphic xmlns:a="http://schemas.openxmlformats.org/drawingml/2006/main">
+              <a:graphicData uri="http://schemas.openxmlformats.org/drawingml/2006/picture">
+                <pic:pic xmlns:pic="http://schemas.openxmlformats.org/drawingml/2006/picture">
+                  <pic:nvPicPr>
+                    <pic:cNvPr id="1" name=""/>
+                    <pic:cNvPicPr/>
+                  </pic:nvPicPr>
+                  <pic:blipFill>
+                    <a:blip r:embed="rId9"/>
+                    <a:stretch>
+                      <a:fillRect/>
+                    </a:stretch>
+                  </pic:blipFill>
+                  <pic:spPr>
+                    <a:xfrm>
+                      <a:off x="0" y="0"/>
+                      <a:ext cx="5943600" cy="3343275"/>
+                    </a:xfrm>
+                    <a:prstGeom prst="rect">
+                      <a:avLst/>
+                    </a:prstGeom>
+                  </pic:spPr>
+                </pic:pic>
+              </a:graphicData>
+            </a:graphic>
+          </wp:inline>
+        </w:drawing>
       </w:r>
     </w:p>
     <w:p/>
     <w:p/>
-    <w:p/>
     <w:p>
       <w:pPr>
         <w:rPr>
@@ -15985,8 +16174,8 @@
       </w:pPr>
     </w:p>
     <w:sectPr>
-      <w:headerReference w:type="default" r:id="rId9"/>
-      <w:footerReference w:type="default" r:id="rId10"/>
+      <w:headerReference w:type="default" r:id="rId10"/>
+      <w:footerReference w:type="default" r:id="rId11"/>
       <w:pgSz w:w="12240" w:h="15840"/>
       <w:pgMar w:top="1440" w:right="1440" w:bottom="1440" w:left="1440" w:header="720" w:footer="720" w:gutter="0"/>
       <w:cols w:space="720"/>

</xml_diff>